<commit_message>
Add source and help
</commit_message>
<xml_diff>
--- a/6. Personal Information/Personal Information.docx
+++ b/6. Personal Information/Personal Information.docx
@@ -1,6 +1,6 @@
 
 <file path=word/document.xml><?xml version="1.0" encoding="utf-8"?>
-<w:document xmlns:wpc="http://schemas.microsoft.com/office/word/2010/wordprocessingCanvas" xmlns:mc="http://schemas.openxmlformats.org/markup-compatibility/2006" xmlns:o="urn:schemas-microsoft-com:office:office" xmlns:r="http://schemas.openxmlformats.org/officeDocument/2006/relationships" xmlns:m="http://schemas.openxmlformats.org/officeDocument/2006/math" xmlns:v="urn:schemas-microsoft-com:vml" xmlns:wp14="http://schemas.microsoft.com/office/word/2010/wordprocessingDrawing" xmlns:wp="http://schemas.openxmlformats.org/drawingml/2006/wordprocessingDrawing" xmlns:w10="urn:schemas-microsoft-com:office:word" xmlns:w="http://schemas.openxmlformats.org/wordprocessingml/2006/main" xmlns:w14="http://schemas.microsoft.com/office/word/2010/wordml" xmlns:w15="http://schemas.microsoft.com/office/word/2012/wordml" xmlns:wpg="http://schemas.microsoft.com/office/word/2010/wordprocessingGroup" xmlns:wpi="http://schemas.microsoft.com/office/word/2010/wordprocessingInk" xmlns:wne="http://schemas.microsoft.com/office/word/2006/wordml" xmlns:wps="http://schemas.microsoft.com/office/word/2010/wordprocessingShape" mc:Ignorable="w14 w15 wp14">
+<w:document xmlns:ve="http://schemas.openxmlformats.org/markup-compatibility/2006" xmlns:o="urn:schemas-microsoft-com:office:office" xmlns:r="http://schemas.openxmlformats.org/officeDocument/2006/relationships" xmlns:m="http://schemas.openxmlformats.org/officeDocument/2006/math" xmlns:v="urn:schemas-microsoft-com:vml" xmlns:wp="http://schemas.openxmlformats.org/drawingml/2006/wordprocessingDrawing" xmlns:w10="urn:schemas-microsoft-com:office:word" xmlns:w="http://schemas.openxmlformats.org/wordprocessingml/2006/main" xmlns:wne="http://schemas.microsoft.com/office/word/2006/wordml">
   <w:body>
     <w:p>
       <w:pPr>
@@ -40,132 +40,34 @@
           <w:rFonts w:cs="Segoe UI"/>
           <w:noProof/>
         </w:rPr>
-        <mc:AlternateContent>
-          <mc:Choice Requires="wps">
-            <w:drawing>
-              <wp:anchor distT="0" distB="0" distL="114300" distR="114300" simplePos="0" relativeHeight="251659264" behindDoc="0" locked="0" layoutInCell="1" allowOverlap="1" wp14:anchorId="1CD67C32" wp14:editId="6B674C53">
-                <wp:simplePos x="0" y="0"/>
-                <wp:positionH relativeFrom="column">
-                  <wp:posOffset>-409575</wp:posOffset>
-                </wp:positionH>
-                <wp:positionV relativeFrom="paragraph">
-                  <wp:posOffset>191135</wp:posOffset>
-                </wp:positionV>
-                <wp:extent cx="6808470" cy="1598295"/>
-                <wp:effectExtent l="0" t="0" r="0" b="1905"/>
-                <wp:wrapNone/>
-                <wp:docPr id="7" name="Rectangle 6"/>
-                <wp:cNvGraphicFramePr>
-                  <a:graphicFrameLocks xmlns:a="http://schemas.openxmlformats.org/drawingml/2006/main"/>
-                </wp:cNvGraphicFramePr>
-                <a:graphic xmlns:a="http://schemas.openxmlformats.org/drawingml/2006/main">
-                  <a:graphicData uri="http://schemas.microsoft.com/office/word/2010/wordprocessingShape">
-                    <wps:wsp>
-                      <wps:cNvSpPr>
-                        <a:spLocks/>
-                      </wps:cNvSpPr>
-                      <wps:spPr bwMode="auto">
-                        <a:xfrm>
-                          <a:off x="0" y="0"/>
-                          <a:ext cx="6808470" cy="1598295"/>
-                        </a:xfrm>
-                        <a:prstGeom prst="rect">
-                          <a:avLst/>
-                        </a:prstGeom>
-                        <a:solidFill>
-                          <a:schemeClr val="accent1"/>
-                        </a:solidFill>
-                        <a:ln>
-                          <a:noFill/>
-                          <a:headEnd type="none" w="med" len="med"/>
-                          <a:tailEnd type="none" w="med" len="med"/>
-                        </a:ln>
-                      </wps:spPr>
-                      <wps:style>
-                        <a:lnRef idx="2">
-                          <a:schemeClr val="accent3">
-                            <a:shade val="50000"/>
-                          </a:schemeClr>
-                        </a:lnRef>
-                        <a:fillRef idx="1">
-                          <a:schemeClr val="accent3"/>
-                        </a:fillRef>
-                        <a:effectRef idx="0">
-                          <a:schemeClr val="accent3"/>
-                        </a:effectRef>
-                        <a:fontRef idx="minor">
-                          <a:schemeClr val="lt1"/>
-                        </a:fontRef>
-                      </wps:style>
-                      <wps:txbx>
-                        <w:txbxContent>
-                          <w:p>
-                            <w:pPr>
-                              <w:spacing w:line="276" w:lineRule="auto"/>
-                              <w:jc w:val="center"/>
-                              <w:rPr>
-                                <w:b/>
-                                <w:color w:val="FFFFFF" w:themeColor="background1"/>
-                                <w:sz w:val="96"/>
-                              </w:rPr>
-                            </w:pPr>
-                            <w:r>
-                              <w:rPr>
-                                <w:b/>
-                                <w:color w:val="FFFFFF" w:themeColor="background1"/>
-                                <w:sz w:val="96"/>
-                              </w:rPr>
-                              <w:t xml:space="preserve">THÔNG TIN THÀNH VIÊN &amp; BẢNG PHÂN CÔNG </w:t>
-                            </w:r>
-                          </w:p>
-                        </w:txbxContent>
-                      </wps:txbx>
-                      <wps:bodyPr lIns="68604" tIns="34302" rIns="68604" bIns="34302" anchor="ctr">
-                        <a:noAutofit/>
-                      </wps:bodyPr>
-                    </wps:wsp>
-                  </a:graphicData>
-                </a:graphic>
-                <wp14:sizeRelH relativeFrom="margin">
-                  <wp14:pctWidth>0</wp14:pctWidth>
-                </wp14:sizeRelH>
-                <wp14:sizeRelV relativeFrom="margin">
-                  <wp14:pctHeight>0</wp14:pctHeight>
-                </wp14:sizeRelV>
-              </wp:anchor>
-            </w:drawing>
-          </mc:Choice>
-          <mc:Fallback>
-            <w:pict>
-              <v:rect w14:anchorId="1CD67C32" id="Rectangle 6" o:spid="_x0000_s1026" style="position:absolute;left:0;text-align:left;margin-left:-32.25pt;margin-top:15.05pt;width:536.1pt;height:125.85pt;z-index:251659264;visibility:visible;mso-wrap-style:square;mso-width-percent:0;mso-height-percent:0;mso-wrap-distance-left:9pt;mso-wrap-distance-top:0;mso-wrap-distance-right:9pt;mso-wrap-distance-bottom:0;mso-position-horizontal:absolute;mso-position-horizontal-relative:text;mso-position-vertical:absolute;mso-position-vertical-relative:text;mso-width-percent:0;mso-height-percent:0;mso-width-relative:margin;mso-height-relative:margin;v-text-anchor:middle" o:gfxdata="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" fillcolor="#5b9bd5 [3204]" stroked="f" strokeweight="1pt">
-                <v:path arrowok="t"/>
-                <v:textbox inset="1.90567mm,.95283mm,1.90567mm,.95283mm">
-                  <w:txbxContent>
-                    <w:p>
-                      <w:pPr>
-                        <w:spacing w:line="276" w:lineRule="auto"/>
-                        <w:jc w:val="center"/>
-                        <w:rPr>
-                          <w:b/>
-                          <w:color w:val="FFFFFF" w:themeColor="background1"/>
-                          <w:sz w:val="96"/>
-                        </w:rPr>
-                      </w:pPr>
-                      <w:r>
-                        <w:rPr>
-                          <w:b/>
-                          <w:color w:val="FFFFFF" w:themeColor="background1"/>
-                          <w:sz w:val="96"/>
-                        </w:rPr>
-                        <w:t xml:space="preserve">THÔNG TIN THÀNH VIÊN &amp; BẢNG PHÂN CÔNG </w:t>
-                      </w:r>
-                    </w:p>
-                  </w:txbxContent>
-                </v:textbox>
-              </v:rect>
-            </w:pict>
-          </mc:Fallback>
-        </mc:AlternateContent>
+        <w:pict>
+          <v:rect id="Rectangle 6" o:spid="_x0000_s1026" style="position:absolute;left:0;text-align:left;margin-left:-32.25pt;margin-top:15.05pt;width:536.1pt;height:125.85pt;z-index:251659264;visibility:visible;mso-width-relative:margin;mso-height-relative:margin;v-text-anchor:middle" o:gfxdata="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" fillcolor="#5b9bd5 [3204]" stroked="f" strokeweight="1pt">
+            <v:path arrowok="t"/>
+            <v:textbox inset="1.90567mm,.95283mm,1.90567mm,.95283mm">
+              <w:txbxContent>
+                <w:p>
+                  <w:pPr>
+                    <w:spacing w:line="276" w:lineRule="auto"/>
+                    <w:jc w:val="center"/>
+                    <w:rPr>
+                      <w:b/>
+                      <w:color w:val="FFFFFF" w:themeColor="background1"/>
+                      <w:sz w:val="96"/>
+                    </w:rPr>
+                  </w:pPr>
+                  <w:r>
+                    <w:rPr>
+                      <w:b/>
+                      <w:color w:val="FFFFFF" w:themeColor="background1"/>
+                      <w:sz w:val="96"/>
+                    </w:rPr>
+                    <w:t xml:space="preserve">THÔNG TIN THÀNH VIÊN &amp; BẢNG PHÂN CÔNG </w:t>
+                  </w:r>
+                </w:p>
+              </w:txbxContent>
+            </v:textbox>
+          </v:rect>
+        </w:pict>
       </w:r>
     </w:p>
     <w:p>
@@ -233,11 +135,6 @@
           <w:color w:val="FF0000"/>
           <w:sz w:val="72"/>
           <w:szCs w:val="72"/>
-          <w14:shadow w14:blurRad="50800" w14:dist="38100" w14:dir="18900000" w14:sx="100000" w14:sy="100000" w14:kx="0" w14:ky="0" w14:algn="bl">
-            <w14:srgbClr w14:val="000000">
-              <w14:alpha w14:val="60000"/>
-            </w14:srgbClr>
-          </w14:shadow>
         </w:rPr>
       </w:pPr>
       <w:r>
@@ -247,11 +144,6 @@
           <w:color w:val="FF0000"/>
           <w:sz w:val="72"/>
           <w:szCs w:val="72"/>
-          <w14:shadow w14:blurRad="50800" w14:dist="38100" w14:dir="18900000" w14:sx="100000" w14:sy="100000" w14:kx="0" w14:ky="0" w14:algn="bl">
-            <w14:srgbClr w14:val="000000">
-              <w14:alpha w14:val="60000"/>
-            </w14:srgbClr>
-          </w14:shadow>
         </w:rPr>
         <w:t>UNCLE TEL</w:t>
       </w:r>
@@ -268,603 +160,272 @@
           <w:rFonts w:cs="Segoe UI"/>
           <w:noProof/>
         </w:rPr>
-        <mc:AlternateContent>
-          <mc:Choice Requires="wps">
-            <w:drawing>
-              <wp:anchor distT="45720" distB="45720" distL="114300" distR="114300" simplePos="0" relativeHeight="251662336" behindDoc="0" locked="0" layoutInCell="1" allowOverlap="1" wp14:anchorId="5B9EA99D" wp14:editId="70DDC3A0">
-                <wp:simplePos x="0" y="0"/>
-                <wp:positionH relativeFrom="column">
-                  <wp:posOffset>1819275</wp:posOffset>
-                </wp:positionH>
-                <wp:positionV relativeFrom="paragraph">
-                  <wp:posOffset>9525</wp:posOffset>
-                </wp:positionV>
-                <wp:extent cx="3267075" cy="1800225"/>
-                <wp:effectExtent l="0" t="0" r="9525" b="9525"/>
-                <wp:wrapSquare wrapText="bothSides"/>
-                <wp:docPr id="3" name="Text Box 2"/>
-                <wp:cNvGraphicFramePr>
-                  <a:graphicFrameLocks xmlns:a="http://schemas.openxmlformats.org/drawingml/2006/main"/>
-                </wp:cNvGraphicFramePr>
-                <a:graphic xmlns:a="http://schemas.openxmlformats.org/drawingml/2006/main">
-                  <a:graphicData uri="http://schemas.microsoft.com/office/word/2010/wordprocessingShape">
-                    <wps:wsp>
-                      <wps:cNvSpPr txBox="1">
-                        <a:spLocks noChangeArrowheads="1"/>
-                      </wps:cNvSpPr>
-                      <wps:spPr bwMode="auto">
-                        <a:xfrm>
-                          <a:off x="0" y="0"/>
-                          <a:ext cx="3267075" cy="1800225"/>
-                        </a:xfrm>
-                        <a:prstGeom prst="rect">
-                          <a:avLst/>
-                        </a:prstGeom>
-                        <a:solidFill>
-                          <a:srgbClr val="FFFFFF"/>
-                        </a:solidFill>
-                        <a:ln w="9525">
-                          <a:noFill/>
-                          <a:miter lim="800000"/>
-                          <a:headEnd/>
-                          <a:tailEnd/>
-                        </a:ln>
-                      </wps:spPr>
-                      <wps:txbx>
-                        <w:txbxContent>
-                          <w:p>
-                            <w:pPr>
-                              <w:jc w:val="left"/>
-                              <w:rPr>
-                                <w:rFonts w:cs="Segoe UI"/>
-                                <w:sz w:val="28"/>
-                                <w:szCs w:val="28"/>
-                              </w:rPr>
-                            </w:pPr>
-                            <w:r>
-                              <w:rPr>
-                                <w:rFonts w:cs="Segoe UI"/>
-                                <w:b/>
-                                <w:color w:val="C00000"/>
-                                <w:sz w:val="28"/>
-                                <w:szCs w:val="28"/>
-                                <w:lang w:val="vi-VN"/>
-                              </w:rPr>
-                              <w:t>GVLT</w:t>
-                            </w:r>
-                            <w:r>
-                              <w:rPr>
-                                <w:rFonts w:cs="Segoe UI"/>
-                                <w:color w:val="C00000"/>
-                                <w:sz w:val="28"/>
-                                <w:szCs w:val="28"/>
-                                <w:lang w:val="vi-VN"/>
-                              </w:rPr>
-                              <w:t xml:space="preserve">: </w:t>
-                            </w:r>
-                            <w:r>
-                              <w:rPr>
-                                <w:rFonts w:cs="Segoe UI"/>
-                                <w:color w:val="C00000"/>
-                                <w:sz w:val="28"/>
-                                <w:szCs w:val="28"/>
-                                <w:lang w:val="vi-VN"/>
-                              </w:rPr>
-                              <w:tab/>
-                            </w:r>
-                            <w:r>
-                              <w:rPr>
-                                <w:rFonts w:cs="Segoe UI"/>
-                                <w:color w:val="C00000"/>
-                                <w:sz w:val="28"/>
-                                <w:szCs w:val="28"/>
-                              </w:rPr>
-                              <w:t>Lý Quốc Ngọc</w:t>
-                            </w:r>
-                          </w:p>
-                          <w:p>
-                            <w:pPr>
-                              <w:jc w:val="left"/>
-                              <w:rPr>
-                                <w:rFonts w:cs="Segoe UI"/>
-                                <w:color w:val="C00000"/>
-                                <w:sz w:val="28"/>
-                                <w:szCs w:val="28"/>
-                              </w:rPr>
-                            </w:pPr>
-                            <w:r>
-                              <w:rPr>
-                                <w:rFonts w:cs="Segoe UI"/>
-                                <w:b/>
-                                <w:color w:val="C00000"/>
-                                <w:sz w:val="28"/>
-                                <w:szCs w:val="28"/>
-                                <w:lang w:val="vi-VN"/>
-                              </w:rPr>
-                              <w:t>TG</w:t>
-                            </w:r>
-                            <w:r>
-                              <w:rPr>
-                                <w:rFonts w:cs="Segoe UI"/>
-                                <w:color w:val="C00000"/>
-                                <w:sz w:val="28"/>
-                                <w:szCs w:val="28"/>
-                                <w:lang w:val="vi-VN"/>
-                              </w:rPr>
-                              <w:t xml:space="preserve">: </w:t>
-                            </w:r>
-                            <w:r>
-                              <w:rPr>
-                                <w:rFonts w:cs="Segoe UI"/>
-                                <w:color w:val="C00000"/>
-                                <w:sz w:val="28"/>
-                                <w:szCs w:val="28"/>
-                                <w:lang w:val="vi-VN"/>
-                              </w:rPr>
-                              <w:tab/>
-                            </w:r>
-                            <w:r>
-                              <w:rPr>
-                                <w:rFonts w:cs="Segoe UI"/>
-                                <w:color w:val="C00000"/>
-                                <w:sz w:val="28"/>
-                                <w:szCs w:val="28"/>
-                                <w:lang w:val="vi-VN"/>
-                              </w:rPr>
-                              <w:tab/>
-                            </w:r>
-                            <w:r>
-                              <w:rPr>
-                                <w:rFonts w:cs="Segoe UI"/>
-                                <w:color w:val="C00000"/>
-                                <w:sz w:val="28"/>
-                                <w:szCs w:val="28"/>
-                              </w:rPr>
-                              <w:t>Võ Hoài Việt</w:t>
-                            </w:r>
-                          </w:p>
-                          <w:p>
-                            <w:pPr>
-                              <w:jc w:val="left"/>
-                              <w:rPr>
-                                <w:rFonts w:cs="Segoe UI"/>
-                                <w:sz w:val="28"/>
-                                <w:szCs w:val="28"/>
-                              </w:rPr>
-                            </w:pPr>
-                            <w:r>
-                              <w:rPr>
-                                <w:rFonts w:cs="Segoe UI"/>
-                                <w:b/>
-                                <w:sz w:val="28"/>
-                                <w:szCs w:val="28"/>
-                              </w:rPr>
-                              <w:t>SVTH:</w:t>
-                            </w:r>
-                            <w:r>
-                              <w:rPr>
-                                <w:rFonts w:cs="Segoe UI"/>
-                                <w:b/>
-                                <w:sz w:val="28"/>
-                                <w:szCs w:val="28"/>
-                              </w:rPr>
-                              <w:tab/>
-                            </w:r>
-                            <w:r>
-                              <w:rPr>
-                                <w:rFonts w:cs="Segoe UI"/>
-                                <w:sz w:val="28"/>
-                                <w:szCs w:val="28"/>
-                              </w:rPr>
-                              <w:tab/>
-                              <w:t>1312165</w:t>
-                            </w:r>
-                            <w:r>
-                              <w:rPr>
-                                <w:rFonts w:cs="Segoe UI"/>
-                                <w:sz w:val="28"/>
-                                <w:szCs w:val="28"/>
-                              </w:rPr>
-                              <w:t xml:space="preserve"> – </w:t>
-                            </w:r>
-                            <w:r>
-                              <w:rPr>
-                                <w:rFonts w:cs="Segoe UI"/>
-                                <w:sz w:val="28"/>
-                                <w:szCs w:val="28"/>
-                              </w:rPr>
-                              <w:t>Bùi Trung Hải</w:t>
-                            </w:r>
-                          </w:p>
-                          <w:p>
-                            <w:pPr>
-                              <w:jc w:val="left"/>
-                              <w:rPr>
-                                <w:rFonts w:cs="Segoe UI"/>
-                                <w:sz w:val="28"/>
-                                <w:szCs w:val="28"/>
-                              </w:rPr>
-                            </w:pPr>
-                            <w:r>
-                              <w:rPr>
-                                <w:rFonts w:cs="Segoe UI"/>
-                                <w:sz w:val="28"/>
-                                <w:szCs w:val="28"/>
-                              </w:rPr>
-                              <w:tab/>
-                            </w:r>
-                            <w:r>
-                              <w:rPr>
-                                <w:rFonts w:cs="Segoe UI"/>
-                                <w:sz w:val="28"/>
-                                <w:szCs w:val="28"/>
-                              </w:rPr>
-                              <w:tab/>
-                            </w:r>
-                            <w:r>
-                              <w:rPr>
-                                <w:rFonts w:cs="Segoe UI"/>
-                                <w:sz w:val="28"/>
-                                <w:szCs w:val="28"/>
-                              </w:rPr>
-                              <w:t>1312206 – Mai Thành Hiệp</w:t>
-                            </w:r>
-                          </w:p>
-                          <w:p>
-                            <w:pPr>
-                              <w:jc w:val="left"/>
-                              <w:rPr>
-                                <w:rFonts w:cs="Segoe UI"/>
-                                <w:sz w:val="28"/>
-                                <w:szCs w:val="28"/>
-                              </w:rPr>
-                            </w:pPr>
-                            <w:r>
-                              <w:rPr>
-                                <w:rFonts w:cs="Segoe UI"/>
-                                <w:sz w:val="28"/>
-                                <w:szCs w:val="28"/>
-                              </w:rPr>
-                              <w:tab/>
-                            </w:r>
-                            <w:r>
-                              <w:rPr>
-                                <w:rFonts w:cs="Segoe UI"/>
-                                <w:sz w:val="28"/>
-                                <w:szCs w:val="28"/>
-                              </w:rPr>
-                              <w:tab/>
-                              <w:t>1312345 – Nguyễn Thành Lợi</w:t>
-                            </w:r>
-                          </w:p>
-                          <w:p>
-                            <w:pPr>
-                              <w:jc w:val="left"/>
-                              <w:rPr>
-                                <w:rFonts w:cs="Segoe UI"/>
-                                <w:sz w:val="28"/>
-                                <w:szCs w:val="28"/>
-                              </w:rPr>
-                            </w:pPr>
-                            <w:r>
-                              <w:rPr>
-                                <w:rFonts w:cs="Segoe UI"/>
-                                <w:sz w:val="28"/>
-                                <w:szCs w:val="28"/>
-                              </w:rPr>
-                              <w:tab/>
-                            </w:r>
-                            <w:r>
-                              <w:rPr>
-                                <w:rFonts w:cs="Segoe UI"/>
-                                <w:sz w:val="28"/>
-                                <w:szCs w:val="28"/>
-                              </w:rPr>
-                              <w:tab/>
-                            </w:r>
-                          </w:p>
-                          <w:p>
-                            <w:pPr>
-                              <w:jc w:val="center"/>
-                              <w:rPr>
-                                <w:sz w:val="32"/>
-                                <w:szCs w:val="32"/>
-                              </w:rPr>
-                            </w:pPr>
-                          </w:p>
-                        </w:txbxContent>
-                      </wps:txbx>
-                      <wps:bodyPr rot="0" vert="horz" wrap="square" lIns="91440" tIns="45720" rIns="91440" bIns="45720" anchor="t" anchorCtr="0">
-                        <a:noAutofit/>
-                      </wps:bodyPr>
-                    </wps:wsp>
-                  </a:graphicData>
-                </a:graphic>
-                <wp14:sizeRelH relativeFrom="margin">
-                  <wp14:pctWidth>0</wp14:pctWidth>
-                </wp14:sizeRelH>
-                <wp14:sizeRelV relativeFrom="margin">
-                  <wp14:pctHeight>0</wp14:pctHeight>
-                </wp14:sizeRelV>
-              </wp:anchor>
-            </w:drawing>
-          </mc:Choice>
-          <mc:Fallback>
-            <w:pict>
-              <v:shapetype w14:anchorId="5B9EA99D" id="_x0000_t202" coordsize="21600,21600" o:spt="202" path="m,l,21600r21600,l21600,xe">
-                <v:stroke joinstyle="miter"/>
-                <v:path gradientshapeok="t" o:connecttype="rect"/>
-              </v:shapetype>
-              <v:shape id="Text Box 2" o:spid="_x0000_s1027" type="#_x0000_t202" style="position:absolute;left:0;text-align:left;margin-left:143.25pt;margin-top:.75pt;width:257.25pt;height:141.75pt;z-index:251662336;visibility:visible;mso-wrap-style:square;mso-width-percent:0;mso-height-percent:0;mso-wrap-distance-left:9pt;mso-wrap-distance-top:3.6pt;mso-wrap-distance-right:9pt;mso-wrap-distance-bottom:3.6pt;mso-position-horizontal:absolute;mso-position-horizontal-relative:text;mso-position-vertical:absolute;mso-position-vertical-relative:text;mso-width-percent:0;mso-height-percent:0;mso-width-relative:margin;mso-height-relative:margin;v-text-anchor:top" o:gfxdata="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" stroked="f">
-                <v:textbox>
-                  <w:txbxContent>
-                    <w:p>
-                      <w:pPr>
-                        <w:jc w:val="left"/>
-                        <w:rPr>
-                          <w:rFonts w:cs="Segoe UI"/>
-                          <w:sz w:val="28"/>
-                          <w:szCs w:val="28"/>
-                        </w:rPr>
-                      </w:pPr>
-                      <w:r>
-                        <w:rPr>
-                          <w:rFonts w:cs="Segoe UI"/>
-                          <w:b/>
-                          <w:color w:val="C00000"/>
-                          <w:sz w:val="28"/>
-                          <w:szCs w:val="28"/>
-                          <w:lang w:val="vi-VN"/>
-                        </w:rPr>
-                        <w:t>GVLT</w:t>
-                      </w:r>
-                      <w:r>
-                        <w:rPr>
-                          <w:rFonts w:cs="Segoe UI"/>
-                          <w:color w:val="C00000"/>
-                          <w:sz w:val="28"/>
-                          <w:szCs w:val="28"/>
-                          <w:lang w:val="vi-VN"/>
-                        </w:rPr>
-                        <w:t xml:space="preserve">: </w:t>
-                      </w:r>
-                      <w:r>
-                        <w:rPr>
-                          <w:rFonts w:cs="Segoe UI"/>
-                          <w:color w:val="C00000"/>
-                          <w:sz w:val="28"/>
-                          <w:szCs w:val="28"/>
-                          <w:lang w:val="vi-VN"/>
-                        </w:rPr>
-                        <w:tab/>
-                      </w:r>
-                      <w:r>
-                        <w:rPr>
-                          <w:rFonts w:cs="Segoe UI"/>
-                          <w:color w:val="C00000"/>
-                          <w:sz w:val="28"/>
-                          <w:szCs w:val="28"/>
-                        </w:rPr>
-                        <w:t>Lý Quốc Ngọc</w:t>
-                      </w:r>
-                    </w:p>
-                    <w:p>
-                      <w:pPr>
-                        <w:jc w:val="left"/>
-                        <w:rPr>
-                          <w:rFonts w:cs="Segoe UI"/>
-                          <w:color w:val="C00000"/>
-                          <w:sz w:val="28"/>
-                          <w:szCs w:val="28"/>
-                        </w:rPr>
-                      </w:pPr>
-                      <w:r>
-                        <w:rPr>
-                          <w:rFonts w:cs="Segoe UI"/>
-                          <w:b/>
-                          <w:color w:val="C00000"/>
-                          <w:sz w:val="28"/>
-                          <w:szCs w:val="28"/>
-                          <w:lang w:val="vi-VN"/>
-                        </w:rPr>
-                        <w:t>TG</w:t>
-                      </w:r>
-                      <w:r>
-                        <w:rPr>
-                          <w:rFonts w:cs="Segoe UI"/>
-                          <w:color w:val="C00000"/>
-                          <w:sz w:val="28"/>
-                          <w:szCs w:val="28"/>
-                          <w:lang w:val="vi-VN"/>
-                        </w:rPr>
-                        <w:t xml:space="preserve">: </w:t>
-                      </w:r>
-                      <w:r>
-                        <w:rPr>
-                          <w:rFonts w:cs="Segoe UI"/>
-                          <w:color w:val="C00000"/>
-                          <w:sz w:val="28"/>
-                          <w:szCs w:val="28"/>
-                          <w:lang w:val="vi-VN"/>
-                        </w:rPr>
-                        <w:tab/>
-                      </w:r>
-                      <w:r>
-                        <w:rPr>
-                          <w:rFonts w:cs="Segoe UI"/>
-                          <w:color w:val="C00000"/>
-                          <w:sz w:val="28"/>
-                          <w:szCs w:val="28"/>
-                          <w:lang w:val="vi-VN"/>
-                        </w:rPr>
-                        <w:tab/>
-                      </w:r>
-                      <w:r>
-                        <w:rPr>
-                          <w:rFonts w:cs="Segoe UI"/>
-                          <w:color w:val="C00000"/>
-                          <w:sz w:val="28"/>
-                          <w:szCs w:val="28"/>
-                        </w:rPr>
-                        <w:t>Võ Hoài Việt</w:t>
-                      </w:r>
-                    </w:p>
-                    <w:p>
-                      <w:pPr>
-                        <w:jc w:val="left"/>
-                        <w:rPr>
-                          <w:rFonts w:cs="Segoe UI"/>
-                          <w:sz w:val="28"/>
-                          <w:szCs w:val="28"/>
-                        </w:rPr>
-                      </w:pPr>
-                      <w:r>
-                        <w:rPr>
-                          <w:rFonts w:cs="Segoe UI"/>
-                          <w:b/>
-                          <w:sz w:val="28"/>
-                          <w:szCs w:val="28"/>
-                        </w:rPr>
-                        <w:t>SVTH:</w:t>
-                      </w:r>
-                      <w:r>
-                        <w:rPr>
-                          <w:rFonts w:cs="Segoe UI"/>
-                          <w:b/>
-                          <w:sz w:val="28"/>
-                          <w:szCs w:val="28"/>
-                        </w:rPr>
-                        <w:tab/>
-                      </w:r>
-                      <w:r>
-                        <w:rPr>
-                          <w:rFonts w:cs="Segoe UI"/>
-                          <w:sz w:val="28"/>
-                          <w:szCs w:val="28"/>
-                        </w:rPr>
-                        <w:tab/>
-                        <w:t>1312165</w:t>
-                      </w:r>
-                      <w:r>
-                        <w:rPr>
-                          <w:rFonts w:cs="Segoe UI"/>
-                          <w:sz w:val="28"/>
-                          <w:szCs w:val="28"/>
-                        </w:rPr>
-                        <w:t xml:space="preserve"> – </w:t>
-                      </w:r>
-                      <w:r>
-                        <w:rPr>
-                          <w:rFonts w:cs="Segoe UI"/>
-                          <w:sz w:val="28"/>
-                          <w:szCs w:val="28"/>
-                        </w:rPr>
-                        <w:t>Bùi Trung Hải</w:t>
-                      </w:r>
-                    </w:p>
-                    <w:p>
-                      <w:pPr>
-                        <w:jc w:val="left"/>
-                        <w:rPr>
-                          <w:rFonts w:cs="Segoe UI"/>
-                          <w:sz w:val="28"/>
-                          <w:szCs w:val="28"/>
-                        </w:rPr>
-                      </w:pPr>
-                      <w:r>
-                        <w:rPr>
-                          <w:rFonts w:cs="Segoe UI"/>
-                          <w:sz w:val="28"/>
-                          <w:szCs w:val="28"/>
-                        </w:rPr>
-                        <w:tab/>
-                      </w:r>
-                      <w:r>
-                        <w:rPr>
-                          <w:rFonts w:cs="Segoe UI"/>
-                          <w:sz w:val="28"/>
-                          <w:szCs w:val="28"/>
-                        </w:rPr>
-                        <w:tab/>
-                      </w:r>
-                      <w:r>
-                        <w:rPr>
-                          <w:rFonts w:cs="Segoe UI"/>
-                          <w:sz w:val="28"/>
-                          <w:szCs w:val="28"/>
-                        </w:rPr>
-                        <w:t>1312206 – Mai Thành Hiệp</w:t>
-                      </w:r>
-                    </w:p>
-                    <w:p>
-                      <w:pPr>
-                        <w:jc w:val="left"/>
-                        <w:rPr>
-                          <w:rFonts w:cs="Segoe UI"/>
-                          <w:sz w:val="28"/>
-                          <w:szCs w:val="28"/>
-                        </w:rPr>
-                      </w:pPr>
-                      <w:r>
-                        <w:rPr>
-                          <w:rFonts w:cs="Segoe UI"/>
-                          <w:sz w:val="28"/>
-                          <w:szCs w:val="28"/>
-                        </w:rPr>
-                        <w:tab/>
-                      </w:r>
-                      <w:r>
-                        <w:rPr>
-                          <w:rFonts w:cs="Segoe UI"/>
-                          <w:sz w:val="28"/>
-                          <w:szCs w:val="28"/>
-                        </w:rPr>
-                        <w:tab/>
-                        <w:t>1312345 – Nguyễn Thành Lợi</w:t>
-                      </w:r>
-                    </w:p>
-                    <w:p>
-                      <w:pPr>
-                        <w:jc w:val="left"/>
-                        <w:rPr>
-                          <w:rFonts w:cs="Segoe UI"/>
-                          <w:sz w:val="28"/>
-                          <w:szCs w:val="28"/>
-                        </w:rPr>
-                      </w:pPr>
-                      <w:r>
-                        <w:rPr>
-                          <w:rFonts w:cs="Segoe UI"/>
-                          <w:sz w:val="28"/>
-                          <w:szCs w:val="28"/>
-                        </w:rPr>
-                        <w:tab/>
-                      </w:r>
-                      <w:r>
-                        <w:rPr>
-                          <w:rFonts w:cs="Segoe UI"/>
-                          <w:sz w:val="28"/>
-                          <w:szCs w:val="28"/>
-                        </w:rPr>
-                        <w:tab/>
-                      </w:r>
-                    </w:p>
-                    <w:p>
-                      <w:pPr>
-                        <w:jc w:val="center"/>
-                        <w:rPr>
-                          <w:sz w:val="32"/>
-                          <w:szCs w:val="32"/>
-                        </w:rPr>
-                      </w:pPr>
-                    </w:p>
-                  </w:txbxContent>
-                </v:textbox>
-                <w10:wrap type="square"/>
-              </v:shape>
-            </w:pict>
-          </mc:Fallback>
-        </mc:AlternateContent>
+        <w:pict>
+          <v:shapetype id="_x0000_t202" coordsize="21600,21600" o:spt="202" path="m,l,21600r21600,l21600,xe">
+            <v:stroke joinstyle="miter"/>
+            <v:path gradientshapeok="t" o:connecttype="rect"/>
+          </v:shapetype>
+          <v:shape id="Text Box 2" o:spid="_x0000_s1027" type="#_x0000_t202" style="position:absolute;left:0;text-align:left;margin-left:143.25pt;margin-top:.75pt;width:257.25pt;height:141.75pt;z-index:251662336;visibility:visible;mso-wrap-distance-top:3.6pt;mso-wrap-distance-bottom:3.6pt;mso-width-relative:margin;mso-height-relative:margin" o:gfxdata="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" stroked="f">
+            <v:textbox>
+              <w:txbxContent>
+                <w:p>
+                  <w:pPr>
+                    <w:jc w:val="left"/>
+                    <w:rPr>
+                      <w:rFonts w:cs="Segoe UI"/>
+                      <w:sz w:val="28"/>
+                      <w:szCs w:val="28"/>
+                    </w:rPr>
+                  </w:pPr>
+                  <w:r>
+                    <w:rPr>
+                      <w:rFonts w:cs="Segoe UI"/>
+                      <w:b/>
+                      <w:color w:val="C00000"/>
+                      <w:sz w:val="28"/>
+                      <w:szCs w:val="28"/>
+                      <w:lang w:val="vi-VN"/>
+                    </w:rPr>
+                    <w:t>GVLT</w:t>
+                  </w:r>
+                  <w:r>
+                    <w:rPr>
+                      <w:rFonts w:cs="Segoe UI"/>
+                      <w:color w:val="C00000"/>
+                      <w:sz w:val="28"/>
+                      <w:szCs w:val="28"/>
+                      <w:lang w:val="vi-VN"/>
+                    </w:rPr>
+                    <w:t xml:space="preserve">: </w:t>
+                  </w:r>
+                  <w:r>
+                    <w:rPr>
+                      <w:rFonts w:cs="Segoe UI"/>
+                      <w:color w:val="C00000"/>
+                      <w:sz w:val="28"/>
+                      <w:szCs w:val="28"/>
+                      <w:lang w:val="vi-VN"/>
+                    </w:rPr>
+                    <w:tab/>
+                  </w:r>
+                  <w:r>
+                    <w:rPr>
+                      <w:rFonts w:cs="Segoe UI"/>
+                      <w:color w:val="C00000"/>
+                      <w:sz w:val="28"/>
+                      <w:szCs w:val="28"/>
+                    </w:rPr>
+                    <w:t>Lý Quốc Ngọc</w:t>
+                  </w:r>
+                </w:p>
+                <w:p>
+                  <w:pPr>
+                    <w:jc w:val="left"/>
+                    <w:rPr>
+                      <w:rFonts w:cs="Segoe UI"/>
+                      <w:color w:val="C00000"/>
+                      <w:sz w:val="28"/>
+                      <w:szCs w:val="28"/>
+                    </w:rPr>
+                  </w:pPr>
+                  <w:r>
+                    <w:rPr>
+                      <w:rFonts w:cs="Segoe UI"/>
+                      <w:b/>
+                      <w:color w:val="C00000"/>
+                      <w:sz w:val="28"/>
+                      <w:szCs w:val="28"/>
+                      <w:lang w:val="vi-VN"/>
+                    </w:rPr>
+                    <w:t>TG</w:t>
+                  </w:r>
+                  <w:r>
+                    <w:rPr>
+                      <w:rFonts w:cs="Segoe UI"/>
+                      <w:color w:val="C00000"/>
+                      <w:sz w:val="28"/>
+                      <w:szCs w:val="28"/>
+                      <w:lang w:val="vi-VN"/>
+                    </w:rPr>
+                    <w:t xml:space="preserve">: </w:t>
+                  </w:r>
+                  <w:r>
+                    <w:rPr>
+                      <w:rFonts w:cs="Segoe UI"/>
+                      <w:color w:val="C00000"/>
+                      <w:sz w:val="28"/>
+                      <w:szCs w:val="28"/>
+                      <w:lang w:val="vi-VN"/>
+                    </w:rPr>
+                    <w:tab/>
+                  </w:r>
+                  <w:r>
+                    <w:rPr>
+                      <w:rFonts w:cs="Segoe UI"/>
+                      <w:color w:val="C00000"/>
+                      <w:sz w:val="28"/>
+                      <w:szCs w:val="28"/>
+                      <w:lang w:val="vi-VN"/>
+                    </w:rPr>
+                    <w:tab/>
+                  </w:r>
+                  <w:r>
+                    <w:rPr>
+                      <w:rFonts w:cs="Segoe UI"/>
+                      <w:color w:val="C00000"/>
+                      <w:sz w:val="28"/>
+                      <w:szCs w:val="28"/>
+                    </w:rPr>
+                    <w:t>Võ Hoài Việt</w:t>
+                  </w:r>
+                </w:p>
+                <w:p>
+                  <w:pPr>
+                    <w:jc w:val="left"/>
+                    <w:rPr>
+                      <w:rFonts w:cs="Segoe UI"/>
+                      <w:sz w:val="28"/>
+                      <w:szCs w:val="28"/>
+                    </w:rPr>
+                  </w:pPr>
+                  <w:r>
+                    <w:rPr>
+                      <w:rFonts w:cs="Segoe UI"/>
+                      <w:b/>
+                      <w:sz w:val="28"/>
+                      <w:szCs w:val="28"/>
+                    </w:rPr>
+                    <w:t>SVTH:</w:t>
+                  </w:r>
+                  <w:r>
+                    <w:rPr>
+                      <w:rFonts w:cs="Segoe UI"/>
+                      <w:b/>
+                      <w:sz w:val="28"/>
+                      <w:szCs w:val="28"/>
+                    </w:rPr>
+                    <w:tab/>
+                  </w:r>
+                  <w:r>
+                    <w:rPr>
+                      <w:rFonts w:cs="Segoe UI"/>
+                      <w:sz w:val="28"/>
+                      <w:szCs w:val="28"/>
+                    </w:rPr>
+                    <w:tab/>
+                    <w:t>1312165</w:t>
+                  </w:r>
+                  <w:r>
+                    <w:rPr>
+                      <w:rFonts w:cs="Segoe UI"/>
+                      <w:sz w:val="28"/>
+                      <w:szCs w:val="28"/>
+                    </w:rPr>
+                    <w:t xml:space="preserve"> – </w:t>
+                  </w:r>
+                  <w:r>
+                    <w:rPr>
+                      <w:rFonts w:cs="Segoe UI"/>
+                      <w:sz w:val="28"/>
+                      <w:szCs w:val="28"/>
+                    </w:rPr>
+                    <w:t>Bùi Trung Hải</w:t>
+                  </w:r>
+                </w:p>
+                <w:p>
+                  <w:pPr>
+                    <w:jc w:val="left"/>
+                    <w:rPr>
+                      <w:rFonts w:cs="Segoe UI"/>
+                      <w:sz w:val="28"/>
+                      <w:szCs w:val="28"/>
+                    </w:rPr>
+                  </w:pPr>
+                  <w:r>
+                    <w:rPr>
+                      <w:rFonts w:cs="Segoe UI"/>
+                      <w:sz w:val="28"/>
+                      <w:szCs w:val="28"/>
+                    </w:rPr>
+                    <w:tab/>
+                  </w:r>
+                  <w:r>
+                    <w:rPr>
+                      <w:rFonts w:cs="Segoe UI"/>
+                      <w:sz w:val="28"/>
+                      <w:szCs w:val="28"/>
+                    </w:rPr>
+                    <w:tab/>
+                    <w:t>1312206 – Mai Thành Hiệp</w:t>
+                  </w:r>
+                </w:p>
+                <w:p>
+                  <w:pPr>
+                    <w:jc w:val="left"/>
+                    <w:rPr>
+                      <w:rFonts w:cs="Segoe UI"/>
+                      <w:sz w:val="28"/>
+                      <w:szCs w:val="28"/>
+                    </w:rPr>
+                  </w:pPr>
+                  <w:r>
+                    <w:rPr>
+                      <w:rFonts w:cs="Segoe UI"/>
+                      <w:sz w:val="28"/>
+                      <w:szCs w:val="28"/>
+                    </w:rPr>
+                    <w:tab/>
+                  </w:r>
+                  <w:r>
+                    <w:rPr>
+                      <w:rFonts w:cs="Segoe UI"/>
+                      <w:sz w:val="28"/>
+                      <w:szCs w:val="28"/>
+                    </w:rPr>
+                    <w:tab/>
+                    <w:t>1312345 – Nguyễn Thành Lợi</w:t>
+                  </w:r>
+                </w:p>
+                <w:p>
+                  <w:pPr>
+                    <w:jc w:val="left"/>
+                    <w:rPr>
+                      <w:rFonts w:cs="Segoe UI"/>
+                      <w:sz w:val="28"/>
+                      <w:szCs w:val="28"/>
+                    </w:rPr>
+                  </w:pPr>
+                  <w:r>
+                    <w:rPr>
+                      <w:rFonts w:cs="Segoe UI"/>
+                      <w:sz w:val="28"/>
+                      <w:szCs w:val="28"/>
+                    </w:rPr>
+                    <w:tab/>
+                  </w:r>
+                  <w:r>
+                    <w:rPr>
+                      <w:rFonts w:cs="Segoe UI"/>
+                      <w:sz w:val="28"/>
+                      <w:szCs w:val="28"/>
+                    </w:rPr>
+                    <w:tab/>
+                  </w:r>
+                </w:p>
+                <w:p>
+                  <w:pPr>
+                    <w:jc w:val="center"/>
+                    <w:rPr>
+                      <w:sz w:val="32"/>
+                      <w:szCs w:val="32"/>
+                    </w:rPr>
+                  </w:pPr>
+                </w:p>
+              </w:txbxContent>
+            </v:textbox>
+            <w10:wrap type="square"/>
+          </v:shape>
+        </w:pict>
       </w:r>
     </w:p>
     <w:p>
@@ -988,9 +549,10 @@
         <w:rPr>
           <w:rFonts w:cs="Segoe UI"/>
           <w:noProof/>
+          <w:lang w:val="vi-VN" w:eastAsia="vi-VN"/>
         </w:rPr>
         <w:drawing>
-          <wp:anchor distT="0" distB="0" distL="114300" distR="114300" simplePos="0" relativeHeight="251660288" behindDoc="0" locked="0" layoutInCell="1" allowOverlap="1" wp14:anchorId="1BF8B75D" wp14:editId="2F9F3591">
+          <wp:anchor distT="0" distB="0" distL="114300" distR="114300" simplePos="0" relativeHeight="251660288" behindDoc="0" locked="0" layoutInCell="1" allowOverlap="1">
             <wp:simplePos x="0" y="0"/>
             <wp:positionH relativeFrom="column">
               <wp:posOffset>-408305</wp:posOffset>
@@ -1018,7 +580,7 @@
                     <a:blip r:embed="rId7" cstate="print">
                       <a:extLst>
                         <a:ext uri="{28A0092B-C50C-407E-A947-70E740481C1C}">
-                          <a14:useLocalDpi xmlns:a14="http://schemas.microsoft.com/office/drawing/2010/main" val="0"/>
+                          <a14:useLocalDpi xmlns:a14="http://schemas.microsoft.com/office/drawing/2010/main" xmlns:wps="http://schemas.microsoft.com/office/word/2010/wordprocessingShape" xmlns:wpi="http://schemas.microsoft.com/office/word/2010/wordprocessingInk" xmlns:wpg="http://schemas.microsoft.com/office/word/2010/wordprocessingGroup" xmlns:w15="http://schemas.microsoft.com/office/word/2012/wordml" xmlns:w14="http://schemas.microsoft.com/office/word/2010/wordml" xmlns:w="http://schemas.openxmlformats.org/wordprocessingml/2006/main" xmlns:w10="urn:schemas-microsoft-com:office:word" xmlns:wp14="http://schemas.microsoft.com/office/word/2010/wordprocessingDrawing" xmlns:v="urn:schemas-microsoft-com:vml" xmlns:o="urn:schemas-microsoft-com:office:office" xmlns:mc="http://schemas.openxmlformats.org/markup-compatibility/2006" xmlns:wpc="http://schemas.microsoft.com/office/word/2010/wordprocessingCanvas" xmlns="" val="0"/>
                         </a:ext>
                       </a:extLst>
                     </a:blip>
@@ -1051,186 +613,62 @@
           <w:rFonts w:cs="Segoe UI"/>
           <w:noProof/>
         </w:rPr>
-        <mc:AlternateContent>
-          <mc:Choice Requires="wps">
-            <w:drawing>
-              <wp:anchor distT="0" distB="0" distL="114300" distR="114300" simplePos="0" relativeHeight="251661312" behindDoc="0" locked="0" layoutInCell="1" allowOverlap="1" wp14:anchorId="09D6D0CC" wp14:editId="1114E2C7">
-                <wp:simplePos x="0" y="0"/>
-                <wp:positionH relativeFrom="column">
-                  <wp:posOffset>495300</wp:posOffset>
-                </wp:positionH>
-                <wp:positionV relativeFrom="paragraph">
-                  <wp:posOffset>281940</wp:posOffset>
-                </wp:positionV>
-                <wp:extent cx="3000375" cy="1051560"/>
-                <wp:effectExtent l="0" t="0" r="9525" b="0"/>
-                <wp:wrapNone/>
-                <wp:docPr id="2" name="Text Box 2"/>
-                <wp:cNvGraphicFramePr>
-                  <a:graphicFrameLocks xmlns:a="http://schemas.openxmlformats.org/drawingml/2006/main"/>
-                </wp:cNvGraphicFramePr>
-                <a:graphic xmlns:a="http://schemas.openxmlformats.org/drawingml/2006/main">
-                  <a:graphicData uri="http://schemas.microsoft.com/office/word/2010/wordprocessingShape">
-                    <wps:wsp>
-                      <wps:cNvSpPr txBox="1">
-                        <a:spLocks noChangeArrowheads="1"/>
-                      </wps:cNvSpPr>
-                      <wps:spPr bwMode="auto">
-                        <a:xfrm>
-                          <a:off x="0" y="0"/>
-                          <a:ext cx="3000375" cy="1051560"/>
-                        </a:xfrm>
-                        <a:prstGeom prst="rect">
-                          <a:avLst/>
-                        </a:prstGeom>
-                        <a:solidFill>
-                          <a:srgbClr val="FFFFFF"/>
-                        </a:solidFill>
-                        <a:ln w="9525">
-                          <a:noFill/>
-                          <a:miter lim="800000"/>
-                          <a:headEnd/>
-                          <a:tailEnd/>
-                        </a:ln>
-                      </wps:spPr>
-                      <wps:txbx>
-                        <w:txbxContent>
-                          <w:p>
-                            <w:pPr>
-                              <w:jc w:val="right"/>
-                              <w:rPr>
-                                <w:rFonts w:cs="Segoe UI"/>
-                              </w:rPr>
-                            </w:pPr>
-                            <w:r>
-                              <w:rPr>
-                                <w:rFonts w:cs="Segoe UI"/>
-                              </w:rPr>
-                              <w:t xml:space="preserve">Bộ môn </w:t>
-                            </w:r>
-                            <w:r>
-                              <w:rPr>
-                                <w:rFonts w:cs="Segoe UI"/>
-                              </w:rPr>
-                              <w:t>Xử Lí Ảnh Số &amp; Video Số</w:t>
-                            </w:r>
-                          </w:p>
-                          <w:p>
-                            <w:pPr>
-                              <w:jc w:val="right"/>
-                              <w:rPr>
-                                <w:rFonts w:cs="Segoe UI"/>
-                              </w:rPr>
-                            </w:pPr>
-                            <w:r>
-                              <w:rPr>
-                                <w:rFonts w:cs="Segoe UI"/>
-                              </w:rPr>
-                              <w:t>Khoa Công nghệ thông tin</w:t>
-                            </w:r>
-                          </w:p>
-                          <w:p>
-                            <w:pPr>
-                              <w:jc w:val="right"/>
-                              <w:rPr>
-                                <w:rFonts w:cs="Segoe UI"/>
-                              </w:rPr>
-                            </w:pPr>
-                            <w:r>
-                              <w:rPr>
-                                <w:rFonts w:cs="Segoe UI"/>
-                              </w:rPr>
-                              <w:t xml:space="preserve">Đại học Khoa học tự nhiên TP </w:t>
-                            </w:r>
-                            <w:r>
-                              <w:rPr>
-                                <w:rFonts w:cs="Segoe UI"/>
-                              </w:rPr>
-                              <w:t>HCM</w:t>
-                            </w:r>
-                          </w:p>
-                        </w:txbxContent>
-                      </wps:txbx>
-                      <wps:bodyPr rot="0" vert="horz" wrap="square" lIns="91440" tIns="45720" rIns="91440" bIns="45720" anchor="t" anchorCtr="0">
-                        <a:noAutofit/>
-                      </wps:bodyPr>
-                    </wps:wsp>
-                  </a:graphicData>
-                </a:graphic>
-                <wp14:sizeRelH relativeFrom="margin">
-                  <wp14:pctWidth>0</wp14:pctWidth>
-                </wp14:sizeRelH>
-                <wp14:sizeRelV relativeFrom="margin">
-                  <wp14:pctHeight>0</wp14:pctHeight>
-                </wp14:sizeRelV>
-              </wp:anchor>
-            </w:drawing>
-          </mc:Choice>
-          <mc:Fallback>
-            <w:pict>
-              <v:shape w14:anchorId="09D6D0CC" id="_x0000_s1028" type="#_x0000_t202" style="position:absolute;left:0;text-align:left;margin-left:39pt;margin-top:22.2pt;width:236.25pt;height:82.8pt;z-index:251661312;visibility:visible;mso-wrap-style:square;mso-width-percent:0;mso-height-percent:0;mso-wrap-distance-left:9pt;mso-wrap-distance-top:0;mso-wrap-distance-right:9pt;mso-wrap-distance-bottom:0;mso-position-horizontal:absolute;mso-position-horizontal-relative:text;mso-position-vertical:absolute;mso-position-vertical-relative:text;mso-width-percent:0;mso-height-percent:0;mso-width-relative:margin;mso-height-relative:margin;v-text-anchor:top" o:gfxdata="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" stroked="f">
-                <v:textbox>
-                  <w:txbxContent>
-                    <w:p>
-                      <w:pPr>
-                        <w:jc w:val="right"/>
-                        <w:rPr>
-                          <w:rFonts w:cs="Segoe UI"/>
-                        </w:rPr>
-                      </w:pPr>
-                      <w:r>
-                        <w:rPr>
-                          <w:rFonts w:cs="Segoe UI"/>
-                        </w:rPr>
-                        <w:t xml:space="preserve">Bộ môn </w:t>
-                      </w:r>
-                      <w:r>
-                        <w:rPr>
-                          <w:rFonts w:cs="Segoe UI"/>
-                        </w:rPr>
-                        <w:t>Xử Lí Ảnh Số &amp; Video Số</w:t>
-                      </w:r>
-                    </w:p>
-                    <w:p>
-                      <w:pPr>
-                        <w:jc w:val="right"/>
-                        <w:rPr>
-                          <w:rFonts w:cs="Segoe UI"/>
-                        </w:rPr>
-                      </w:pPr>
-                      <w:r>
-                        <w:rPr>
-                          <w:rFonts w:cs="Segoe UI"/>
-                        </w:rPr>
-                        <w:t>Khoa Công nghệ thông tin</w:t>
-                      </w:r>
-                    </w:p>
-                    <w:p>
-                      <w:pPr>
-                        <w:jc w:val="right"/>
-                        <w:rPr>
-                          <w:rFonts w:cs="Segoe UI"/>
-                        </w:rPr>
-                      </w:pPr>
-                      <w:r>
-                        <w:rPr>
-                          <w:rFonts w:cs="Segoe UI"/>
-                        </w:rPr>
-                        <w:t xml:space="preserve">Đại học Khoa học tự nhiên TP </w:t>
-                      </w:r>
-                      <w:r>
-                        <w:rPr>
-                          <w:rFonts w:cs="Segoe UI"/>
-                        </w:rPr>
-                        <w:t>HCM</w:t>
-                      </w:r>
-                    </w:p>
-                  </w:txbxContent>
-                </v:textbox>
-              </v:shape>
-            </w:pict>
-          </mc:Fallback>
-        </mc:AlternateContent>
+        <w:pict>
+          <v:shape id="_x0000_s1028" type="#_x0000_t202" style="position:absolute;left:0;text-align:left;margin-left:39pt;margin-top:22.2pt;width:236.25pt;height:82.8pt;z-index:251661312;visibility:visible;mso-position-horizontal-relative:text;mso-position-vertical-relative:text;mso-width-relative:margin;mso-height-relative:margin" o:gfxdata="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" stroked="f">
+            <v:textbox>
+              <w:txbxContent>
+                <w:p>
+                  <w:pPr>
+                    <w:jc w:val="right"/>
+                    <w:rPr>
+                      <w:rFonts w:cs="Segoe UI"/>
+                    </w:rPr>
+                  </w:pPr>
+                  <w:r>
+                    <w:rPr>
+                      <w:rFonts w:cs="Segoe UI"/>
+                    </w:rPr>
+                    <w:t>Bộ môn Xử Lí Ảnh Số &amp; Video Số</w:t>
+                  </w:r>
+                </w:p>
+                <w:p>
+                  <w:pPr>
+                    <w:jc w:val="right"/>
+                    <w:rPr>
+                      <w:rFonts w:cs="Segoe UI"/>
+                    </w:rPr>
+                  </w:pPr>
+                  <w:r>
+                    <w:rPr>
+                      <w:rFonts w:cs="Segoe UI"/>
+                    </w:rPr>
+                    <w:t>Khoa Công nghệ thông tin</w:t>
+                  </w:r>
+                </w:p>
+                <w:p>
+                  <w:pPr>
+                    <w:jc w:val="right"/>
+                    <w:rPr>
+                      <w:rFonts w:cs="Segoe UI"/>
+                    </w:rPr>
+                  </w:pPr>
+                  <w:r>
+                    <w:rPr>
+                      <w:rFonts w:cs="Segoe UI"/>
+                    </w:rPr>
+                    <w:t xml:space="preserve">Đại học Khoa học tự nhiên TP </w:t>
+                  </w:r>
+                  <w:r>
+                    <w:rPr>
+                      <w:rFonts w:cs="Segoe UI"/>
+                    </w:rPr>
+                    <w:t>HCM</w:t>
+                  </w:r>
+                </w:p>
+              </w:txbxContent>
+            </v:textbox>
+          </v:shape>
+        </w:pict>
       </w:r>
     </w:p>
     <w:p>
@@ -1253,7 +691,7 @@
       <w:tblPr>
         <w:tblStyle w:val="PlainTable1"/>
         <w:tblW w:w="10075" w:type="dxa"/>
-        <w:tblLook w:val="04A0" w:firstRow="1" w:lastRow="0" w:firstColumn="1" w:lastColumn="0" w:noHBand="0" w:noVBand="1"/>
+        <w:tblLook w:val="04A0"/>
       </w:tblPr>
       <w:tblGrid>
         <w:gridCol w:w="712"/>
@@ -1264,11 +702,11 @@
       </w:tblGrid>
       <w:tr>
         <w:trPr>
-          <w:cnfStyle w:val="100000000000" w:firstRow="1" w:lastRow="0" w:firstColumn="0" w:lastColumn="0" w:oddVBand="0" w:evenVBand="0" w:oddHBand="0" w:evenHBand="0" w:firstRowFirstColumn="0" w:firstRowLastColumn="0" w:lastRowFirstColumn="0" w:lastRowLastColumn="0"/>
+          <w:cnfStyle w:val="100000000000"/>
         </w:trPr>
         <w:tc>
           <w:tcPr>
-            <w:cnfStyle w:val="001000000000" w:firstRow="0" w:lastRow="0" w:firstColumn="1" w:lastColumn="0" w:oddVBand="0" w:evenVBand="0" w:oddHBand="0" w:evenHBand="0" w:firstRowFirstColumn="0" w:firstRowLastColumn="0" w:lastRowFirstColumn="0" w:lastRowLastColumn="0"/>
+            <w:cnfStyle w:val="001000000000"/>
             <w:tcW w:w="712" w:type="dxa"/>
           </w:tcPr>
           <w:p>
@@ -1281,7 +719,6 @@
               <w:jc w:val="center"/>
               <w:outlineLvl w:val="1"/>
               <w:rPr>
-                <w:b/>
                 <w:color w:val="000000" w:themeColor="text1"/>
                 <w:sz w:val="28"/>
                 <w:szCs w:val="28"/>
@@ -1289,7 +726,6 @@
             </w:pPr>
             <w:r>
               <w:rPr>
-                <w:b/>
                 <w:color w:val="000000" w:themeColor="text1"/>
                 <w:sz w:val="28"/>
                 <w:szCs w:val="28"/>
@@ -1311,9 +747,8 @@
               </w:numPr>
               <w:jc w:val="center"/>
               <w:outlineLvl w:val="1"/>
-              <w:cnfStyle w:val="100000000000" w:firstRow="1" w:lastRow="0" w:firstColumn="0" w:lastColumn="0" w:oddVBand="0" w:evenVBand="0" w:oddHBand="0" w:evenHBand="0" w:firstRowFirstColumn="0" w:firstRowLastColumn="0" w:lastRowFirstColumn="0" w:lastRowLastColumn="0"/>
-              <w:rPr>
-                <w:b/>
+              <w:cnfStyle w:val="100000000000"/>
+              <w:rPr>
                 <w:color w:val="000000" w:themeColor="text1"/>
                 <w:sz w:val="28"/>
                 <w:szCs w:val="28"/>
@@ -1321,7 +756,6 @@
             </w:pPr>
             <w:r>
               <w:rPr>
-                <w:b/>
                 <w:color w:val="000000" w:themeColor="text1"/>
                 <w:sz w:val="28"/>
                 <w:szCs w:val="28"/>
@@ -1343,9 +777,8 @@
               </w:numPr>
               <w:jc w:val="center"/>
               <w:outlineLvl w:val="1"/>
-              <w:cnfStyle w:val="100000000000" w:firstRow="1" w:lastRow="0" w:firstColumn="0" w:lastColumn="0" w:oddVBand="0" w:evenVBand="0" w:oddHBand="0" w:evenHBand="0" w:firstRowFirstColumn="0" w:firstRowLastColumn="0" w:lastRowFirstColumn="0" w:lastRowLastColumn="0"/>
-              <w:rPr>
-                <w:b/>
+              <w:cnfStyle w:val="100000000000"/>
+              <w:rPr>
                 <w:color w:val="000000" w:themeColor="text1"/>
                 <w:sz w:val="28"/>
                 <w:szCs w:val="28"/>
@@ -1353,7 +786,6 @@
             </w:pPr>
             <w:r>
               <w:rPr>
-                <w:b/>
                 <w:color w:val="000000" w:themeColor="text1"/>
                 <w:sz w:val="28"/>
                 <w:szCs w:val="28"/>
@@ -1375,9 +807,8 @@
               </w:numPr>
               <w:jc w:val="center"/>
               <w:outlineLvl w:val="1"/>
-              <w:cnfStyle w:val="100000000000" w:firstRow="1" w:lastRow="0" w:firstColumn="0" w:lastColumn="0" w:oddVBand="0" w:evenVBand="0" w:oddHBand="0" w:evenHBand="0" w:firstRowFirstColumn="0" w:firstRowLastColumn="0" w:lastRowFirstColumn="0" w:lastRowLastColumn="0"/>
-              <w:rPr>
-                <w:b/>
+              <w:cnfStyle w:val="100000000000"/>
+              <w:rPr>
                 <w:color w:val="000000" w:themeColor="text1"/>
                 <w:sz w:val="28"/>
                 <w:szCs w:val="28"/>
@@ -1385,7 +816,6 @@
             </w:pPr>
             <w:r>
               <w:rPr>
-                <w:b/>
                 <w:color w:val="000000" w:themeColor="text1"/>
                 <w:sz w:val="28"/>
                 <w:szCs w:val="28"/>
@@ -1407,9 +837,8 @@
               </w:numPr>
               <w:jc w:val="center"/>
               <w:outlineLvl w:val="1"/>
-              <w:cnfStyle w:val="100000000000" w:firstRow="1" w:lastRow="0" w:firstColumn="0" w:lastColumn="0" w:oddVBand="0" w:evenVBand="0" w:oddHBand="0" w:evenHBand="0" w:firstRowFirstColumn="0" w:firstRowLastColumn="0" w:lastRowFirstColumn="0" w:lastRowLastColumn="0"/>
-              <w:rPr>
-                <w:b/>
+              <w:cnfStyle w:val="100000000000"/>
+              <w:rPr>
                 <w:color w:val="000000" w:themeColor="text1"/>
                 <w:sz w:val="28"/>
                 <w:szCs w:val="28"/>
@@ -1417,7 +846,6 @@
             </w:pPr>
             <w:r>
               <w:rPr>
-                <w:b/>
                 <w:color w:val="000000" w:themeColor="text1"/>
                 <w:sz w:val="28"/>
                 <w:szCs w:val="28"/>
@@ -1429,11 +857,11 @@
       </w:tr>
       <w:tr>
         <w:trPr>
-          <w:cnfStyle w:val="000000100000" w:firstRow="0" w:lastRow="0" w:firstColumn="0" w:lastColumn="0" w:oddVBand="0" w:evenVBand="0" w:oddHBand="1" w:evenHBand="0" w:firstRowFirstColumn="0" w:firstRowLastColumn="0" w:lastRowFirstColumn="0" w:lastRowLastColumn="0"/>
+          <w:cnfStyle w:val="000000100000"/>
         </w:trPr>
         <w:tc>
           <w:tcPr>
-            <w:cnfStyle w:val="001000000000" w:firstRow="0" w:lastRow="0" w:firstColumn="1" w:lastColumn="0" w:oddVBand="0" w:evenVBand="0" w:oddHBand="0" w:evenHBand="0" w:firstRowFirstColumn="0" w:firstRowLastColumn="0" w:lastRowFirstColumn="0" w:lastRowLastColumn="0"/>
+            <w:cnfStyle w:val="001000000000"/>
             <w:tcW w:w="712" w:type="dxa"/>
           </w:tcPr>
           <w:p>
@@ -1474,7 +902,7 @@
               </w:numPr>
               <w:jc w:val="center"/>
               <w:outlineLvl w:val="1"/>
-              <w:cnfStyle w:val="000000100000" w:firstRow="0" w:lastRow="0" w:firstColumn="0" w:lastColumn="0" w:oddVBand="0" w:evenVBand="0" w:oddHBand="1" w:evenHBand="0" w:firstRowFirstColumn="0" w:firstRowLastColumn="0" w:lastRowFirstColumn="0" w:lastRowLastColumn="0"/>
+              <w:cnfStyle w:val="000000100000"/>
               <w:rPr>
                 <w:b w:val="0"/>
                 <w:color w:val="000000" w:themeColor="text1"/>
@@ -1506,7 +934,7 @@
               </w:numPr>
               <w:jc w:val="center"/>
               <w:outlineLvl w:val="1"/>
-              <w:cnfStyle w:val="000000100000" w:firstRow="0" w:lastRow="0" w:firstColumn="0" w:lastColumn="0" w:oddVBand="0" w:evenVBand="0" w:oddHBand="1" w:evenHBand="0" w:firstRowFirstColumn="0" w:firstRowLastColumn="0" w:lastRowFirstColumn="0" w:lastRowLastColumn="0"/>
+              <w:cnfStyle w:val="000000100000"/>
               <w:rPr>
                 <w:b w:val="0"/>
                 <w:color w:val="000000" w:themeColor="text1"/>
@@ -1538,7 +966,7 @@
               </w:numPr>
               <w:jc w:val="center"/>
               <w:outlineLvl w:val="1"/>
-              <w:cnfStyle w:val="000000100000" w:firstRow="0" w:lastRow="0" w:firstColumn="0" w:lastColumn="0" w:oddVBand="0" w:evenVBand="0" w:oddHBand="1" w:evenHBand="0" w:firstRowFirstColumn="0" w:firstRowLastColumn="0" w:lastRowFirstColumn="0" w:lastRowLastColumn="0"/>
+              <w:cnfStyle w:val="000000100000"/>
               <w:rPr>
                 <w:b w:val="0"/>
                 <w:color w:val="000000" w:themeColor="text1"/>
@@ -1570,7 +998,7 @@
               </w:numPr>
               <w:jc w:val="center"/>
               <w:outlineLvl w:val="1"/>
-              <w:cnfStyle w:val="000000100000" w:firstRow="0" w:lastRow="0" w:firstColumn="0" w:lastColumn="0" w:oddVBand="0" w:evenVBand="0" w:oddHBand="1" w:evenHBand="0" w:firstRowFirstColumn="0" w:firstRowLastColumn="0" w:lastRowFirstColumn="0" w:lastRowLastColumn="0"/>
+              <w:cnfStyle w:val="000000100000"/>
               <w:rPr>
                 <w:b w:val="0"/>
                 <w:color w:val="000000" w:themeColor="text1"/>
@@ -1593,7 +1021,7 @@
       <w:tr>
         <w:tc>
           <w:tcPr>
-            <w:cnfStyle w:val="001000000000" w:firstRow="0" w:lastRow="0" w:firstColumn="1" w:lastColumn="0" w:oddVBand="0" w:evenVBand="0" w:oddHBand="0" w:evenHBand="0" w:firstRowFirstColumn="0" w:firstRowLastColumn="0" w:lastRowFirstColumn="0" w:lastRowLastColumn="0"/>
+            <w:cnfStyle w:val="001000000000"/>
             <w:tcW w:w="712" w:type="dxa"/>
           </w:tcPr>
           <w:p>
@@ -1634,7 +1062,7 @@
               </w:numPr>
               <w:jc w:val="center"/>
               <w:outlineLvl w:val="1"/>
-              <w:cnfStyle w:val="000000000000" w:firstRow="0" w:lastRow="0" w:firstColumn="0" w:lastColumn="0" w:oddVBand="0" w:evenVBand="0" w:oddHBand="0" w:evenHBand="0" w:firstRowFirstColumn="0" w:firstRowLastColumn="0" w:lastRowFirstColumn="0" w:lastRowLastColumn="0"/>
+              <w:cnfStyle w:val="000000000000"/>
               <w:rPr>
                 <w:b w:val="0"/>
                 <w:color w:val="000000" w:themeColor="text1"/>
@@ -1666,7 +1094,7 @@
               </w:numPr>
               <w:jc w:val="center"/>
               <w:outlineLvl w:val="1"/>
-              <w:cnfStyle w:val="000000000000" w:firstRow="0" w:lastRow="0" w:firstColumn="0" w:lastColumn="0" w:oddVBand="0" w:evenVBand="0" w:oddHBand="0" w:evenHBand="0" w:firstRowFirstColumn="0" w:firstRowLastColumn="0" w:lastRowFirstColumn="0" w:lastRowLastColumn="0"/>
+              <w:cnfStyle w:val="000000000000"/>
               <w:rPr>
                 <w:b w:val="0"/>
                 <w:color w:val="000000" w:themeColor="text1"/>
@@ -1698,7 +1126,7 @@
               </w:numPr>
               <w:jc w:val="center"/>
               <w:outlineLvl w:val="1"/>
-              <w:cnfStyle w:val="000000000000" w:firstRow="0" w:lastRow="0" w:firstColumn="0" w:lastColumn="0" w:oddVBand="0" w:evenVBand="0" w:oddHBand="0" w:evenHBand="0" w:firstRowFirstColumn="0" w:firstRowLastColumn="0" w:lastRowFirstColumn="0" w:lastRowLastColumn="0"/>
+              <w:cnfStyle w:val="000000000000"/>
               <w:rPr>
                 <w:b w:val="0"/>
                 <w:color w:val="000000" w:themeColor="text1"/>
@@ -1730,7 +1158,7 @@
               </w:numPr>
               <w:jc w:val="center"/>
               <w:outlineLvl w:val="1"/>
-              <w:cnfStyle w:val="000000000000" w:firstRow="0" w:lastRow="0" w:firstColumn="0" w:lastColumn="0" w:oddVBand="0" w:evenVBand="0" w:oddHBand="0" w:evenHBand="0" w:firstRowFirstColumn="0" w:firstRowLastColumn="0" w:lastRowFirstColumn="0" w:lastRowLastColumn="0"/>
+              <w:cnfStyle w:val="000000000000"/>
               <w:rPr>
                 <w:b w:val="0"/>
                 <w:color w:val="000000" w:themeColor="text1"/>
@@ -1752,11 +1180,11 @@
       </w:tr>
       <w:tr>
         <w:trPr>
-          <w:cnfStyle w:val="000000100000" w:firstRow="0" w:lastRow="0" w:firstColumn="0" w:lastColumn="0" w:oddVBand="0" w:evenVBand="0" w:oddHBand="1" w:evenHBand="0" w:firstRowFirstColumn="0" w:firstRowLastColumn="0" w:lastRowFirstColumn="0" w:lastRowLastColumn="0"/>
+          <w:cnfStyle w:val="000000100000"/>
         </w:trPr>
         <w:tc>
           <w:tcPr>
-            <w:cnfStyle w:val="001000000000" w:firstRow="0" w:lastRow="0" w:firstColumn="1" w:lastColumn="0" w:oddVBand="0" w:evenVBand="0" w:oddHBand="0" w:evenHBand="0" w:firstRowFirstColumn="0" w:firstRowLastColumn="0" w:lastRowFirstColumn="0" w:lastRowLastColumn="0"/>
+            <w:cnfStyle w:val="001000000000"/>
             <w:tcW w:w="712" w:type="dxa"/>
           </w:tcPr>
           <w:p>
@@ -1797,7 +1225,7 @@
               </w:numPr>
               <w:jc w:val="center"/>
               <w:outlineLvl w:val="1"/>
-              <w:cnfStyle w:val="000000100000" w:firstRow="0" w:lastRow="0" w:firstColumn="0" w:lastColumn="0" w:oddVBand="0" w:evenVBand="0" w:oddHBand="1" w:evenHBand="0" w:firstRowFirstColumn="0" w:firstRowLastColumn="0" w:lastRowFirstColumn="0" w:lastRowLastColumn="0"/>
+              <w:cnfStyle w:val="000000100000"/>
               <w:rPr>
                 <w:b w:val="0"/>
                 <w:color w:val="000000" w:themeColor="text1"/>
@@ -1829,7 +1257,7 @@
               </w:numPr>
               <w:jc w:val="center"/>
               <w:outlineLvl w:val="1"/>
-              <w:cnfStyle w:val="000000100000" w:firstRow="0" w:lastRow="0" w:firstColumn="0" w:lastColumn="0" w:oddVBand="0" w:evenVBand="0" w:oddHBand="1" w:evenHBand="0" w:firstRowFirstColumn="0" w:firstRowLastColumn="0" w:lastRowFirstColumn="0" w:lastRowLastColumn="0"/>
+              <w:cnfStyle w:val="000000100000"/>
               <w:rPr>
                 <w:b w:val="0"/>
                 <w:color w:val="000000" w:themeColor="text1"/>
@@ -1861,7 +1289,7 @@
               </w:numPr>
               <w:jc w:val="center"/>
               <w:outlineLvl w:val="1"/>
-              <w:cnfStyle w:val="000000100000" w:firstRow="0" w:lastRow="0" w:firstColumn="0" w:lastColumn="0" w:oddVBand="0" w:evenVBand="0" w:oddHBand="1" w:evenHBand="0" w:firstRowFirstColumn="0" w:firstRowLastColumn="0" w:lastRowFirstColumn="0" w:lastRowLastColumn="0"/>
+              <w:cnfStyle w:val="000000100000"/>
               <w:rPr>
                 <w:b w:val="0"/>
                 <w:color w:val="000000" w:themeColor="text1"/>
@@ -1893,7 +1321,7 @@
               </w:numPr>
               <w:jc w:val="center"/>
               <w:outlineLvl w:val="1"/>
-              <w:cnfStyle w:val="000000100000" w:firstRow="0" w:lastRow="0" w:firstColumn="0" w:lastColumn="0" w:oddVBand="0" w:evenVBand="0" w:oddHBand="1" w:evenHBand="0" w:firstRowFirstColumn="0" w:firstRowLastColumn="0" w:lastRowFirstColumn="0" w:lastRowLastColumn="0"/>
+              <w:cnfStyle w:val="000000100000"/>
               <w:rPr>
                 <w:b w:val="0"/>
                 <w:color w:val="000000" w:themeColor="text1"/>
@@ -1939,7 +1367,7 @@
       <w:tblPr>
         <w:tblStyle w:val="PlainTable1"/>
         <w:tblW w:w="10075" w:type="dxa"/>
-        <w:tblLook w:val="04A0" w:firstRow="1" w:lastRow="0" w:firstColumn="1" w:lastColumn="0" w:noHBand="0" w:noVBand="1"/>
+        <w:tblLook w:val="04A0"/>
       </w:tblPr>
       <w:tblGrid>
         <w:gridCol w:w="712"/>
@@ -1948,11 +1376,11 @@
       </w:tblGrid>
       <w:tr>
         <w:trPr>
-          <w:cnfStyle w:val="100000000000" w:firstRow="1" w:lastRow="0" w:firstColumn="0" w:lastColumn="0" w:oddVBand="0" w:evenVBand="0" w:oddHBand="0" w:evenHBand="0" w:firstRowFirstColumn="0" w:firstRowLastColumn="0" w:lastRowFirstColumn="0" w:lastRowLastColumn="0"/>
+          <w:cnfStyle w:val="100000000000"/>
         </w:trPr>
         <w:tc>
           <w:tcPr>
-            <w:cnfStyle w:val="001000000000" w:firstRow="0" w:lastRow="0" w:firstColumn="1" w:lastColumn="0" w:oddVBand="0" w:evenVBand="0" w:oddHBand="0" w:evenHBand="0" w:firstRowFirstColumn="0" w:firstRowLastColumn="0" w:lastRowFirstColumn="0" w:lastRowLastColumn="0"/>
+            <w:cnfStyle w:val="001000000000"/>
             <w:tcW w:w="712" w:type="dxa"/>
           </w:tcPr>
           <w:p>
@@ -1965,7 +1393,6 @@
               <w:jc w:val="center"/>
               <w:outlineLvl w:val="1"/>
               <w:rPr>
-                <w:b/>
                 <w:color w:val="000000" w:themeColor="text1"/>
                 <w:sz w:val="28"/>
                 <w:szCs w:val="28"/>
@@ -1973,7 +1400,6 @@
             </w:pPr>
             <w:r>
               <w:rPr>
-                <w:b/>
                 <w:color w:val="000000" w:themeColor="text1"/>
                 <w:sz w:val="28"/>
                 <w:szCs w:val="28"/>
@@ -1995,9 +1421,8 @@
               </w:numPr>
               <w:jc w:val="center"/>
               <w:outlineLvl w:val="1"/>
-              <w:cnfStyle w:val="100000000000" w:firstRow="1" w:lastRow="0" w:firstColumn="0" w:lastColumn="0" w:oddVBand="0" w:evenVBand="0" w:oddHBand="0" w:evenHBand="0" w:firstRowFirstColumn="0" w:firstRowLastColumn="0" w:lastRowFirstColumn="0" w:lastRowLastColumn="0"/>
-              <w:rPr>
-                <w:b/>
+              <w:cnfStyle w:val="100000000000"/>
+              <w:rPr>
                 <w:color w:val="000000" w:themeColor="text1"/>
                 <w:sz w:val="28"/>
                 <w:szCs w:val="28"/>
@@ -2005,7 +1430,6 @@
             </w:pPr>
             <w:r>
               <w:rPr>
-                <w:b/>
                 <w:color w:val="000000" w:themeColor="text1"/>
                 <w:sz w:val="28"/>
                 <w:szCs w:val="28"/>
@@ -2027,9 +1451,8 @@
               </w:numPr>
               <w:jc w:val="center"/>
               <w:outlineLvl w:val="1"/>
-              <w:cnfStyle w:val="100000000000" w:firstRow="1" w:lastRow="0" w:firstColumn="0" w:lastColumn="0" w:oddVBand="0" w:evenVBand="0" w:oddHBand="0" w:evenHBand="0" w:firstRowFirstColumn="0" w:firstRowLastColumn="0" w:lastRowFirstColumn="0" w:lastRowLastColumn="0"/>
-              <w:rPr>
-                <w:b/>
+              <w:cnfStyle w:val="100000000000"/>
+              <w:rPr>
                 <w:color w:val="000000" w:themeColor="text1"/>
                 <w:sz w:val="28"/>
                 <w:szCs w:val="28"/>
@@ -2037,7 +1460,6 @@
             </w:pPr>
             <w:r>
               <w:rPr>
-                <w:b/>
                 <w:color w:val="000000" w:themeColor="text1"/>
                 <w:sz w:val="28"/>
                 <w:szCs w:val="28"/>
@@ -2049,11 +1471,11 @@
       </w:tr>
       <w:tr>
         <w:trPr>
-          <w:cnfStyle w:val="000000100000" w:firstRow="0" w:lastRow="0" w:firstColumn="0" w:lastColumn="0" w:oddVBand="0" w:evenVBand="0" w:oddHBand="1" w:evenHBand="0" w:firstRowFirstColumn="0" w:firstRowLastColumn="0" w:lastRowFirstColumn="0" w:lastRowLastColumn="0"/>
+          <w:cnfStyle w:val="000000100000"/>
         </w:trPr>
         <w:tc>
           <w:tcPr>
-            <w:cnfStyle w:val="001000000000" w:firstRow="0" w:lastRow="0" w:firstColumn="1" w:lastColumn="0" w:oddVBand="0" w:evenVBand="0" w:oddHBand="0" w:evenHBand="0" w:firstRowFirstColumn="0" w:firstRowLastColumn="0" w:lastRowFirstColumn="0" w:lastRowLastColumn="0"/>
+            <w:cnfStyle w:val="001000000000"/>
             <w:tcW w:w="712" w:type="dxa"/>
           </w:tcPr>
           <w:p>
@@ -2094,7 +1516,7 @@
               </w:numPr>
               <w:jc w:val="center"/>
               <w:outlineLvl w:val="1"/>
-              <w:cnfStyle w:val="000000100000" w:firstRow="0" w:lastRow="0" w:firstColumn="0" w:lastColumn="0" w:oddVBand="0" w:evenVBand="0" w:oddHBand="1" w:evenHBand="0" w:firstRowFirstColumn="0" w:firstRowLastColumn="0" w:lastRowFirstColumn="0" w:lastRowLastColumn="0"/>
+              <w:cnfStyle w:val="000000100000"/>
               <w:rPr>
                 <w:b w:val="0"/>
                 <w:color w:val="000000" w:themeColor="text1"/>
@@ -2126,7 +1548,7 @@
               </w:numPr>
               <w:jc w:val="center"/>
               <w:outlineLvl w:val="1"/>
-              <w:cnfStyle w:val="000000100000" w:firstRow="0" w:lastRow="0" w:firstColumn="0" w:lastColumn="0" w:oddVBand="0" w:evenVBand="0" w:oddHBand="1" w:evenHBand="0" w:firstRowFirstColumn="0" w:firstRowLastColumn="0" w:lastRowFirstColumn="0" w:lastRowLastColumn="0"/>
+              <w:cnfStyle w:val="000000100000"/>
               <w:rPr>
                 <w:b w:val="0"/>
                 <w:color w:val="000000" w:themeColor="text1"/>
@@ -2149,7 +1571,7 @@
       <w:tr>
         <w:tc>
           <w:tcPr>
-            <w:cnfStyle w:val="001000000000" w:firstRow="0" w:lastRow="0" w:firstColumn="1" w:lastColumn="0" w:oddVBand="0" w:evenVBand="0" w:oddHBand="0" w:evenHBand="0" w:firstRowFirstColumn="0" w:firstRowLastColumn="0" w:lastRowFirstColumn="0" w:lastRowLastColumn="0"/>
+            <w:cnfStyle w:val="001000000000"/>
             <w:tcW w:w="712" w:type="dxa"/>
           </w:tcPr>
           <w:p>
@@ -2190,7 +1612,7 @@
               </w:numPr>
               <w:jc w:val="center"/>
               <w:outlineLvl w:val="1"/>
-              <w:cnfStyle w:val="000000000000" w:firstRow="0" w:lastRow="0" w:firstColumn="0" w:lastColumn="0" w:oddVBand="0" w:evenVBand="0" w:oddHBand="0" w:evenHBand="0" w:firstRowFirstColumn="0" w:firstRowLastColumn="0" w:lastRowFirstColumn="0" w:lastRowLastColumn="0"/>
+              <w:cnfStyle w:val="000000000000"/>
               <w:rPr>
                 <w:b w:val="0"/>
                 <w:color w:val="000000" w:themeColor="text1"/>
@@ -2222,7 +1644,7 @@
               </w:numPr>
               <w:jc w:val="center"/>
               <w:outlineLvl w:val="1"/>
-              <w:cnfStyle w:val="000000000000" w:firstRow="0" w:lastRow="0" w:firstColumn="0" w:lastColumn="0" w:oddVBand="0" w:evenVBand="0" w:oddHBand="0" w:evenHBand="0" w:firstRowFirstColumn="0" w:firstRowLastColumn="0" w:lastRowFirstColumn="0" w:lastRowLastColumn="0"/>
+              <w:cnfStyle w:val="000000000000"/>
               <w:rPr>
                 <w:b w:val="0"/>
                 <w:color w:val="000000" w:themeColor="text1"/>
@@ -2246,11 +1668,11 @@
       </w:tr>
       <w:tr>
         <w:trPr>
-          <w:cnfStyle w:val="000000100000" w:firstRow="0" w:lastRow="0" w:firstColumn="0" w:lastColumn="0" w:oddVBand="0" w:evenVBand="0" w:oddHBand="1" w:evenHBand="0" w:firstRowFirstColumn="0" w:firstRowLastColumn="0" w:lastRowFirstColumn="0" w:lastRowLastColumn="0"/>
+          <w:cnfStyle w:val="000000100000"/>
         </w:trPr>
         <w:tc>
           <w:tcPr>
-            <w:cnfStyle w:val="001000000000" w:firstRow="0" w:lastRow="0" w:firstColumn="1" w:lastColumn="0" w:oddVBand="0" w:evenVBand="0" w:oddHBand="0" w:evenHBand="0" w:firstRowFirstColumn="0" w:firstRowLastColumn="0" w:lastRowFirstColumn="0" w:lastRowLastColumn="0"/>
+            <w:cnfStyle w:val="001000000000"/>
             <w:tcW w:w="712" w:type="dxa"/>
           </w:tcPr>
           <w:p>
@@ -2291,7 +1713,7 @@
               </w:numPr>
               <w:jc w:val="center"/>
               <w:outlineLvl w:val="1"/>
-              <w:cnfStyle w:val="000000100000" w:firstRow="0" w:lastRow="0" w:firstColumn="0" w:lastColumn="0" w:oddVBand="0" w:evenVBand="0" w:oddHBand="1" w:evenHBand="0" w:firstRowFirstColumn="0" w:firstRowLastColumn="0" w:lastRowFirstColumn="0" w:lastRowLastColumn="0"/>
+              <w:cnfStyle w:val="000000100000"/>
               <w:rPr>
                 <w:b w:val="0"/>
                 <w:color w:val="000000" w:themeColor="text1"/>
@@ -2323,7 +1745,7 @@
               </w:numPr>
               <w:jc w:val="center"/>
               <w:outlineLvl w:val="1"/>
-              <w:cnfStyle w:val="000000100000" w:firstRow="0" w:lastRow="0" w:firstColumn="0" w:lastColumn="0" w:oddVBand="0" w:evenVBand="0" w:oddHBand="1" w:evenHBand="0" w:firstRowFirstColumn="0" w:firstRowLastColumn="0" w:lastRowFirstColumn="0" w:lastRowLastColumn="0"/>
+              <w:cnfStyle w:val="000000100000"/>
               <w:rPr>
                 <w:b w:val="0"/>
                 <w:color w:val="000000" w:themeColor="text1"/>
@@ -2346,7 +1768,7 @@
       <w:tr>
         <w:tc>
           <w:tcPr>
-            <w:cnfStyle w:val="001000000000" w:firstRow="0" w:lastRow="0" w:firstColumn="1" w:lastColumn="0" w:oddVBand="0" w:evenVBand="0" w:oddHBand="0" w:evenHBand="0" w:firstRowFirstColumn="0" w:firstRowLastColumn="0" w:lastRowFirstColumn="0" w:lastRowLastColumn="0"/>
+            <w:cnfStyle w:val="001000000000"/>
             <w:tcW w:w="712" w:type="dxa"/>
           </w:tcPr>
           <w:p>
@@ -2359,7 +1781,6 @@
               <w:jc w:val="center"/>
               <w:outlineLvl w:val="1"/>
               <w:rPr>
-                <w:b/>
                 <w:color w:val="000000" w:themeColor="text1"/>
                 <w:sz w:val="28"/>
                 <w:szCs w:val="28"/>
@@ -2367,7 +1788,6 @@
             </w:pPr>
             <w:r>
               <w:rPr>
-                <w:b/>
                 <w:color w:val="000000" w:themeColor="text1"/>
                 <w:sz w:val="28"/>
                 <w:szCs w:val="28"/>
@@ -2389,7 +1809,7 @@
               </w:numPr>
               <w:jc w:val="center"/>
               <w:outlineLvl w:val="1"/>
-              <w:cnfStyle w:val="000000000000" w:firstRow="0" w:lastRow="0" w:firstColumn="0" w:lastColumn="0" w:oddVBand="0" w:evenVBand="0" w:oddHBand="0" w:evenHBand="0" w:firstRowFirstColumn="0" w:firstRowLastColumn="0" w:lastRowFirstColumn="0" w:lastRowLastColumn="0"/>
+              <w:cnfStyle w:val="000000000000"/>
               <w:rPr>
                 <w:b w:val="0"/>
                 <w:color w:val="000000" w:themeColor="text1"/>
@@ -2421,7 +1841,7 @@
               </w:numPr>
               <w:jc w:val="center"/>
               <w:outlineLvl w:val="1"/>
-              <w:cnfStyle w:val="000000000000" w:firstRow="0" w:lastRow="0" w:firstColumn="0" w:lastColumn="0" w:oddVBand="0" w:evenVBand="0" w:oddHBand="0" w:evenHBand="0" w:firstRowFirstColumn="0" w:firstRowLastColumn="0" w:lastRowFirstColumn="0" w:lastRowLastColumn="0"/>
+              <w:cnfStyle w:val="000000000000"/>
               <w:rPr>
                 <w:b w:val="0"/>
                 <w:color w:val="000000" w:themeColor="text1"/>
@@ -2443,11 +1863,11 @@
       </w:tr>
       <w:tr>
         <w:trPr>
-          <w:cnfStyle w:val="000000100000" w:firstRow="0" w:lastRow="0" w:firstColumn="0" w:lastColumn="0" w:oddVBand="0" w:evenVBand="0" w:oddHBand="1" w:evenHBand="0" w:firstRowFirstColumn="0" w:firstRowLastColumn="0" w:lastRowFirstColumn="0" w:lastRowLastColumn="0"/>
+          <w:cnfStyle w:val="000000100000"/>
         </w:trPr>
         <w:tc>
           <w:tcPr>
-            <w:cnfStyle w:val="001000000000" w:firstRow="0" w:lastRow="0" w:firstColumn="1" w:lastColumn="0" w:oddVBand="0" w:evenVBand="0" w:oddHBand="0" w:evenHBand="0" w:firstRowFirstColumn="0" w:firstRowLastColumn="0" w:lastRowFirstColumn="0" w:lastRowLastColumn="0"/>
+            <w:cnfStyle w:val="001000000000"/>
             <w:tcW w:w="712" w:type="dxa"/>
           </w:tcPr>
           <w:p>
@@ -2460,7 +1880,6 @@
               <w:jc w:val="center"/>
               <w:outlineLvl w:val="1"/>
               <w:rPr>
-                <w:b/>
                 <w:color w:val="000000" w:themeColor="text1"/>
                 <w:sz w:val="28"/>
                 <w:szCs w:val="28"/>
@@ -2468,7 +1887,6 @@
             </w:pPr>
             <w:r>
               <w:rPr>
-                <w:b/>
                 <w:color w:val="000000" w:themeColor="text1"/>
                 <w:sz w:val="28"/>
                 <w:szCs w:val="28"/>
@@ -2490,7 +1908,7 @@
               </w:numPr>
               <w:jc w:val="center"/>
               <w:outlineLvl w:val="1"/>
-              <w:cnfStyle w:val="000000100000" w:firstRow="0" w:lastRow="0" w:firstColumn="0" w:lastColumn="0" w:oddVBand="0" w:evenVBand="0" w:oddHBand="1" w:evenHBand="0" w:firstRowFirstColumn="0" w:firstRowLastColumn="0" w:lastRowFirstColumn="0" w:lastRowLastColumn="0"/>
+              <w:cnfStyle w:val="000000100000"/>
               <w:rPr>
                 <w:b w:val="0"/>
                 <w:color w:val="000000" w:themeColor="text1"/>
@@ -2505,7 +1923,16 @@
                 <w:sz w:val="28"/>
                 <w:szCs w:val="28"/>
               </w:rPr>
-              <w:t>Viết hướng dẫn cài đặt</w:t>
+              <w:t xml:space="preserve">Viết hướng dẫn </w:t>
+            </w:r>
+            <w:r>
+              <w:rPr>
+                <w:b w:val="0"/>
+                <w:color w:val="000000" w:themeColor="text1"/>
+                <w:sz w:val="28"/>
+                <w:szCs w:val="28"/>
+              </w:rPr>
+              <w:t>sử dụng chương trình</w:t>
             </w:r>
           </w:p>
         </w:tc>
@@ -2522,7 +1949,7 @@
               </w:numPr>
               <w:jc w:val="center"/>
               <w:outlineLvl w:val="1"/>
-              <w:cnfStyle w:val="000000100000" w:firstRow="0" w:lastRow="0" w:firstColumn="0" w:lastColumn="0" w:oddVBand="0" w:evenVBand="0" w:oddHBand="1" w:evenHBand="0" w:firstRowFirstColumn="0" w:firstRowLastColumn="0" w:lastRowFirstColumn="0" w:lastRowLastColumn="0"/>
+              <w:cnfStyle w:val="000000100000"/>
               <w:rPr>
                 <w:b w:val="0"/>
                 <w:color w:val="000000" w:themeColor="text1"/>
@@ -2545,7 +1972,7 @@
       <w:tr>
         <w:tc>
           <w:tcPr>
-            <w:cnfStyle w:val="001000000000" w:firstRow="0" w:lastRow="0" w:firstColumn="1" w:lastColumn="0" w:oddVBand="0" w:evenVBand="0" w:oddHBand="0" w:evenHBand="0" w:firstRowFirstColumn="0" w:firstRowLastColumn="0" w:lastRowFirstColumn="0" w:lastRowLastColumn="0"/>
+            <w:cnfStyle w:val="001000000000"/>
             <w:tcW w:w="712" w:type="dxa"/>
           </w:tcPr>
           <w:p>
@@ -2558,7 +1985,6 @@
               <w:jc w:val="center"/>
               <w:outlineLvl w:val="1"/>
               <w:rPr>
-                <w:b/>
                 <w:color w:val="000000" w:themeColor="text1"/>
                 <w:sz w:val="28"/>
                 <w:szCs w:val="28"/>
@@ -2566,7 +1992,6 @@
             </w:pPr>
             <w:r>
               <w:rPr>
-                <w:b/>
                 <w:color w:val="000000" w:themeColor="text1"/>
                 <w:sz w:val="28"/>
                 <w:szCs w:val="28"/>
@@ -2588,7 +2013,7 @@
               </w:numPr>
               <w:jc w:val="center"/>
               <w:outlineLvl w:val="1"/>
-              <w:cnfStyle w:val="000000000000" w:firstRow="0" w:lastRow="0" w:firstColumn="0" w:lastColumn="0" w:oddVBand="0" w:evenVBand="0" w:oddHBand="0" w:evenHBand="0" w:firstRowFirstColumn="0" w:firstRowLastColumn="0" w:lastRowFirstColumn="0" w:lastRowLastColumn="0"/>
+              <w:cnfStyle w:val="000000000000"/>
               <w:rPr>
                 <w:b w:val="0"/>
                 <w:color w:val="000000" w:themeColor="text1"/>
@@ -2620,7 +2045,7 @@
               </w:numPr>
               <w:jc w:val="center"/>
               <w:outlineLvl w:val="1"/>
-              <w:cnfStyle w:val="000000000000" w:firstRow="0" w:lastRow="0" w:firstColumn="0" w:lastColumn="0" w:oddVBand="0" w:evenVBand="0" w:oddHBand="0" w:evenHBand="0" w:firstRowFirstColumn="0" w:firstRowLastColumn="0" w:lastRowFirstColumn="0" w:lastRowLastColumn="0"/>
+              <w:cnfStyle w:val="000000000000"/>
               <w:rPr>
                 <w:b w:val="0"/>
                 <w:color w:val="000000" w:themeColor="text1"/>
@@ -2655,8 +2080,8 @@
 </file>
 
 <file path=word/endnotes.xml><?xml version="1.0" encoding="utf-8"?>
-<w:endnotes xmlns:wpc="http://schemas.microsoft.com/office/word/2010/wordprocessingCanvas" xmlns:mc="http://schemas.openxmlformats.org/markup-compatibility/2006" xmlns:o="urn:schemas-microsoft-com:office:office" xmlns:r="http://schemas.openxmlformats.org/officeDocument/2006/relationships" xmlns:m="http://schemas.openxmlformats.org/officeDocument/2006/math" xmlns:v="urn:schemas-microsoft-com:vml" xmlns:wp14="http://schemas.microsoft.com/office/word/2010/wordprocessingDrawing" xmlns:wp="http://schemas.openxmlformats.org/drawingml/2006/wordprocessingDrawing" xmlns:w10="urn:schemas-microsoft-com:office:word" xmlns:w="http://schemas.openxmlformats.org/wordprocessingml/2006/main" xmlns:w14="http://schemas.microsoft.com/office/word/2010/wordml" xmlns:w15="http://schemas.microsoft.com/office/word/2012/wordml" xmlns:wpg="http://schemas.microsoft.com/office/word/2010/wordprocessingGroup" xmlns:wpi="http://schemas.microsoft.com/office/word/2010/wordprocessingInk" xmlns:wne="http://schemas.microsoft.com/office/word/2006/wordml" xmlns:wps="http://schemas.microsoft.com/office/word/2010/wordprocessingShape" mc:Ignorable="w14 w15 wp14">
-  <w:endnote w:type="separator" w:id="-1">
+<w:endnotes xmlns:ve="http://schemas.openxmlformats.org/markup-compatibility/2006" xmlns:o="urn:schemas-microsoft-com:office:office" xmlns:r="http://schemas.openxmlformats.org/officeDocument/2006/relationships" xmlns:m="http://schemas.openxmlformats.org/officeDocument/2006/math" xmlns:v="urn:schemas-microsoft-com:vml" xmlns:wp="http://schemas.openxmlformats.org/drawingml/2006/wordprocessingDrawing" xmlns:w10="urn:schemas-microsoft-com:office:word" xmlns:w="http://schemas.openxmlformats.org/wordprocessingml/2006/main" xmlns:wne="http://schemas.microsoft.com/office/word/2006/wordml">
+  <w:endnote w:type="separator" w:id="0">
     <w:p>
       <w:pPr>
         <w:spacing w:line="240" w:lineRule="auto"/>
@@ -2666,7 +2091,7 @@
       </w:r>
     </w:p>
   </w:endnote>
-  <w:endnote w:type="continuationSeparator" w:id="0">
+  <w:endnote w:type="continuationSeparator" w:id="1">
     <w:p>
       <w:pPr>
         <w:spacing w:line="240" w:lineRule="auto"/>
@@ -2680,7 +2105,7 @@
 </file>
 
 <file path=word/footer1.xml><?xml version="1.0" encoding="utf-8"?>
-<w:ftr xmlns:wpc="http://schemas.microsoft.com/office/word/2010/wordprocessingCanvas" xmlns:mc="http://schemas.openxmlformats.org/markup-compatibility/2006" xmlns:o="urn:schemas-microsoft-com:office:office" xmlns:r="http://schemas.openxmlformats.org/officeDocument/2006/relationships" xmlns:m="http://schemas.openxmlformats.org/officeDocument/2006/math" xmlns:v="urn:schemas-microsoft-com:vml" xmlns:wp14="http://schemas.microsoft.com/office/word/2010/wordprocessingDrawing" xmlns:wp="http://schemas.openxmlformats.org/drawingml/2006/wordprocessingDrawing" xmlns:w10="urn:schemas-microsoft-com:office:word" xmlns:w="http://schemas.openxmlformats.org/wordprocessingml/2006/main" xmlns:w14="http://schemas.microsoft.com/office/word/2010/wordml" xmlns:w15="http://schemas.microsoft.com/office/word/2012/wordml" xmlns:wpg="http://schemas.microsoft.com/office/word/2010/wordprocessingGroup" xmlns:wpi="http://schemas.microsoft.com/office/word/2010/wordprocessingInk" xmlns:wne="http://schemas.microsoft.com/office/word/2006/wordml" xmlns:wps="http://schemas.microsoft.com/office/word/2010/wordprocessingShape" mc:Ignorable="w14 w15 wp14">
+<w:ftr xmlns:ve="http://schemas.openxmlformats.org/markup-compatibility/2006" xmlns:o="urn:schemas-microsoft-com:office:office" xmlns:r="http://schemas.openxmlformats.org/officeDocument/2006/relationships" xmlns:m="http://schemas.openxmlformats.org/officeDocument/2006/math" xmlns:v="urn:schemas-microsoft-com:vml" xmlns:wp="http://schemas.openxmlformats.org/drawingml/2006/wordprocessingDrawing" xmlns:w10="urn:schemas-microsoft-com:office:word" xmlns:w="http://schemas.openxmlformats.org/wordprocessingml/2006/main" xmlns:wne="http://schemas.microsoft.com/office/word/2006/wordml">
   <w:tbl>
     <w:tblPr>
       <w:tblW w:w="5000" w:type="pct"/>
@@ -2693,11 +2118,11 @@
         <w:bottom w:w="72" w:type="dxa"/>
         <w:right w:w="115" w:type="dxa"/>
       </w:tblCellMar>
-      <w:tblLook w:val="04A0" w:firstRow="1" w:lastRow="0" w:firstColumn="1" w:lastColumn="0" w:noHBand="0" w:noVBand="1"/>
+      <w:tblLook w:val="04A0"/>
     </w:tblPr>
     <w:tblGrid>
-      <w:gridCol w:w="9072"/>
-      <w:gridCol w:w="1008"/>
+      <w:gridCol w:w="9279"/>
+      <w:gridCol w:w="1031"/>
     </w:tblGrid>
     <w:tr>
       <w:tc>
@@ -2724,7 +2149,6 @@
               <w:dataBinding w:prefixMappings="xmlns:ns0='http://schemas.openxmlformats.org/officeDocument/2006/extended-properties'" w:xpath="/ns0:Properties[1]/ns0:Company[1]" w:storeItemID="{6668398D-A668-4E3E-A5EB-62B293D839F1}"/>
               <w:text/>
             </w:sdtPr>
-            <w:sdtEndPr/>
             <w:sdtContent>
               <w:r>
                 <w:rPr>
@@ -2738,61 +2162,13 @@
             <w:rPr>
               <w:rFonts w:cs="Segoe UI"/>
             </w:rPr>
-            <w:t xml:space="preserve"> | B</w:t>
+            <w:t xml:space="preserve"> | Bộ môn </w:t>
           </w:r>
           <w:r>
             <w:rPr>
               <w:rFonts w:cs="Segoe UI"/>
             </w:rPr>
-            <w:t>ộ</w:t>
-          </w:r>
-          <w:r>
-            <w:rPr>
-              <w:rFonts w:cs="Segoe UI"/>
-            </w:rPr>
-            <w:t xml:space="preserve"> môn </w:t>
-          </w:r>
-          <w:r>
-            <w:rPr>
-              <w:rFonts w:cs="Segoe UI"/>
-            </w:rPr>
-            <w:t>Th</w:t>
-          </w:r>
-          <w:r>
-            <w:rPr>
-              <w:rFonts w:cs="Segoe UI"/>
-            </w:rPr>
-            <w:t>ố</w:t>
-          </w:r>
-          <w:r>
-            <w:rPr>
-              <w:rFonts w:cs="Segoe UI"/>
-            </w:rPr>
-            <w:t xml:space="preserve">ng kê máy tính &amp; </w:t>
-          </w:r>
-          <w:r>
-            <w:rPr>
-              <w:rFonts w:cs="Segoe UI"/>
-            </w:rPr>
-            <w:t>Ứ</w:t>
-          </w:r>
-          <w:r>
-            <w:rPr>
-              <w:rFonts w:cs="Segoe UI"/>
-            </w:rPr>
-            <w:t>ng d</w:t>
-          </w:r>
-          <w:r>
-            <w:rPr>
-              <w:rFonts w:cs="Segoe UI"/>
-            </w:rPr>
-            <w:t>ụ</w:t>
-          </w:r>
-          <w:r>
-            <w:rPr>
-              <w:rFonts w:cs="Segoe UI"/>
-            </w:rPr>
-            <w:t>ng</w:t>
+            <w:t>Thống kê máy tính &amp;Ứng dụng</w:t>
           </w:r>
         </w:p>
       </w:tc>
@@ -2857,8 +2233,8 @@
 </file>
 
 <file path=word/footnotes.xml><?xml version="1.0" encoding="utf-8"?>
-<w:footnotes xmlns:wpc="http://schemas.microsoft.com/office/word/2010/wordprocessingCanvas" xmlns:mc="http://schemas.openxmlformats.org/markup-compatibility/2006" xmlns:o="urn:schemas-microsoft-com:office:office" xmlns:r="http://schemas.openxmlformats.org/officeDocument/2006/relationships" xmlns:m="http://schemas.openxmlformats.org/officeDocument/2006/math" xmlns:v="urn:schemas-microsoft-com:vml" xmlns:wp14="http://schemas.microsoft.com/office/word/2010/wordprocessingDrawing" xmlns:wp="http://schemas.openxmlformats.org/drawingml/2006/wordprocessingDrawing" xmlns:w10="urn:schemas-microsoft-com:office:word" xmlns:w="http://schemas.openxmlformats.org/wordprocessingml/2006/main" xmlns:w14="http://schemas.microsoft.com/office/word/2010/wordml" xmlns:w15="http://schemas.microsoft.com/office/word/2012/wordml" xmlns:wpg="http://schemas.microsoft.com/office/word/2010/wordprocessingGroup" xmlns:wpi="http://schemas.microsoft.com/office/word/2010/wordprocessingInk" xmlns:wne="http://schemas.microsoft.com/office/word/2006/wordml" xmlns:wps="http://schemas.microsoft.com/office/word/2010/wordprocessingShape" mc:Ignorable="w14 w15 wp14">
-  <w:footnote w:type="separator" w:id="-1">
+<w:footnotes xmlns:ve="http://schemas.openxmlformats.org/markup-compatibility/2006" xmlns:o="urn:schemas-microsoft-com:office:office" xmlns:r="http://schemas.openxmlformats.org/officeDocument/2006/relationships" xmlns:m="http://schemas.openxmlformats.org/officeDocument/2006/math" xmlns:v="urn:schemas-microsoft-com:vml" xmlns:wp="http://schemas.openxmlformats.org/drawingml/2006/wordprocessingDrawing" xmlns:w10="urn:schemas-microsoft-com:office:word" xmlns:w="http://schemas.openxmlformats.org/wordprocessingml/2006/main" xmlns:wne="http://schemas.microsoft.com/office/word/2006/wordml">
+  <w:footnote w:type="separator" w:id="0">
     <w:p>
       <w:pPr>
         <w:spacing w:line="240" w:lineRule="auto"/>
@@ -2868,7 +2244,7 @@
       </w:r>
     </w:p>
   </w:footnote>
-  <w:footnote w:type="continuationSeparator" w:id="0">
+  <w:footnote w:type="continuationSeparator" w:id="1">
     <w:p>
       <w:pPr>
         <w:spacing w:line="240" w:lineRule="auto"/>
@@ -2882,7 +2258,7 @@
 </file>
 
 <file path=word/header1.xml><?xml version="1.0" encoding="utf-8"?>
-<w:hdr xmlns:wpc="http://schemas.microsoft.com/office/word/2010/wordprocessingCanvas" xmlns:mc="http://schemas.openxmlformats.org/markup-compatibility/2006" xmlns:o="urn:schemas-microsoft-com:office:office" xmlns:r="http://schemas.openxmlformats.org/officeDocument/2006/relationships" xmlns:m="http://schemas.openxmlformats.org/officeDocument/2006/math" xmlns:v="urn:schemas-microsoft-com:vml" xmlns:wp14="http://schemas.microsoft.com/office/word/2010/wordprocessingDrawing" xmlns:wp="http://schemas.openxmlformats.org/drawingml/2006/wordprocessingDrawing" xmlns:w10="urn:schemas-microsoft-com:office:word" xmlns:w="http://schemas.openxmlformats.org/wordprocessingml/2006/main" xmlns:w14="http://schemas.microsoft.com/office/word/2010/wordml" xmlns:w15="http://schemas.microsoft.com/office/word/2012/wordml" xmlns:wpg="http://schemas.microsoft.com/office/word/2010/wordprocessingGroup" xmlns:wpi="http://schemas.microsoft.com/office/word/2010/wordprocessingInk" xmlns:wne="http://schemas.microsoft.com/office/word/2006/wordml" xmlns:wps="http://schemas.microsoft.com/office/word/2010/wordprocessingShape" mc:Ignorable="w14 w15 wp14">
+<w:hdr xmlns:ve="http://schemas.openxmlformats.org/markup-compatibility/2006" xmlns:o="urn:schemas-microsoft-com:office:office" xmlns:r="http://schemas.openxmlformats.org/officeDocument/2006/relationships" xmlns:m="http://schemas.openxmlformats.org/officeDocument/2006/math" xmlns:v="urn:schemas-microsoft-com:vml" xmlns:wp="http://schemas.openxmlformats.org/drawingml/2006/wordprocessingDrawing" xmlns:w10="urn:schemas-microsoft-com:office:word" xmlns:w="http://schemas.openxmlformats.org/wordprocessingml/2006/main" xmlns:wne="http://schemas.microsoft.com/office/word/2006/wordml">
   <w:tbl>
     <w:tblPr>
       <w:tblW w:w="5000" w:type="pct"/>
@@ -2895,11 +2271,11 @@
         <w:bottom w:w="72" w:type="dxa"/>
         <w:right w:w="115" w:type="dxa"/>
       </w:tblCellMar>
-      <w:tblLook w:val="04A0" w:firstRow="1" w:lastRow="0" w:firstColumn="1" w:lastColumn="0" w:noHBand="0" w:noVBand="1"/>
+      <w:tblLook w:val="04A0"/>
     </w:tblPr>
     <w:tblGrid>
-      <w:gridCol w:w="6121"/>
-      <w:gridCol w:w="3959"/>
+      <w:gridCol w:w="6260"/>
+      <w:gridCol w:w="4050"/>
     </w:tblGrid>
     <w:tr>
       <w:trPr>
@@ -2963,8 +2339,8 @@
 </file>
 
 <file path=word/numbering.xml><?xml version="1.0" encoding="utf-8"?>
-<w:numbering xmlns:wpc="http://schemas.microsoft.com/office/word/2010/wordprocessingCanvas" xmlns:mc="http://schemas.openxmlformats.org/markup-compatibility/2006" xmlns:o="urn:schemas-microsoft-com:office:office" xmlns:r="http://schemas.openxmlformats.org/officeDocument/2006/relationships" xmlns:m="http://schemas.openxmlformats.org/officeDocument/2006/math" xmlns:v="urn:schemas-microsoft-com:vml" xmlns:wp14="http://schemas.microsoft.com/office/word/2010/wordprocessingDrawing" xmlns:wp="http://schemas.openxmlformats.org/drawingml/2006/wordprocessingDrawing" xmlns:w10="urn:schemas-microsoft-com:office:word" xmlns:w="http://schemas.openxmlformats.org/wordprocessingml/2006/main" xmlns:w14="http://schemas.microsoft.com/office/word/2010/wordml" xmlns:w15="http://schemas.microsoft.com/office/word/2012/wordml" xmlns:wpg="http://schemas.microsoft.com/office/word/2010/wordprocessingGroup" xmlns:wpi="http://schemas.microsoft.com/office/word/2010/wordprocessingInk" xmlns:wne="http://schemas.microsoft.com/office/word/2006/wordml" xmlns:wps="http://schemas.microsoft.com/office/word/2010/wordprocessingShape" mc:Ignorable="w14 w15 wp14">
-  <w:abstractNum w:abstractNumId="0" w15:restartNumberingAfterBreak="0">
+<w:numbering xmlns:ve="http://schemas.openxmlformats.org/markup-compatibility/2006" xmlns:o="urn:schemas-microsoft-com:office:office" xmlns:r="http://schemas.openxmlformats.org/officeDocument/2006/relationships" xmlns:m="http://schemas.openxmlformats.org/officeDocument/2006/math" xmlns:v="urn:schemas-microsoft-com:vml" xmlns:wp="http://schemas.openxmlformats.org/drawingml/2006/wordprocessingDrawing" xmlns:w10="urn:schemas-microsoft-com:office:word" xmlns:w="http://schemas.openxmlformats.org/wordprocessingml/2006/main" xmlns:wne="http://schemas.microsoft.com/office/word/2006/wordml">
+  <w:abstractNum w:abstractNumId="0">
     <w:nsid w:val="1F745887"/>
     <w:multiLevelType w:val="hybridMultilevel"/>
     <w:tmpl w:val="4B74353C"/>
@@ -3079,7 +2455,7 @@
       </w:rPr>
     </w:lvl>
   </w:abstractNum>
-  <w:abstractNum w:abstractNumId="1" w15:restartNumberingAfterBreak="0">
+  <w:abstractNum w:abstractNumId="1">
     <w:nsid w:val="35942B75"/>
     <w:multiLevelType w:val="multilevel"/>
     <w:tmpl w:val="C688DAE2"/>
@@ -3203,7 +2579,7 @@
       </w:rPr>
     </w:lvl>
   </w:abstractNum>
-  <w:abstractNum w:abstractNumId="2" w15:restartNumberingAfterBreak="0">
+  <w:abstractNum w:abstractNumId="2">
     <w:nsid w:val="52BC4CE5"/>
     <w:multiLevelType w:val="hybridMultilevel"/>
     <w:tmpl w:val="2C64617C"/>
@@ -3330,7 +2706,7 @@
 </file>
 
 <file path=word/styles.xml><?xml version="1.0" encoding="utf-8"?>
-<w:styles xmlns:mc="http://schemas.openxmlformats.org/markup-compatibility/2006" xmlns:r="http://schemas.openxmlformats.org/officeDocument/2006/relationships" xmlns:w="http://schemas.openxmlformats.org/wordprocessingml/2006/main" xmlns:w14="http://schemas.microsoft.com/office/word/2010/wordml" xmlns:w15="http://schemas.microsoft.com/office/word/2012/wordml" mc:Ignorable="w14 w15">
+<w:styles xmlns:r="http://schemas.openxmlformats.org/officeDocument/2006/relationships" xmlns:w="http://schemas.openxmlformats.org/wordprocessingml/2006/main">
   <w:docDefaults>
     <w:rPrDefault>
       <w:rPr>
@@ -3346,378 +2722,144 @@
       </w:pPr>
     </w:pPrDefault>
   </w:docDefaults>
-  <w:latentStyles w:defLockedState="0" w:defUIPriority="99" w:defSemiHidden="0" w:defUnhideWhenUsed="0" w:defQFormat="0" w:count="371">
-    <w:lsdException w:name="Normal" w:uiPriority="0" w:qFormat="1"/>
-    <w:lsdException w:name="heading 1" w:uiPriority="9" w:qFormat="1"/>
-    <w:lsdException w:name="heading 2" w:semiHidden="1" w:uiPriority="9" w:unhideWhenUsed="1" w:qFormat="1"/>
-    <w:lsdException w:name="heading 3" w:semiHidden="1" w:uiPriority="9" w:unhideWhenUsed="1" w:qFormat="1"/>
-    <w:lsdException w:name="heading 4" w:semiHidden="1" w:uiPriority="9" w:unhideWhenUsed="1" w:qFormat="1"/>
-    <w:lsdException w:name="heading 5" w:semiHidden="1" w:uiPriority="9" w:unhideWhenUsed="1" w:qFormat="1"/>
-    <w:lsdException w:name="heading 6" w:semiHidden="1" w:uiPriority="9" w:unhideWhenUsed="1" w:qFormat="1"/>
-    <w:lsdException w:name="heading 7" w:semiHidden="1" w:uiPriority="9" w:unhideWhenUsed="1" w:qFormat="1"/>
-    <w:lsdException w:name="heading 8" w:semiHidden="1" w:uiPriority="9" w:unhideWhenUsed="1" w:qFormat="1"/>
-    <w:lsdException w:name="heading 9" w:semiHidden="1" w:uiPriority="9" w:unhideWhenUsed="1" w:qFormat="1"/>
-    <w:lsdException w:name="index 1" w:semiHidden="1" w:unhideWhenUsed="1"/>
-    <w:lsdException w:name="index 2" w:semiHidden="1" w:unhideWhenUsed="1"/>
-    <w:lsdException w:name="index 3" w:semiHidden="1" w:unhideWhenUsed="1"/>
-    <w:lsdException w:name="index 4" w:semiHidden="1" w:unhideWhenUsed="1"/>
-    <w:lsdException w:name="index 5" w:semiHidden="1" w:unhideWhenUsed="1"/>
-    <w:lsdException w:name="index 6" w:semiHidden="1" w:unhideWhenUsed="1"/>
-    <w:lsdException w:name="index 7" w:semiHidden="1" w:unhideWhenUsed="1"/>
-    <w:lsdException w:name="index 8" w:semiHidden="1" w:unhideWhenUsed="1"/>
-    <w:lsdException w:name="index 9" w:semiHidden="1" w:unhideWhenUsed="1"/>
-    <w:lsdException w:name="toc 1" w:semiHidden="1" w:uiPriority="39" w:unhideWhenUsed="1"/>
-    <w:lsdException w:name="toc 2" w:semiHidden="1" w:uiPriority="39" w:unhideWhenUsed="1"/>
-    <w:lsdException w:name="toc 3" w:semiHidden="1" w:uiPriority="39" w:unhideWhenUsed="1"/>
-    <w:lsdException w:name="toc 4" w:semiHidden="1" w:uiPriority="39" w:unhideWhenUsed="1"/>
-    <w:lsdException w:name="toc 5" w:semiHidden="1" w:uiPriority="39" w:unhideWhenUsed="1"/>
-    <w:lsdException w:name="toc 6" w:semiHidden="1" w:uiPriority="39" w:unhideWhenUsed="1"/>
-    <w:lsdException w:name="toc 7" w:semiHidden="1" w:uiPriority="39" w:unhideWhenUsed="1"/>
-    <w:lsdException w:name="toc 8" w:semiHidden="1" w:uiPriority="39" w:unhideWhenUsed="1"/>
-    <w:lsdException w:name="toc 9" w:semiHidden="1" w:uiPriority="39" w:unhideWhenUsed="1"/>
-    <w:lsdException w:name="Normal Indent" w:semiHidden="1" w:unhideWhenUsed="1"/>
-    <w:lsdException w:name="footnote text" w:semiHidden="1" w:unhideWhenUsed="1"/>
-    <w:lsdException w:name="annotation text" w:semiHidden="1" w:unhideWhenUsed="1"/>
-    <w:lsdException w:name="header" w:semiHidden="1" w:unhideWhenUsed="1"/>
-    <w:lsdException w:name="footer" w:semiHidden="1" w:unhideWhenUsed="1"/>
-    <w:lsdException w:name="index heading" w:semiHidden="1" w:unhideWhenUsed="1"/>
-    <w:lsdException w:name="caption" w:semiHidden="1" w:uiPriority="35" w:unhideWhenUsed="1" w:qFormat="1"/>
-    <w:lsdException w:name="table of figures" w:semiHidden="1" w:unhideWhenUsed="1"/>
-    <w:lsdException w:name="envelope address" w:semiHidden="1" w:unhideWhenUsed="1"/>
-    <w:lsdException w:name="envelope return" w:semiHidden="1" w:unhideWhenUsed="1"/>
-    <w:lsdException w:name="footnote reference" w:semiHidden="1" w:unhideWhenUsed="1"/>
-    <w:lsdException w:name="annotation reference" w:semiHidden="1" w:unhideWhenUsed="1"/>
-    <w:lsdException w:name="line number" w:semiHidden="1" w:unhideWhenUsed="1"/>
-    <w:lsdException w:name="page number" w:semiHidden="1" w:unhideWhenUsed="1"/>
-    <w:lsdException w:name="endnote reference" w:semiHidden="1" w:unhideWhenUsed="1"/>
-    <w:lsdException w:name="endnote text" w:semiHidden="1" w:unhideWhenUsed="1"/>
-    <w:lsdException w:name="table of authorities" w:semiHidden="1" w:unhideWhenUsed="1"/>
-    <w:lsdException w:name="macro" w:semiHidden="1" w:unhideWhenUsed="1"/>
-    <w:lsdException w:name="toa heading" w:semiHidden="1" w:unhideWhenUsed="1"/>
-    <w:lsdException w:name="List" w:semiHidden="1" w:unhideWhenUsed="1"/>
-    <w:lsdException w:name="List Bullet" w:semiHidden="1" w:unhideWhenUsed="1"/>
-    <w:lsdException w:name="List Number" w:semiHidden="1" w:unhideWhenUsed="1"/>
-    <w:lsdException w:name="List 2" w:semiHidden="1" w:unhideWhenUsed="1"/>
-    <w:lsdException w:name="List 3" w:semiHidden="1" w:unhideWhenUsed="1"/>
-    <w:lsdException w:name="List 4" w:semiHidden="1" w:unhideWhenUsed="1"/>
-    <w:lsdException w:name="List 5" w:semiHidden="1" w:unhideWhenUsed="1"/>
-    <w:lsdException w:name="List Bullet 2" w:semiHidden="1" w:unhideWhenUsed="1"/>
-    <w:lsdException w:name="List Bullet 3" w:semiHidden="1" w:unhideWhenUsed="1"/>
-    <w:lsdException w:name="List Bullet 4" w:semiHidden="1" w:unhideWhenUsed="1"/>
-    <w:lsdException w:name="List Bullet 5" w:semiHidden="1" w:unhideWhenUsed="1"/>
-    <w:lsdException w:name="List Number 2" w:semiHidden="1" w:unhideWhenUsed="1"/>
-    <w:lsdException w:name="List Number 3" w:semiHidden="1" w:unhideWhenUsed="1"/>
-    <w:lsdException w:name="List Number 4" w:semiHidden="1" w:unhideWhenUsed="1"/>
-    <w:lsdException w:name="List Number 5" w:semiHidden="1" w:unhideWhenUsed="1"/>
-    <w:lsdException w:name="Title" w:uiPriority="10" w:qFormat="1"/>
-    <w:lsdException w:name="Closing" w:semiHidden="1" w:unhideWhenUsed="1"/>
-    <w:lsdException w:name="Signature" w:semiHidden="1" w:unhideWhenUsed="1"/>
-    <w:lsdException w:name="Default Paragraph Font" w:semiHidden="1" w:uiPriority="1" w:unhideWhenUsed="1"/>
-    <w:lsdException w:name="Body Text" w:semiHidden="1" w:unhideWhenUsed="1"/>
-    <w:lsdException w:name="Body Text Indent" w:semiHidden="1" w:unhideWhenUsed="1"/>
-    <w:lsdException w:name="List Continue" w:semiHidden="1" w:unhideWhenUsed="1"/>
-    <w:lsdException w:name="List Continue 2" w:semiHidden="1" w:unhideWhenUsed="1"/>
-    <w:lsdException w:name="List Continue 3" w:semiHidden="1" w:unhideWhenUsed="1"/>
-    <w:lsdException w:name="List Continue 4" w:semiHidden="1" w:unhideWhenUsed="1"/>
-    <w:lsdException w:name="List Continue 5" w:semiHidden="1" w:unhideWhenUsed="1"/>
-    <w:lsdException w:name="Message Header" w:semiHidden="1" w:unhideWhenUsed="1"/>
-    <w:lsdException w:name="Subtitle" w:uiPriority="11" w:qFormat="1"/>
-    <w:lsdException w:name="Salutation" w:semiHidden="1" w:unhideWhenUsed="1"/>
-    <w:lsdException w:name="Date" w:semiHidden="1" w:unhideWhenUsed="1"/>
-    <w:lsdException w:name="Body Text First Indent" w:semiHidden="1" w:unhideWhenUsed="1"/>
-    <w:lsdException w:name="Body Text First Indent 2" w:semiHidden="1" w:unhideWhenUsed="1"/>
-    <w:lsdException w:name="Note Heading" w:semiHidden="1" w:unhideWhenUsed="1"/>
-    <w:lsdException w:name="Body Text 2" w:semiHidden="1" w:unhideWhenUsed="1"/>
-    <w:lsdException w:name="Body Text 3" w:semiHidden="1" w:unhideWhenUsed="1"/>
-    <w:lsdException w:name="Body Text Indent 2" w:semiHidden="1" w:unhideWhenUsed="1"/>
-    <w:lsdException w:name="Body Text Indent 3" w:semiHidden="1" w:unhideWhenUsed="1"/>
-    <w:lsdException w:name="Block Text" w:semiHidden="1" w:unhideWhenUsed="1"/>
-    <w:lsdException w:name="Hyperlink" w:semiHidden="1" w:unhideWhenUsed="1"/>
-    <w:lsdException w:name="FollowedHyperlink" w:semiHidden="1" w:unhideWhenUsed="1"/>
-    <w:lsdException w:name="Strong" w:uiPriority="22" w:qFormat="1"/>
-    <w:lsdException w:name="Emphasis" w:uiPriority="20" w:qFormat="1"/>
-    <w:lsdException w:name="Document Map" w:semiHidden="1" w:unhideWhenUsed="1"/>
-    <w:lsdException w:name="Plain Text" w:semiHidden="1" w:unhideWhenUsed="1"/>
-    <w:lsdException w:name="E-mail Signature" w:semiHidden="1" w:unhideWhenUsed="1"/>
-    <w:lsdException w:name="HTML Top of Form" w:semiHidden="1" w:unhideWhenUsed="1"/>
-    <w:lsdException w:name="HTML Bottom of Form" w:semiHidden="1" w:unhideWhenUsed="1"/>
-    <w:lsdException w:name="Normal (Web)" w:semiHidden="1" w:unhideWhenUsed="1"/>
-    <w:lsdException w:name="HTML Acronym" w:semiHidden="1" w:unhideWhenUsed="1"/>
-    <w:lsdException w:name="HTML Address" w:semiHidden="1" w:unhideWhenUsed="1"/>
-    <w:lsdException w:name="HTML Cite" w:semiHidden="1" w:unhideWhenUsed="1"/>
-    <w:lsdException w:name="HTML Code" w:semiHidden="1" w:unhideWhenUsed="1"/>
-    <w:lsdException w:name="HTML Definition" w:semiHidden="1" w:unhideWhenUsed="1"/>
-    <w:lsdException w:name="HTML Keyboard" w:semiHidden="1" w:unhideWhenUsed="1"/>
-    <w:lsdException w:name="HTML Preformatted" w:semiHidden="1" w:unhideWhenUsed="1"/>
-    <w:lsdException w:name="HTML Sample" w:semiHidden="1" w:unhideWhenUsed="1"/>
-    <w:lsdException w:name="HTML Typewriter" w:semiHidden="1" w:unhideWhenUsed="1"/>
-    <w:lsdException w:name="HTML Variable" w:semiHidden="1" w:unhideWhenUsed="1"/>
-    <w:lsdException w:name="Normal Table" w:semiHidden="1" w:unhideWhenUsed="1"/>
-    <w:lsdException w:name="annotation subject" w:semiHidden="1" w:unhideWhenUsed="1"/>
-    <w:lsdException w:name="No List" w:semiHidden="1" w:unhideWhenUsed="1"/>
-    <w:lsdException w:name="Outline List 1" w:semiHidden="1" w:unhideWhenUsed="1"/>
-    <w:lsdException w:name="Outline List 2" w:semiHidden="1" w:unhideWhenUsed="1"/>
-    <w:lsdException w:name="Outline List 3" w:semiHidden="1" w:unhideWhenUsed="1"/>
-    <w:lsdException w:name="Table Simple 1" w:semiHidden="1" w:unhideWhenUsed="1"/>
-    <w:lsdException w:name="Table Simple 2" w:semiHidden="1" w:unhideWhenUsed="1"/>
-    <w:lsdException w:name="Table Simple 3" w:semiHidden="1" w:unhideWhenUsed="1"/>
-    <w:lsdException w:name="Table Classic 1" w:semiHidden="1" w:unhideWhenUsed="1"/>
-    <w:lsdException w:name="Table Classic 2" w:semiHidden="1" w:unhideWhenUsed="1"/>
-    <w:lsdException w:name="Table Classic 3" w:semiHidden="1" w:unhideWhenUsed="1"/>
-    <w:lsdException w:name="Table Classic 4" w:semiHidden="1" w:unhideWhenUsed="1"/>
-    <w:lsdException w:name="Table Colorful 1" w:semiHidden="1" w:unhideWhenUsed="1"/>
-    <w:lsdException w:name="Table Colorful 2" w:semiHidden="1" w:unhideWhenUsed="1"/>
-    <w:lsdException w:name="Table Colorful 3" w:semiHidden="1" w:unhideWhenUsed="1"/>
-    <w:lsdException w:name="Table Columns 1" w:semiHidden="1" w:unhideWhenUsed="1"/>
-    <w:lsdException w:name="Table Columns 2" w:semiHidden="1" w:unhideWhenUsed="1"/>
-    <w:lsdException w:name="Table Columns 3" w:semiHidden="1" w:unhideWhenUsed="1"/>
-    <w:lsdException w:name="Table Columns 4" w:semiHidden="1" w:unhideWhenUsed="1"/>
-    <w:lsdException w:name="Table Columns 5" w:semiHidden="1" w:unhideWhenUsed="1"/>
-    <w:lsdException w:name="Table Grid 1" w:semiHidden="1" w:unhideWhenUsed="1"/>
-    <w:lsdException w:name="Table Grid 2" w:semiHidden="1" w:unhideWhenUsed="1"/>
-    <w:lsdException w:name="Table Grid 3" w:semiHidden="1" w:unhideWhenUsed="1"/>
-    <w:lsdException w:name="Table Grid 4" w:semiHidden="1" w:unhideWhenUsed="1"/>
-    <w:lsdException w:name="Table Grid 5" w:semiHidden="1" w:unhideWhenUsed="1"/>
-    <w:lsdException w:name="Table Grid 6" w:semiHidden="1" w:unhideWhenUsed="1"/>
-    <w:lsdException w:name="Table Grid 7" w:semiHidden="1" w:unhideWhenUsed="1"/>
-    <w:lsdException w:name="Table Grid 8" w:semiHidden="1" w:unhideWhenUsed="1"/>
-    <w:lsdException w:name="Table List 1" w:semiHidden="1" w:unhideWhenUsed="1"/>
-    <w:lsdException w:name="Table List 2" w:semiHidden="1" w:unhideWhenUsed="1"/>
-    <w:lsdException w:name="Table List 3" w:semiHidden="1" w:unhideWhenUsed="1"/>
-    <w:lsdException w:name="Table List 4" w:semiHidden="1" w:unhideWhenUsed="1"/>
-    <w:lsdException w:name="Table List 5" w:semiHidden="1" w:unhideWhenUsed="1"/>
-    <w:lsdException w:name="Table List 6" w:semiHidden="1" w:unhideWhenUsed="1"/>
-    <w:lsdException w:name="Table List 7" w:semiHidden="1" w:unhideWhenUsed="1"/>
-    <w:lsdException w:name="Table List 8" w:semiHidden="1" w:unhideWhenUsed="1"/>
-    <w:lsdException w:name="Table 3D effects 1" w:semiHidden="1" w:unhideWhenUsed="1"/>
-    <w:lsdException w:name="Table 3D effects 2" w:semiHidden="1" w:unhideWhenUsed="1"/>
-    <w:lsdException w:name="Table 3D effects 3" w:semiHidden="1" w:unhideWhenUsed="1"/>
-    <w:lsdException w:name="Table Contemporary" w:semiHidden="1" w:unhideWhenUsed="1"/>
-    <w:lsdException w:name="Table Elegant" w:semiHidden="1" w:unhideWhenUsed="1"/>
-    <w:lsdException w:name="Table Professional" w:semiHidden="1" w:unhideWhenUsed="1"/>
-    <w:lsdException w:name="Table Subtle 1" w:semiHidden="1" w:unhideWhenUsed="1"/>
-    <w:lsdException w:name="Table Subtle 2" w:semiHidden="1" w:unhideWhenUsed="1"/>
-    <w:lsdException w:name="Table Web 1" w:semiHidden="1" w:unhideWhenUsed="1"/>
-    <w:lsdException w:name="Table Web 2" w:semiHidden="1" w:unhideWhenUsed="1"/>
-    <w:lsdException w:name="Table Web 3" w:semiHidden="1" w:unhideWhenUsed="1"/>
-    <w:lsdException w:name="Balloon Text" w:semiHidden="1" w:unhideWhenUsed="1"/>
-    <w:lsdException w:name="Table Grid" w:uiPriority="39"/>
-    <w:lsdException w:name="Table Theme" w:semiHidden="1" w:unhideWhenUsed="1"/>
-    <w:lsdException w:name="Placeholder Text" w:semiHidden="1"/>
-    <w:lsdException w:name="No Spacing" w:uiPriority="1" w:qFormat="1"/>
-    <w:lsdException w:name="Light Shading" w:uiPriority="60"/>
-    <w:lsdException w:name="Light List" w:uiPriority="61"/>
-    <w:lsdException w:name="Light Grid" w:uiPriority="62"/>
-    <w:lsdException w:name="Medium Shading 1" w:uiPriority="63"/>
-    <w:lsdException w:name="Medium Shading 2" w:uiPriority="64"/>
-    <w:lsdException w:name="Medium List 1" w:uiPriority="65"/>
-    <w:lsdException w:name="Medium List 2" w:uiPriority="66"/>
-    <w:lsdException w:name="Medium Grid 1" w:uiPriority="67"/>
-    <w:lsdException w:name="Medium Grid 2" w:uiPriority="68"/>
-    <w:lsdException w:name="Medium Grid 3" w:uiPriority="69"/>
-    <w:lsdException w:name="Dark List" w:uiPriority="70"/>
-    <w:lsdException w:name="Colorful Shading" w:uiPriority="71"/>
-    <w:lsdException w:name="Colorful List" w:uiPriority="72"/>
-    <w:lsdException w:name="Colorful Grid" w:uiPriority="73"/>
-    <w:lsdException w:name="Light Shading Accent 1" w:uiPriority="60"/>
-    <w:lsdException w:name="Light List Accent 1" w:uiPriority="61"/>
-    <w:lsdException w:name="Light Grid Accent 1" w:uiPriority="62"/>
-    <w:lsdException w:name="Medium Shading 1 Accent 1" w:uiPriority="63"/>
-    <w:lsdException w:name="Medium Shading 2 Accent 1" w:uiPriority="64"/>
-    <w:lsdException w:name="Medium List 1 Accent 1" w:uiPriority="65"/>
-    <w:lsdException w:name="Revision" w:semiHidden="1"/>
-    <w:lsdException w:name="List Paragraph" w:uiPriority="34" w:qFormat="1"/>
-    <w:lsdException w:name="Quote" w:uiPriority="29" w:qFormat="1"/>
-    <w:lsdException w:name="Intense Quote" w:uiPriority="30" w:qFormat="1"/>
-    <w:lsdException w:name="Medium List 2 Accent 1" w:uiPriority="66"/>
-    <w:lsdException w:name="Medium Grid 1 Accent 1" w:uiPriority="67"/>
-    <w:lsdException w:name="Medium Grid 2 Accent 1" w:uiPriority="68"/>
-    <w:lsdException w:name="Medium Grid 3 Accent 1" w:uiPriority="69"/>
-    <w:lsdException w:name="Dark List Accent 1" w:uiPriority="70"/>
-    <w:lsdException w:name="Colorful Shading Accent 1" w:uiPriority="71"/>
-    <w:lsdException w:name="Colorful List Accent 1" w:uiPriority="72"/>
-    <w:lsdException w:name="Colorful Grid Accent 1" w:uiPriority="73"/>
-    <w:lsdException w:name="Light Shading Accent 2" w:uiPriority="60"/>
-    <w:lsdException w:name="Light List Accent 2" w:uiPriority="61"/>
-    <w:lsdException w:name="Light Grid Accent 2" w:uiPriority="62"/>
-    <w:lsdException w:name="Medium Shading 1 Accent 2" w:uiPriority="63"/>
-    <w:lsdException w:name="Medium Shading 2 Accent 2" w:uiPriority="64"/>
-    <w:lsdException w:name="Medium List 1 Accent 2" w:uiPriority="65"/>
-    <w:lsdException w:name="Medium List 2 Accent 2" w:uiPriority="66"/>
-    <w:lsdException w:name="Medium Grid 1 Accent 2" w:uiPriority="67"/>
-    <w:lsdException w:name="Medium Grid 2 Accent 2" w:uiPriority="68"/>
-    <w:lsdException w:name="Medium Grid 3 Accent 2" w:uiPriority="69"/>
-    <w:lsdException w:name="Dark List Accent 2" w:uiPriority="70"/>
-    <w:lsdException w:name="Colorful Shading Accent 2" w:uiPriority="71"/>
-    <w:lsdException w:name="Colorful List Accent 2" w:uiPriority="72"/>
-    <w:lsdException w:name="Colorful Grid Accent 2" w:uiPriority="73"/>
-    <w:lsdException w:name="Light Shading Accent 3" w:uiPriority="60"/>
-    <w:lsdException w:name="Light List Accent 3" w:uiPriority="61"/>
-    <w:lsdException w:name="Light Grid Accent 3" w:uiPriority="62"/>
-    <w:lsdException w:name="Medium Shading 1 Accent 3" w:uiPriority="63"/>
-    <w:lsdException w:name="Medium Shading 2 Accent 3" w:uiPriority="64"/>
-    <w:lsdException w:name="Medium List 1 Accent 3" w:uiPriority="65"/>
-    <w:lsdException w:name="Medium List 2 Accent 3" w:uiPriority="66"/>
-    <w:lsdException w:name="Medium Grid 1 Accent 3" w:uiPriority="67"/>
-    <w:lsdException w:name="Medium Grid 2 Accent 3" w:uiPriority="68"/>
-    <w:lsdException w:name="Medium Grid 3 Accent 3" w:uiPriority="69"/>
-    <w:lsdException w:name="Dark List Accent 3" w:uiPriority="70"/>
-    <w:lsdException w:name="Colorful Shading Accent 3" w:uiPriority="71"/>
-    <w:lsdException w:name="Colorful List Accent 3" w:uiPriority="72"/>
-    <w:lsdException w:name="Colorful Grid Accent 3" w:uiPriority="73"/>
-    <w:lsdException w:name="Light Shading Accent 4" w:uiPriority="60"/>
-    <w:lsdException w:name="Light List Accent 4" w:uiPriority="61"/>
-    <w:lsdException w:name="Light Grid Accent 4" w:uiPriority="62"/>
-    <w:lsdException w:name="Medium Shading 1 Accent 4" w:uiPriority="63"/>
-    <w:lsdException w:name="Medium Shading 2 Accent 4" w:uiPriority="64"/>
-    <w:lsdException w:name="Medium List 1 Accent 4" w:uiPriority="65"/>
-    <w:lsdException w:name="Medium List 2 Accent 4" w:uiPriority="66"/>
-    <w:lsdException w:name="Medium Grid 1 Accent 4" w:uiPriority="67"/>
-    <w:lsdException w:name="Medium Grid 2 Accent 4" w:uiPriority="68"/>
-    <w:lsdException w:name="Medium Grid 3 Accent 4" w:uiPriority="69"/>
-    <w:lsdException w:name="Dark List Accent 4" w:uiPriority="70"/>
-    <w:lsdException w:name="Colorful Shading Accent 4" w:uiPriority="71"/>
-    <w:lsdException w:name="Colorful List Accent 4" w:uiPriority="72"/>
-    <w:lsdException w:name="Colorful Grid Accent 4" w:uiPriority="73"/>
-    <w:lsdException w:name="Light Shading Accent 5" w:uiPriority="60"/>
-    <w:lsdException w:name="Light List Accent 5" w:uiPriority="61"/>
-    <w:lsdException w:name="Light Grid Accent 5" w:uiPriority="62"/>
-    <w:lsdException w:name="Medium Shading 1 Accent 5" w:uiPriority="63"/>
-    <w:lsdException w:name="Medium Shading 2 Accent 5" w:uiPriority="64"/>
-    <w:lsdException w:name="Medium List 1 Accent 5" w:uiPriority="65"/>
-    <w:lsdException w:name="Medium List 2 Accent 5" w:uiPriority="66"/>
-    <w:lsdException w:name="Medium Grid 1 Accent 5" w:uiPriority="67"/>
-    <w:lsdException w:name="Medium Grid 2 Accent 5" w:uiPriority="68"/>
-    <w:lsdException w:name="Medium Grid 3 Accent 5" w:uiPriority="69"/>
-    <w:lsdException w:name="Dark List Accent 5" w:uiPriority="70"/>
-    <w:lsdException w:name="Colorful Shading Accent 5" w:uiPriority="71"/>
-    <w:lsdException w:name="Colorful List Accent 5" w:uiPriority="72"/>
-    <w:lsdException w:name="Colorful Grid Accent 5" w:uiPriority="73"/>
-    <w:lsdException w:name="Light Shading Accent 6" w:uiPriority="60"/>
-    <w:lsdException w:name="Light List Accent 6" w:uiPriority="61"/>
-    <w:lsdException w:name="Light Grid Accent 6" w:uiPriority="62"/>
-    <w:lsdException w:name="Medium Shading 1 Accent 6" w:uiPriority="63"/>
-    <w:lsdException w:name="Medium Shading 2 Accent 6" w:uiPriority="64"/>
-    <w:lsdException w:name="Medium List 1 Accent 6" w:uiPriority="65"/>
-    <w:lsdException w:name="Medium List 2 Accent 6" w:uiPriority="66"/>
-    <w:lsdException w:name="Medium Grid 1 Accent 6" w:uiPriority="67"/>
-    <w:lsdException w:name="Medium Grid 2 Accent 6" w:uiPriority="68"/>
-    <w:lsdException w:name="Medium Grid 3 Accent 6" w:uiPriority="69"/>
-    <w:lsdException w:name="Dark List Accent 6" w:uiPriority="70"/>
-    <w:lsdException w:name="Colorful Shading Accent 6" w:uiPriority="71"/>
-    <w:lsdException w:name="Colorful List Accent 6" w:uiPriority="72"/>
-    <w:lsdException w:name="Colorful Grid Accent 6" w:uiPriority="73"/>
-    <w:lsdException w:name="Subtle Emphasis" w:uiPriority="19" w:qFormat="1"/>
-    <w:lsdException w:name="Intense Emphasis" w:uiPriority="21" w:qFormat="1"/>
-    <w:lsdException w:name="Subtle Reference" w:uiPriority="31" w:qFormat="1"/>
-    <w:lsdException w:name="Intense Reference" w:uiPriority="32" w:qFormat="1"/>
-    <w:lsdException w:name="Book Title" w:uiPriority="33" w:qFormat="1"/>
-    <w:lsdException w:name="Bibliography" w:semiHidden="1" w:uiPriority="37" w:unhideWhenUsed="1"/>
-    <w:lsdException w:name="TOC Heading" w:semiHidden="1" w:uiPriority="39" w:unhideWhenUsed="1" w:qFormat="1"/>
-    <w:lsdException w:name="Plain Table 1" w:uiPriority="41"/>
-    <w:lsdException w:name="Plain Table 2" w:uiPriority="42"/>
-    <w:lsdException w:name="Plain Table 3" w:uiPriority="43"/>
-    <w:lsdException w:name="Plain Table 4" w:uiPriority="44"/>
-    <w:lsdException w:name="Plain Table 5" w:uiPriority="45"/>
-    <w:lsdException w:name="Grid Table Light" w:uiPriority="40"/>
-    <w:lsdException w:name="Grid Table 1 Light" w:uiPriority="46"/>
-    <w:lsdException w:name="Grid Table 2" w:uiPriority="47"/>
-    <w:lsdException w:name="Grid Table 3" w:uiPriority="48"/>
-    <w:lsdException w:name="Grid Table 4" w:uiPriority="49"/>
-    <w:lsdException w:name="Grid Table 5 Dark" w:uiPriority="50"/>
-    <w:lsdException w:name="Grid Table 6 Colorful" w:uiPriority="51"/>
-    <w:lsdException w:name="Grid Table 7 Colorful" w:uiPriority="52"/>
-    <w:lsdException w:name="Grid Table 1 Light Accent 1" w:uiPriority="46"/>
-    <w:lsdException w:name="Grid Table 2 Accent 1" w:uiPriority="47"/>
-    <w:lsdException w:name="Grid Table 3 Accent 1" w:uiPriority="48"/>
-    <w:lsdException w:name="Grid Table 4 Accent 1" w:uiPriority="49"/>
-    <w:lsdException w:name="Grid Table 5 Dark Accent 1" w:uiPriority="50"/>
-    <w:lsdException w:name="Grid Table 6 Colorful Accent 1" w:uiPriority="51"/>
-    <w:lsdException w:name="Grid Table 7 Colorful Accent 1" w:uiPriority="52"/>
-    <w:lsdException w:name="Grid Table 1 Light Accent 2" w:uiPriority="46"/>
-    <w:lsdException w:name="Grid Table 2 Accent 2" w:uiPriority="47"/>
-    <w:lsdException w:name="Grid Table 3 Accent 2" w:uiPriority="48"/>
-    <w:lsdException w:name="Grid Table 4 Accent 2" w:uiPriority="49"/>
-    <w:lsdException w:name="Grid Table 5 Dark Accent 2" w:uiPriority="50"/>
-    <w:lsdException w:name="Grid Table 6 Colorful Accent 2" w:uiPriority="51"/>
-    <w:lsdException w:name="Grid Table 7 Colorful Accent 2" w:uiPriority="52"/>
-    <w:lsdException w:name="Grid Table 1 Light Accent 3" w:uiPriority="46"/>
-    <w:lsdException w:name="Grid Table 2 Accent 3" w:uiPriority="47"/>
-    <w:lsdException w:name="Grid Table 3 Accent 3" w:uiPriority="48"/>
-    <w:lsdException w:name="Grid Table 4 Accent 3" w:uiPriority="49"/>
-    <w:lsdException w:name="Grid Table 5 Dark Accent 3" w:uiPriority="50"/>
-    <w:lsdException w:name="Grid Table 6 Colorful Accent 3" w:uiPriority="51"/>
-    <w:lsdException w:name="Grid Table 7 Colorful Accent 3" w:uiPriority="52"/>
-    <w:lsdException w:name="Grid Table 1 Light Accent 4" w:uiPriority="46"/>
-    <w:lsdException w:name="Grid Table 2 Accent 4" w:uiPriority="47"/>
-    <w:lsdException w:name="Grid Table 3 Accent 4" w:uiPriority="48"/>
-    <w:lsdException w:name="Grid Table 4 Accent 4" w:uiPriority="49"/>
-    <w:lsdException w:name="Grid Table 5 Dark Accent 4" w:uiPriority="50"/>
-    <w:lsdException w:name="Grid Table 6 Colorful Accent 4" w:uiPriority="51"/>
-    <w:lsdException w:name="Grid Table 7 Colorful Accent 4" w:uiPriority="52"/>
-    <w:lsdException w:name="Grid Table 1 Light Accent 5" w:uiPriority="46"/>
-    <w:lsdException w:name="Grid Table 2 Accent 5" w:uiPriority="47"/>
-    <w:lsdException w:name="Grid Table 3 Accent 5" w:uiPriority="48"/>
-    <w:lsdException w:name="Grid Table 4 Accent 5" w:uiPriority="49"/>
-    <w:lsdException w:name="Grid Table 5 Dark Accent 5" w:uiPriority="50"/>
-    <w:lsdException w:name="Grid Table 6 Colorful Accent 5" w:uiPriority="51"/>
-    <w:lsdException w:name="Grid Table 7 Colorful Accent 5" w:uiPriority="52"/>
-    <w:lsdException w:name="Grid Table 1 Light Accent 6" w:uiPriority="46"/>
-    <w:lsdException w:name="Grid Table 2 Accent 6" w:uiPriority="47"/>
-    <w:lsdException w:name="Grid Table 3 Accent 6" w:uiPriority="48"/>
-    <w:lsdException w:name="Grid Table 4 Accent 6" w:uiPriority="49"/>
-    <w:lsdException w:name="Grid Table 5 Dark Accent 6" w:uiPriority="50"/>
-    <w:lsdException w:name="Grid Table 6 Colorful Accent 6" w:uiPriority="51"/>
-    <w:lsdException w:name="Grid Table 7 Colorful Accent 6" w:uiPriority="52"/>
-    <w:lsdException w:name="List Table 1 Light" w:uiPriority="46"/>
-    <w:lsdException w:name="List Table 2" w:uiPriority="47"/>
-    <w:lsdException w:name="List Table 3" w:uiPriority="48"/>
-    <w:lsdException w:name="List Table 4" w:uiPriority="49"/>
-    <w:lsdException w:name="List Table 5 Dark" w:uiPriority="50"/>
-    <w:lsdException w:name="List Table 6 Colorful" w:uiPriority="51"/>
-    <w:lsdException w:name="List Table 7 Colorful" w:uiPriority="52"/>
-    <w:lsdException w:name="List Table 1 Light Accent 1" w:uiPriority="46"/>
-    <w:lsdException w:name="List Table 2 Accent 1" w:uiPriority="47"/>
-    <w:lsdException w:name="List Table 3 Accent 1" w:uiPriority="48"/>
-    <w:lsdException w:name="List Table 4 Accent 1" w:uiPriority="49"/>
-    <w:lsdException w:name="List Table 5 Dark Accent 1" w:uiPriority="50"/>
-    <w:lsdException w:name="List Table 6 Colorful Accent 1" w:uiPriority="51"/>
-    <w:lsdException w:name="List Table 7 Colorful Accent 1" w:uiPriority="52"/>
-    <w:lsdException w:name="List Table 1 Light Accent 2" w:uiPriority="46"/>
-    <w:lsdException w:name="List Table 2 Accent 2" w:uiPriority="47"/>
-    <w:lsdException w:name="List Table 3 Accent 2" w:uiPriority="48"/>
-    <w:lsdException w:name="List Table 4 Accent 2" w:uiPriority="49"/>
-    <w:lsdException w:name="List Table 5 Dark Accent 2" w:uiPriority="50"/>
-    <w:lsdException w:name="List Table 6 Colorful Accent 2" w:uiPriority="51"/>
-    <w:lsdException w:name="List Table 7 Colorful Accent 2" w:uiPriority="52"/>
-    <w:lsdException w:name="List Table 1 Light Accent 3" w:uiPriority="46"/>
-    <w:lsdException w:name="List Table 2 Accent 3" w:uiPriority="47"/>
-    <w:lsdException w:name="List Table 3 Accent 3" w:uiPriority="48"/>
-    <w:lsdException w:name="List Table 4 Accent 3" w:uiPriority="49"/>
-    <w:lsdException w:name="List Table 5 Dark Accent 3" w:uiPriority="50"/>
-    <w:lsdException w:name="List Table 6 Colorful Accent 3" w:uiPriority="51"/>
-    <w:lsdException w:name="List Table 7 Colorful Accent 3" w:uiPriority="52"/>
-    <w:lsdException w:name="List Table 1 Light Accent 4" w:uiPriority="46"/>
-    <w:lsdException w:name="List Table 2 Accent 4" w:uiPriority="47"/>
-    <w:lsdException w:name="List Table 3 Accent 4" w:uiPriority="48"/>
-    <w:lsdException w:name="List Table 4 Accent 4" w:uiPriority="49"/>
-    <w:lsdException w:name="List Table 5 Dark Accent 4" w:uiPriority="50"/>
-    <w:lsdException w:name="List Table 6 Colorful Accent 4" w:uiPriority="51"/>
-    <w:lsdException w:name="List Table 7 Colorful Accent 4" w:uiPriority="52"/>
-    <w:lsdException w:name="List Table 1 Light Accent 5" w:uiPriority="46"/>
-    <w:lsdException w:name="List Table 2 Accent 5" w:uiPriority="47"/>
-    <w:lsdException w:name="List Table 3 Accent 5" w:uiPriority="48"/>
-    <w:lsdException w:name="List Table 4 Accent 5" w:uiPriority="49"/>
-    <w:lsdException w:name="List Table 5 Dark Accent 5" w:uiPriority="50"/>
-    <w:lsdException w:name="List Table 6 Colorful Accent 5" w:uiPriority="51"/>
-    <w:lsdException w:name="List Table 7 Colorful Accent 5" w:uiPriority="52"/>
-    <w:lsdException w:name="List Table 1 Light Accent 6" w:uiPriority="46"/>
-    <w:lsdException w:name="List Table 2 Accent 6" w:uiPriority="47"/>
-    <w:lsdException w:name="List Table 3 Accent 6" w:uiPriority="48"/>
-    <w:lsdException w:name="List Table 4 Accent 6" w:uiPriority="49"/>
-    <w:lsdException w:name="List Table 5 Dark Accent 6" w:uiPriority="50"/>
-    <w:lsdException w:name="List Table 6 Colorful Accent 6" w:uiPriority="51"/>
-    <w:lsdException w:name="List Table 7 Colorful Accent 6" w:uiPriority="52"/>
+  <w:latentStyles w:defLockedState="0" w:defUIPriority="99" w:defSemiHidden="1" w:defUnhideWhenUsed="1" w:defQFormat="0" w:count="267">
+    <w:lsdException w:name="Normal" w:semiHidden="0" w:uiPriority="0" w:unhideWhenUsed="0" w:qFormat="1"/>
+    <w:lsdException w:name="heading 1" w:semiHidden="0" w:uiPriority="9" w:unhideWhenUsed="0" w:qFormat="1"/>
+    <w:lsdException w:name="heading 2" w:uiPriority="9" w:qFormat="1"/>
+    <w:lsdException w:name="heading 3" w:uiPriority="9" w:qFormat="1"/>
+    <w:lsdException w:name="heading 4" w:uiPriority="9" w:qFormat="1"/>
+    <w:lsdException w:name="heading 5" w:uiPriority="9" w:qFormat="1"/>
+    <w:lsdException w:name="heading 6" w:uiPriority="9" w:qFormat="1"/>
+    <w:lsdException w:name="heading 7" w:uiPriority="9" w:qFormat="1"/>
+    <w:lsdException w:name="heading 8" w:uiPriority="9" w:qFormat="1"/>
+    <w:lsdException w:name="heading 9" w:uiPriority="9" w:qFormat="1"/>
+    <w:lsdException w:name="toc 1" w:uiPriority="39"/>
+    <w:lsdException w:name="toc 2" w:uiPriority="39"/>
+    <w:lsdException w:name="toc 3" w:uiPriority="39"/>
+    <w:lsdException w:name="toc 4" w:uiPriority="39"/>
+    <w:lsdException w:name="toc 5" w:uiPriority="39"/>
+    <w:lsdException w:name="toc 6" w:uiPriority="39"/>
+    <w:lsdException w:name="toc 7" w:uiPriority="39"/>
+    <w:lsdException w:name="toc 8" w:uiPriority="39"/>
+    <w:lsdException w:name="toc 9" w:uiPriority="39"/>
+    <w:lsdException w:name="caption" w:uiPriority="35" w:qFormat="1"/>
+    <w:lsdException w:name="Title" w:semiHidden="0" w:uiPriority="10" w:unhideWhenUsed="0" w:qFormat="1"/>
+    <w:lsdException w:name="Default Paragraph Font" w:uiPriority="1"/>
+    <w:lsdException w:name="Subtitle" w:semiHidden="0" w:uiPriority="11" w:unhideWhenUsed="0" w:qFormat="1"/>
+    <w:lsdException w:name="Strong" w:semiHidden="0" w:uiPriority="22" w:unhideWhenUsed="0" w:qFormat="1"/>
+    <w:lsdException w:name="Emphasis" w:semiHidden="0" w:uiPriority="20" w:unhideWhenUsed="0" w:qFormat="1"/>
+    <w:lsdException w:name="Table Grid" w:semiHidden="0" w:uiPriority="39" w:unhideWhenUsed="0"/>
+    <w:lsdException w:name="Placeholder Text" w:unhideWhenUsed="0"/>
+    <w:lsdException w:name="No Spacing" w:semiHidden="0" w:uiPriority="1" w:unhideWhenUsed="0" w:qFormat="1"/>
+    <w:lsdException w:name="Light Shading" w:semiHidden="0" w:uiPriority="60" w:unhideWhenUsed="0"/>
+    <w:lsdException w:name="Light List" w:semiHidden="0" w:uiPriority="61" w:unhideWhenUsed="0"/>
+    <w:lsdException w:name="Light Grid" w:semiHidden="0" w:uiPriority="62" w:unhideWhenUsed="0"/>
+    <w:lsdException w:name="Medium Shading 1" w:semiHidden="0" w:uiPriority="63" w:unhideWhenUsed="0"/>
+    <w:lsdException w:name="Medium Shading 2" w:semiHidden="0" w:uiPriority="64" w:unhideWhenUsed="0"/>
+    <w:lsdException w:name="Medium List 1" w:semiHidden="0" w:uiPriority="65" w:unhideWhenUsed="0"/>
+    <w:lsdException w:name="Medium List 2" w:semiHidden="0" w:uiPriority="66" w:unhideWhenUsed="0"/>
+    <w:lsdException w:name="Medium Grid 1" w:semiHidden="0" w:uiPriority="67" w:unhideWhenUsed="0"/>
+    <w:lsdException w:name="Medium Grid 2" w:semiHidden="0" w:uiPriority="68" w:unhideWhenUsed="0"/>
+    <w:lsdException w:name="Medium Grid 3" w:semiHidden="0" w:uiPriority="69" w:unhideWhenUsed="0"/>
+    <w:lsdException w:name="Dark List" w:semiHidden="0" w:uiPriority="70" w:unhideWhenUsed="0"/>
+    <w:lsdException w:name="Colorful Shading" w:semiHidden="0" w:uiPriority="71" w:unhideWhenUsed="0"/>
+    <w:lsdException w:name="Colorful List" w:semiHidden="0" w:uiPriority="72" w:unhideWhenUsed="0"/>
+    <w:lsdException w:name="Colorful Grid" w:semiHidden="0" w:uiPriority="73" w:unhideWhenUsed="0"/>
+    <w:lsdException w:name="Light Shading Accent 1" w:semiHidden="0" w:uiPriority="60" w:unhideWhenUsed="0"/>
+    <w:lsdException w:name="Light List Accent 1" w:semiHidden="0" w:uiPriority="61" w:unhideWhenUsed="0"/>
+    <w:lsdException w:name="Light Grid Accent 1" w:semiHidden="0" w:uiPriority="62" w:unhideWhenUsed="0"/>
+    <w:lsdException w:name="Medium Shading 1 Accent 1" w:semiHidden="0" w:uiPriority="63" w:unhideWhenUsed="0"/>
+    <w:lsdException w:name="Medium Shading 2 Accent 1" w:semiHidden="0" w:uiPriority="64" w:unhideWhenUsed="0"/>
+    <w:lsdException w:name="Medium List 1 Accent 1" w:semiHidden="0" w:uiPriority="65" w:unhideWhenUsed="0"/>
+    <w:lsdException w:name="Revision" w:unhideWhenUsed="0"/>
+    <w:lsdException w:name="List Paragraph" w:semiHidden="0" w:uiPriority="34" w:unhideWhenUsed="0" w:qFormat="1"/>
+    <w:lsdException w:name="Quote" w:semiHidden="0" w:uiPriority="29" w:unhideWhenUsed="0" w:qFormat="1"/>
+    <w:lsdException w:name="Intense Quote" w:semiHidden="0" w:uiPriority="30" w:unhideWhenUsed="0" w:qFormat="1"/>
+    <w:lsdException w:name="Medium List 2 Accent 1" w:semiHidden="0" w:uiPriority="66" w:unhideWhenUsed="0"/>
+    <w:lsdException w:name="Medium Grid 1 Accent 1" w:semiHidden="0" w:uiPriority="67" w:unhideWhenUsed="0"/>
+    <w:lsdException w:name="Medium Grid 2 Accent 1" w:semiHidden="0" w:uiPriority="68" w:unhideWhenUsed="0"/>
+    <w:lsdException w:name="Medium Grid 3 Accent 1" w:semiHidden="0" w:uiPriority="69" w:unhideWhenUsed="0"/>
+    <w:lsdException w:name="Dark List Accent 1" w:semiHidden="0" w:uiPriority="70" w:unhideWhenUsed="0"/>
+    <w:lsdException w:name="Colorful Shading Accent 1" w:semiHidden="0" w:uiPriority="71" w:unhideWhenUsed="0"/>
+    <w:lsdException w:name="Colorful List Accent 1" w:semiHidden="0" w:uiPriority="72" w:unhideWhenUsed="0"/>
+    <w:lsdException w:name="Colorful Grid Accent 1" w:semiHidden="0" w:uiPriority="73" w:unhideWhenUsed="0"/>
+    <w:lsdException w:name="Light Shading Accent 2" w:semiHidden="0" w:uiPriority="60" w:unhideWhenUsed="0"/>
+    <w:lsdException w:name="Light List Accent 2" w:semiHidden="0" w:uiPriority="61" w:unhideWhenUsed="0"/>
+    <w:lsdException w:name="Light Grid Accent 2" w:semiHidden="0" w:uiPriority="62" w:unhideWhenUsed="0"/>
+    <w:lsdException w:name="Medium Shading 1 Accent 2" w:semiHidden="0" w:uiPriority="63" w:unhideWhenUsed="0"/>
+    <w:lsdException w:name="Medium Shading 2 Accent 2" w:semiHidden="0" w:uiPriority="64" w:unhideWhenUsed="0"/>
+    <w:lsdException w:name="Medium List 1 Accent 2" w:semiHidden="0" w:uiPriority="65" w:unhideWhenUsed="0"/>
+    <w:lsdException w:name="Medium List 2 Accent 2" w:semiHidden="0" w:uiPriority="66" w:unhideWhenUsed="0"/>
+    <w:lsdException w:name="Medium Grid 1 Accent 2" w:semiHidden="0" w:uiPriority="67" w:unhideWhenUsed="0"/>
+    <w:lsdException w:name="Medium Grid 2 Accent 2" w:semiHidden="0" w:uiPriority="68" w:unhideWhenUsed="0"/>
+    <w:lsdException w:name="Medium Grid 3 Accent 2" w:semiHidden="0" w:uiPriority="69" w:unhideWhenUsed="0"/>
+    <w:lsdException w:name="Dark List Accent 2" w:semiHidden="0" w:uiPriority="70" w:unhideWhenUsed="0"/>
+    <w:lsdException w:name="Colorful Shading Accent 2" w:semiHidden="0" w:uiPriority="71" w:unhideWhenUsed="0"/>
+    <w:lsdException w:name="Colorful List Accent 2" w:semiHidden="0" w:uiPriority="72" w:unhideWhenUsed="0"/>
+    <w:lsdException w:name="Colorful Grid Accent 2" w:semiHidden="0" w:uiPriority="73" w:unhideWhenUsed="0"/>
+    <w:lsdException w:name="Light Shading Accent 3" w:semiHidden="0" w:uiPriority="60" w:unhideWhenUsed="0"/>
+    <w:lsdException w:name="Light List Accent 3" w:semiHidden="0" w:uiPriority="61" w:unhideWhenUsed="0"/>
+    <w:lsdException w:name="Light Grid Accent 3" w:semiHidden="0" w:uiPriority="62" w:unhideWhenUsed="0"/>
+    <w:lsdException w:name="Medium Shading 1 Accent 3" w:semiHidden="0" w:uiPriority="63" w:unhideWhenUsed="0"/>
+    <w:lsdException w:name="Medium Shading 2 Accent 3" w:semiHidden="0" w:uiPriority="64" w:unhideWhenUsed="0"/>
+    <w:lsdException w:name="Medium List 1 Accent 3" w:semiHidden="0" w:uiPriority="65" w:unhideWhenUsed="0"/>
+    <w:lsdException w:name="Medium List 2 Accent 3" w:semiHidden="0" w:uiPriority="66" w:unhideWhenUsed="0"/>
+    <w:lsdException w:name="Medium Grid 1 Accent 3" w:semiHidden="0" w:uiPriority="67" w:unhideWhenUsed="0"/>
+    <w:lsdException w:name="Medium Grid 2 Accent 3" w:semiHidden="0" w:uiPriority="68" w:unhideWhenUsed="0"/>
+    <w:lsdException w:name="Medium Grid 3 Accent 3" w:semiHidden="0" w:uiPriority="69" w:unhideWhenUsed="0"/>
+    <w:lsdException w:name="Dark List Accent 3" w:semiHidden="0" w:uiPriority="70" w:unhideWhenUsed="0"/>
+    <w:lsdException w:name="Colorful Shading Accent 3" w:semiHidden="0" w:uiPriority="71" w:unhideWhenUsed="0"/>
+    <w:lsdException w:name="Colorful List Accent 3" w:semiHidden="0" w:uiPriority="72" w:unhideWhenUsed="0"/>
+    <w:lsdException w:name="Colorful Grid Accent 3" w:semiHidden="0" w:uiPriority="73" w:unhideWhenUsed="0"/>
+    <w:lsdException w:name="Light Shading Accent 4" w:semiHidden="0" w:uiPriority="60" w:unhideWhenUsed="0"/>
+    <w:lsdException w:name="Light List Accent 4" w:semiHidden="0" w:uiPriority="61" w:unhideWhenUsed="0"/>
+    <w:lsdException w:name="Light Grid Accent 4" w:semiHidden="0" w:uiPriority="62" w:unhideWhenUsed="0"/>
+    <w:lsdException w:name="Medium Shading 1 Accent 4" w:semiHidden="0" w:uiPriority="63" w:unhideWhenUsed="0"/>
+    <w:lsdException w:name="Medium Shading 2 Accent 4" w:semiHidden="0" w:uiPriority="64" w:unhideWhenUsed="0"/>
+    <w:lsdException w:name="Medium List 1 Accent 4" w:semiHidden="0" w:uiPriority="65" w:unhideWhenUsed="0"/>
+    <w:lsdException w:name="Medium List 2 Accent 4" w:semiHidden="0" w:uiPriority="66" w:unhideWhenUsed="0"/>
+    <w:lsdException w:name="Medium Grid 1 Accent 4" w:semiHidden="0" w:uiPriority="67" w:unhideWhenUsed="0"/>
+    <w:lsdException w:name="Medium Grid 2 Accent 4" w:semiHidden="0" w:uiPriority="68" w:unhideWhenUsed="0"/>
+    <w:lsdException w:name="Medium Grid 3 Accent 4" w:semiHidden="0" w:uiPriority="69" w:unhideWhenUsed="0"/>
+    <w:lsdException w:name="Dark List Accent 4" w:semiHidden="0" w:uiPriority="70" w:unhideWhenUsed="0"/>
+    <w:lsdException w:name="Colorful Shading Accent 4" w:semiHidden="0" w:uiPriority="71" w:unhideWhenUsed="0"/>
+    <w:lsdException w:name="Colorful List Accent 4" w:semiHidden="0" w:uiPriority="72" w:unhideWhenUsed="0"/>
+    <w:lsdException w:name="Colorful Grid Accent 4" w:semiHidden="0" w:uiPriority="73" w:unhideWhenUsed="0"/>
+    <w:lsdException w:name="Light Shading Accent 5" w:semiHidden="0" w:uiPriority="60" w:unhideWhenUsed="0"/>
+    <w:lsdException w:name="Light List Accent 5" w:semiHidden="0" w:uiPriority="61" w:unhideWhenUsed="0"/>
+    <w:lsdException w:name="Light Grid Accent 5" w:semiHidden="0" w:uiPriority="62" w:unhideWhenUsed="0"/>
+    <w:lsdException w:name="Medium Shading 1 Accent 5" w:semiHidden="0" w:uiPriority="63" w:unhideWhenUsed="0"/>
+    <w:lsdException w:name="Medium Shading 2 Accent 5" w:semiHidden="0" w:uiPriority="64" w:unhideWhenUsed="0"/>
+    <w:lsdException w:name="Medium List 1 Accent 5" w:semiHidden="0" w:uiPriority="65" w:unhideWhenUsed="0"/>
+    <w:lsdException w:name="Medium List 2 Accent 5" w:semiHidden="0" w:uiPriority="66" w:unhideWhenUsed="0"/>
+    <w:lsdException w:name="Medium Grid 1 Accent 5" w:semiHidden="0" w:uiPriority="67" w:unhideWhenUsed="0"/>
+    <w:lsdException w:name="Medium Grid 2 Accent 5" w:semiHidden="0" w:uiPriority="68" w:unhideWhenUsed="0"/>
+    <w:lsdException w:name="Medium Grid 3 Accent 5" w:semiHidden="0" w:uiPriority="69" w:unhideWhenUsed="0"/>
+    <w:lsdException w:name="Dark List Accent 5" w:semiHidden="0" w:uiPriority="70" w:unhideWhenUsed="0"/>
+    <w:lsdException w:name="Colorful Shading Accent 5" w:semiHidden="0" w:uiPriority="71" w:unhideWhenUsed="0"/>
+    <w:lsdException w:name="Colorful List Accent 5" w:semiHidden="0" w:uiPriority="72" w:unhideWhenUsed="0"/>
+    <w:lsdException w:name="Colorful Grid Accent 5" w:semiHidden="0" w:uiPriority="73" w:unhideWhenUsed="0"/>
+    <w:lsdException w:name="Light Shading Accent 6" w:semiHidden="0" w:uiPriority="60" w:unhideWhenUsed="0"/>
+    <w:lsdException w:name="Light List Accent 6" w:semiHidden="0" w:uiPriority="61" w:unhideWhenUsed="0"/>
+    <w:lsdException w:name="Light Grid Accent 6" w:semiHidden="0" w:uiPriority="62" w:unhideWhenUsed="0"/>
+    <w:lsdException w:name="Medium Shading 1 Accent 6" w:semiHidden="0" w:uiPriority="63" w:unhideWhenUsed="0"/>
+    <w:lsdException w:name="Medium Shading 2 Accent 6" w:semiHidden="0" w:uiPriority="64" w:unhideWhenUsed="0"/>
+    <w:lsdException w:name="Medium List 1 Accent 6" w:semiHidden="0" w:uiPriority="65" w:unhideWhenUsed="0"/>
+    <w:lsdException w:name="Medium List 2 Accent 6" w:semiHidden="0" w:uiPriority="66" w:unhideWhenUsed="0"/>
+    <w:lsdException w:name="Medium Grid 1 Accent 6" w:semiHidden="0" w:uiPriority="67" w:unhideWhenUsed="0"/>
+    <w:lsdException w:name="Medium Grid 2 Accent 6" w:semiHidden="0" w:uiPriority="68" w:unhideWhenUsed="0"/>
+    <w:lsdException w:name="Medium Grid 3 Accent 6" w:semiHidden="0" w:uiPriority="69" w:unhideWhenUsed="0"/>
+    <w:lsdException w:name="Dark List Accent 6" w:semiHidden="0" w:uiPriority="70" w:unhideWhenUsed="0"/>
+    <w:lsdException w:name="Colorful Shading Accent 6" w:semiHidden="0" w:uiPriority="71" w:unhideWhenUsed="0"/>
+    <w:lsdException w:name="Colorful List Accent 6" w:semiHidden="0" w:uiPriority="72" w:unhideWhenUsed="0"/>
+    <w:lsdException w:name="Colorful Grid Accent 6" w:semiHidden="0" w:uiPriority="73" w:unhideWhenUsed="0"/>
+    <w:lsdException w:name="Subtle Emphasis" w:semiHidden="0" w:uiPriority="19" w:unhideWhenUsed="0" w:qFormat="1"/>
+    <w:lsdException w:name="Intense Emphasis" w:semiHidden="0" w:uiPriority="21" w:unhideWhenUsed="0" w:qFormat="1"/>
+    <w:lsdException w:name="Subtle Reference" w:semiHidden="0" w:uiPriority="31" w:unhideWhenUsed="0" w:qFormat="1"/>
+    <w:lsdException w:name="Intense Reference" w:semiHidden="0" w:uiPriority="32" w:unhideWhenUsed="0" w:qFormat="1"/>
+    <w:lsdException w:name="Book Title" w:semiHidden="0" w:uiPriority="33" w:unhideWhenUsed="0" w:qFormat="1"/>
+    <w:lsdException w:name="Bibliography" w:uiPriority="37"/>
+    <w:lsdException w:name="TOC Heading" w:uiPriority="39" w:qFormat="1"/>
   </w:latentStyles>
   <w:style w:type="paragraph" w:default="1" w:styleId="Normal">
     <w:name w:val="Normal"/>
@@ -3983,6 +3125,7 @@
     <w:uiPriority w:val="99"/>
     <w:semiHidden/>
     <w:unhideWhenUsed/>
+    <w:qFormat/>
     <w:tblPr>
       <w:tblInd w:w="0" w:type="dxa"/>
       <w:tblCellMar>
@@ -4259,6 +3402,7 @@
       <w:spacing w:after="0" w:line="240" w:lineRule="auto"/>
     </w:pPr>
     <w:tblPr>
+      <w:tblInd w:w="0" w:type="dxa"/>
       <w:tblBorders>
         <w:top w:val="single" w:sz="4" w:space="0" w:color="auto"/>
         <w:left w:val="single" w:sz="4" w:space="0" w:color="auto"/>
@@ -4267,9 +3411,15 @@
         <w:insideH w:val="single" w:sz="4" w:space="0" w:color="auto"/>
         <w:insideV w:val="single" w:sz="4" w:space="0" w:color="auto"/>
       </w:tblBorders>
+      <w:tblCellMar>
+        <w:top w:w="0" w:type="dxa"/>
+        <w:left w:w="108" w:type="dxa"/>
+        <w:bottom w:w="0" w:type="dxa"/>
+        <w:right w:w="108" w:type="dxa"/>
+      </w:tblCellMar>
     </w:tblPr>
   </w:style>
-  <w:style w:type="table" w:styleId="PlainTable1">
+  <w:style w:type="table" w:customStyle="1" w:styleId="PlainTable1">
     <w:name w:val="Plain Table 1"/>
     <w:basedOn w:val="TableNormal"/>
     <w:uiPriority w:val="41"/>
@@ -4280,6 +3430,7 @@
     <w:tblPr>
       <w:tblStyleRowBandSize w:val="1"/>
       <w:tblStyleColBandSize w:val="1"/>
+      <w:tblInd w:w="0" w:type="dxa"/>
       <w:tblBorders>
         <w:top w:val="single" w:sz="4" w:space="0" w:color="BFBFBF" w:themeColor="background1" w:themeShade="BF"/>
         <w:left w:val="single" w:sz="4" w:space="0" w:color="BFBFBF" w:themeColor="background1" w:themeShade="BF"/>
@@ -4288,6 +3439,12 @@
         <w:insideH w:val="single" w:sz="4" w:space="0" w:color="BFBFBF" w:themeColor="background1" w:themeShade="BF"/>
         <w:insideV w:val="single" w:sz="4" w:space="0" w:color="BFBFBF" w:themeColor="background1" w:themeShade="BF"/>
       </w:tblBorders>
+      <w:tblCellMar>
+        <w:top w:w="0" w:type="dxa"/>
+        <w:left w:w="108" w:type="dxa"/>
+        <w:bottom w:w="0" w:type="dxa"/>
+        <w:right w:w="108" w:type="dxa"/>
+      </w:tblCellMar>
     </w:tblPr>
     <w:tblStylePr w:type="firstRow">
       <w:rPr>
@@ -4332,11 +3489,41 @@
       </w:tcPr>
     </w:tblStylePr>
   </w:style>
+  <w:style w:type="paragraph" w:styleId="BalloonText">
+    <w:name w:val="Balloon Text"/>
+    <w:basedOn w:val="Normal"/>
+    <w:link w:val="BalloonTextChar"/>
+    <w:uiPriority w:val="99"/>
+    <w:semiHidden/>
+    <w:unhideWhenUsed/>
+    <w:rsid w:val="0021368F"/>
+    <w:pPr>
+      <w:spacing w:line="240" w:lineRule="auto"/>
+    </w:pPr>
+    <w:rPr>
+      <w:rFonts w:ascii="Tahoma" w:hAnsi="Tahoma" w:cs="Tahoma"/>
+      <w:sz w:val="16"/>
+      <w:szCs w:val="16"/>
+    </w:rPr>
+  </w:style>
+  <w:style w:type="character" w:customStyle="1" w:styleId="BalloonTextChar">
+    <w:name w:val="Balloon Text Char"/>
+    <w:basedOn w:val="DefaultParagraphFont"/>
+    <w:link w:val="BalloonText"/>
+    <w:uiPriority w:val="99"/>
+    <w:semiHidden/>
+    <w:rsid w:val="0021368F"/>
+    <w:rPr>
+      <w:rFonts w:ascii="Tahoma" w:hAnsi="Tahoma" w:cs="Tahoma"/>
+      <w:sz w:val="16"/>
+      <w:szCs w:val="16"/>
+    </w:rPr>
+  </w:style>
 </w:styles>
 </file>
 
 <file path=word/glossary/document.xml><?xml version="1.0" encoding="utf-8"?>
-<w:glossaryDocument xmlns:wpc="http://schemas.microsoft.com/office/word/2010/wordprocessingCanvas" xmlns:mc="http://schemas.openxmlformats.org/markup-compatibility/2006" xmlns:o="urn:schemas-microsoft-com:office:office" xmlns:r="http://schemas.openxmlformats.org/officeDocument/2006/relationships" xmlns:m="http://schemas.openxmlformats.org/officeDocument/2006/math" xmlns:v="urn:schemas-microsoft-com:vml" xmlns:wp14="http://schemas.microsoft.com/office/word/2010/wordprocessingDrawing" xmlns:wp="http://schemas.openxmlformats.org/drawingml/2006/wordprocessingDrawing" xmlns:w10="urn:schemas-microsoft-com:office:word" xmlns:w="http://schemas.openxmlformats.org/wordprocessingml/2006/main" xmlns:w14="http://schemas.microsoft.com/office/word/2010/wordml" xmlns:w15="http://schemas.microsoft.com/office/word/2012/wordml" xmlns:wpg="http://schemas.microsoft.com/office/word/2010/wordprocessingGroup" xmlns:wpi="http://schemas.microsoft.com/office/word/2010/wordprocessingInk" xmlns:wne="http://schemas.microsoft.com/office/word/2006/wordml" xmlns:wps="http://schemas.microsoft.com/office/word/2010/wordprocessingShape" mc:Ignorable="w14 w15 wp14">
+<w:glossaryDocument xmlns:ve="http://schemas.openxmlformats.org/markup-compatibility/2006" xmlns:o="urn:schemas-microsoft-com:office:office" xmlns:r="http://schemas.openxmlformats.org/officeDocument/2006/relationships" xmlns:m="http://schemas.openxmlformats.org/officeDocument/2006/math" xmlns:v="urn:schemas-microsoft-com:vml" xmlns:wp="http://schemas.openxmlformats.org/drawingml/2006/wordprocessingDrawing" xmlns:w10="urn:schemas-microsoft-com:office:word" xmlns:w="http://schemas.openxmlformats.org/wordprocessingml/2006/main" xmlns:wne="http://schemas.microsoft.com/office/word/2006/wordml">
   <w:docParts>
     <w:docPart>
       <w:docPartPr>
@@ -4369,7 +3556,7 @@
 </file>
 
 <file path=word/glossary/fontTable.xml><?xml version="1.0" encoding="utf-8"?>
-<w:fonts xmlns:mc="http://schemas.openxmlformats.org/markup-compatibility/2006" xmlns:r="http://schemas.openxmlformats.org/officeDocument/2006/relationships" xmlns:w="http://schemas.openxmlformats.org/wordprocessingml/2006/main" xmlns:w14="http://schemas.microsoft.com/office/word/2010/wordml" xmlns:w15="http://schemas.microsoft.com/office/word/2012/wordml" mc:Ignorable="w14 w15">
+<w:fonts xmlns:r="http://schemas.openxmlformats.org/officeDocument/2006/relationships" xmlns:w="http://schemas.openxmlformats.org/wordprocessingml/2006/main">
   <w:font w:name="Segoe UI">
     <w:panose1 w:val="020B0502040204020203"/>
     <w:charset w:val="00"/>
@@ -4379,24 +3566,24 @@
   </w:font>
   <w:font w:name="Calibri">
     <w:panose1 w:val="020F0502020204030204"/>
-    <w:charset w:val="00"/>
+    <w:charset w:val="A3"/>
     <w:family w:val="swiss"/>
     <w:pitch w:val="variable"/>
-    <w:sig w:usb0="E00002FF" w:usb1="4000ACFF" w:usb2="00000001" w:usb3="00000000" w:csb0="0000019F" w:csb1="00000000"/>
+    <w:sig w:usb0="E10002FF" w:usb1="4000ACFF" w:usb2="00000009" w:usb3="00000000" w:csb0="0000019F" w:csb1="00000000"/>
   </w:font>
   <w:font w:name="Courier New">
     <w:panose1 w:val="02070309020205020404"/>
-    <w:charset w:val="00"/>
+    <w:charset w:val="A3"/>
     <w:family w:val="modern"/>
     <w:pitch w:val="fixed"/>
-    <w:sig w:usb0="E0002EFF" w:usb1="C0007843" w:usb2="00000009" w:usb3="00000000" w:csb0="000001FF" w:csb1="00000000"/>
+    <w:sig w:usb0="E0002AFF" w:usb1="C0007843" w:usb2="00000009" w:usb3="00000000" w:csb0="000001FF" w:csb1="00000000"/>
   </w:font>
   <w:font w:name="Times New Roman">
     <w:panose1 w:val="02020603050405020304"/>
-    <w:charset w:val="00"/>
+    <w:charset w:val="A3"/>
     <w:family w:val="roman"/>
     <w:pitch w:val="variable"/>
-    <w:sig w:usb0="E0002EFF" w:usb1="C0007843" w:usb2="00000009" w:usb3="00000000" w:csb0="000001FF" w:csb1="00000000"/>
+    <w:sig w:usb0="E0002AFF" w:usb1="C0007841" w:usb2="00000009" w:usb3="00000000" w:csb0="000001FF" w:csb1="00000000"/>
   </w:font>
   <w:font w:name="Wingdings">
     <w:panose1 w:val="05000000000000000000"/>
@@ -4414,37 +3601,47 @@
   </w:font>
   <w:font w:name="Calibri Light">
     <w:panose1 w:val="020F0302020204030204"/>
-    <w:charset w:val="00"/>
+    <w:charset w:val="A3"/>
     <w:family w:val="swiss"/>
     <w:pitch w:val="variable"/>
     <w:sig w:usb0="A00002EF" w:usb1="4000207B" w:usb2="00000000" w:usb3="00000000" w:csb0="0000019F" w:csb1="00000000"/>
+  </w:font>
+  <w:font w:name="Tahoma">
+    <w:panose1 w:val="020B0604030504040204"/>
+    <w:charset w:val="A3"/>
+    <w:family w:val="swiss"/>
+    <w:pitch w:val="variable"/>
+    <w:sig w:usb0="E1002EFF" w:usb1="C000605B" w:usb2="00000029" w:usb3="00000000" w:csb0="000101FF" w:csb1="00000000"/>
+  </w:font>
+  <w:font w:name="Cambria">
+    <w:panose1 w:val="02040503050406030204"/>
+    <w:charset w:val="A3"/>
+    <w:family w:val="roman"/>
+    <w:pitch w:val="variable"/>
+    <w:sig w:usb0="E00002FF" w:usb1="400004FF" w:usb2="00000000" w:usb3="00000000" w:csb0="0000019F" w:csb1="00000000"/>
   </w:font>
 </w:fonts>
 </file>
 
 <file path=word/glossary/settings.xml><?xml version="1.0" encoding="utf-8"?>
-<w:settings xmlns:mc="http://schemas.openxmlformats.org/markup-compatibility/2006" xmlns:o="urn:schemas-microsoft-com:office:office" xmlns:r="http://schemas.openxmlformats.org/officeDocument/2006/relationships" xmlns:m="http://schemas.openxmlformats.org/officeDocument/2006/math" xmlns:v="urn:schemas-microsoft-com:vml" xmlns:w10="urn:schemas-microsoft-com:office:word" xmlns:w="http://schemas.openxmlformats.org/wordprocessingml/2006/main" xmlns:w14="http://schemas.microsoft.com/office/word/2010/wordml" xmlns:w15="http://schemas.microsoft.com/office/word/2012/wordml" xmlns:sl="http://schemas.openxmlformats.org/schemaLibrary/2006/main" mc:Ignorable="w14 w15">
+<w:settings xmlns:o="urn:schemas-microsoft-com:office:office" xmlns:r="http://schemas.openxmlformats.org/officeDocument/2006/relationships" xmlns:m="http://schemas.openxmlformats.org/officeDocument/2006/math" xmlns:v="urn:schemas-microsoft-com:vml" xmlns:w10="urn:schemas-microsoft-com:office:word" xmlns:w="http://schemas.openxmlformats.org/wordprocessingml/2006/main" xmlns:sl="http://schemas.openxmlformats.org/schemaLibrary/2006/main">
   <w:view w:val="normal"/>
   <w:defaultTabStop w:val="720"/>
   <w:characterSpacingControl w:val="doNotCompress"/>
   <w:compat>
     <w:useFELayout/>
-    <w:compatSetting w:name="compatibilityMode" w:uri="http://schemas.microsoft.com/office/word" w:val="15"/>
-    <w:compatSetting w:name="overrideTableStyleFontSizeAndJustification" w:uri="http://schemas.microsoft.com/office/word" w:val="1"/>
-    <w:compatSetting w:name="enableOpenTypeFeatures" w:uri="http://schemas.microsoft.com/office/word" w:val="1"/>
-    <w:compatSetting w:name="doNotFlipMirrorIndents" w:uri="http://schemas.microsoft.com/office/word" w:val="1"/>
-    <w:compatSetting w:name="differentiateMultirowTableHeaders" w:uri="http://schemas.microsoft.com/office/word" w:val="1"/>
   </w:compat>
   <w:rsids>
     <w:rsidRoot w:val="00043948"/>
     <w:rsid w:val="00043948"/>
+    <w:rsid w:val="007E0DE7"/>
     <w:rsid w:val="00B52608"/>
   </w:rsids>
   <m:mathPr>
     <m:mathFont m:val="Cambria Math"/>
     <m:brkBin m:val="before"/>
     <m:brkBinSub m:val="--"/>
-    <m:smallFrac m:val="0"/>
+    <m:smallFrac/>
     <m:dispDef/>
     <m:lMargin m:val="0"/>
     <m:rMargin m:val="0"/>
@@ -4453,16 +3650,15 @@
     <m:intLim m:val="subSup"/>
     <m:naryLim m:val="undOvr"/>
   </m:mathPr>
-  <w:themeFontLang w:val="en-US"/>
+  <w:themeFontLang w:val="vi-VN"/>
   <w:clrSchemeMapping w:bg1="light1" w:t1="dark1" w:bg2="light2" w:t2="dark2" w:accent1="accent1" w:accent2="accent2" w:accent3="accent3" w:accent4="accent4" w:accent5="accent5" w:accent6="accent6" w:hyperlink="hyperlink" w:followedHyperlink="followedHyperlink"/>
   <w:decimalSymbol w:val="."/>
   <w:listSeparator w:val=","/>
-  <w15:chartTrackingRefBased/>
 </w:settings>
 </file>
 
 <file path=word/glossary/styles.xml><?xml version="1.0" encoding="utf-8"?>
-<w:styles xmlns:mc="http://schemas.openxmlformats.org/markup-compatibility/2006" xmlns:r="http://schemas.openxmlformats.org/officeDocument/2006/relationships" xmlns:w="http://schemas.openxmlformats.org/wordprocessingml/2006/main" xmlns:w14="http://schemas.microsoft.com/office/word/2010/wordml" xmlns:w15="http://schemas.microsoft.com/office/word/2012/wordml" mc:Ignorable="w14 w15">
+<w:styles xmlns:r="http://schemas.openxmlformats.org/officeDocument/2006/relationships" xmlns:w="http://schemas.openxmlformats.org/wordprocessingml/2006/main">
   <w:docDefaults>
     <w:rPrDefault>
       <w:rPr>
@@ -4478,382 +3674,149 @@
       </w:pPr>
     </w:pPrDefault>
   </w:docDefaults>
-  <w:latentStyles w:defLockedState="0" w:defUIPriority="99" w:defSemiHidden="0" w:defUnhideWhenUsed="0" w:defQFormat="0" w:count="371">
-    <w:lsdException w:name="Normal" w:uiPriority="0" w:qFormat="1"/>
-    <w:lsdException w:name="heading 1" w:uiPriority="9" w:qFormat="1"/>
-    <w:lsdException w:name="heading 2" w:semiHidden="1" w:uiPriority="9" w:unhideWhenUsed="1" w:qFormat="1"/>
-    <w:lsdException w:name="heading 3" w:semiHidden="1" w:uiPriority="9" w:unhideWhenUsed="1" w:qFormat="1"/>
-    <w:lsdException w:name="heading 4" w:semiHidden="1" w:uiPriority="9" w:unhideWhenUsed="1" w:qFormat="1"/>
-    <w:lsdException w:name="heading 5" w:semiHidden="1" w:uiPriority="9" w:unhideWhenUsed="1" w:qFormat="1"/>
-    <w:lsdException w:name="heading 6" w:semiHidden="1" w:uiPriority="9" w:unhideWhenUsed="1" w:qFormat="1"/>
-    <w:lsdException w:name="heading 7" w:semiHidden="1" w:uiPriority="9" w:unhideWhenUsed="1" w:qFormat="1"/>
-    <w:lsdException w:name="heading 8" w:semiHidden="1" w:uiPriority="9" w:unhideWhenUsed="1" w:qFormat="1"/>
-    <w:lsdException w:name="heading 9" w:semiHidden="1" w:uiPriority="9" w:unhideWhenUsed="1" w:qFormat="1"/>
-    <w:lsdException w:name="index 1" w:semiHidden="1" w:unhideWhenUsed="1"/>
-    <w:lsdException w:name="index 2" w:semiHidden="1" w:unhideWhenUsed="1"/>
-    <w:lsdException w:name="index 3" w:semiHidden="1" w:unhideWhenUsed="1"/>
-    <w:lsdException w:name="index 4" w:semiHidden="1" w:unhideWhenUsed="1"/>
-    <w:lsdException w:name="index 5" w:semiHidden="1" w:unhideWhenUsed="1"/>
-    <w:lsdException w:name="index 6" w:semiHidden="1" w:unhideWhenUsed="1"/>
-    <w:lsdException w:name="index 7" w:semiHidden="1" w:unhideWhenUsed="1"/>
-    <w:lsdException w:name="index 8" w:semiHidden="1" w:unhideWhenUsed="1"/>
-    <w:lsdException w:name="index 9" w:semiHidden="1" w:unhideWhenUsed="1"/>
-    <w:lsdException w:name="toc 1" w:semiHidden="1" w:uiPriority="39" w:unhideWhenUsed="1"/>
-    <w:lsdException w:name="toc 2" w:semiHidden="1" w:uiPriority="39" w:unhideWhenUsed="1"/>
-    <w:lsdException w:name="toc 3" w:semiHidden="1" w:uiPriority="39" w:unhideWhenUsed="1"/>
-    <w:lsdException w:name="toc 4" w:semiHidden="1" w:uiPriority="39" w:unhideWhenUsed="1"/>
-    <w:lsdException w:name="toc 5" w:semiHidden="1" w:uiPriority="39" w:unhideWhenUsed="1"/>
-    <w:lsdException w:name="toc 6" w:semiHidden="1" w:uiPriority="39" w:unhideWhenUsed="1"/>
-    <w:lsdException w:name="toc 7" w:semiHidden="1" w:uiPriority="39" w:unhideWhenUsed="1"/>
-    <w:lsdException w:name="toc 8" w:semiHidden="1" w:uiPriority="39" w:unhideWhenUsed="1"/>
-    <w:lsdException w:name="toc 9" w:semiHidden="1" w:uiPriority="39" w:unhideWhenUsed="1"/>
-    <w:lsdException w:name="Normal Indent" w:semiHidden="1" w:unhideWhenUsed="1"/>
-    <w:lsdException w:name="footnote text" w:semiHidden="1" w:unhideWhenUsed="1"/>
-    <w:lsdException w:name="annotation text" w:semiHidden="1" w:unhideWhenUsed="1"/>
-    <w:lsdException w:name="header" w:semiHidden="1" w:unhideWhenUsed="1"/>
-    <w:lsdException w:name="footer" w:semiHidden="1" w:unhideWhenUsed="1"/>
-    <w:lsdException w:name="index heading" w:semiHidden="1" w:unhideWhenUsed="1"/>
-    <w:lsdException w:name="caption" w:semiHidden="1" w:uiPriority="35" w:unhideWhenUsed="1" w:qFormat="1"/>
-    <w:lsdException w:name="table of figures" w:semiHidden="1" w:unhideWhenUsed="1"/>
-    <w:lsdException w:name="envelope address" w:semiHidden="1" w:unhideWhenUsed="1"/>
-    <w:lsdException w:name="envelope return" w:semiHidden="1" w:unhideWhenUsed="1"/>
-    <w:lsdException w:name="footnote reference" w:semiHidden="1" w:unhideWhenUsed="1"/>
-    <w:lsdException w:name="annotation reference" w:semiHidden="1" w:unhideWhenUsed="1"/>
-    <w:lsdException w:name="line number" w:semiHidden="1" w:unhideWhenUsed="1"/>
-    <w:lsdException w:name="page number" w:semiHidden="1" w:unhideWhenUsed="1"/>
-    <w:lsdException w:name="endnote reference" w:semiHidden="1" w:unhideWhenUsed="1"/>
-    <w:lsdException w:name="endnote text" w:semiHidden="1" w:unhideWhenUsed="1"/>
-    <w:lsdException w:name="table of authorities" w:semiHidden="1" w:unhideWhenUsed="1"/>
-    <w:lsdException w:name="macro" w:semiHidden="1" w:unhideWhenUsed="1"/>
-    <w:lsdException w:name="toa heading" w:semiHidden="1" w:unhideWhenUsed="1"/>
-    <w:lsdException w:name="List" w:semiHidden="1" w:unhideWhenUsed="1"/>
-    <w:lsdException w:name="List Bullet" w:semiHidden="1" w:unhideWhenUsed="1"/>
-    <w:lsdException w:name="List Number" w:semiHidden="1" w:unhideWhenUsed="1"/>
-    <w:lsdException w:name="List 2" w:semiHidden="1" w:unhideWhenUsed="1"/>
-    <w:lsdException w:name="List 3" w:semiHidden="1" w:unhideWhenUsed="1"/>
-    <w:lsdException w:name="List 4" w:semiHidden="1" w:unhideWhenUsed="1"/>
-    <w:lsdException w:name="List 5" w:semiHidden="1" w:unhideWhenUsed="1"/>
-    <w:lsdException w:name="List Bullet 2" w:semiHidden="1" w:unhideWhenUsed="1"/>
-    <w:lsdException w:name="List Bullet 3" w:semiHidden="1" w:unhideWhenUsed="1"/>
-    <w:lsdException w:name="List Bullet 4" w:semiHidden="1" w:unhideWhenUsed="1"/>
-    <w:lsdException w:name="List Bullet 5" w:semiHidden="1" w:unhideWhenUsed="1"/>
-    <w:lsdException w:name="List Number 2" w:semiHidden="1" w:unhideWhenUsed="1"/>
-    <w:lsdException w:name="List Number 3" w:semiHidden="1" w:unhideWhenUsed="1"/>
-    <w:lsdException w:name="List Number 4" w:semiHidden="1" w:unhideWhenUsed="1"/>
-    <w:lsdException w:name="List Number 5" w:semiHidden="1" w:unhideWhenUsed="1"/>
-    <w:lsdException w:name="Title" w:uiPriority="10" w:qFormat="1"/>
-    <w:lsdException w:name="Closing" w:semiHidden="1" w:unhideWhenUsed="1"/>
-    <w:lsdException w:name="Signature" w:semiHidden="1" w:unhideWhenUsed="1"/>
-    <w:lsdException w:name="Default Paragraph Font" w:semiHidden="1" w:uiPriority="1" w:unhideWhenUsed="1"/>
-    <w:lsdException w:name="Body Text" w:semiHidden="1" w:unhideWhenUsed="1"/>
-    <w:lsdException w:name="Body Text Indent" w:semiHidden="1" w:unhideWhenUsed="1"/>
-    <w:lsdException w:name="List Continue" w:semiHidden="1" w:unhideWhenUsed="1"/>
-    <w:lsdException w:name="List Continue 2" w:semiHidden="1" w:unhideWhenUsed="1"/>
-    <w:lsdException w:name="List Continue 3" w:semiHidden="1" w:unhideWhenUsed="1"/>
-    <w:lsdException w:name="List Continue 4" w:semiHidden="1" w:unhideWhenUsed="1"/>
-    <w:lsdException w:name="List Continue 5" w:semiHidden="1" w:unhideWhenUsed="1"/>
-    <w:lsdException w:name="Message Header" w:semiHidden="1" w:unhideWhenUsed="1"/>
-    <w:lsdException w:name="Subtitle" w:uiPriority="11" w:qFormat="1"/>
-    <w:lsdException w:name="Salutation" w:semiHidden="1" w:unhideWhenUsed="1"/>
-    <w:lsdException w:name="Date" w:semiHidden="1" w:unhideWhenUsed="1"/>
-    <w:lsdException w:name="Body Text First Indent" w:semiHidden="1" w:unhideWhenUsed="1"/>
-    <w:lsdException w:name="Body Text First Indent 2" w:semiHidden="1" w:unhideWhenUsed="1"/>
-    <w:lsdException w:name="Note Heading" w:semiHidden="1" w:unhideWhenUsed="1"/>
-    <w:lsdException w:name="Body Text 2" w:semiHidden="1" w:unhideWhenUsed="1"/>
-    <w:lsdException w:name="Body Text 3" w:semiHidden="1" w:unhideWhenUsed="1"/>
-    <w:lsdException w:name="Body Text Indent 2" w:semiHidden="1" w:unhideWhenUsed="1"/>
-    <w:lsdException w:name="Body Text Indent 3" w:semiHidden="1" w:unhideWhenUsed="1"/>
-    <w:lsdException w:name="Block Text" w:semiHidden="1" w:unhideWhenUsed="1"/>
-    <w:lsdException w:name="Hyperlink" w:semiHidden="1" w:unhideWhenUsed="1"/>
-    <w:lsdException w:name="FollowedHyperlink" w:semiHidden="1" w:unhideWhenUsed="1"/>
-    <w:lsdException w:name="Strong" w:uiPriority="22" w:qFormat="1"/>
-    <w:lsdException w:name="Emphasis" w:uiPriority="20" w:qFormat="1"/>
-    <w:lsdException w:name="Document Map" w:semiHidden="1" w:unhideWhenUsed="1"/>
-    <w:lsdException w:name="Plain Text" w:semiHidden="1" w:unhideWhenUsed="1"/>
-    <w:lsdException w:name="E-mail Signature" w:semiHidden="1" w:unhideWhenUsed="1"/>
-    <w:lsdException w:name="HTML Top of Form" w:semiHidden="1" w:unhideWhenUsed="1"/>
-    <w:lsdException w:name="HTML Bottom of Form" w:semiHidden="1" w:unhideWhenUsed="1"/>
-    <w:lsdException w:name="Normal (Web)" w:semiHidden="1" w:unhideWhenUsed="1"/>
-    <w:lsdException w:name="HTML Acronym" w:semiHidden="1" w:unhideWhenUsed="1"/>
-    <w:lsdException w:name="HTML Address" w:semiHidden="1" w:unhideWhenUsed="1"/>
-    <w:lsdException w:name="HTML Cite" w:semiHidden="1" w:unhideWhenUsed="1"/>
-    <w:lsdException w:name="HTML Code" w:semiHidden="1" w:unhideWhenUsed="1"/>
-    <w:lsdException w:name="HTML Definition" w:semiHidden="1" w:unhideWhenUsed="1"/>
-    <w:lsdException w:name="HTML Keyboard" w:semiHidden="1" w:unhideWhenUsed="1"/>
-    <w:lsdException w:name="HTML Preformatted" w:semiHidden="1" w:unhideWhenUsed="1"/>
-    <w:lsdException w:name="HTML Sample" w:semiHidden="1" w:unhideWhenUsed="1"/>
-    <w:lsdException w:name="HTML Typewriter" w:semiHidden="1" w:unhideWhenUsed="1"/>
-    <w:lsdException w:name="HTML Variable" w:semiHidden="1" w:unhideWhenUsed="1"/>
-    <w:lsdException w:name="Normal Table" w:semiHidden="1" w:unhideWhenUsed="1"/>
-    <w:lsdException w:name="annotation subject" w:semiHidden="1" w:unhideWhenUsed="1"/>
-    <w:lsdException w:name="No List" w:semiHidden="1" w:unhideWhenUsed="1"/>
-    <w:lsdException w:name="Outline List 1" w:semiHidden="1" w:unhideWhenUsed="1"/>
-    <w:lsdException w:name="Outline List 2" w:semiHidden="1" w:unhideWhenUsed="1"/>
-    <w:lsdException w:name="Outline List 3" w:semiHidden="1" w:unhideWhenUsed="1"/>
-    <w:lsdException w:name="Table Simple 1" w:semiHidden="1" w:unhideWhenUsed="1"/>
-    <w:lsdException w:name="Table Simple 2" w:semiHidden="1" w:unhideWhenUsed="1"/>
-    <w:lsdException w:name="Table Simple 3" w:semiHidden="1" w:unhideWhenUsed="1"/>
-    <w:lsdException w:name="Table Classic 1" w:semiHidden="1" w:unhideWhenUsed="1"/>
-    <w:lsdException w:name="Table Classic 2" w:semiHidden="1" w:unhideWhenUsed="1"/>
-    <w:lsdException w:name="Table Classic 3" w:semiHidden="1" w:unhideWhenUsed="1"/>
-    <w:lsdException w:name="Table Classic 4" w:semiHidden="1" w:unhideWhenUsed="1"/>
-    <w:lsdException w:name="Table Colorful 1" w:semiHidden="1" w:unhideWhenUsed="1"/>
-    <w:lsdException w:name="Table Colorful 2" w:semiHidden="1" w:unhideWhenUsed="1"/>
-    <w:lsdException w:name="Table Colorful 3" w:semiHidden="1" w:unhideWhenUsed="1"/>
-    <w:lsdException w:name="Table Columns 1" w:semiHidden="1" w:unhideWhenUsed="1"/>
-    <w:lsdException w:name="Table Columns 2" w:semiHidden="1" w:unhideWhenUsed="1"/>
-    <w:lsdException w:name="Table Columns 3" w:semiHidden="1" w:unhideWhenUsed="1"/>
-    <w:lsdException w:name="Table Columns 4" w:semiHidden="1" w:unhideWhenUsed="1"/>
-    <w:lsdException w:name="Table Columns 5" w:semiHidden="1" w:unhideWhenUsed="1"/>
-    <w:lsdException w:name="Table Grid 1" w:semiHidden="1" w:unhideWhenUsed="1"/>
-    <w:lsdException w:name="Table Grid 2" w:semiHidden="1" w:unhideWhenUsed="1"/>
-    <w:lsdException w:name="Table Grid 3" w:semiHidden="1" w:unhideWhenUsed="1"/>
-    <w:lsdException w:name="Table Grid 4" w:semiHidden="1" w:unhideWhenUsed="1"/>
-    <w:lsdException w:name="Table Grid 5" w:semiHidden="1" w:unhideWhenUsed="1"/>
-    <w:lsdException w:name="Table Grid 6" w:semiHidden="1" w:unhideWhenUsed="1"/>
-    <w:lsdException w:name="Table Grid 7" w:semiHidden="1" w:unhideWhenUsed="1"/>
-    <w:lsdException w:name="Table Grid 8" w:semiHidden="1" w:unhideWhenUsed="1"/>
-    <w:lsdException w:name="Table List 1" w:semiHidden="1" w:unhideWhenUsed="1"/>
-    <w:lsdException w:name="Table List 2" w:semiHidden="1" w:unhideWhenUsed="1"/>
-    <w:lsdException w:name="Table List 3" w:semiHidden="1" w:unhideWhenUsed="1"/>
-    <w:lsdException w:name="Table List 4" w:semiHidden="1" w:unhideWhenUsed="1"/>
-    <w:lsdException w:name="Table List 5" w:semiHidden="1" w:unhideWhenUsed="1"/>
-    <w:lsdException w:name="Table List 6" w:semiHidden="1" w:unhideWhenUsed="1"/>
-    <w:lsdException w:name="Table List 7" w:semiHidden="1" w:unhideWhenUsed="1"/>
-    <w:lsdException w:name="Table List 8" w:semiHidden="1" w:unhideWhenUsed="1"/>
-    <w:lsdException w:name="Table 3D effects 1" w:semiHidden="1" w:unhideWhenUsed="1"/>
-    <w:lsdException w:name="Table 3D effects 2" w:semiHidden="1" w:unhideWhenUsed="1"/>
-    <w:lsdException w:name="Table 3D effects 3" w:semiHidden="1" w:unhideWhenUsed="1"/>
-    <w:lsdException w:name="Table Contemporary" w:semiHidden="1" w:unhideWhenUsed="1"/>
-    <w:lsdException w:name="Table Elegant" w:semiHidden="1" w:unhideWhenUsed="1"/>
-    <w:lsdException w:name="Table Professional" w:semiHidden="1" w:unhideWhenUsed="1"/>
-    <w:lsdException w:name="Table Subtle 1" w:semiHidden="1" w:unhideWhenUsed="1"/>
-    <w:lsdException w:name="Table Subtle 2" w:semiHidden="1" w:unhideWhenUsed="1"/>
-    <w:lsdException w:name="Table Web 1" w:semiHidden="1" w:unhideWhenUsed="1"/>
-    <w:lsdException w:name="Table Web 2" w:semiHidden="1" w:unhideWhenUsed="1"/>
-    <w:lsdException w:name="Table Web 3" w:semiHidden="1" w:unhideWhenUsed="1"/>
-    <w:lsdException w:name="Balloon Text" w:semiHidden="1" w:unhideWhenUsed="1"/>
-    <w:lsdException w:name="Table Grid" w:uiPriority="39"/>
-    <w:lsdException w:name="Table Theme" w:semiHidden="1" w:unhideWhenUsed="1"/>
-    <w:lsdException w:name="Placeholder Text" w:semiHidden="1"/>
-    <w:lsdException w:name="No Spacing" w:uiPriority="1" w:qFormat="1"/>
-    <w:lsdException w:name="Light Shading" w:uiPriority="60"/>
-    <w:lsdException w:name="Light List" w:uiPriority="61"/>
-    <w:lsdException w:name="Light Grid" w:uiPriority="62"/>
-    <w:lsdException w:name="Medium Shading 1" w:uiPriority="63"/>
-    <w:lsdException w:name="Medium Shading 2" w:uiPriority="64"/>
-    <w:lsdException w:name="Medium List 1" w:uiPriority="65"/>
-    <w:lsdException w:name="Medium List 2" w:uiPriority="66"/>
-    <w:lsdException w:name="Medium Grid 1" w:uiPriority="67"/>
-    <w:lsdException w:name="Medium Grid 2" w:uiPriority="68"/>
-    <w:lsdException w:name="Medium Grid 3" w:uiPriority="69"/>
-    <w:lsdException w:name="Dark List" w:uiPriority="70"/>
-    <w:lsdException w:name="Colorful Shading" w:uiPriority="71"/>
-    <w:lsdException w:name="Colorful List" w:uiPriority="72"/>
-    <w:lsdException w:name="Colorful Grid" w:uiPriority="73"/>
-    <w:lsdException w:name="Light Shading Accent 1" w:uiPriority="60"/>
-    <w:lsdException w:name="Light List Accent 1" w:uiPriority="61"/>
-    <w:lsdException w:name="Light Grid Accent 1" w:uiPriority="62"/>
-    <w:lsdException w:name="Medium Shading 1 Accent 1" w:uiPriority="63"/>
-    <w:lsdException w:name="Medium Shading 2 Accent 1" w:uiPriority="64"/>
-    <w:lsdException w:name="Medium List 1 Accent 1" w:uiPriority="65"/>
-    <w:lsdException w:name="Revision" w:semiHidden="1"/>
-    <w:lsdException w:name="List Paragraph" w:uiPriority="34" w:qFormat="1"/>
-    <w:lsdException w:name="Quote" w:uiPriority="29" w:qFormat="1"/>
-    <w:lsdException w:name="Intense Quote" w:uiPriority="30" w:qFormat="1"/>
-    <w:lsdException w:name="Medium List 2 Accent 1" w:uiPriority="66"/>
-    <w:lsdException w:name="Medium Grid 1 Accent 1" w:uiPriority="67"/>
-    <w:lsdException w:name="Medium Grid 2 Accent 1" w:uiPriority="68"/>
-    <w:lsdException w:name="Medium Grid 3 Accent 1" w:uiPriority="69"/>
-    <w:lsdException w:name="Dark List Accent 1" w:uiPriority="70"/>
-    <w:lsdException w:name="Colorful Shading Accent 1" w:uiPriority="71"/>
-    <w:lsdException w:name="Colorful List Accent 1" w:uiPriority="72"/>
-    <w:lsdException w:name="Colorful Grid Accent 1" w:uiPriority="73"/>
-    <w:lsdException w:name="Light Shading Accent 2" w:uiPriority="60"/>
-    <w:lsdException w:name="Light List Accent 2" w:uiPriority="61"/>
-    <w:lsdException w:name="Light Grid Accent 2" w:uiPriority="62"/>
-    <w:lsdException w:name="Medium Shading 1 Accent 2" w:uiPriority="63"/>
-    <w:lsdException w:name="Medium Shading 2 Accent 2" w:uiPriority="64"/>
-    <w:lsdException w:name="Medium List 1 Accent 2" w:uiPriority="65"/>
-    <w:lsdException w:name="Medium List 2 Accent 2" w:uiPriority="66"/>
-    <w:lsdException w:name="Medium Grid 1 Accent 2" w:uiPriority="67"/>
-    <w:lsdException w:name="Medium Grid 2 Accent 2" w:uiPriority="68"/>
-    <w:lsdException w:name="Medium Grid 3 Accent 2" w:uiPriority="69"/>
-    <w:lsdException w:name="Dark List Accent 2" w:uiPriority="70"/>
-    <w:lsdException w:name="Colorful Shading Accent 2" w:uiPriority="71"/>
-    <w:lsdException w:name="Colorful List Accent 2" w:uiPriority="72"/>
-    <w:lsdException w:name="Colorful Grid Accent 2" w:uiPriority="73"/>
-    <w:lsdException w:name="Light Shading Accent 3" w:uiPriority="60"/>
-    <w:lsdException w:name="Light List Accent 3" w:uiPriority="61"/>
-    <w:lsdException w:name="Light Grid Accent 3" w:uiPriority="62"/>
-    <w:lsdException w:name="Medium Shading 1 Accent 3" w:uiPriority="63"/>
-    <w:lsdException w:name="Medium Shading 2 Accent 3" w:uiPriority="64"/>
-    <w:lsdException w:name="Medium List 1 Accent 3" w:uiPriority="65"/>
-    <w:lsdException w:name="Medium List 2 Accent 3" w:uiPriority="66"/>
-    <w:lsdException w:name="Medium Grid 1 Accent 3" w:uiPriority="67"/>
-    <w:lsdException w:name="Medium Grid 2 Accent 3" w:uiPriority="68"/>
-    <w:lsdException w:name="Medium Grid 3 Accent 3" w:uiPriority="69"/>
-    <w:lsdException w:name="Dark List Accent 3" w:uiPriority="70"/>
-    <w:lsdException w:name="Colorful Shading Accent 3" w:uiPriority="71"/>
-    <w:lsdException w:name="Colorful List Accent 3" w:uiPriority="72"/>
-    <w:lsdException w:name="Colorful Grid Accent 3" w:uiPriority="73"/>
-    <w:lsdException w:name="Light Shading Accent 4" w:uiPriority="60"/>
-    <w:lsdException w:name="Light List Accent 4" w:uiPriority="61"/>
-    <w:lsdException w:name="Light Grid Accent 4" w:uiPriority="62"/>
-    <w:lsdException w:name="Medium Shading 1 Accent 4" w:uiPriority="63"/>
-    <w:lsdException w:name="Medium Shading 2 Accent 4" w:uiPriority="64"/>
-    <w:lsdException w:name="Medium List 1 Accent 4" w:uiPriority="65"/>
-    <w:lsdException w:name="Medium List 2 Accent 4" w:uiPriority="66"/>
-    <w:lsdException w:name="Medium Grid 1 Accent 4" w:uiPriority="67"/>
-    <w:lsdException w:name="Medium Grid 2 Accent 4" w:uiPriority="68"/>
-    <w:lsdException w:name="Medium Grid 3 Accent 4" w:uiPriority="69"/>
-    <w:lsdException w:name="Dark List Accent 4" w:uiPriority="70"/>
-    <w:lsdException w:name="Colorful Shading Accent 4" w:uiPriority="71"/>
-    <w:lsdException w:name="Colorful List Accent 4" w:uiPriority="72"/>
-    <w:lsdException w:name="Colorful Grid Accent 4" w:uiPriority="73"/>
-    <w:lsdException w:name="Light Shading Accent 5" w:uiPriority="60"/>
-    <w:lsdException w:name="Light List Accent 5" w:uiPriority="61"/>
-    <w:lsdException w:name="Light Grid Accent 5" w:uiPriority="62"/>
-    <w:lsdException w:name="Medium Shading 1 Accent 5" w:uiPriority="63"/>
-    <w:lsdException w:name="Medium Shading 2 Accent 5" w:uiPriority="64"/>
-    <w:lsdException w:name="Medium List 1 Accent 5" w:uiPriority="65"/>
-    <w:lsdException w:name="Medium List 2 Accent 5" w:uiPriority="66"/>
-    <w:lsdException w:name="Medium Grid 1 Accent 5" w:uiPriority="67"/>
-    <w:lsdException w:name="Medium Grid 2 Accent 5" w:uiPriority="68"/>
-    <w:lsdException w:name="Medium Grid 3 Accent 5" w:uiPriority="69"/>
-    <w:lsdException w:name="Dark List Accent 5" w:uiPriority="70"/>
-    <w:lsdException w:name="Colorful Shading Accent 5" w:uiPriority="71"/>
-    <w:lsdException w:name="Colorful List Accent 5" w:uiPriority="72"/>
-    <w:lsdException w:name="Colorful Grid Accent 5" w:uiPriority="73"/>
-    <w:lsdException w:name="Light Shading Accent 6" w:uiPriority="60"/>
-    <w:lsdException w:name="Light List Accent 6" w:uiPriority="61"/>
-    <w:lsdException w:name="Light Grid Accent 6" w:uiPriority="62"/>
-    <w:lsdException w:name="Medium Shading 1 Accent 6" w:uiPriority="63"/>
-    <w:lsdException w:name="Medium Shading 2 Accent 6" w:uiPriority="64"/>
-    <w:lsdException w:name="Medium List 1 Accent 6" w:uiPriority="65"/>
-    <w:lsdException w:name="Medium List 2 Accent 6" w:uiPriority="66"/>
-    <w:lsdException w:name="Medium Grid 1 Accent 6" w:uiPriority="67"/>
-    <w:lsdException w:name="Medium Grid 2 Accent 6" w:uiPriority="68"/>
-    <w:lsdException w:name="Medium Grid 3 Accent 6" w:uiPriority="69"/>
-    <w:lsdException w:name="Dark List Accent 6" w:uiPriority="70"/>
-    <w:lsdException w:name="Colorful Shading Accent 6" w:uiPriority="71"/>
-    <w:lsdException w:name="Colorful List Accent 6" w:uiPriority="72"/>
-    <w:lsdException w:name="Colorful Grid Accent 6" w:uiPriority="73"/>
-    <w:lsdException w:name="Subtle Emphasis" w:uiPriority="19" w:qFormat="1"/>
-    <w:lsdException w:name="Intense Emphasis" w:uiPriority="21" w:qFormat="1"/>
-    <w:lsdException w:name="Subtle Reference" w:uiPriority="31" w:qFormat="1"/>
-    <w:lsdException w:name="Intense Reference" w:uiPriority="32" w:qFormat="1"/>
-    <w:lsdException w:name="Book Title" w:uiPriority="33" w:qFormat="1"/>
-    <w:lsdException w:name="Bibliography" w:semiHidden="1" w:uiPriority="37" w:unhideWhenUsed="1"/>
-    <w:lsdException w:name="TOC Heading" w:semiHidden="1" w:uiPriority="39" w:unhideWhenUsed="1" w:qFormat="1"/>
-    <w:lsdException w:name="Plain Table 1" w:uiPriority="41"/>
-    <w:lsdException w:name="Plain Table 2" w:uiPriority="42"/>
-    <w:lsdException w:name="Plain Table 3" w:uiPriority="43"/>
-    <w:lsdException w:name="Plain Table 4" w:uiPriority="44"/>
-    <w:lsdException w:name="Plain Table 5" w:uiPriority="45"/>
-    <w:lsdException w:name="Grid Table Light" w:uiPriority="40"/>
-    <w:lsdException w:name="Grid Table 1 Light" w:uiPriority="46"/>
-    <w:lsdException w:name="Grid Table 2" w:uiPriority="47"/>
-    <w:lsdException w:name="Grid Table 3" w:uiPriority="48"/>
-    <w:lsdException w:name="Grid Table 4" w:uiPriority="49"/>
-    <w:lsdException w:name="Grid Table 5 Dark" w:uiPriority="50"/>
-    <w:lsdException w:name="Grid Table 6 Colorful" w:uiPriority="51"/>
-    <w:lsdException w:name="Grid Table 7 Colorful" w:uiPriority="52"/>
-    <w:lsdException w:name="Grid Table 1 Light Accent 1" w:uiPriority="46"/>
-    <w:lsdException w:name="Grid Table 2 Accent 1" w:uiPriority="47"/>
-    <w:lsdException w:name="Grid Table 3 Accent 1" w:uiPriority="48"/>
-    <w:lsdException w:name="Grid Table 4 Accent 1" w:uiPriority="49"/>
-    <w:lsdException w:name="Grid Table 5 Dark Accent 1" w:uiPriority="50"/>
-    <w:lsdException w:name="Grid Table 6 Colorful Accent 1" w:uiPriority="51"/>
-    <w:lsdException w:name="Grid Table 7 Colorful Accent 1" w:uiPriority="52"/>
-    <w:lsdException w:name="Grid Table 1 Light Accent 2" w:uiPriority="46"/>
-    <w:lsdException w:name="Grid Table 2 Accent 2" w:uiPriority="47"/>
-    <w:lsdException w:name="Grid Table 3 Accent 2" w:uiPriority="48"/>
-    <w:lsdException w:name="Grid Table 4 Accent 2" w:uiPriority="49"/>
-    <w:lsdException w:name="Grid Table 5 Dark Accent 2" w:uiPriority="50"/>
-    <w:lsdException w:name="Grid Table 6 Colorful Accent 2" w:uiPriority="51"/>
-    <w:lsdException w:name="Grid Table 7 Colorful Accent 2" w:uiPriority="52"/>
-    <w:lsdException w:name="Grid Table 1 Light Accent 3" w:uiPriority="46"/>
-    <w:lsdException w:name="Grid Table 2 Accent 3" w:uiPriority="47"/>
-    <w:lsdException w:name="Grid Table 3 Accent 3" w:uiPriority="48"/>
-    <w:lsdException w:name="Grid Table 4 Accent 3" w:uiPriority="49"/>
-    <w:lsdException w:name="Grid Table 5 Dark Accent 3" w:uiPriority="50"/>
-    <w:lsdException w:name="Grid Table 6 Colorful Accent 3" w:uiPriority="51"/>
-    <w:lsdException w:name="Grid Table 7 Colorful Accent 3" w:uiPriority="52"/>
-    <w:lsdException w:name="Grid Table 1 Light Accent 4" w:uiPriority="46"/>
-    <w:lsdException w:name="Grid Table 2 Accent 4" w:uiPriority="47"/>
-    <w:lsdException w:name="Grid Table 3 Accent 4" w:uiPriority="48"/>
-    <w:lsdException w:name="Grid Table 4 Accent 4" w:uiPriority="49"/>
-    <w:lsdException w:name="Grid Table 5 Dark Accent 4" w:uiPriority="50"/>
-    <w:lsdException w:name="Grid Table 6 Colorful Accent 4" w:uiPriority="51"/>
-    <w:lsdException w:name="Grid Table 7 Colorful Accent 4" w:uiPriority="52"/>
-    <w:lsdException w:name="Grid Table 1 Light Accent 5" w:uiPriority="46"/>
-    <w:lsdException w:name="Grid Table 2 Accent 5" w:uiPriority="47"/>
-    <w:lsdException w:name="Grid Table 3 Accent 5" w:uiPriority="48"/>
-    <w:lsdException w:name="Grid Table 4 Accent 5" w:uiPriority="49"/>
-    <w:lsdException w:name="Grid Table 5 Dark Accent 5" w:uiPriority="50"/>
-    <w:lsdException w:name="Grid Table 6 Colorful Accent 5" w:uiPriority="51"/>
-    <w:lsdException w:name="Grid Table 7 Colorful Accent 5" w:uiPriority="52"/>
-    <w:lsdException w:name="Grid Table 1 Light Accent 6" w:uiPriority="46"/>
-    <w:lsdException w:name="Grid Table 2 Accent 6" w:uiPriority="47"/>
-    <w:lsdException w:name="Grid Table 3 Accent 6" w:uiPriority="48"/>
-    <w:lsdException w:name="Grid Table 4 Accent 6" w:uiPriority="49"/>
-    <w:lsdException w:name="Grid Table 5 Dark Accent 6" w:uiPriority="50"/>
-    <w:lsdException w:name="Grid Table 6 Colorful Accent 6" w:uiPriority="51"/>
-    <w:lsdException w:name="Grid Table 7 Colorful Accent 6" w:uiPriority="52"/>
-    <w:lsdException w:name="List Table 1 Light" w:uiPriority="46"/>
-    <w:lsdException w:name="List Table 2" w:uiPriority="47"/>
-    <w:lsdException w:name="List Table 3" w:uiPriority="48"/>
-    <w:lsdException w:name="List Table 4" w:uiPriority="49"/>
-    <w:lsdException w:name="List Table 5 Dark" w:uiPriority="50"/>
-    <w:lsdException w:name="List Table 6 Colorful" w:uiPriority="51"/>
-    <w:lsdException w:name="List Table 7 Colorful" w:uiPriority="52"/>
-    <w:lsdException w:name="List Table 1 Light Accent 1" w:uiPriority="46"/>
-    <w:lsdException w:name="List Table 2 Accent 1" w:uiPriority="47"/>
-    <w:lsdException w:name="List Table 3 Accent 1" w:uiPriority="48"/>
-    <w:lsdException w:name="List Table 4 Accent 1" w:uiPriority="49"/>
-    <w:lsdException w:name="List Table 5 Dark Accent 1" w:uiPriority="50"/>
-    <w:lsdException w:name="List Table 6 Colorful Accent 1" w:uiPriority="51"/>
-    <w:lsdException w:name="List Table 7 Colorful Accent 1" w:uiPriority="52"/>
-    <w:lsdException w:name="List Table 1 Light Accent 2" w:uiPriority="46"/>
-    <w:lsdException w:name="List Table 2 Accent 2" w:uiPriority="47"/>
-    <w:lsdException w:name="List Table 3 Accent 2" w:uiPriority="48"/>
-    <w:lsdException w:name="List Table 4 Accent 2" w:uiPriority="49"/>
-    <w:lsdException w:name="List Table 5 Dark Accent 2" w:uiPriority="50"/>
-    <w:lsdException w:name="List Table 6 Colorful Accent 2" w:uiPriority="51"/>
-    <w:lsdException w:name="List Table 7 Colorful Accent 2" w:uiPriority="52"/>
-    <w:lsdException w:name="List Table 1 Light Accent 3" w:uiPriority="46"/>
-    <w:lsdException w:name="List Table 2 Accent 3" w:uiPriority="47"/>
-    <w:lsdException w:name="List Table 3 Accent 3" w:uiPriority="48"/>
-    <w:lsdException w:name="List Table 4 Accent 3" w:uiPriority="49"/>
-    <w:lsdException w:name="List Table 5 Dark Accent 3" w:uiPriority="50"/>
-    <w:lsdException w:name="List Table 6 Colorful Accent 3" w:uiPriority="51"/>
-    <w:lsdException w:name="List Table 7 Colorful Accent 3" w:uiPriority="52"/>
-    <w:lsdException w:name="List Table 1 Light Accent 4" w:uiPriority="46"/>
-    <w:lsdException w:name="List Table 2 Accent 4" w:uiPriority="47"/>
-    <w:lsdException w:name="List Table 3 Accent 4" w:uiPriority="48"/>
-    <w:lsdException w:name="List Table 4 Accent 4" w:uiPriority="49"/>
-    <w:lsdException w:name="List Table 5 Dark Accent 4" w:uiPriority="50"/>
-    <w:lsdException w:name="List Table 6 Colorful Accent 4" w:uiPriority="51"/>
-    <w:lsdException w:name="List Table 7 Colorful Accent 4" w:uiPriority="52"/>
-    <w:lsdException w:name="List Table 1 Light Accent 5" w:uiPriority="46"/>
-    <w:lsdException w:name="List Table 2 Accent 5" w:uiPriority="47"/>
-    <w:lsdException w:name="List Table 3 Accent 5" w:uiPriority="48"/>
-    <w:lsdException w:name="List Table 4 Accent 5" w:uiPriority="49"/>
-    <w:lsdException w:name="List Table 5 Dark Accent 5" w:uiPriority="50"/>
-    <w:lsdException w:name="List Table 6 Colorful Accent 5" w:uiPriority="51"/>
-    <w:lsdException w:name="List Table 7 Colorful Accent 5" w:uiPriority="52"/>
-    <w:lsdException w:name="List Table 1 Light Accent 6" w:uiPriority="46"/>
-    <w:lsdException w:name="List Table 2 Accent 6" w:uiPriority="47"/>
-    <w:lsdException w:name="List Table 3 Accent 6" w:uiPriority="48"/>
-    <w:lsdException w:name="List Table 4 Accent 6" w:uiPriority="49"/>
-    <w:lsdException w:name="List Table 5 Dark Accent 6" w:uiPriority="50"/>
-    <w:lsdException w:name="List Table 6 Colorful Accent 6" w:uiPriority="51"/>
-    <w:lsdException w:name="List Table 7 Colorful Accent 6" w:uiPriority="52"/>
+  <w:latentStyles w:defLockedState="0" w:defUIPriority="99" w:defSemiHidden="1" w:defUnhideWhenUsed="1" w:defQFormat="0" w:count="267">
+    <w:lsdException w:name="Normal" w:semiHidden="0" w:uiPriority="0" w:unhideWhenUsed="0" w:qFormat="1"/>
+    <w:lsdException w:name="heading 1" w:semiHidden="0" w:uiPriority="9" w:unhideWhenUsed="0" w:qFormat="1"/>
+    <w:lsdException w:name="heading 2" w:uiPriority="9" w:qFormat="1"/>
+    <w:lsdException w:name="heading 3" w:uiPriority="9" w:qFormat="1"/>
+    <w:lsdException w:name="heading 4" w:uiPriority="9" w:qFormat="1"/>
+    <w:lsdException w:name="heading 5" w:uiPriority="9" w:qFormat="1"/>
+    <w:lsdException w:name="heading 6" w:uiPriority="9" w:qFormat="1"/>
+    <w:lsdException w:name="heading 7" w:uiPriority="9" w:qFormat="1"/>
+    <w:lsdException w:name="heading 8" w:uiPriority="9" w:qFormat="1"/>
+    <w:lsdException w:name="heading 9" w:uiPriority="9" w:qFormat="1"/>
+    <w:lsdException w:name="toc 1" w:uiPriority="39"/>
+    <w:lsdException w:name="toc 2" w:uiPriority="39"/>
+    <w:lsdException w:name="toc 3" w:uiPriority="39"/>
+    <w:lsdException w:name="toc 4" w:uiPriority="39"/>
+    <w:lsdException w:name="toc 5" w:uiPriority="39"/>
+    <w:lsdException w:name="toc 6" w:uiPriority="39"/>
+    <w:lsdException w:name="toc 7" w:uiPriority="39"/>
+    <w:lsdException w:name="toc 8" w:uiPriority="39"/>
+    <w:lsdException w:name="toc 9" w:uiPriority="39"/>
+    <w:lsdException w:name="caption" w:uiPriority="35" w:qFormat="1"/>
+    <w:lsdException w:name="Title" w:semiHidden="0" w:uiPriority="10" w:unhideWhenUsed="0" w:qFormat="1"/>
+    <w:lsdException w:name="Default Paragraph Font" w:uiPriority="1"/>
+    <w:lsdException w:name="Subtitle" w:semiHidden="0" w:uiPriority="11" w:unhideWhenUsed="0" w:qFormat="1"/>
+    <w:lsdException w:name="Strong" w:semiHidden="0" w:uiPriority="22" w:unhideWhenUsed="0" w:qFormat="1"/>
+    <w:lsdException w:name="Emphasis" w:semiHidden="0" w:uiPriority="20" w:unhideWhenUsed="0" w:qFormat="1"/>
+    <w:lsdException w:name="Table Grid" w:semiHidden="0" w:uiPriority="39" w:unhideWhenUsed="0"/>
+    <w:lsdException w:name="Placeholder Text" w:unhideWhenUsed="0"/>
+    <w:lsdException w:name="No Spacing" w:semiHidden="0" w:uiPriority="1" w:unhideWhenUsed="0" w:qFormat="1"/>
+    <w:lsdException w:name="Light Shading" w:semiHidden="0" w:uiPriority="60" w:unhideWhenUsed="0"/>
+    <w:lsdException w:name="Light List" w:semiHidden="0" w:uiPriority="61" w:unhideWhenUsed="0"/>
+    <w:lsdException w:name="Light Grid" w:semiHidden="0" w:uiPriority="62" w:unhideWhenUsed="0"/>
+    <w:lsdException w:name="Medium Shading 1" w:semiHidden="0" w:uiPriority="63" w:unhideWhenUsed="0"/>
+    <w:lsdException w:name="Medium Shading 2" w:semiHidden="0" w:uiPriority="64" w:unhideWhenUsed="0"/>
+    <w:lsdException w:name="Medium List 1" w:semiHidden="0" w:uiPriority="65" w:unhideWhenUsed="0"/>
+    <w:lsdException w:name="Medium List 2" w:semiHidden="0" w:uiPriority="66" w:unhideWhenUsed="0"/>
+    <w:lsdException w:name="Medium Grid 1" w:semiHidden="0" w:uiPriority="67" w:unhideWhenUsed="0"/>
+    <w:lsdException w:name="Medium Grid 2" w:semiHidden="0" w:uiPriority="68" w:unhideWhenUsed="0"/>
+    <w:lsdException w:name="Medium Grid 3" w:semiHidden="0" w:uiPriority="69" w:unhideWhenUsed="0"/>
+    <w:lsdException w:name="Dark List" w:semiHidden="0" w:uiPriority="70" w:unhideWhenUsed="0"/>
+    <w:lsdException w:name="Colorful Shading" w:semiHidden="0" w:uiPriority="71" w:unhideWhenUsed="0"/>
+    <w:lsdException w:name="Colorful List" w:semiHidden="0" w:uiPriority="72" w:unhideWhenUsed="0"/>
+    <w:lsdException w:name="Colorful Grid" w:semiHidden="0" w:uiPriority="73" w:unhideWhenUsed="0"/>
+    <w:lsdException w:name="Light Shading Accent 1" w:semiHidden="0" w:uiPriority="60" w:unhideWhenUsed="0"/>
+    <w:lsdException w:name="Light List Accent 1" w:semiHidden="0" w:uiPriority="61" w:unhideWhenUsed="0"/>
+    <w:lsdException w:name="Light Grid Accent 1" w:semiHidden="0" w:uiPriority="62" w:unhideWhenUsed="0"/>
+    <w:lsdException w:name="Medium Shading 1 Accent 1" w:semiHidden="0" w:uiPriority="63" w:unhideWhenUsed="0"/>
+    <w:lsdException w:name="Medium Shading 2 Accent 1" w:semiHidden="0" w:uiPriority="64" w:unhideWhenUsed="0"/>
+    <w:lsdException w:name="Medium List 1 Accent 1" w:semiHidden="0" w:uiPriority="65" w:unhideWhenUsed="0"/>
+    <w:lsdException w:name="Revision" w:unhideWhenUsed="0"/>
+    <w:lsdException w:name="List Paragraph" w:semiHidden="0" w:uiPriority="34" w:unhideWhenUsed="0" w:qFormat="1"/>
+    <w:lsdException w:name="Quote" w:semiHidden="0" w:uiPriority="29" w:unhideWhenUsed="0" w:qFormat="1"/>
+    <w:lsdException w:name="Intense Quote" w:semiHidden="0" w:uiPriority="30" w:unhideWhenUsed="0" w:qFormat="1"/>
+    <w:lsdException w:name="Medium List 2 Accent 1" w:semiHidden="0" w:uiPriority="66" w:unhideWhenUsed="0"/>
+    <w:lsdException w:name="Medium Grid 1 Accent 1" w:semiHidden="0" w:uiPriority="67" w:unhideWhenUsed="0"/>
+    <w:lsdException w:name="Medium Grid 2 Accent 1" w:semiHidden="0" w:uiPriority="68" w:unhideWhenUsed="0"/>
+    <w:lsdException w:name="Medium Grid 3 Accent 1" w:semiHidden="0" w:uiPriority="69" w:unhideWhenUsed="0"/>
+    <w:lsdException w:name="Dark List Accent 1" w:semiHidden="0" w:uiPriority="70" w:unhideWhenUsed="0"/>
+    <w:lsdException w:name="Colorful Shading Accent 1" w:semiHidden="0" w:uiPriority="71" w:unhideWhenUsed="0"/>
+    <w:lsdException w:name="Colorful List Accent 1" w:semiHidden="0" w:uiPriority="72" w:unhideWhenUsed="0"/>
+    <w:lsdException w:name="Colorful Grid Accent 1" w:semiHidden="0" w:uiPriority="73" w:unhideWhenUsed="0"/>
+    <w:lsdException w:name="Light Shading Accent 2" w:semiHidden="0" w:uiPriority="60" w:unhideWhenUsed="0"/>
+    <w:lsdException w:name="Light List Accent 2" w:semiHidden="0" w:uiPriority="61" w:unhideWhenUsed="0"/>
+    <w:lsdException w:name="Light Grid Accent 2" w:semiHidden="0" w:uiPriority="62" w:unhideWhenUsed="0"/>
+    <w:lsdException w:name="Medium Shading 1 Accent 2" w:semiHidden="0" w:uiPriority="63" w:unhideWhenUsed="0"/>
+    <w:lsdException w:name="Medium Shading 2 Accent 2" w:semiHidden="0" w:uiPriority="64" w:unhideWhenUsed="0"/>
+    <w:lsdException w:name="Medium List 1 Accent 2" w:semiHidden="0" w:uiPriority="65" w:unhideWhenUsed="0"/>
+    <w:lsdException w:name="Medium List 2 Accent 2" w:semiHidden="0" w:uiPriority="66" w:unhideWhenUsed="0"/>
+    <w:lsdException w:name="Medium Grid 1 Accent 2" w:semiHidden="0" w:uiPriority="67" w:unhideWhenUsed="0"/>
+    <w:lsdException w:name="Medium Grid 2 Accent 2" w:semiHidden="0" w:uiPriority="68" w:unhideWhenUsed="0"/>
+    <w:lsdException w:name="Medium Grid 3 Accent 2" w:semiHidden="0" w:uiPriority="69" w:unhideWhenUsed="0"/>
+    <w:lsdException w:name="Dark List Accent 2" w:semiHidden="0" w:uiPriority="70" w:unhideWhenUsed="0"/>
+    <w:lsdException w:name="Colorful Shading Accent 2" w:semiHidden="0" w:uiPriority="71" w:unhideWhenUsed="0"/>
+    <w:lsdException w:name="Colorful List Accent 2" w:semiHidden="0" w:uiPriority="72" w:unhideWhenUsed="0"/>
+    <w:lsdException w:name="Colorful Grid Accent 2" w:semiHidden="0" w:uiPriority="73" w:unhideWhenUsed="0"/>
+    <w:lsdException w:name="Light Shading Accent 3" w:semiHidden="0" w:uiPriority="60" w:unhideWhenUsed="0"/>
+    <w:lsdException w:name="Light List Accent 3" w:semiHidden="0" w:uiPriority="61" w:unhideWhenUsed="0"/>
+    <w:lsdException w:name="Light Grid Accent 3" w:semiHidden="0" w:uiPriority="62" w:unhideWhenUsed="0"/>
+    <w:lsdException w:name="Medium Shading 1 Accent 3" w:semiHidden="0" w:uiPriority="63" w:unhideWhenUsed="0"/>
+    <w:lsdException w:name="Medium Shading 2 Accent 3" w:semiHidden="0" w:uiPriority="64" w:unhideWhenUsed="0"/>
+    <w:lsdException w:name="Medium List 1 Accent 3" w:semiHidden="0" w:uiPriority="65" w:unhideWhenUsed="0"/>
+    <w:lsdException w:name="Medium List 2 Accent 3" w:semiHidden="0" w:uiPriority="66" w:unhideWhenUsed="0"/>
+    <w:lsdException w:name="Medium Grid 1 Accent 3" w:semiHidden="0" w:uiPriority="67" w:unhideWhenUsed="0"/>
+    <w:lsdException w:name="Medium Grid 2 Accent 3" w:semiHidden="0" w:uiPriority="68" w:unhideWhenUsed="0"/>
+    <w:lsdException w:name="Medium Grid 3 Accent 3" w:semiHidden="0" w:uiPriority="69" w:unhideWhenUsed="0"/>
+    <w:lsdException w:name="Dark List Accent 3" w:semiHidden="0" w:uiPriority="70" w:unhideWhenUsed="0"/>
+    <w:lsdException w:name="Colorful Shading Accent 3" w:semiHidden="0" w:uiPriority="71" w:unhideWhenUsed="0"/>
+    <w:lsdException w:name="Colorful List Accent 3" w:semiHidden="0" w:uiPriority="72" w:unhideWhenUsed="0"/>
+    <w:lsdException w:name="Colorful Grid Accent 3" w:semiHidden="0" w:uiPriority="73" w:unhideWhenUsed="0"/>
+    <w:lsdException w:name="Light Shading Accent 4" w:semiHidden="0" w:uiPriority="60" w:unhideWhenUsed="0"/>
+    <w:lsdException w:name="Light List Accent 4" w:semiHidden="0" w:uiPriority="61" w:unhideWhenUsed="0"/>
+    <w:lsdException w:name="Light Grid Accent 4" w:semiHidden="0" w:uiPriority="62" w:unhideWhenUsed="0"/>
+    <w:lsdException w:name="Medium Shading 1 Accent 4" w:semiHidden="0" w:uiPriority="63" w:unhideWhenUsed="0"/>
+    <w:lsdException w:name="Medium Shading 2 Accent 4" w:semiHidden="0" w:uiPriority="64" w:unhideWhenUsed="0"/>
+    <w:lsdException w:name="Medium List 1 Accent 4" w:semiHidden="0" w:uiPriority="65" w:unhideWhenUsed="0"/>
+    <w:lsdException w:name="Medium List 2 Accent 4" w:semiHidden="0" w:uiPriority="66" w:unhideWhenUsed="0"/>
+    <w:lsdException w:name="Medium Grid 1 Accent 4" w:semiHidden="0" w:uiPriority="67" w:unhideWhenUsed="0"/>
+    <w:lsdException w:name="Medium Grid 2 Accent 4" w:semiHidden="0" w:uiPriority="68" w:unhideWhenUsed="0"/>
+    <w:lsdException w:name="Medium Grid 3 Accent 4" w:semiHidden="0" w:uiPriority="69" w:unhideWhenUsed="0"/>
+    <w:lsdException w:name="Dark List Accent 4" w:semiHidden="0" w:uiPriority="70" w:unhideWhenUsed="0"/>
+    <w:lsdException w:name="Colorful Shading Accent 4" w:semiHidden="0" w:uiPriority="71" w:unhideWhenUsed="0"/>
+    <w:lsdException w:name="Colorful List Accent 4" w:semiHidden="0" w:uiPriority="72" w:unhideWhenUsed="0"/>
+    <w:lsdException w:name="Colorful Grid Accent 4" w:semiHidden="0" w:uiPriority="73" w:unhideWhenUsed="0"/>
+    <w:lsdException w:name="Light Shading Accent 5" w:semiHidden="0" w:uiPriority="60" w:unhideWhenUsed="0"/>
+    <w:lsdException w:name="Light List Accent 5" w:semiHidden="0" w:uiPriority="61" w:unhideWhenUsed="0"/>
+    <w:lsdException w:name="Light Grid Accent 5" w:semiHidden="0" w:uiPriority="62" w:unhideWhenUsed="0"/>
+    <w:lsdException w:name="Medium Shading 1 Accent 5" w:semiHidden="0" w:uiPriority="63" w:unhideWhenUsed="0"/>
+    <w:lsdException w:name="Medium Shading 2 Accent 5" w:semiHidden="0" w:uiPriority="64" w:unhideWhenUsed="0"/>
+    <w:lsdException w:name="Medium List 1 Accent 5" w:semiHidden="0" w:uiPriority="65" w:unhideWhenUsed="0"/>
+    <w:lsdException w:name="Medium List 2 Accent 5" w:semiHidden="0" w:uiPriority="66" w:unhideWhenUsed="0"/>
+    <w:lsdException w:name="Medium Grid 1 Accent 5" w:semiHidden="0" w:uiPriority="67" w:unhideWhenUsed="0"/>
+    <w:lsdException w:name="Medium Grid 2 Accent 5" w:semiHidden="0" w:uiPriority="68" w:unhideWhenUsed="0"/>
+    <w:lsdException w:name="Medium Grid 3 Accent 5" w:semiHidden="0" w:uiPriority="69" w:unhideWhenUsed="0"/>
+    <w:lsdException w:name="Dark List Accent 5" w:semiHidden="0" w:uiPriority="70" w:unhideWhenUsed="0"/>
+    <w:lsdException w:name="Colorful Shading Accent 5" w:semiHidden="0" w:uiPriority="71" w:unhideWhenUsed="0"/>
+    <w:lsdException w:name="Colorful List Accent 5" w:semiHidden="0" w:uiPriority="72" w:unhideWhenUsed="0"/>
+    <w:lsdException w:name="Colorful Grid Accent 5" w:semiHidden="0" w:uiPriority="73" w:unhideWhenUsed="0"/>
+    <w:lsdException w:name="Light Shading Accent 6" w:semiHidden="0" w:uiPriority="60" w:unhideWhenUsed="0"/>
+    <w:lsdException w:name="Light List Accent 6" w:semiHidden="0" w:uiPriority="61" w:unhideWhenUsed="0"/>
+    <w:lsdException w:name="Light Grid Accent 6" w:semiHidden="0" w:uiPriority="62" w:unhideWhenUsed="0"/>
+    <w:lsdException w:name="Medium Shading 1 Accent 6" w:semiHidden="0" w:uiPriority="63" w:unhideWhenUsed="0"/>
+    <w:lsdException w:name="Medium Shading 2 Accent 6" w:semiHidden="0" w:uiPriority="64" w:unhideWhenUsed="0"/>
+    <w:lsdException w:name="Medium List 1 Accent 6" w:semiHidden="0" w:uiPriority="65" w:unhideWhenUsed="0"/>
+    <w:lsdException w:name="Medium List 2 Accent 6" w:semiHidden="0" w:uiPriority="66" w:unhideWhenUsed="0"/>
+    <w:lsdException w:name="Medium Grid 1 Accent 6" w:semiHidden="0" w:uiPriority="67" w:unhideWhenUsed="0"/>
+    <w:lsdException w:name="Medium Grid 2 Accent 6" w:semiHidden="0" w:uiPriority="68" w:unhideWhenUsed="0"/>
+    <w:lsdException w:name="Medium Grid 3 Accent 6" w:semiHidden="0" w:uiPriority="69" w:unhideWhenUsed="0"/>
+    <w:lsdException w:name="Dark List Accent 6" w:semiHidden="0" w:uiPriority="70" w:unhideWhenUsed="0"/>
+    <w:lsdException w:name="Colorful Shading Accent 6" w:semiHidden="0" w:uiPriority="71" w:unhideWhenUsed="0"/>
+    <w:lsdException w:name="Colorful List Accent 6" w:semiHidden="0" w:uiPriority="72" w:unhideWhenUsed="0"/>
+    <w:lsdException w:name="Colorful Grid Accent 6" w:semiHidden="0" w:uiPriority="73" w:unhideWhenUsed="0"/>
+    <w:lsdException w:name="Subtle Emphasis" w:semiHidden="0" w:uiPriority="19" w:unhideWhenUsed="0" w:qFormat="1"/>
+    <w:lsdException w:name="Intense Emphasis" w:semiHidden="0" w:uiPriority="21" w:unhideWhenUsed="0" w:qFormat="1"/>
+    <w:lsdException w:name="Subtle Reference" w:semiHidden="0" w:uiPriority="31" w:unhideWhenUsed="0" w:qFormat="1"/>
+    <w:lsdException w:name="Intense Reference" w:semiHidden="0" w:uiPriority="32" w:unhideWhenUsed="0" w:qFormat="1"/>
+    <w:lsdException w:name="Book Title" w:semiHidden="0" w:uiPriority="33" w:unhideWhenUsed="0" w:qFormat="1"/>
+    <w:lsdException w:name="Bibliography" w:uiPriority="37"/>
+    <w:lsdException w:name="TOC Heading" w:uiPriority="39" w:qFormat="1"/>
   </w:latentStyles>
   <w:style w:type="paragraph" w:default="1" w:styleId="Normal">
     <w:name w:val="Normal"/>
     <w:qFormat/>
+    <w:rsid w:val="007E0DE7"/>
   </w:style>
   <w:style w:type="character" w:default="1" w:styleId="DefaultParagraphFont">
     <w:name w:val="Default Paragraph Font"/>
@@ -4866,6 +3829,7 @@
     <w:uiPriority w:val="99"/>
     <w:semiHidden/>
     <w:unhideWhenUsed/>
+    <w:qFormat/>
     <w:tblPr>
       <w:tblInd w:w="0" w:type="dxa"/>
       <w:tblCellMar>
@@ -4890,7 +3854,7 @@
 </file>
 
 <file path=word/glossary/webSettings.xml><?xml version="1.0" encoding="utf-8"?>
-<w:webSettings xmlns:mc="http://schemas.openxmlformats.org/markup-compatibility/2006" xmlns:r="http://schemas.openxmlformats.org/officeDocument/2006/relationships" xmlns:w="http://schemas.openxmlformats.org/wordprocessingml/2006/main" xmlns:w14="http://schemas.microsoft.com/office/word/2010/wordml" xmlns:w15="http://schemas.microsoft.com/office/word/2012/wordml" mc:Ignorable="w14 w15">
+<w:webSettings xmlns:r="http://schemas.openxmlformats.org/officeDocument/2006/relationships" xmlns:w="http://schemas.openxmlformats.org/wordprocessingml/2006/main">
   <w:optimizeForBrowser/>
   <w:allowPNG/>
 </w:webSettings>
@@ -4939,7 +3903,7 @@
     </a:clrScheme>
     <a:fontScheme name="Office">
       <a:majorFont>
-        <a:latin typeface="Calibri Light" panose="020F0302020204030204"/>
+        <a:latin typeface="Calibri Light"/>
         <a:ea typeface=""/>
         <a:cs typeface=""/>
         <a:font script="Jpan" typeface="ＭＳ ゴシック"/>
@@ -4974,7 +3938,7 @@
         <a:font script="Geor" typeface="Sylfaen"/>
       </a:majorFont>
       <a:minorFont>
-        <a:latin typeface="Calibri" panose="020F0502020204030204"/>
+        <a:latin typeface="Calibri"/>
         <a:ea typeface=""/>
         <a:cs typeface=""/>
         <a:font script="Jpan" typeface="ＭＳ 明朝"/>
@@ -5151,7 +4115,7 @@
   <a:extraClrSchemeLst/>
   <a:extLst>
     <a:ext uri="{05A4C25C-085E-4340-85A3-A5531E510DB2}">
-      <thm15:themeFamily xmlns:thm15="http://schemas.microsoft.com/office/thememl/2012/main" name="Office Theme" id="{62F939B6-93AF-4DB8-9C6B-D6C7DFDC589F}" vid="{4A3C46E8-61CC-4603-A589-7422A47A8E4A}"/>
+      <thm15:themeFamily xmlns:thm15="http://schemas.microsoft.com/office/thememl/2012/main" xmlns="" name="Office Theme" id="{62F939B6-93AF-4DB8-9C6B-D6C7DFDC589F}" vid="{4A3C46E8-61CC-4603-A589-7422A47A8E4A}"/>
     </a:ext>
   </a:extLst>
 </a:theme>

</xml_diff>

<commit_message>
Revert "Add source and help"
This reverts commit 94c403c9cb9350bdef74ab7ecc2eaf798245272d.
</commit_message>
<xml_diff>
--- a/6. Personal Information/Personal Information.docx
+++ b/6. Personal Information/Personal Information.docx
@@ -1,6 +1,6 @@
 
 <file path=word/document.xml><?xml version="1.0" encoding="utf-8"?>
-<w:document xmlns:ve="http://schemas.openxmlformats.org/markup-compatibility/2006" xmlns:o="urn:schemas-microsoft-com:office:office" xmlns:r="http://schemas.openxmlformats.org/officeDocument/2006/relationships" xmlns:m="http://schemas.openxmlformats.org/officeDocument/2006/math" xmlns:v="urn:schemas-microsoft-com:vml" xmlns:wp="http://schemas.openxmlformats.org/drawingml/2006/wordprocessingDrawing" xmlns:w10="urn:schemas-microsoft-com:office:word" xmlns:w="http://schemas.openxmlformats.org/wordprocessingml/2006/main" xmlns:wne="http://schemas.microsoft.com/office/word/2006/wordml">
+<w:document xmlns:wpc="http://schemas.microsoft.com/office/word/2010/wordprocessingCanvas" xmlns:mc="http://schemas.openxmlformats.org/markup-compatibility/2006" xmlns:o="urn:schemas-microsoft-com:office:office" xmlns:r="http://schemas.openxmlformats.org/officeDocument/2006/relationships" xmlns:m="http://schemas.openxmlformats.org/officeDocument/2006/math" xmlns:v="urn:schemas-microsoft-com:vml" xmlns:wp14="http://schemas.microsoft.com/office/word/2010/wordprocessingDrawing" xmlns:wp="http://schemas.openxmlformats.org/drawingml/2006/wordprocessingDrawing" xmlns:w10="urn:schemas-microsoft-com:office:word" xmlns:w="http://schemas.openxmlformats.org/wordprocessingml/2006/main" xmlns:w14="http://schemas.microsoft.com/office/word/2010/wordml" xmlns:w15="http://schemas.microsoft.com/office/word/2012/wordml" xmlns:wpg="http://schemas.microsoft.com/office/word/2010/wordprocessingGroup" xmlns:wpi="http://schemas.microsoft.com/office/word/2010/wordprocessingInk" xmlns:wne="http://schemas.microsoft.com/office/word/2006/wordml" xmlns:wps="http://schemas.microsoft.com/office/word/2010/wordprocessingShape" mc:Ignorable="w14 w15 wp14">
   <w:body>
     <w:p>
       <w:pPr>
@@ -40,34 +40,132 @@
           <w:rFonts w:cs="Segoe UI"/>
           <w:noProof/>
         </w:rPr>
-        <w:pict>
-          <v:rect id="Rectangle 6" o:spid="_x0000_s1026" style="position:absolute;left:0;text-align:left;margin-left:-32.25pt;margin-top:15.05pt;width:536.1pt;height:125.85pt;z-index:251659264;visibility:visible;mso-width-relative:margin;mso-height-relative:margin;v-text-anchor:middle" o:gfxdata="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" fillcolor="#5b9bd5 [3204]" stroked="f" strokeweight="1pt">
-            <v:path arrowok="t"/>
-            <v:textbox inset="1.90567mm,.95283mm,1.90567mm,.95283mm">
-              <w:txbxContent>
-                <w:p>
-                  <w:pPr>
-                    <w:spacing w:line="276" w:lineRule="auto"/>
-                    <w:jc w:val="center"/>
-                    <w:rPr>
-                      <w:b/>
-                      <w:color w:val="FFFFFF" w:themeColor="background1"/>
-                      <w:sz w:val="96"/>
-                    </w:rPr>
-                  </w:pPr>
-                  <w:r>
-                    <w:rPr>
-                      <w:b/>
-                      <w:color w:val="FFFFFF" w:themeColor="background1"/>
-                      <w:sz w:val="96"/>
-                    </w:rPr>
-                    <w:t xml:space="preserve">THÔNG TIN THÀNH VIÊN &amp; BẢNG PHÂN CÔNG </w:t>
-                  </w:r>
-                </w:p>
-              </w:txbxContent>
-            </v:textbox>
-          </v:rect>
-        </w:pict>
+        <mc:AlternateContent>
+          <mc:Choice Requires="wps">
+            <w:drawing>
+              <wp:anchor distT="0" distB="0" distL="114300" distR="114300" simplePos="0" relativeHeight="251659264" behindDoc="0" locked="0" layoutInCell="1" allowOverlap="1" wp14:anchorId="1CD67C32" wp14:editId="6B674C53">
+                <wp:simplePos x="0" y="0"/>
+                <wp:positionH relativeFrom="column">
+                  <wp:posOffset>-409575</wp:posOffset>
+                </wp:positionH>
+                <wp:positionV relativeFrom="paragraph">
+                  <wp:posOffset>191135</wp:posOffset>
+                </wp:positionV>
+                <wp:extent cx="6808470" cy="1598295"/>
+                <wp:effectExtent l="0" t="0" r="0" b="1905"/>
+                <wp:wrapNone/>
+                <wp:docPr id="7" name="Rectangle 6"/>
+                <wp:cNvGraphicFramePr>
+                  <a:graphicFrameLocks xmlns:a="http://schemas.openxmlformats.org/drawingml/2006/main"/>
+                </wp:cNvGraphicFramePr>
+                <a:graphic xmlns:a="http://schemas.openxmlformats.org/drawingml/2006/main">
+                  <a:graphicData uri="http://schemas.microsoft.com/office/word/2010/wordprocessingShape">
+                    <wps:wsp>
+                      <wps:cNvSpPr>
+                        <a:spLocks/>
+                      </wps:cNvSpPr>
+                      <wps:spPr bwMode="auto">
+                        <a:xfrm>
+                          <a:off x="0" y="0"/>
+                          <a:ext cx="6808470" cy="1598295"/>
+                        </a:xfrm>
+                        <a:prstGeom prst="rect">
+                          <a:avLst/>
+                        </a:prstGeom>
+                        <a:solidFill>
+                          <a:schemeClr val="accent1"/>
+                        </a:solidFill>
+                        <a:ln>
+                          <a:noFill/>
+                          <a:headEnd type="none" w="med" len="med"/>
+                          <a:tailEnd type="none" w="med" len="med"/>
+                        </a:ln>
+                      </wps:spPr>
+                      <wps:style>
+                        <a:lnRef idx="2">
+                          <a:schemeClr val="accent3">
+                            <a:shade val="50000"/>
+                          </a:schemeClr>
+                        </a:lnRef>
+                        <a:fillRef idx="1">
+                          <a:schemeClr val="accent3"/>
+                        </a:fillRef>
+                        <a:effectRef idx="0">
+                          <a:schemeClr val="accent3"/>
+                        </a:effectRef>
+                        <a:fontRef idx="minor">
+                          <a:schemeClr val="lt1"/>
+                        </a:fontRef>
+                      </wps:style>
+                      <wps:txbx>
+                        <w:txbxContent>
+                          <w:p>
+                            <w:pPr>
+                              <w:spacing w:line="276" w:lineRule="auto"/>
+                              <w:jc w:val="center"/>
+                              <w:rPr>
+                                <w:b/>
+                                <w:color w:val="FFFFFF" w:themeColor="background1"/>
+                                <w:sz w:val="96"/>
+                              </w:rPr>
+                            </w:pPr>
+                            <w:r>
+                              <w:rPr>
+                                <w:b/>
+                                <w:color w:val="FFFFFF" w:themeColor="background1"/>
+                                <w:sz w:val="96"/>
+                              </w:rPr>
+                              <w:t xml:space="preserve">THÔNG TIN THÀNH VIÊN &amp; BẢNG PHÂN CÔNG </w:t>
+                            </w:r>
+                          </w:p>
+                        </w:txbxContent>
+                      </wps:txbx>
+                      <wps:bodyPr lIns="68604" tIns="34302" rIns="68604" bIns="34302" anchor="ctr">
+                        <a:noAutofit/>
+                      </wps:bodyPr>
+                    </wps:wsp>
+                  </a:graphicData>
+                </a:graphic>
+                <wp14:sizeRelH relativeFrom="margin">
+                  <wp14:pctWidth>0</wp14:pctWidth>
+                </wp14:sizeRelH>
+                <wp14:sizeRelV relativeFrom="margin">
+                  <wp14:pctHeight>0</wp14:pctHeight>
+                </wp14:sizeRelV>
+              </wp:anchor>
+            </w:drawing>
+          </mc:Choice>
+          <mc:Fallback>
+            <w:pict>
+              <v:rect w14:anchorId="1CD67C32" id="Rectangle 6" o:spid="_x0000_s1026" style="position:absolute;left:0;text-align:left;margin-left:-32.25pt;margin-top:15.05pt;width:536.1pt;height:125.85pt;z-index:251659264;visibility:visible;mso-wrap-style:square;mso-width-percent:0;mso-height-percent:0;mso-wrap-distance-left:9pt;mso-wrap-distance-top:0;mso-wrap-distance-right:9pt;mso-wrap-distance-bottom:0;mso-position-horizontal:absolute;mso-position-horizontal-relative:text;mso-position-vertical:absolute;mso-position-vertical-relative:text;mso-width-percent:0;mso-height-percent:0;mso-width-relative:margin;mso-height-relative:margin;v-text-anchor:middle" o:gfxdata="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" fillcolor="#5b9bd5 [3204]" stroked="f" strokeweight="1pt">
+                <v:path arrowok="t"/>
+                <v:textbox inset="1.90567mm,.95283mm,1.90567mm,.95283mm">
+                  <w:txbxContent>
+                    <w:p>
+                      <w:pPr>
+                        <w:spacing w:line="276" w:lineRule="auto"/>
+                        <w:jc w:val="center"/>
+                        <w:rPr>
+                          <w:b/>
+                          <w:color w:val="FFFFFF" w:themeColor="background1"/>
+                          <w:sz w:val="96"/>
+                        </w:rPr>
+                      </w:pPr>
+                      <w:r>
+                        <w:rPr>
+                          <w:b/>
+                          <w:color w:val="FFFFFF" w:themeColor="background1"/>
+                          <w:sz w:val="96"/>
+                        </w:rPr>
+                        <w:t xml:space="preserve">THÔNG TIN THÀNH VIÊN &amp; BẢNG PHÂN CÔNG </w:t>
+                      </w:r>
+                    </w:p>
+                  </w:txbxContent>
+                </v:textbox>
+              </v:rect>
+            </w:pict>
+          </mc:Fallback>
+        </mc:AlternateContent>
       </w:r>
     </w:p>
     <w:p>
@@ -135,6 +233,11 @@
           <w:color w:val="FF0000"/>
           <w:sz w:val="72"/>
           <w:szCs w:val="72"/>
+          <w14:shadow w14:blurRad="50800" w14:dist="38100" w14:dir="18900000" w14:sx="100000" w14:sy="100000" w14:kx="0" w14:ky="0" w14:algn="bl">
+            <w14:srgbClr w14:val="000000">
+              <w14:alpha w14:val="60000"/>
+            </w14:srgbClr>
+          </w14:shadow>
         </w:rPr>
       </w:pPr>
       <w:r>
@@ -144,6 +247,11 @@
           <w:color w:val="FF0000"/>
           <w:sz w:val="72"/>
           <w:szCs w:val="72"/>
+          <w14:shadow w14:blurRad="50800" w14:dist="38100" w14:dir="18900000" w14:sx="100000" w14:sy="100000" w14:kx="0" w14:ky="0" w14:algn="bl">
+            <w14:srgbClr w14:val="000000">
+              <w14:alpha w14:val="60000"/>
+            </w14:srgbClr>
+          </w14:shadow>
         </w:rPr>
         <w:t>UNCLE TEL</w:t>
       </w:r>
@@ -160,272 +268,603 @@
           <w:rFonts w:cs="Segoe UI"/>
           <w:noProof/>
         </w:rPr>
-        <w:pict>
-          <v:shapetype id="_x0000_t202" coordsize="21600,21600" o:spt="202" path="m,l,21600r21600,l21600,xe">
-            <v:stroke joinstyle="miter"/>
-            <v:path gradientshapeok="t" o:connecttype="rect"/>
-          </v:shapetype>
-          <v:shape id="Text Box 2" o:spid="_x0000_s1027" type="#_x0000_t202" style="position:absolute;left:0;text-align:left;margin-left:143.25pt;margin-top:.75pt;width:257.25pt;height:141.75pt;z-index:251662336;visibility:visible;mso-wrap-distance-top:3.6pt;mso-wrap-distance-bottom:3.6pt;mso-width-relative:margin;mso-height-relative:margin" o:gfxdata="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" stroked="f">
-            <v:textbox>
-              <w:txbxContent>
-                <w:p>
-                  <w:pPr>
-                    <w:jc w:val="left"/>
-                    <w:rPr>
-                      <w:rFonts w:cs="Segoe UI"/>
-                      <w:sz w:val="28"/>
-                      <w:szCs w:val="28"/>
-                    </w:rPr>
-                  </w:pPr>
-                  <w:r>
-                    <w:rPr>
-                      <w:rFonts w:cs="Segoe UI"/>
-                      <w:b/>
-                      <w:color w:val="C00000"/>
-                      <w:sz w:val="28"/>
-                      <w:szCs w:val="28"/>
-                      <w:lang w:val="vi-VN"/>
-                    </w:rPr>
-                    <w:t>GVLT</w:t>
-                  </w:r>
-                  <w:r>
-                    <w:rPr>
-                      <w:rFonts w:cs="Segoe UI"/>
-                      <w:color w:val="C00000"/>
-                      <w:sz w:val="28"/>
-                      <w:szCs w:val="28"/>
-                      <w:lang w:val="vi-VN"/>
-                    </w:rPr>
-                    <w:t xml:space="preserve">: </w:t>
-                  </w:r>
-                  <w:r>
-                    <w:rPr>
-                      <w:rFonts w:cs="Segoe UI"/>
-                      <w:color w:val="C00000"/>
-                      <w:sz w:val="28"/>
-                      <w:szCs w:val="28"/>
-                      <w:lang w:val="vi-VN"/>
-                    </w:rPr>
-                    <w:tab/>
-                  </w:r>
-                  <w:r>
-                    <w:rPr>
-                      <w:rFonts w:cs="Segoe UI"/>
-                      <w:color w:val="C00000"/>
-                      <w:sz w:val="28"/>
-                      <w:szCs w:val="28"/>
-                    </w:rPr>
-                    <w:t>Lý Quốc Ngọc</w:t>
-                  </w:r>
-                </w:p>
-                <w:p>
-                  <w:pPr>
-                    <w:jc w:val="left"/>
-                    <w:rPr>
-                      <w:rFonts w:cs="Segoe UI"/>
-                      <w:color w:val="C00000"/>
-                      <w:sz w:val="28"/>
-                      <w:szCs w:val="28"/>
-                    </w:rPr>
-                  </w:pPr>
-                  <w:r>
-                    <w:rPr>
-                      <w:rFonts w:cs="Segoe UI"/>
-                      <w:b/>
-                      <w:color w:val="C00000"/>
-                      <w:sz w:val="28"/>
-                      <w:szCs w:val="28"/>
-                      <w:lang w:val="vi-VN"/>
-                    </w:rPr>
-                    <w:t>TG</w:t>
-                  </w:r>
-                  <w:r>
-                    <w:rPr>
-                      <w:rFonts w:cs="Segoe UI"/>
-                      <w:color w:val="C00000"/>
-                      <w:sz w:val="28"/>
-                      <w:szCs w:val="28"/>
-                      <w:lang w:val="vi-VN"/>
-                    </w:rPr>
-                    <w:t xml:space="preserve">: </w:t>
-                  </w:r>
-                  <w:r>
-                    <w:rPr>
-                      <w:rFonts w:cs="Segoe UI"/>
-                      <w:color w:val="C00000"/>
-                      <w:sz w:val="28"/>
-                      <w:szCs w:val="28"/>
-                      <w:lang w:val="vi-VN"/>
-                    </w:rPr>
-                    <w:tab/>
-                  </w:r>
-                  <w:r>
-                    <w:rPr>
-                      <w:rFonts w:cs="Segoe UI"/>
-                      <w:color w:val="C00000"/>
-                      <w:sz w:val="28"/>
-                      <w:szCs w:val="28"/>
-                      <w:lang w:val="vi-VN"/>
-                    </w:rPr>
-                    <w:tab/>
-                  </w:r>
-                  <w:r>
-                    <w:rPr>
-                      <w:rFonts w:cs="Segoe UI"/>
-                      <w:color w:val="C00000"/>
-                      <w:sz w:val="28"/>
-                      <w:szCs w:val="28"/>
-                    </w:rPr>
-                    <w:t>Võ Hoài Việt</w:t>
-                  </w:r>
-                </w:p>
-                <w:p>
-                  <w:pPr>
-                    <w:jc w:val="left"/>
-                    <w:rPr>
-                      <w:rFonts w:cs="Segoe UI"/>
-                      <w:sz w:val="28"/>
-                      <w:szCs w:val="28"/>
-                    </w:rPr>
-                  </w:pPr>
-                  <w:r>
-                    <w:rPr>
-                      <w:rFonts w:cs="Segoe UI"/>
-                      <w:b/>
-                      <w:sz w:val="28"/>
-                      <w:szCs w:val="28"/>
-                    </w:rPr>
-                    <w:t>SVTH:</w:t>
-                  </w:r>
-                  <w:r>
-                    <w:rPr>
-                      <w:rFonts w:cs="Segoe UI"/>
-                      <w:b/>
-                      <w:sz w:val="28"/>
-                      <w:szCs w:val="28"/>
-                    </w:rPr>
-                    <w:tab/>
-                  </w:r>
-                  <w:r>
-                    <w:rPr>
-                      <w:rFonts w:cs="Segoe UI"/>
-                      <w:sz w:val="28"/>
-                      <w:szCs w:val="28"/>
-                    </w:rPr>
-                    <w:tab/>
-                    <w:t>1312165</w:t>
-                  </w:r>
-                  <w:r>
-                    <w:rPr>
-                      <w:rFonts w:cs="Segoe UI"/>
-                      <w:sz w:val="28"/>
-                      <w:szCs w:val="28"/>
-                    </w:rPr>
-                    <w:t xml:space="preserve"> – </w:t>
-                  </w:r>
-                  <w:r>
-                    <w:rPr>
-                      <w:rFonts w:cs="Segoe UI"/>
-                      <w:sz w:val="28"/>
-                      <w:szCs w:val="28"/>
-                    </w:rPr>
-                    <w:t>Bùi Trung Hải</w:t>
-                  </w:r>
-                </w:p>
-                <w:p>
-                  <w:pPr>
-                    <w:jc w:val="left"/>
-                    <w:rPr>
-                      <w:rFonts w:cs="Segoe UI"/>
-                      <w:sz w:val="28"/>
-                      <w:szCs w:val="28"/>
-                    </w:rPr>
-                  </w:pPr>
-                  <w:r>
-                    <w:rPr>
-                      <w:rFonts w:cs="Segoe UI"/>
-                      <w:sz w:val="28"/>
-                      <w:szCs w:val="28"/>
-                    </w:rPr>
-                    <w:tab/>
-                  </w:r>
-                  <w:r>
-                    <w:rPr>
-                      <w:rFonts w:cs="Segoe UI"/>
-                      <w:sz w:val="28"/>
-                      <w:szCs w:val="28"/>
-                    </w:rPr>
-                    <w:tab/>
-                    <w:t>1312206 – Mai Thành Hiệp</w:t>
-                  </w:r>
-                </w:p>
-                <w:p>
-                  <w:pPr>
-                    <w:jc w:val="left"/>
-                    <w:rPr>
-                      <w:rFonts w:cs="Segoe UI"/>
-                      <w:sz w:val="28"/>
-                      <w:szCs w:val="28"/>
-                    </w:rPr>
-                  </w:pPr>
-                  <w:r>
-                    <w:rPr>
-                      <w:rFonts w:cs="Segoe UI"/>
-                      <w:sz w:val="28"/>
-                      <w:szCs w:val="28"/>
-                    </w:rPr>
-                    <w:tab/>
-                  </w:r>
-                  <w:r>
-                    <w:rPr>
-                      <w:rFonts w:cs="Segoe UI"/>
-                      <w:sz w:val="28"/>
-                      <w:szCs w:val="28"/>
-                    </w:rPr>
-                    <w:tab/>
-                    <w:t>1312345 – Nguyễn Thành Lợi</w:t>
-                  </w:r>
-                </w:p>
-                <w:p>
-                  <w:pPr>
-                    <w:jc w:val="left"/>
-                    <w:rPr>
-                      <w:rFonts w:cs="Segoe UI"/>
-                      <w:sz w:val="28"/>
-                      <w:szCs w:val="28"/>
-                    </w:rPr>
-                  </w:pPr>
-                  <w:r>
-                    <w:rPr>
-                      <w:rFonts w:cs="Segoe UI"/>
-                      <w:sz w:val="28"/>
-                      <w:szCs w:val="28"/>
-                    </w:rPr>
-                    <w:tab/>
-                  </w:r>
-                  <w:r>
-                    <w:rPr>
-                      <w:rFonts w:cs="Segoe UI"/>
-                      <w:sz w:val="28"/>
-                      <w:szCs w:val="28"/>
-                    </w:rPr>
-                    <w:tab/>
-                  </w:r>
-                </w:p>
-                <w:p>
-                  <w:pPr>
-                    <w:jc w:val="center"/>
-                    <w:rPr>
-                      <w:sz w:val="32"/>
-                      <w:szCs w:val="32"/>
-                    </w:rPr>
-                  </w:pPr>
-                </w:p>
-              </w:txbxContent>
-            </v:textbox>
-            <w10:wrap type="square"/>
-          </v:shape>
-        </w:pict>
+        <mc:AlternateContent>
+          <mc:Choice Requires="wps">
+            <w:drawing>
+              <wp:anchor distT="45720" distB="45720" distL="114300" distR="114300" simplePos="0" relativeHeight="251662336" behindDoc="0" locked="0" layoutInCell="1" allowOverlap="1" wp14:anchorId="5B9EA99D" wp14:editId="70DDC3A0">
+                <wp:simplePos x="0" y="0"/>
+                <wp:positionH relativeFrom="column">
+                  <wp:posOffset>1819275</wp:posOffset>
+                </wp:positionH>
+                <wp:positionV relativeFrom="paragraph">
+                  <wp:posOffset>9525</wp:posOffset>
+                </wp:positionV>
+                <wp:extent cx="3267075" cy="1800225"/>
+                <wp:effectExtent l="0" t="0" r="9525" b="9525"/>
+                <wp:wrapSquare wrapText="bothSides"/>
+                <wp:docPr id="3" name="Text Box 2"/>
+                <wp:cNvGraphicFramePr>
+                  <a:graphicFrameLocks xmlns:a="http://schemas.openxmlformats.org/drawingml/2006/main"/>
+                </wp:cNvGraphicFramePr>
+                <a:graphic xmlns:a="http://schemas.openxmlformats.org/drawingml/2006/main">
+                  <a:graphicData uri="http://schemas.microsoft.com/office/word/2010/wordprocessingShape">
+                    <wps:wsp>
+                      <wps:cNvSpPr txBox="1">
+                        <a:spLocks noChangeArrowheads="1"/>
+                      </wps:cNvSpPr>
+                      <wps:spPr bwMode="auto">
+                        <a:xfrm>
+                          <a:off x="0" y="0"/>
+                          <a:ext cx="3267075" cy="1800225"/>
+                        </a:xfrm>
+                        <a:prstGeom prst="rect">
+                          <a:avLst/>
+                        </a:prstGeom>
+                        <a:solidFill>
+                          <a:srgbClr val="FFFFFF"/>
+                        </a:solidFill>
+                        <a:ln w="9525">
+                          <a:noFill/>
+                          <a:miter lim="800000"/>
+                          <a:headEnd/>
+                          <a:tailEnd/>
+                        </a:ln>
+                      </wps:spPr>
+                      <wps:txbx>
+                        <w:txbxContent>
+                          <w:p>
+                            <w:pPr>
+                              <w:jc w:val="left"/>
+                              <w:rPr>
+                                <w:rFonts w:cs="Segoe UI"/>
+                                <w:sz w:val="28"/>
+                                <w:szCs w:val="28"/>
+                              </w:rPr>
+                            </w:pPr>
+                            <w:r>
+                              <w:rPr>
+                                <w:rFonts w:cs="Segoe UI"/>
+                                <w:b/>
+                                <w:color w:val="C00000"/>
+                                <w:sz w:val="28"/>
+                                <w:szCs w:val="28"/>
+                                <w:lang w:val="vi-VN"/>
+                              </w:rPr>
+                              <w:t>GVLT</w:t>
+                            </w:r>
+                            <w:r>
+                              <w:rPr>
+                                <w:rFonts w:cs="Segoe UI"/>
+                                <w:color w:val="C00000"/>
+                                <w:sz w:val="28"/>
+                                <w:szCs w:val="28"/>
+                                <w:lang w:val="vi-VN"/>
+                              </w:rPr>
+                              <w:t xml:space="preserve">: </w:t>
+                            </w:r>
+                            <w:r>
+                              <w:rPr>
+                                <w:rFonts w:cs="Segoe UI"/>
+                                <w:color w:val="C00000"/>
+                                <w:sz w:val="28"/>
+                                <w:szCs w:val="28"/>
+                                <w:lang w:val="vi-VN"/>
+                              </w:rPr>
+                              <w:tab/>
+                            </w:r>
+                            <w:r>
+                              <w:rPr>
+                                <w:rFonts w:cs="Segoe UI"/>
+                                <w:color w:val="C00000"/>
+                                <w:sz w:val="28"/>
+                                <w:szCs w:val="28"/>
+                              </w:rPr>
+                              <w:t>Lý Quốc Ngọc</w:t>
+                            </w:r>
+                          </w:p>
+                          <w:p>
+                            <w:pPr>
+                              <w:jc w:val="left"/>
+                              <w:rPr>
+                                <w:rFonts w:cs="Segoe UI"/>
+                                <w:color w:val="C00000"/>
+                                <w:sz w:val="28"/>
+                                <w:szCs w:val="28"/>
+                              </w:rPr>
+                            </w:pPr>
+                            <w:r>
+                              <w:rPr>
+                                <w:rFonts w:cs="Segoe UI"/>
+                                <w:b/>
+                                <w:color w:val="C00000"/>
+                                <w:sz w:val="28"/>
+                                <w:szCs w:val="28"/>
+                                <w:lang w:val="vi-VN"/>
+                              </w:rPr>
+                              <w:t>TG</w:t>
+                            </w:r>
+                            <w:r>
+                              <w:rPr>
+                                <w:rFonts w:cs="Segoe UI"/>
+                                <w:color w:val="C00000"/>
+                                <w:sz w:val="28"/>
+                                <w:szCs w:val="28"/>
+                                <w:lang w:val="vi-VN"/>
+                              </w:rPr>
+                              <w:t xml:space="preserve">: </w:t>
+                            </w:r>
+                            <w:r>
+                              <w:rPr>
+                                <w:rFonts w:cs="Segoe UI"/>
+                                <w:color w:val="C00000"/>
+                                <w:sz w:val="28"/>
+                                <w:szCs w:val="28"/>
+                                <w:lang w:val="vi-VN"/>
+                              </w:rPr>
+                              <w:tab/>
+                            </w:r>
+                            <w:r>
+                              <w:rPr>
+                                <w:rFonts w:cs="Segoe UI"/>
+                                <w:color w:val="C00000"/>
+                                <w:sz w:val="28"/>
+                                <w:szCs w:val="28"/>
+                                <w:lang w:val="vi-VN"/>
+                              </w:rPr>
+                              <w:tab/>
+                            </w:r>
+                            <w:r>
+                              <w:rPr>
+                                <w:rFonts w:cs="Segoe UI"/>
+                                <w:color w:val="C00000"/>
+                                <w:sz w:val="28"/>
+                                <w:szCs w:val="28"/>
+                              </w:rPr>
+                              <w:t>Võ Hoài Việt</w:t>
+                            </w:r>
+                          </w:p>
+                          <w:p>
+                            <w:pPr>
+                              <w:jc w:val="left"/>
+                              <w:rPr>
+                                <w:rFonts w:cs="Segoe UI"/>
+                                <w:sz w:val="28"/>
+                                <w:szCs w:val="28"/>
+                              </w:rPr>
+                            </w:pPr>
+                            <w:r>
+                              <w:rPr>
+                                <w:rFonts w:cs="Segoe UI"/>
+                                <w:b/>
+                                <w:sz w:val="28"/>
+                                <w:szCs w:val="28"/>
+                              </w:rPr>
+                              <w:t>SVTH:</w:t>
+                            </w:r>
+                            <w:r>
+                              <w:rPr>
+                                <w:rFonts w:cs="Segoe UI"/>
+                                <w:b/>
+                                <w:sz w:val="28"/>
+                                <w:szCs w:val="28"/>
+                              </w:rPr>
+                              <w:tab/>
+                            </w:r>
+                            <w:r>
+                              <w:rPr>
+                                <w:rFonts w:cs="Segoe UI"/>
+                                <w:sz w:val="28"/>
+                                <w:szCs w:val="28"/>
+                              </w:rPr>
+                              <w:tab/>
+                              <w:t>1312165</w:t>
+                            </w:r>
+                            <w:r>
+                              <w:rPr>
+                                <w:rFonts w:cs="Segoe UI"/>
+                                <w:sz w:val="28"/>
+                                <w:szCs w:val="28"/>
+                              </w:rPr>
+                              <w:t xml:space="preserve"> – </w:t>
+                            </w:r>
+                            <w:r>
+                              <w:rPr>
+                                <w:rFonts w:cs="Segoe UI"/>
+                                <w:sz w:val="28"/>
+                                <w:szCs w:val="28"/>
+                              </w:rPr>
+                              <w:t>Bùi Trung Hải</w:t>
+                            </w:r>
+                          </w:p>
+                          <w:p>
+                            <w:pPr>
+                              <w:jc w:val="left"/>
+                              <w:rPr>
+                                <w:rFonts w:cs="Segoe UI"/>
+                                <w:sz w:val="28"/>
+                                <w:szCs w:val="28"/>
+                              </w:rPr>
+                            </w:pPr>
+                            <w:r>
+                              <w:rPr>
+                                <w:rFonts w:cs="Segoe UI"/>
+                                <w:sz w:val="28"/>
+                                <w:szCs w:val="28"/>
+                              </w:rPr>
+                              <w:tab/>
+                            </w:r>
+                            <w:r>
+                              <w:rPr>
+                                <w:rFonts w:cs="Segoe UI"/>
+                                <w:sz w:val="28"/>
+                                <w:szCs w:val="28"/>
+                              </w:rPr>
+                              <w:tab/>
+                            </w:r>
+                            <w:r>
+                              <w:rPr>
+                                <w:rFonts w:cs="Segoe UI"/>
+                                <w:sz w:val="28"/>
+                                <w:szCs w:val="28"/>
+                              </w:rPr>
+                              <w:t>1312206 – Mai Thành Hiệp</w:t>
+                            </w:r>
+                          </w:p>
+                          <w:p>
+                            <w:pPr>
+                              <w:jc w:val="left"/>
+                              <w:rPr>
+                                <w:rFonts w:cs="Segoe UI"/>
+                                <w:sz w:val="28"/>
+                                <w:szCs w:val="28"/>
+                              </w:rPr>
+                            </w:pPr>
+                            <w:r>
+                              <w:rPr>
+                                <w:rFonts w:cs="Segoe UI"/>
+                                <w:sz w:val="28"/>
+                                <w:szCs w:val="28"/>
+                              </w:rPr>
+                              <w:tab/>
+                            </w:r>
+                            <w:r>
+                              <w:rPr>
+                                <w:rFonts w:cs="Segoe UI"/>
+                                <w:sz w:val="28"/>
+                                <w:szCs w:val="28"/>
+                              </w:rPr>
+                              <w:tab/>
+                              <w:t>1312345 – Nguyễn Thành Lợi</w:t>
+                            </w:r>
+                          </w:p>
+                          <w:p>
+                            <w:pPr>
+                              <w:jc w:val="left"/>
+                              <w:rPr>
+                                <w:rFonts w:cs="Segoe UI"/>
+                                <w:sz w:val="28"/>
+                                <w:szCs w:val="28"/>
+                              </w:rPr>
+                            </w:pPr>
+                            <w:r>
+                              <w:rPr>
+                                <w:rFonts w:cs="Segoe UI"/>
+                                <w:sz w:val="28"/>
+                                <w:szCs w:val="28"/>
+                              </w:rPr>
+                              <w:tab/>
+                            </w:r>
+                            <w:r>
+                              <w:rPr>
+                                <w:rFonts w:cs="Segoe UI"/>
+                                <w:sz w:val="28"/>
+                                <w:szCs w:val="28"/>
+                              </w:rPr>
+                              <w:tab/>
+                            </w:r>
+                          </w:p>
+                          <w:p>
+                            <w:pPr>
+                              <w:jc w:val="center"/>
+                              <w:rPr>
+                                <w:sz w:val="32"/>
+                                <w:szCs w:val="32"/>
+                              </w:rPr>
+                            </w:pPr>
+                          </w:p>
+                        </w:txbxContent>
+                      </wps:txbx>
+                      <wps:bodyPr rot="0" vert="horz" wrap="square" lIns="91440" tIns="45720" rIns="91440" bIns="45720" anchor="t" anchorCtr="0">
+                        <a:noAutofit/>
+                      </wps:bodyPr>
+                    </wps:wsp>
+                  </a:graphicData>
+                </a:graphic>
+                <wp14:sizeRelH relativeFrom="margin">
+                  <wp14:pctWidth>0</wp14:pctWidth>
+                </wp14:sizeRelH>
+                <wp14:sizeRelV relativeFrom="margin">
+                  <wp14:pctHeight>0</wp14:pctHeight>
+                </wp14:sizeRelV>
+              </wp:anchor>
+            </w:drawing>
+          </mc:Choice>
+          <mc:Fallback>
+            <w:pict>
+              <v:shapetype w14:anchorId="5B9EA99D" id="_x0000_t202" coordsize="21600,21600" o:spt="202" path="m,l,21600r21600,l21600,xe">
+                <v:stroke joinstyle="miter"/>
+                <v:path gradientshapeok="t" o:connecttype="rect"/>
+              </v:shapetype>
+              <v:shape id="Text Box 2" o:spid="_x0000_s1027" type="#_x0000_t202" style="position:absolute;left:0;text-align:left;margin-left:143.25pt;margin-top:.75pt;width:257.25pt;height:141.75pt;z-index:251662336;visibility:visible;mso-wrap-style:square;mso-width-percent:0;mso-height-percent:0;mso-wrap-distance-left:9pt;mso-wrap-distance-top:3.6pt;mso-wrap-distance-right:9pt;mso-wrap-distance-bottom:3.6pt;mso-position-horizontal:absolute;mso-position-horizontal-relative:text;mso-position-vertical:absolute;mso-position-vertical-relative:text;mso-width-percent:0;mso-height-percent:0;mso-width-relative:margin;mso-height-relative:margin;v-text-anchor:top" o:gfxdata="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" stroked="f">
+                <v:textbox>
+                  <w:txbxContent>
+                    <w:p>
+                      <w:pPr>
+                        <w:jc w:val="left"/>
+                        <w:rPr>
+                          <w:rFonts w:cs="Segoe UI"/>
+                          <w:sz w:val="28"/>
+                          <w:szCs w:val="28"/>
+                        </w:rPr>
+                      </w:pPr>
+                      <w:r>
+                        <w:rPr>
+                          <w:rFonts w:cs="Segoe UI"/>
+                          <w:b/>
+                          <w:color w:val="C00000"/>
+                          <w:sz w:val="28"/>
+                          <w:szCs w:val="28"/>
+                          <w:lang w:val="vi-VN"/>
+                        </w:rPr>
+                        <w:t>GVLT</w:t>
+                      </w:r>
+                      <w:r>
+                        <w:rPr>
+                          <w:rFonts w:cs="Segoe UI"/>
+                          <w:color w:val="C00000"/>
+                          <w:sz w:val="28"/>
+                          <w:szCs w:val="28"/>
+                          <w:lang w:val="vi-VN"/>
+                        </w:rPr>
+                        <w:t xml:space="preserve">: </w:t>
+                      </w:r>
+                      <w:r>
+                        <w:rPr>
+                          <w:rFonts w:cs="Segoe UI"/>
+                          <w:color w:val="C00000"/>
+                          <w:sz w:val="28"/>
+                          <w:szCs w:val="28"/>
+                          <w:lang w:val="vi-VN"/>
+                        </w:rPr>
+                        <w:tab/>
+                      </w:r>
+                      <w:r>
+                        <w:rPr>
+                          <w:rFonts w:cs="Segoe UI"/>
+                          <w:color w:val="C00000"/>
+                          <w:sz w:val="28"/>
+                          <w:szCs w:val="28"/>
+                        </w:rPr>
+                        <w:t>Lý Quốc Ngọc</w:t>
+                      </w:r>
+                    </w:p>
+                    <w:p>
+                      <w:pPr>
+                        <w:jc w:val="left"/>
+                        <w:rPr>
+                          <w:rFonts w:cs="Segoe UI"/>
+                          <w:color w:val="C00000"/>
+                          <w:sz w:val="28"/>
+                          <w:szCs w:val="28"/>
+                        </w:rPr>
+                      </w:pPr>
+                      <w:r>
+                        <w:rPr>
+                          <w:rFonts w:cs="Segoe UI"/>
+                          <w:b/>
+                          <w:color w:val="C00000"/>
+                          <w:sz w:val="28"/>
+                          <w:szCs w:val="28"/>
+                          <w:lang w:val="vi-VN"/>
+                        </w:rPr>
+                        <w:t>TG</w:t>
+                      </w:r>
+                      <w:r>
+                        <w:rPr>
+                          <w:rFonts w:cs="Segoe UI"/>
+                          <w:color w:val="C00000"/>
+                          <w:sz w:val="28"/>
+                          <w:szCs w:val="28"/>
+                          <w:lang w:val="vi-VN"/>
+                        </w:rPr>
+                        <w:t xml:space="preserve">: </w:t>
+                      </w:r>
+                      <w:r>
+                        <w:rPr>
+                          <w:rFonts w:cs="Segoe UI"/>
+                          <w:color w:val="C00000"/>
+                          <w:sz w:val="28"/>
+                          <w:szCs w:val="28"/>
+                          <w:lang w:val="vi-VN"/>
+                        </w:rPr>
+                        <w:tab/>
+                      </w:r>
+                      <w:r>
+                        <w:rPr>
+                          <w:rFonts w:cs="Segoe UI"/>
+                          <w:color w:val="C00000"/>
+                          <w:sz w:val="28"/>
+                          <w:szCs w:val="28"/>
+                          <w:lang w:val="vi-VN"/>
+                        </w:rPr>
+                        <w:tab/>
+                      </w:r>
+                      <w:r>
+                        <w:rPr>
+                          <w:rFonts w:cs="Segoe UI"/>
+                          <w:color w:val="C00000"/>
+                          <w:sz w:val="28"/>
+                          <w:szCs w:val="28"/>
+                        </w:rPr>
+                        <w:t>Võ Hoài Việt</w:t>
+                      </w:r>
+                    </w:p>
+                    <w:p>
+                      <w:pPr>
+                        <w:jc w:val="left"/>
+                        <w:rPr>
+                          <w:rFonts w:cs="Segoe UI"/>
+                          <w:sz w:val="28"/>
+                          <w:szCs w:val="28"/>
+                        </w:rPr>
+                      </w:pPr>
+                      <w:r>
+                        <w:rPr>
+                          <w:rFonts w:cs="Segoe UI"/>
+                          <w:b/>
+                          <w:sz w:val="28"/>
+                          <w:szCs w:val="28"/>
+                        </w:rPr>
+                        <w:t>SVTH:</w:t>
+                      </w:r>
+                      <w:r>
+                        <w:rPr>
+                          <w:rFonts w:cs="Segoe UI"/>
+                          <w:b/>
+                          <w:sz w:val="28"/>
+                          <w:szCs w:val="28"/>
+                        </w:rPr>
+                        <w:tab/>
+                      </w:r>
+                      <w:r>
+                        <w:rPr>
+                          <w:rFonts w:cs="Segoe UI"/>
+                          <w:sz w:val="28"/>
+                          <w:szCs w:val="28"/>
+                        </w:rPr>
+                        <w:tab/>
+                        <w:t>1312165</w:t>
+                      </w:r>
+                      <w:r>
+                        <w:rPr>
+                          <w:rFonts w:cs="Segoe UI"/>
+                          <w:sz w:val="28"/>
+                          <w:szCs w:val="28"/>
+                        </w:rPr>
+                        <w:t xml:space="preserve"> – </w:t>
+                      </w:r>
+                      <w:r>
+                        <w:rPr>
+                          <w:rFonts w:cs="Segoe UI"/>
+                          <w:sz w:val="28"/>
+                          <w:szCs w:val="28"/>
+                        </w:rPr>
+                        <w:t>Bùi Trung Hải</w:t>
+                      </w:r>
+                    </w:p>
+                    <w:p>
+                      <w:pPr>
+                        <w:jc w:val="left"/>
+                        <w:rPr>
+                          <w:rFonts w:cs="Segoe UI"/>
+                          <w:sz w:val="28"/>
+                          <w:szCs w:val="28"/>
+                        </w:rPr>
+                      </w:pPr>
+                      <w:r>
+                        <w:rPr>
+                          <w:rFonts w:cs="Segoe UI"/>
+                          <w:sz w:val="28"/>
+                          <w:szCs w:val="28"/>
+                        </w:rPr>
+                        <w:tab/>
+                      </w:r>
+                      <w:r>
+                        <w:rPr>
+                          <w:rFonts w:cs="Segoe UI"/>
+                          <w:sz w:val="28"/>
+                          <w:szCs w:val="28"/>
+                        </w:rPr>
+                        <w:tab/>
+                      </w:r>
+                      <w:r>
+                        <w:rPr>
+                          <w:rFonts w:cs="Segoe UI"/>
+                          <w:sz w:val="28"/>
+                          <w:szCs w:val="28"/>
+                        </w:rPr>
+                        <w:t>1312206 – Mai Thành Hiệp</w:t>
+                      </w:r>
+                    </w:p>
+                    <w:p>
+                      <w:pPr>
+                        <w:jc w:val="left"/>
+                        <w:rPr>
+                          <w:rFonts w:cs="Segoe UI"/>
+                          <w:sz w:val="28"/>
+                          <w:szCs w:val="28"/>
+                        </w:rPr>
+                      </w:pPr>
+                      <w:r>
+                        <w:rPr>
+                          <w:rFonts w:cs="Segoe UI"/>
+                          <w:sz w:val="28"/>
+                          <w:szCs w:val="28"/>
+                        </w:rPr>
+                        <w:tab/>
+                      </w:r>
+                      <w:r>
+                        <w:rPr>
+                          <w:rFonts w:cs="Segoe UI"/>
+                          <w:sz w:val="28"/>
+                          <w:szCs w:val="28"/>
+                        </w:rPr>
+                        <w:tab/>
+                        <w:t>1312345 – Nguyễn Thành Lợi</w:t>
+                      </w:r>
+                    </w:p>
+                    <w:p>
+                      <w:pPr>
+                        <w:jc w:val="left"/>
+                        <w:rPr>
+                          <w:rFonts w:cs="Segoe UI"/>
+                          <w:sz w:val="28"/>
+                          <w:szCs w:val="28"/>
+                        </w:rPr>
+                      </w:pPr>
+                      <w:r>
+                        <w:rPr>
+                          <w:rFonts w:cs="Segoe UI"/>
+                          <w:sz w:val="28"/>
+                          <w:szCs w:val="28"/>
+                        </w:rPr>
+                        <w:tab/>
+                      </w:r>
+                      <w:r>
+                        <w:rPr>
+                          <w:rFonts w:cs="Segoe UI"/>
+                          <w:sz w:val="28"/>
+                          <w:szCs w:val="28"/>
+                        </w:rPr>
+                        <w:tab/>
+                      </w:r>
+                    </w:p>
+                    <w:p>
+                      <w:pPr>
+                        <w:jc w:val="center"/>
+                        <w:rPr>
+                          <w:sz w:val="32"/>
+                          <w:szCs w:val="32"/>
+                        </w:rPr>
+                      </w:pPr>
+                    </w:p>
+                  </w:txbxContent>
+                </v:textbox>
+                <w10:wrap type="square"/>
+              </v:shape>
+            </w:pict>
+          </mc:Fallback>
+        </mc:AlternateContent>
       </w:r>
     </w:p>
     <w:p>
@@ -549,10 +988,9 @@
         <w:rPr>
           <w:rFonts w:cs="Segoe UI"/>
           <w:noProof/>
-          <w:lang w:val="vi-VN" w:eastAsia="vi-VN"/>
         </w:rPr>
         <w:drawing>
-          <wp:anchor distT="0" distB="0" distL="114300" distR="114300" simplePos="0" relativeHeight="251660288" behindDoc="0" locked="0" layoutInCell="1" allowOverlap="1">
+          <wp:anchor distT="0" distB="0" distL="114300" distR="114300" simplePos="0" relativeHeight="251660288" behindDoc="0" locked="0" layoutInCell="1" allowOverlap="1" wp14:anchorId="1BF8B75D" wp14:editId="2F9F3591">
             <wp:simplePos x="0" y="0"/>
             <wp:positionH relativeFrom="column">
               <wp:posOffset>-408305</wp:posOffset>
@@ -580,7 +1018,7 @@
                     <a:blip r:embed="rId7" cstate="print">
                       <a:extLst>
                         <a:ext uri="{28A0092B-C50C-407E-A947-70E740481C1C}">
-                          <a14:useLocalDpi xmlns:a14="http://schemas.microsoft.com/office/drawing/2010/main" xmlns:wps="http://schemas.microsoft.com/office/word/2010/wordprocessingShape" xmlns:wpi="http://schemas.microsoft.com/office/word/2010/wordprocessingInk" xmlns:wpg="http://schemas.microsoft.com/office/word/2010/wordprocessingGroup" xmlns:w15="http://schemas.microsoft.com/office/word/2012/wordml" xmlns:w14="http://schemas.microsoft.com/office/word/2010/wordml" xmlns:w="http://schemas.openxmlformats.org/wordprocessingml/2006/main" xmlns:w10="urn:schemas-microsoft-com:office:word" xmlns:wp14="http://schemas.microsoft.com/office/word/2010/wordprocessingDrawing" xmlns:v="urn:schemas-microsoft-com:vml" xmlns:o="urn:schemas-microsoft-com:office:office" xmlns:mc="http://schemas.openxmlformats.org/markup-compatibility/2006" xmlns:wpc="http://schemas.microsoft.com/office/word/2010/wordprocessingCanvas" xmlns="" val="0"/>
+                          <a14:useLocalDpi xmlns:a14="http://schemas.microsoft.com/office/drawing/2010/main" val="0"/>
                         </a:ext>
                       </a:extLst>
                     </a:blip>
@@ -613,62 +1051,186 @@
           <w:rFonts w:cs="Segoe UI"/>
           <w:noProof/>
         </w:rPr>
-        <w:pict>
-          <v:shape id="_x0000_s1028" type="#_x0000_t202" style="position:absolute;left:0;text-align:left;margin-left:39pt;margin-top:22.2pt;width:236.25pt;height:82.8pt;z-index:251661312;visibility:visible;mso-position-horizontal-relative:text;mso-position-vertical-relative:text;mso-width-relative:margin;mso-height-relative:margin" o:gfxdata="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" stroked="f">
-            <v:textbox>
-              <w:txbxContent>
-                <w:p>
-                  <w:pPr>
-                    <w:jc w:val="right"/>
-                    <w:rPr>
-                      <w:rFonts w:cs="Segoe UI"/>
-                    </w:rPr>
-                  </w:pPr>
-                  <w:r>
-                    <w:rPr>
-                      <w:rFonts w:cs="Segoe UI"/>
-                    </w:rPr>
-                    <w:t>Bộ môn Xử Lí Ảnh Số &amp; Video Số</w:t>
-                  </w:r>
-                </w:p>
-                <w:p>
-                  <w:pPr>
-                    <w:jc w:val="right"/>
-                    <w:rPr>
-                      <w:rFonts w:cs="Segoe UI"/>
-                    </w:rPr>
-                  </w:pPr>
-                  <w:r>
-                    <w:rPr>
-                      <w:rFonts w:cs="Segoe UI"/>
-                    </w:rPr>
-                    <w:t>Khoa Công nghệ thông tin</w:t>
-                  </w:r>
-                </w:p>
-                <w:p>
-                  <w:pPr>
-                    <w:jc w:val="right"/>
-                    <w:rPr>
-                      <w:rFonts w:cs="Segoe UI"/>
-                    </w:rPr>
-                  </w:pPr>
-                  <w:r>
-                    <w:rPr>
-                      <w:rFonts w:cs="Segoe UI"/>
-                    </w:rPr>
-                    <w:t xml:space="preserve">Đại học Khoa học tự nhiên TP </w:t>
-                  </w:r>
-                  <w:r>
-                    <w:rPr>
-                      <w:rFonts w:cs="Segoe UI"/>
-                    </w:rPr>
-                    <w:t>HCM</w:t>
-                  </w:r>
-                </w:p>
-              </w:txbxContent>
-            </v:textbox>
-          </v:shape>
-        </w:pict>
+        <mc:AlternateContent>
+          <mc:Choice Requires="wps">
+            <w:drawing>
+              <wp:anchor distT="0" distB="0" distL="114300" distR="114300" simplePos="0" relativeHeight="251661312" behindDoc="0" locked="0" layoutInCell="1" allowOverlap="1" wp14:anchorId="09D6D0CC" wp14:editId="1114E2C7">
+                <wp:simplePos x="0" y="0"/>
+                <wp:positionH relativeFrom="column">
+                  <wp:posOffset>495300</wp:posOffset>
+                </wp:positionH>
+                <wp:positionV relativeFrom="paragraph">
+                  <wp:posOffset>281940</wp:posOffset>
+                </wp:positionV>
+                <wp:extent cx="3000375" cy="1051560"/>
+                <wp:effectExtent l="0" t="0" r="9525" b="0"/>
+                <wp:wrapNone/>
+                <wp:docPr id="2" name="Text Box 2"/>
+                <wp:cNvGraphicFramePr>
+                  <a:graphicFrameLocks xmlns:a="http://schemas.openxmlformats.org/drawingml/2006/main"/>
+                </wp:cNvGraphicFramePr>
+                <a:graphic xmlns:a="http://schemas.openxmlformats.org/drawingml/2006/main">
+                  <a:graphicData uri="http://schemas.microsoft.com/office/word/2010/wordprocessingShape">
+                    <wps:wsp>
+                      <wps:cNvSpPr txBox="1">
+                        <a:spLocks noChangeArrowheads="1"/>
+                      </wps:cNvSpPr>
+                      <wps:spPr bwMode="auto">
+                        <a:xfrm>
+                          <a:off x="0" y="0"/>
+                          <a:ext cx="3000375" cy="1051560"/>
+                        </a:xfrm>
+                        <a:prstGeom prst="rect">
+                          <a:avLst/>
+                        </a:prstGeom>
+                        <a:solidFill>
+                          <a:srgbClr val="FFFFFF"/>
+                        </a:solidFill>
+                        <a:ln w="9525">
+                          <a:noFill/>
+                          <a:miter lim="800000"/>
+                          <a:headEnd/>
+                          <a:tailEnd/>
+                        </a:ln>
+                      </wps:spPr>
+                      <wps:txbx>
+                        <w:txbxContent>
+                          <w:p>
+                            <w:pPr>
+                              <w:jc w:val="right"/>
+                              <w:rPr>
+                                <w:rFonts w:cs="Segoe UI"/>
+                              </w:rPr>
+                            </w:pPr>
+                            <w:r>
+                              <w:rPr>
+                                <w:rFonts w:cs="Segoe UI"/>
+                              </w:rPr>
+                              <w:t xml:space="preserve">Bộ môn </w:t>
+                            </w:r>
+                            <w:r>
+                              <w:rPr>
+                                <w:rFonts w:cs="Segoe UI"/>
+                              </w:rPr>
+                              <w:t>Xử Lí Ảnh Số &amp; Video Số</w:t>
+                            </w:r>
+                          </w:p>
+                          <w:p>
+                            <w:pPr>
+                              <w:jc w:val="right"/>
+                              <w:rPr>
+                                <w:rFonts w:cs="Segoe UI"/>
+                              </w:rPr>
+                            </w:pPr>
+                            <w:r>
+                              <w:rPr>
+                                <w:rFonts w:cs="Segoe UI"/>
+                              </w:rPr>
+                              <w:t>Khoa Công nghệ thông tin</w:t>
+                            </w:r>
+                          </w:p>
+                          <w:p>
+                            <w:pPr>
+                              <w:jc w:val="right"/>
+                              <w:rPr>
+                                <w:rFonts w:cs="Segoe UI"/>
+                              </w:rPr>
+                            </w:pPr>
+                            <w:r>
+                              <w:rPr>
+                                <w:rFonts w:cs="Segoe UI"/>
+                              </w:rPr>
+                              <w:t xml:space="preserve">Đại học Khoa học tự nhiên TP </w:t>
+                            </w:r>
+                            <w:r>
+                              <w:rPr>
+                                <w:rFonts w:cs="Segoe UI"/>
+                              </w:rPr>
+                              <w:t>HCM</w:t>
+                            </w:r>
+                          </w:p>
+                        </w:txbxContent>
+                      </wps:txbx>
+                      <wps:bodyPr rot="0" vert="horz" wrap="square" lIns="91440" tIns="45720" rIns="91440" bIns="45720" anchor="t" anchorCtr="0">
+                        <a:noAutofit/>
+                      </wps:bodyPr>
+                    </wps:wsp>
+                  </a:graphicData>
+                </a:graphic>
+                <wp14:sizeRelH relativeFrom="margin">
+                  <wp14:pctWidth>0</wp14:pctWidth>
+                </wp14:sizeRelH>
+                <wp14:sizeRelV relativeFrom="margin">
+                  <wp14:pctHeight>0</wp14:pctHeight>
+                </wp14:sizeRelV>
+              </wp:anchor>
+            </w:drawing>
+          </mc:Choice>
+          <mc:Fallback>
+            <w:pict>
+              <v:shape w14:anchorId="09D6D0CC" id="_x0000_s1028" type="#_x0000_t202" style="position:absolute;left:0;text-align:left;margin-left:39pt;margin-top:22.2pt;width:236.25pt;height:82.8pt;z-index:251661312;visibility:visible;mso-wrap-style:square;mso-width-percent:0;mso-height-percent:0;mso-wrap-distance-left:9pt;mso-wrap-distance-top:0;mso-wrap-distance-right:9pt;mso-wrap-distance-bottom:0;mso-position-horizontal:absolute;mso-position-horizontal-relative:text;mso-position-vertical:absolute;mso-position-vertical-relative:text;mso-width-percent:0;mso-height-percent:0;mso-width-relative:margin;mso-height-relative:margin;v-text-anchor:top" o:gfxdata="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" stroked="f">
+                <v:textbox>
+                  <w:txbxContent>
+                    <w:p>
+                      <w:pPr>
+                        <w:jc w:val="right"/>
+                        <w:rPr>
+                          <w:rFonts w:cs="Segoe UI"/>
+                        </w:rPr>
+                      </w:pPr>
+                      <w:r>
+                        <w:rPr>
+                          <w:rFonts w:cs="Segoe UI"/>
+                        </w:rPr>
+                        <w:t xml:space="preserve">Bộ môn </w:t>
+                      </w:r>
+                      <w:r>
+                        <w:rPr>
+                          <w:rFonts w:cs="Segoe UI"/>
+                        </w:rPr>
+                        <w:t>Xử Lí Ảnh Số &amp; Video Số</w:t>
+                      </w:r>
+                    </w:p>
+                    <w:p>
+                      <w:pPr>
+                        <w:jc w:val="right"/>
+                        <w:rPr>
+                          <w:rFonts w:cs="Segoe UI"/>
+                        </w:rPr>
+                      </w:pPr>
+                      <w:r>
+                        <w:rPr>
+                          <w:rFonts w:cs="Segoe UI"/>
+                        </w:rPr>
+                        <w:t>Khoa Công nghệ thông tin</w:t>
+                      </w:r>
+                    </w:p>
+                    <w:p>
+                      <w:pPr>
+                        <w:jc w:val="right"/>
+                        <w:rPr>
+                          <w:rFonts w:cs="Segoe UI"/>
+                        </w:rPr>
+                      </w:pPr>
+                      <w:r>
+                        <w:rPr>
+                          <w:rFonts w:cs="Segoe UI"/>
+                        </w:rPr>
+                        <w:t xml:space="preserve">Đại học Khoa học tự nhiên TP </w:t>
+                      </w:r>
+                      <w:r>
+                        <w:rPr>
+                          <w:rFonts w:cs="Segoe UI"/>
+                        </w:rPr>
+                        <w:t>HCM</w:t>
+                      </w:r>
+                    </w:p>
+                  </w:txbxContent>
+                </v:textbox>
+              </v:shape>
+            </w:pict>
+          </mc:Fallback>
+        </mc:AlternateContent>
       </w:r>
     </w:p>
     <w:p>
@@ -691,7 +1253,7 @@
       <w:tblPr>
         <w:tblStyle w:val="PlainTable1"/>
         <w:tblW w:w="10075" w:type="dxa"/>
-        <w:tblLook w:val="04A0"/>
+        <w:tblLook w:val="04A0" w:firstRow="1" w:lastRow="0" w:firstColumn="1" w:lastColumn="0" w:noHBand="0" w:noVBand="1"/>
       </w:tblPr>
       <w:tblGrid>
         <w:gridCol w:w="712"/>
@@ -702,11 +1264,11 @@
       </w:tblGrid>
       <w:tr>
         <w:trPr>
-          <w:cnfStyle w:val="100000000000"/>
+          <w:cnfStyle w:val="100000000000" w:firstRow="1" w:lastRow="0" w:firstColumn="0" w:lastColumn="0" w:oddVBand="0" w:evenVBand="0" w:oddHBand="0" w:evenHBand="0" w:firstRowFirstColumn="0" w:firstRowLastColumn="0" w:lastRowFirstColumn="0" w:lastRowLastColumn="0"/>
         </w:trPr>
         <w:tc>
           <w:tcPr>
-            <w:cnfStyle w:val="001000000000"/>
+            <w:cnfStyle w:val="001000000000" w:firstRow="0" w:lastRow="0" w:firstColumn="1" w:lastColumn="0" w:oddVBand="0" w:evenVBand="0" w:oddHBand="0" w:evenHBand="0" w:firstRowFirstColumn="0" w:firstRowLastColumn="0" w:lastRowFirstColumn="0" w:lastRowLastColumn="0"/>
             <w:tcW w:w="712" w:type="dxa"/>
           </w:tcPr>
           <w:p>
@@ -719,6 +1281,7 @@
               <w:jc w:val="center"/>
               <w:outlineLvl w:val="1"/>
               <w:rPr>
+                <w:b/>
                 <w:color w:val="000000" w:themeColor="text1"/>
                 <w:sz w:val="28"/>
                 <w:szCs w:val="28"/>
@@ -726,6 +1289,7 @@
             </w:pPr>
             <w:r>
               <w:rPr>
+                <w:b/>
                 <w:color w:val="000000" w:themeColor="text1"/>
                 <w:sz w:val="28"/>
                 <w:szCs w:val="28"/>
@@ -747,8 +1311,9 @@
               </w:numPr>
               <w:jc w:val="center"/>
               <w:outlineLvl w:val="1"/>
-              <w:cnfStyle w:val="100000000000"/>
-              <w:rPr>
+              <w:cnfStyle w:val="100000000000" w:firstRow="1" w:lastRow="0" w:firstColumn="0" w:lastColumn="0" w:oddVBand="0" w:evenVBand="0" w:oddHBand="0" w:evenHBand="0" w:firstRowFirstColumn="0" w:firstRowLastColumn="0" w:lastRowFirstColumn="0" w:lastRowLastColumn="0"/>
+              <w:rPr>
+                <w:b/>
                 <w:color w:val="000000" w:themeColor="text1"/>
                 <w:sz w:val="28"/>
                 <w:szCs w:val="28"/>
@@ -756,6 +1321,7 @@
             </w:pPr>
             <w:r>
               <w:rPr>
+                <w:b/>
                 <w:color w:val="000000" w:themeColor="text1"/>
                 <w:sz w:val="28"/>
                 <w:szCs w:val="28"/>
@@ -777,8 +1343,9 @@
               </w:numPr>
               <w:jc w:val="center"/>
               <w:outlineLvl w:val="1"/>
-              <w:cnfStyle w:val="100000000000"/>
-              <w:rPr>
+              <w:cnfStyle w:val="100000000000" w:firstRow="1" w:lastRow="0" w:firstColumn="0" w:lastColumn="0" w:oddVBand="0" w:evenVBand="0" w:oddHBand="0" w:evenHBand="0" w:firstRowFirstColumn="0" w:firstRowLastColumn="0" w:lastRowFirstColumn="0" w:lastRowLastColumn="0"/>
+              <w:rPr>
+                <w:b/>
                 <w:color w:val="000000" w:themeColor="text1"/>
                 <w:sz w:val="28"/>
                 <w:szCs w:val="28"/>
@@ -786,6 +1353,7 @@
             </w:pPr>
             <w:r>
               <w:rPr>
+                <w:b/>
                 <w:color w:val="000000" w:themeColor="text1"/>
                 <w:sz w:val="28"/>
                 <w:szCs w:val="28"/>
@@ -807,8 +1375,9 @@
               </w:numPr>
               <w:jc w:val="center"/>
               <w:outlineLvl w:val="1"/>
-              <w:cnfStyle w:val="100000000000"/>
-              <w:rPr>
+              <w:cnfStyle w:val="100000000000" w:firstRow="1" w:lastRow="0" w:firstColumn="0" w:lastColumn="0" w:oddVBand="0" w:evenVBand="0" w:oddHBand="0" w:evenHBand="0" w:firstRowFirstColumn="0" w:firstRowLastColumn="0" w:lastRowFirstColumn="0" w:lastRowLastColumn="0"/>
+              <w:rPr>
+                <w:b/>
                 <w:color w:val="000000" w:themeColor="text1"/>
                 <w:sz w:val="28"/>
                 <w:szCs w:val="28"/>
@@ -816,6 +1385,7 @@
             </w:pPr>
             <w:r>
               <w:rPr>
+                <w:b/>
                 <w:color w:val="000000" w:themeColor="text1"/>
                 <w:sz w:val="28"/>
                 <w:szCs w:val="28"/>
@@ -837,8 +1407,9 @@
               </w:numPr>
               <w:jc w:val="center"/>
               <w:outlineLvl w:val="1"/>
-              <w:cnfStyle w:val="100000000000"/>
-              <w:rPr>
+              <w:cnfStyle w:val="100000000000" w:firstRow="1" w:lastRow="0" w:firstColumn="0" w:lastColumn="0" w:oddVBand="0" w:evenVBand="0" w:oddHBand="0" w:evenHBand="0" w:firstRowFirstColumn="0" w:firstRowLastColumn="0" w:lastRowFirstColumn="0" w:lastRowLastColumn="0"/>
+              <w:rPr>
+                <w:b/>
                 <w:color w:val="000000" w:themeColor="text1"/>
                 <w:sz w:val="28"/>
                 <w:szCs w:val="28"/>
@@ -846,6 +1417,7 @@
             </w:pPr>
             <w:r>
               <w:rPr>
+                <w:b/>
                 <w:color w:val="000000" w:themeColor="text1"/>
                 <w:sz w:val="28"/>
                 <w:szCs w:val="28"/>
@@ -857,11 +1429,11 @@
       </w:tr>
       <w:tr>
         <w:trPr>
-          <w:cnfStyle w:val="000000100000"/>
+          <w:cnfStyle w:val="000000100000" w:firstRow="0" w:lastRow="0" w:firstColumn="0" w:lastColumn="0" w:oddVBand="0" w:evenVBand="0" w:oddHBand="1" w:evenHBand="0" w:firstRowFirstColumn="0" w:firstRowLastColumn="0" w:lastRowFirstColumn="0" w:lastRowLastColumn="0"/>
         </w:trPr>
         <w:tc>
           <w:tcPr>
-            <w:cnfStyle w:val="001000000000"/>
+            <w:cnfStyle w:val="001000000000" w:firstRow="0" w:lastRow="0" w:firstColumn="1" w:lastColumn="0" w:oddVBand="0" w:evenVBand="0" w:oddHBand="0" w:evenHBand="0" w:firstRowFirstColumn="0" w:firstRowLastColumn="0" w:lastRowFirstColumn="0" w:lastRowLastColumn="0"/>
             <w:tcW w:w="712" w:type="dxa"/>
           </w:tcPr>
           <w:p>
@@ -902,7 +1474,7 @@
               </w:numPr>
               <w:jc w:val="center"/>
               <w:outlineLvl w:val="1"/>
-              <w:cnfStyle w:val="000000100000"/>
+              <w:cnfStyle w:val="000000100000" w:firstRow="0" w:lastRow="0" w:firstColumn="0" w:lastColumn="0" w:oddVBand="0" w:evenVBand="0" w:oddHBand="1" w:evenHBand="0" w:firstRowFirstColumn="0" w:firstRowLastColumn="0" w:lastRowFirstColumn="0" w:lastRowLastColumn="0"/>
               <w:rPr>
                 <w:b w:val="0"/>
                 <w:color w:val="000000" w:themeColor="text1"/>
@@ -934,7 +1506,7 @@
               </w:numPr>
               <w:jc w:val="center"/>
               <w:outlineLvl w:val="1"/>
-              <w:cnfStyle w:val="000000100000"/>
+              <w:cnfStyle w:val="000000100000" w:firstRow="0" w:lastRow="0" w:firstColumn="0" w:lastColumn="0" w:oddVBand="0" w:evenVBand="0" w:oddHBand="1" w:evenHBand="0" w:firstRowFirstColumn="0" w:firstRowLastColumn="0" w:lastRowFirstColumn="0" w:lastRowLastColumn="0"/>
               <w:rPr>
                 <w:b w:val="0"/>
                 <w:color w:val="000000" w:themeColor="text1"/>
@@ -966,7 +1538,7 @@
               </w:numPr>
               <w:jc w:val="center"/>
               <w:outlineLvl w:val="1"/>
-              <w:cnfStyle w:val="000000100000"/>
+              <w:cnfStyle w:val="000000100000" w:firstRow="0" w:lastRow="0" w:firstColumn="0" w:lastColumn="0" w:oddVBand="0" w:evenVBand="0" w:oddHBand="1" w:evenHBand="0" w:firstRowFirstColumn="0" w:firstRowLastColumn="0" w:lastRowFirstColumn="0" w:lastRowLastColumn="0"/>
               <w:rPr>
                 <w:b w:val="0"/>
                 <w:color w:val="000000" w:themeColor="text1"/>
@@ -998,7 +1570,7 @@
               </w:numPr>
               <w:jc w:val="center"/>
               <w:outlineLvl w:val="1"/>
-              <w:cnfStyle w:val="000000100000"/>
+              <w:cnfStyle w:val="000000100000" w:firstRow="0" w:lastRow="0" w:firstColumn="0" w:lastColumn="0" w:oddVBand="0" w:evenVBand="0" w:oddHBand="1" w:evenHBand="0" w:firstRowFirstColumn="0" w:firstRowLastColumn="0" w:lastRowFirstColumn="0" w:lastRowLastColumn="0"/>
               <w:rPr>
                 <w:b w:val="0"/>
                 <w:color w:val="000000" w:themeColor="text1"/>
@@ -1021,7 +1593,7 @@
       <w:tr>
         <w:tc>
           <w:tcPr>
-            <w:cnfStyle w:val="001000000000"/>
+            <w:cnfStyle w:val="001000000000" w:firstRow="0" w:lastRow="0" w:firstColumn="1" w:lastColumn="0" w:oddVBand="0" w:evenVBand="0" w:oddHBand="0" w:evenHBand="0" w:firstRowFirstColumn="0" w:firstRowLastColumn="0" w:lastRowFirstColumn="0" w:lastRowLastColumn="0"/>
             <w:tcW w:w="712" w:type="dxa"/>
           </w:tcPr>
           <w:p>
@@ -1062,7 +1634,7 @@
               </w:numPr>
               <w:jc w:val="center"/>
               <w:outlineLvl w:val="1"/>
-              <w:cnfStyle w:val="000000000000"/>
+              <w:cnfStyle w:val="000000000000" w:firstRow="0" w:lastRow="0" w:firstColumn="0" w:lastColumn="0" w:oddVBand="0" w:evenVBand="0" w:oddHBand="0" w:evenHBand="0" w:firstRowFirstColumn="0" w:firstRowLastColumn="0" w:lastRowFirstColumn="0" w:lastRowLastColumn="0"/>
               <w:rPr>
                 <w:b w:val="0"/>
                 <w:color w:val="000000" w:themeColor="text1"/>
@@ -1094,7 +1666,7 @@
               </w:numPr>
               <w:jc w:val="center"/>
               <w:outlineLvl w:val="1"/>
-              <w:cnfStyle w:val="000000000000"/>
+              <w:cnfStyle w:val="000000000000" w:firstRow="0" w:lastRow="0" w:firstColumn="0" w:lastColumn="0" w:oddVBand="0" w:evenVBand="0" w:oddHBand="0" w:evenHBand="0" w:firstRowFirstColumn="0" w:firstRowLastColumn="0" w:lastRowFirstColumn="0" w:lastRowLastColumn="0"/>
               <w:rPr>
                 <w:b w:val="0"/>
                 <w:color w:val="000000" w:themeColor="text1"/>
@@ -1126,7 +1698,7 @@
               </w:numPr>
               <w:jc w:val="center"/>
               <w:outlineLvl w:val="1"/>
-              <w:cnfStyle w:val="000000000000"/>
+              <w:cnfStyle w:val="000000000000" w:firstRow="0" w:lastRow="0" w:firstColumn="0" w:lastColumn="0" w:oddVBand="0" w:evenVBand="0" w:oddHBand="0" w:evenHBand="0" w:firstRowFirstColumn="0" w:firstRowLastColumn="0" w:lastRowFirstColumn="0" w:lastRowLastColumn="0"/>
               <w:rPr>
                 <w:b w:val="0"/>
                 <w:color w:val="000000" w:themeColor="text1"/>
@@ -1158,7 +1730,7 @@
               </w:numPr>
               <w:jc w:val="center"/>
               <w:outlineLvl w:val="1"/>
-              <w:cnfStyle w:val="000000000000"/>
+              <w:cnfStyle w:val="000000000000" w:firstRow="0" w:lastRow="0" w:firstColumn="0" w:lastColumn="0" w:oddVBand="0" w:evenVBand="0" w:oddHBand="0" w:evenHBand="0" w:firstRowFirstColumn="0" w:firstRowLastColumn="0" w:lastRowFirstColumn="0" w:lastRowLastColumn="0"/>
               <w:rPr>
                 <w:b w:val="0"/>
                 <w:color w:val="000000" w:themeColor="text1"/>
@@ -1180,11 +1752,11 @@
       </w:tr>
       <w:tr>
         <w:trPr>
-          <w:cnfStyle w:val="000000100000"/>
+          <w:cnfStyle w:val="000000100000" w:firstRow="0" w:lastRow="0" w:firstColumn="0" w:lastColumn="0" w:oddVBand="0" w:evenVBand="0" w:oddHBand="1" w:evenHBand="0" w:firstRowFirstColumn="0" w:firstRowLastColumn="0" w:lastRowFirstColumn="0" w:lastRowLastColumn="0"/>
         </w:trPr>
         <w:tc>
           <w:tcPr>
-            <w:cnfStyle w:val="001000000000"/>
+            <w:cnfStyle w:val="001000000000" w:firstRow="0" w:lastRow="0" w:firstColumn="1" w:lastColumn="0" w:oddVBand="0" w:evenVBand="0" w:oddHBand="0" w:evenHBand="0" w:firstRowFirstColumn="0" w:firstRowLastColumn="0" w:lastRowFirstColumn="0" w:lastRowLastColumn="0"/>
             <w:tcW w:w="712" w:type="dxa"/>
           </w:tcPr>
           <w:p>
@@ -1225,7 +1797,7 @@
               </w:numPr>
               <w:jc w:val="center"/>
               <w:outlineLvl w:val="1"/>
-              <w:cnfStyle w:val="000000100000"/>
+              <w:cnfStyle w:val="000000100000" w:firstRow="0" w:lastRow="0" w:firstColumn="0" w:lastColumn="0" w:oddVBand="0" w:evenVBand="0" w:oddHBand="1" w:evenHBand="0" w:firstRowFirstColumn="0" w:firstRowLastColumn="0" w:lastRowFirstColumn="0" w:lastRowLastColumn="0"/>
               <w:rPr>
                 <w:b w:val="0"/>
                 <w:color w:val="000000" w:themeColor="text1"/>
@@ -1257,7 +1829,7 @@
               </w:numPr>
               <w:jc w:val="center"/>
               <w:outlineLvl w:val="1"/>
-              <w:cnfStyle w:val="000000100000"/>
+              <w:cnfStyle w:val="000000100000" w:firstRow="0" w:lastRow="0" w:firstColumn="0" w:lastColumn="0" w:oddVBand="0" w:evenVBand="0" w:oddHBand="1" w:evenHBand="0" w:firstRowFirstColumn="0" w:firstRowLastColumn="0" w:lastRowFirstColumn="0" w:lastRowLastColumn="0"/>
               <w:rPr>
                 <w:b w:val="0"/>
                 <w:color w:val="000000" w:themeColor="text1"/>
@@ -1289,7 +1861,7 @@
               </w:numPr>
               <w:jc w:val="center"/>
               <w:outlineLvl w:val="1"/>
-              <w:cnfStyle w:val="000000100000"/>
+              <w:cnfStyle w:val="000000100000" w:firstRow="0" w:lastRow="0" w:firstColumn="0" w:lastColumn="0" w:oddVBand="0" w:evenVBand="0" w:oddHBand="1" w:evenHBand="0" w:firstRowFirstColumn="0" w:firstRowLastColumn="0" w:lastRowFirstColumn="0" w:lastRowLastColumn="0"/>
               <w:rPr>
                 <w:b w:val="0"/>
                 <w:color w:val="000000" w:themeColor="text1"/>
@@ -1321,7 +1893,7 @@
               </w:numPr>
               <w:jc w:val="center"/>
               <w:outlineLvl w:val="1"/>
-              <w:cnfStyle w:val="000000100000"/>
+              <w:cnfStyle w:val="000000100000" w:firstRow="0" w:lastRow="0" w:firstColumn="0" w:lastColumn="0" w:oddVBand="0" w:evenVBand="0" w:oddHBand="1" w:evenHBand="0" w:firstRowFirstColumn="0" w:firstRowLastColumn="0" w:lastRowFirstColumn="0" w:lastRowLastColumn="0"/>
               <w:rPr>
                 <w:b w:val="0"/>
                 <w:color w:val="000000" w:themeColor="text1"/>
@@ -1367,7 +1939,7 @@
       <w:tblPr>
         <w:tblStyle w:val="PlainTable1"/>
         <w:tblW w:w="10075" w:type="dxa"/>
-        <w:tblLook w:val="04A0"/>
+        <w:tblLook w:val="04A0" w:firstRow="1" w:lastRow="0" w:firstColumn="1" w:lastColumn="0" w:noHBand="0" w:noVBand="1"/>
       </w:tblPr>
       <w:tblGrid>
         <w:gridCol w:w="712"/>
@@ -1376,11 +1948,11 @@
       </w:tblGrid>
       <w:tr>
         <w:trPr>
-          <w:cnfStyle w:val="100000000000"/>
+          <w:cnfStyle w:val="100000000000" w:firstRow="1" w:lastRow="0" w:firstColumn="0" w:lastColumn="0" w:oddVBand="0" w:evenVBand="0" w:oddHBand="0" w:evenHBand="0" w:firstRowFirstColumn="0" w:firstRowLastColumn="0" w:lastRowFirstColumn="0" w:lastRowLastColumn="0"/>
         </w:trPr>
         <w:tc>
           <w:tcPr>
-            <w:cnfStyle w:val="001000000000"/>
+            <w:cnfStyle w:val="001000000000" w:firstRow="0" w:lastRow="0" w:firstColumn="1" w:lastColumn="0" w:oddVBand="0" w:evenVBand="0" w:oddHBand="0" w:evenHBand="0" w:firstRowFirstColumn="0" w:firstRowLastColumn="0" w:lastRowFirstColumn="0" w:lastRowLastColumn="0"/>
             <w:tcW w:w="712" w:type="dxa"/>
           </w:tcPr>
           <w:p>
@@ -1393,6 +1965,7 @@
               <w:jc w:val="center"/>
               <w:outlineLvl w:val="1"/>
               <w:rPr>
+                <w:b/>
                 <w:color w:val="000000" w:themeColor="text1"/>
                 <w:sz w:val="28"/>
                 <w:szCs w:val="28"/>
@@ -1400,6 +1973,7 @@
             </w:pPr>
             <w:r>
               <w:rPr>
+                <w:b/>
                 <w:color w:val="000000" w:themeColor="text1"/>
                 <w:sz w:val="28"/>
                 <w:szCs w:val="28"/>
@@ -1421,8 +1995,9 @@
               </w:numPr>
               <w:jc w:val="center"/>
               <w:outlineLvl w:val="1"/>
-              <w:cnfStyle w:val="100000000000"/>
-              <w:rPr>
+              <w:cnfStyle w:val="100000000000" w:firstRow="1" w:lastRow="0" w:firstColumn="0" w:lastColumn="0" w:oddVBand="0" w:evenVBand="0" w:oddHBand="0" w:evenHBand="0" w:firstRowFirstColumn="0" w:firstRowLastColumn="0" w:lastRowFirstColumn="0" w:lastRowLastColumn="0"/>
+              <w:rPr>
+                <w:b/>
                 <w:color w:val="000000" w:themeColor="text1"/>
                 <w:sz w:val="28"/>
                 <w:szCs w:val="28"/>
@@ -1430,6 +2005,7 @@
             </w:pPr>
             <w:r>
               <w:rPr>
+                <w:b/>
                 <w:color w:val="000000" w:themeColor="text1"/>
                 <w:sz w:val="28"/>
                 <w:szCs w:val="28"/>
@@ -1451,8 +2027,9 @@
               </w:numPr>
               <w:jc w:val="center"/>
               <w:outlineLvl w:val="1"/>
-              <w:cnfStyle w:val="100000000000"/>
-              <w:rPr>
+              <w:cnfStyle w:val="100000000000" w:firstRow="1" w:lastRow="0" w:firstColumn="0" w:lastColumn="0" w:oddVBand="0" w:evenVBand="0" w:oddHBand="0" w:evenHBand="0" w:firstRowFirstColumn="0" w:firstRowLastColumn="0" w:lastRowFirstColumn="0" w:lastRowLastColumn="0"/>
+              <w:rPr>
+                <w:b/>
                 <w:color w:val="000000" w:themeColor="text1"/>
                 <w:sz w:val="28"/>
                 <w:szCs w:val="28"/>
@@ -1460,6 +2037,7 @@
             </w:pPr>
             <w:r>
               <w:rPr>
+                <w:b/>
                 <w:color w:val="000000" w:themeColor="text1"/>
                 <w:sz w:val="28"/>
                 <w:szCs w:val="28"/>
@@ -1471,11 +2049,11 @@
       </w:tr>
       <w:tr>
         <w:trPr>
-          <w:cnfStyle w:val="000000100000"/>
+          <w:cnfStyle w:val="000000100000" w:firstRow="0" w:lastRow="0" w:firstColumn="0" w:lastColumn="0" w:oddVBand="0" w:evenVBand="0" w:oddHBand="1" w:evenHBand="0" w:firstRowFirstColumn="0" w:firstRowLastColumn="0" w:lastRowFirstColumn="0" w:lastRowLastColumn="0"/>
         </w:trPr>
         <w:tc>
           <w:tcPr>
-            <w:cnfStyle w:val="001000000000"/>
+            <w:cnfStyle w:val="001000000000" w:firstRow="0" w:lastRow="0" w:firstColumn="1" w:lastColumn="0" w:oddVBand="0" w:evenVBand="0" w:oddHBand="0" w:evenHBand="0" w:firstRowFirstColumn="0" w:firstRowLastColumn="0" w:lastRowFirstColumn="0" w:lastRowLastColumn="0"/>
             <w:tcW w:w="712" w:type="dxa"/>
           </w:tcPr>
           <w:p>
@@ -1516,7 +2094,7 @@
               </w:numPr>
               <w:jc w:val="center"/>
               <w:outlineLvl w:val="1"/>
-              <w:cnfStyle w:val="000000100000"/>
+              <w:cnfStyle w:val="000000100000" w:firstRow="0" w:lastRow="0" w:firstColumn="0" w:lastColumn="0" w:oddVBand="0" w:evenVBand="0" w:oddHBand="1" w:evenHBand="0" w:firstRowFirstColumn="0" w:firstRowLastColumn="0" w:lastRowFirstColumn="0" w:lastRowLastColumn="0"/>
               <w:rPr>
                 <w:b w:val="0"/>
                 <w:color w:val="000000" w:themeColor="text1"/>
@@ -1548,7 +2126,7 @@
               </w:numPr>
               <w:jc w:val="center"/>
               <w:outlineLvl w:val="1"/>
-              <w:cnfStyle w:val="000000100000"/>
+              <w:cnfStyle w:val="000000100000" w:firstRow="0" w:lastRow="0" w:firstColumn="0" w:lastColumn="0" w:oddVBand="0" w:evenVBand="0" w:oddHBand="1" w:evenHBand="0" w:firstRowFirstColumn="0" w:firstRowLastColumn="0" w:lastRowFirstColumn="0" w:lastRowLastColumn="0"/>
               <w:rPr>
                 <w:b w:val="0"/>
                 <w:color w:val="000000" w:themeColor="text1"/>
@@ -1571,7 +2149,7 @@
       <w:tr>
         <w:tc>
           <w:tcPr>
-            <w:cnfStyle w:val="001000000000"/>
+            <w:cnfStyle w:val="001000000000" w:firstRow="0" w:lastRow="0" w:firstColumn="1" w:lastColumn="0" w:oddVBand="0" w:evenVBand="0" w:oddHBand="0" w:evenHBand="0" w:firstRowFirstColumn="0" w:firstRowLastColumn="0" w:lastRowFirstColumn="0" w:lastRowLastColumn="0"/>
             <w:tcW w:w="712" w:type="dxa"/>
           </w:tcPr>
           <w:p>
@@ -1612,7 +2190,7 @@
               </w:numPr>
               <w:jc w:val="center"/>
               <w:outlineLvl w:val="1"/>
-              <w:cnfStyle w:val="000000000000"/>
+              <w:cnfStyle w:val="000000000000" w:firstRow="0" w:lastRow="0" w:firstColumn="0" w:lastColumn="0" w:oddVBand="0" w:evenVBand="0" w:oddHBand="0" w:evenHBand="0" w:firstRowFirstColumn="0" w:firstRowLastColumn="0" w:lastRowFirstColumn="0" w:lastRowLastColumn="0"/>
               <w:rPr>
                 <w:b w:val="0"/>
                 <w:color w:val="000000" w:themeColor="text1"/>
@@ -1644,7 +2222,7 @@
               </w:numPr>
               <w:jc w:val="center"/>
               <w:outlineLvl w:val="1"/>
-              <w:cnfStyle w:val="000000000000"/>
+              <w:cnfStyle w:val="000000000000" w:firstRow="0" w:lastRow="0" w:firstColumn="0" w:lastColumn="0" w:oddVBand="0" w:evenVBand="0" w:oddHBand="0" w:evenHBand="0" w:firstRowFirstColumn="0" w:firstRowLastColumn="0" w:lastRowFirstColumn="0" w:lastRowLastColumn="0"/>
               <w:rPr>
                 <w:b w:val="0"/>
                 <w:color w:val="000000" w:themeColor="text1"/>
@@ -1668,11 +2246,11 @@
       </w:tr>
       <w:tr>
         <w:trPr>
-          <w:cnfStyle w:val="000000100000"/>
+          <w:cnfStyle w:val="000000100000" w:firstRow="0" w:lastRow="0" w:firstColumn="0" w:lastColumn="0" w:oddVBand="0" w:evenVBand="0" w:oddHBand="1" w:evenHBand="0" w:firstRowFirstColumn="0" w:firstRowLastColumn="0" w:lastRowFirstColumn="0" w:lastRowLastColumn="0"/>
         </w:trPr>
         <w:tc>
           <w:tcPr>
-            <w:cnfStyle w:val="001000000000"/>
+            <w:cnfStyle w:val="001000000000" w:firstRow="0" w:lastRow="0" w:firstColumn="1" w:lastColumn="0" w:oddVBand="0" w:evenVBand="0" w:oddHBand="0" w:evenHBand="0" w:firstRowFirstColumn="0" w:firstRowLastColumn="0" w:lastRowFirstColumn="0" w:lastRowLastColumn="0"/>
             <w:tcW w:w="712" w:type="dxa"/>
           </w:tcPr>
           <w:p>
@@ -1713,7 +2291,7 @@
               </w:numPr>
               <w:jc w:val="center"/>
               <w:outlineLvl w:val="1"/>
-              <w:cnfStyle w:val="000000100000"/>
+              <w:cnfStyle w:val="000000100000" w:firstRow="0" w:lastRow="0" w:firstColumn="0" w:lastColumn="0" w:oddVBand="0" w:evenVBand="0" w:oddHBand="1" w:evenHBand="0" w:firstRowFirstColumn="0" w:firstRowLastColumn="0" w:lastRowFirstColumn="0" w:lastRowLastColumn="0"/>
               <w:rPr>
                 <w:b w:val="0"/>
                 <w:color w:val="000000" w:themeColor="text1"/>
@@ -1745,7 +2323,7 @@
               </w:numPr>
               <w:jc w:val="center"/>
               <w:outlineLvl w:val="1"/>
-              <w:cnfStyle w:val="000000100000"/>
+              <w:cnfStyle w:val="000000100000" w:firstRow="0" w:lastRow="0" w:firstColumn="0" w:lastColumn="0" w:oddVBand="0" w:evenVBand="0" w:oddHBand="1" w:evenHBand="0" w:firstRowFirstColumn="0" w:firstRowLastColumn="0" w:lastRowFirstColumn="0" w:lastRowLastColumn="0"/>
               <w:rPr>
                 <w:b w:val="0"/>
                 <w:color w:val="000000" w:themeColor="text1"/>
@@ -1768,7 +2346,7 @@
       <w:tr>
         <w:tc>
           <w:tcPr>
-            <w:cnfStyle w:val="001000000000"/>
+            <w:cnfStyle w:val="001000000000" w:firstRow="0" w:lastRow="0" w:firstColumn="1" w:lastColumn="0" w:oddVBand="0" w:evenVBand="0" w:oddHBand="0" w:evenHBand="0" w:firstRowFirstColumn="0" w:firstRowLastColumn="0" w:lastRowFirstColumn="0" w:lastRowLastColumn="0"/>
             <w:tcW w:w="712" w:type="dxa"/>
           </w:tcPr>
           <w:p>
@@ -1781,6 +2359,7 @@
               <w:jc w:val="center"/>
               <w:outlineLvl w:val="1"/>
               <w:rPr>
+                <w:b/>
                 <w:color w:val="000000" w:themeColor="text1"/>
                 <w:sz w:val="28"/>
                 <w:szCs w:val="28"/>
@@ -1788,6 +2367,7 @@
             </w:pPr>
             <w:r>
               <w:rPr>
+                <w:b/>
                 <w:color w:val="000000" w:themeColor="text1"/>
                 <w:sz w:val="28"/>
                 <w:szCs w:val="28"/>
@@ -1809,7 +2389,7 @@
               </w:numPr>
               <w:jc w:val="center"/>
               <w:outlineLvl w:val="1"/>
-              <w:cnfStyle w:val="000000000000"/>
+              <w:cnfStyle w:val="000000000000" w:firstRow="0" w:lastRow="0" w:firstColumn="0" w:lastColumn="0" w:oddVBand="0" w:evenVBand="0" w:oddHBand="0" w:evenHBand="0" w:firstRowFirstColumn="0" w:firstRowLastColumn="0" w:lastRowFirstColumn="0" w:lastRowLastColumn="0"/>
               <w:rPr>
                 <w:b w:val="0"/>
                 <w:color w:val="000000" w:themeColor="text1"/>
@@ -1841,7 +2421,7 @@
               </w:numPr>
               <w:jc w:val="center"/>
               <w:outlineLvl w:val="1"/>
-              <w:cnfStyle w:val="000000000000"/>
+              <w:cnfStyle w:val="000000000000" w:firstRow="0" w:lastRow="0" w:firstColumn="0" w:lastColumn="0" w:oddVBand="0" w:evenVBand="0" w:oddHBand="0" w:evenHBand="0" w:firstRowFirstColumn="0" w:firstRowLastColumn="0" w:lastRowFirstColumn="0" w:lastRowLastColumn="0"/>
               <w:rPr>
                 <w:b w:val="0"/>
                 <w:color w:val="000000" w:themeColor="text1"/>
@@ -1863,11 +2443,11 @@
       </w:tr>
       <w:tr>
         <w:trPr>
-          <w:cnfStyle w:val="000000100000"/>
+          <w:cnfStyle w:val="000000100000" w:firstRow="0" w:lastRow="0" w:firstColumn="0" w:lastColumn="0" w:oddVBand="0" w:evenVBand="0" w:oddHBand="1" w:evenHBand="0" w:firstRowFirstColumn="0" w:firstRowLastColumn="0" w:lastRowFirstColumn="0" w:lastRowLastColumn="0"/>
         </w:trPr>
         <w:tc>
           <w:tcPr>
-            <w:cnfStyle w:val="001000000000"/>
+            <w:cnfStyle w:val="001000000000" w:firstRow="0" w:lastRow="0" w:firstColumn="1" w:lastColumn="0" w:oddVBand="0" w:evenVBand="0" w:oddHBand="0" w:evenHBand="0" w:firstRowFirstColumn="0" w:firstRowLastColumn="0" w:lastRowFirstColumn="0" w:lastRowLastColumn="0"/>
             <w:tcW w:w="712" w:type="dxa"/>
           </w:tcPr>
           <w:p>
@@ -1880,6 +2460,7 @@
               <w:jc w:val="center"/>
               <w:outlineLvl w:val="1"/>
               <w:rPr>
+                <w:b/>
                 <w:color w:val="000000" w:themeColor="text1"/>
                 <w:sz w:val="28"/>
                 <w:szCs w:val="28"/>
@@ -1887,6 +2468,7 @@
             </w:pPr>
             <w:r>
               <w:rPr>
+                <w:b/>
                 <w:color w:val="000000" w:themeColor="text1"/>
                 <w:sz w:val="28"/>
                 <w:szCs w:val="28"/>
@@ -1908,7 +2490,7 @@
               </w:numPr>
               <w:jc w:val="center"/>
               <w:outlineLvl w:val="1"/>
-              <w:cnfStyle w:val="000000100000"/>
+              <w:cnfStyle w:val="000000100000" w:firstRow="0" w:lastRow="0" w:firstColumn="0" w:lastColumn="0" w:oddVBand="0" w:evenVBand="0" w:oddHBand="1" w:evenHBand="0" w:firstRowFirstColumn="0" w:firstRowLastColumn="0" w:lastRowFirstColumn="0" w:lastRowLastColumn="0"/>
               <w:rPr>
                 <w:b w:val="0"/>
                 <w:color w:val="000000" w:themeColor="text1"/>
@@ -1923,16 +2505,7 @@
                 <w:sz w:val="28"/>
                 <w:szCs w:val="28"/>
               </w:rPr>
-              <w:t xml:space="preserve">Viết hướng dẫn </w:t>
-            </w:r>
-            <w:r>
-              <w:rPr>
-                <w:b w:val="0"/>
-                <w:color w:val="000000" w:themeColor="text1"/>
-                <w:sz w:val="28"/>
-                <w:szCs w:val="28"/>
-              </w:rPr>
-              <w:t>sử dụng chương trình</w:t>
+              <w:t>Viết hướng dẫn cài đặt</w:t>
             </w:r>
           </w:p>
         </w:tc>
@@ -1949,7 +2522,7 @@
               </w:numPr>
               <w:jc w:val="center"/>
               <w:outlineLvl w:val="1"/>
-              <w:cnfStyle w:val="000000100000"/>
+              <w:cnfStyle w:val="000000100000" w:firstRow="0" w:lastRow="0" w:firstColumn="0" w:lastColumn="0" w:oddVBand="0" w:evenVBand="0" w:oddHBand="1" w:evenHBand="0" w:firstRowFirstColumn="0" w:firstRowLastColumn="0" w:lastRowFirstColumn="0" w:lastRowLastColumn="0"/>
               <w:rPr>
                 <w:b w:val="0"/>
                 <w:color w:val="000000" w:themeColor="text1"/>
@@ -1972,7 +2545,7 @@
       <w:tr>
         <w:tc>
           <w:tcPr>
-            <w:cnfStyle w:val="001000000000"/>
+            <w:cnfStyle w:val="001000000000" w:firstRow="0" w:lastRow="0" w:firstColumn="1" w:lastColumn="0" w:oddVBand="0" w:evenVBand="0" w:oddHBand="0" w:evenHBand="0" w:firstRowFirstColumn="0" w:firstRowLastColumn="0" w:lastRowFirstColumn="0" w:lastRowLastColumn="0"/>
             <w:tcW w:w="712" w:type="dxa"/>
           </w:tcPr>
           <w:p>
@@ -1985,6 +2558,7 @@
               <w:jc w:val="center"/>
               <w:outlineLvl w:val="1"/>
               <w:rPr>
+                <w:b/>
                 <w:color w:val="000000" w:themeColor="text1"/>
                 <w:sz w:val="28"/>
                 <w:szCs w:val="28"/>
@@ -1992,6 +2566,7 @@
             </w:pPr>
             <w:r>
               <w:rPr>
+                <w:b/>
                 <w:color w:val="000000" w:themeColor="text1"/>
                 <w:sz w:val="28"/>
                 <w:szCs w:val="28"/>
@@ -2013,7 +2588,7 @@
               </w:numPr>
               <w:jc w:val="center"/>
               <w:outlineLvl w:val="1"/>
-              <w:cnfStyle w:val="000000000000"/>
+              <w:cnfStyle w:val="000000000000" w:firstRow="0" w:lastRow="0" w:firstColumn="0" w:lastColumn="0" w:oddVBand="0" w:evenVBand="0" w:oddHBand="0" w:evenHBand="0" w:firstRowFirstColumn="0" w:firstRowLastColumn="0" w:lastRowFirstColumn="0" w:lastRowLastColumn="0"/>
               <w:rPr>
                 <w:b w:val="0"/>
                 <w:color w:val="000000" w:themeColor="text1"/>
@@ -2045,7 +2620,7 @@
               </w:numPr>
               <w:jc w:val="center"/>
               <w:outlineLvl w:val="1"/>
-              <w:cnfStyle w:val="000000000000"/>
+              <w:cnfStyle w:val="000000000000" w:firstRow="0" w:lastRow="0" w:firstColumn="0" w:lastColumn="0" w:oddVBand="0" w:evenVBand="0" w:oddHBand="0" w:evenHBand="0" w:firstRowFirstColumn="0" w:firstRowLastColumn="0" w:lastRowFirstColumn="0" w:lastRowLastColumn="0"/>
               <w:rPr>
                 <w:b w:val="0"/>
                 <w:color w:val="000000" w:themeColor="text1"/>
@@ -2080,8 +2655,8 @@
 </file>
 
 <file path=word/endnotes.xml><?xml version="1.0" encoding="utf-8"?>
-<w:endnotes xmlns:ve="http://schemas.openxmlformats.org/markup-compatibility/2006" xmlns:o="urn:schemas-microsoft-com:office:office" xmlns:r="http://schemas.openxmlformats.org/officeDocument/2006/relationships" xmlns:m="http://schemas.openxmlformats.org/officeDocument/2006/math" xmlns:v="urn:schemas-microsoft-com:vml" xmlns:wp="http://schemas.openxmlformats.org/drawingml/2006/wordprocessingDrawing" xmlns:w10="urn:schemas-microsoft-com:office:word" xmlns:w="http://schemas.openxmlformats.org/wordprocessingml/2006/main" xmlns:wne="http://schemas.microsoft.com/office/word/2006/wordml">
-  <w:endnote w:type="separator" w:id="0">
+<w:endnotes xmlns:wpc="http://schemas.microsoft.com/office/word/2010/wordprocessingCanvas" xmlns:mc="http://schemas.openxmlformats.org/markup-compatibility/2006" xmlns:o="urn:schemas-microsoft-com:office:office" xmlns:r="http://schemas.openxmlformats.org/officeDocument/2006/relationships" xmlns:m="http://schemas.openxmlformats.org/officeDocument/2006/math" xmlns:v="urn:schemas-microsoft-com:vml" xmlns:wp14="http://schemas.microsoft.com/office/word/2010/wordprocessingDrawing" xmlns:wp="http://schemas.openxmlformats.org/drawingml/2006/wordprocessingDrawing" xmlns:w10="urn:schemas-microsoft-com:office:word" xmlns:w="http://schemas.openxmlformats.org/wordprocessingml/2006/main" xmlns:w14="http://schemas.microsoft.com/office/word/2010/wordml" xmlns:w15="http://schemas.microsoft.com/office/word/2012/wordml" xmlns:wpg="http://schemas.microsoft.com/office/word/2010/wordprocessingGroup" xmlns:wpi="http://schemas.microsoft.com/office/word/2010/wordprocessingInk" xmlns:wne="http://schemas.microsoft.com/office/word/2006/wordml" xmlns:wps="http://schemas.microsoft.com/office/word/2010/wordprocessingShape" mc:Ignorable="w14 w15 wp14">
+  <w:endnote w:type="separator" w:id="-1">
     <w:p>
       <w:pPr>
         <w:spacing w:line="240" w:lineRule="auto"/>
@@ -2091,7 +2666,7 @@
       </w:r>
     </w:p>
   </w:endnote>
-  <w:endnote w:type="continuationSeparator" w:id="1">
+  <w:endnote w:type="continuationSeparator" w:id="0">
     <w:p>
       <w:pPr>
         <w:spacing w:line="240" w:lineRule="auto"/>
@@ -2105,7 +2680,7 @@
 </file>
 
 <file path=word/footer1.xml><?xml version="1.0" encoding="utf-8"?>
-<w:ftr xmlns:ve="http://schemas.openxmlformats.org/markup-compatibility/2006" xmlns:o="urn:schemas-microsoft-com:office:office" xmlns:r="http://schemas.openxmlformats.org/officeDocument/2006/relationships" xmlns:m="http://schemas.openxmlformats.org/officeDocument/2006/math" xmlns:v="urn:schemas-microsoft-com:vml" xmlns:wp="http://schemas.openxmlformats.org/drawingml/2006/wordprocessingDrawing" xmlns:w10="urn:schemas-microsoft-com:office:word" xmlns:w="http://schemas.openxmlformats.org/wordprocessingml/2006/main" xmlns:wne="http://schemas.microsoft.com/office/word/2006/wordml">
+<w:ftr xmlns:wpc="http://schemas.microsoft.com/office/word/2010/wordprocessingCanvas" xmlns:mc="http://schemas.openxmlformats.org/markup-compatibility/2006" xmlns:o="urn:schemas-microsoft-com:office:office" xmlns:r="http://schemas.openxmlformats.org/officeDocument/2006/relationships" xmlns:m="http://schemas.openxmlformats.org/officeDocument/2006/math" xmlns:v="urn:schemas-microsoft-com:vml" xmlns:wp14="http://schemas.microsoft.com/office/word/2010/wordprocessingDrawing" xmlns:wp="http://schemas.openxmlformats.org/drawingml/2006/wordprocessingDrawing" xmlns:w10="urn:schemas-microsoft-com:office:word" xmlns:w="http://schemas.openxmlformats.org/wordprocessingml/2006/main" xmlns:w14="http://schemas.microsoft.com/office/word/2010/wordml" xmlns:w15="http://schemas.microsoft.com/office/word/2012/wordml" xmlns:wpg="http://schemas.microsoft.com/office/word/2010/wordprocessingGroup" xmlns:wpi="http://schemas.microsoft.com/office/word/2010/wordprocessingInk" xmlns:wne="http://schemas.microsoft.com/office/word/2006/wordml" xmlns:wps="http://schemas.microsoft.com/office/word/2010/wordprocessingShape" mc:Ignorable="w14 w15 wp14">
   <w:tbl>
     <w:tblPr>
       <w:tblW w:w="5000" w:type="pct"/>
@@ -2118,11 +2693,11 @@
         <w:bottom w:w="72" w:type="dxa"/>
         <w:right w:w="115" w:type="dxa"/>
       </w:tblCellMar>
-      <w:tblLook w:val="04A0"/>
+      <w:tblLook w:val="04A0" w:firstRow="1" w:lastRow="0" w:firstColumn="1" w:lastColumn="0" w:noHBand="0" w:noVBand="1"/>
     </w:tblPr>
     <w:tblGrid>
-      <w:gridCol w:w="9279"/>
-      <w:gridCol w:w="1031"/>
+      <w:gridCol w:w="9072"/>
+      <w:gridCol w:w="1008"/>
     </w:tblGrid>
     <w:tr>
       <w:tc>
@@ -2149,6 +2724,7 @@
               <w:dataBinding w:prefixMappings="xmlns:ns0='http://schemas.openxmlformats.org/officeDocument/2006/extended-properties'" w:xpath="/ns0:Properties[1]/ns0:Company[1]" w:storeItemID="{6668398D-A668-4E3E-A5EB-62B293D839F1}"/>
               <w:text/>
             </w:sdtPr>
+            <w:sdtEndPr/>
             <w:sdtContent>
               <w:r>
                 <w:rPr>
@@ -2162,13 +2738,61 @@
             <w:rPr>
               <w:rFonts w:cs="Segoe UI"/>
             </w:rPr>
-            <w:t xml:space="preserve"> | Bộ môn </w:t>
+            <w:t xml:space="preserve"> | B</w:t>
           </w:r>
           <w:r>
             <w:rPr>
               <w:rFonts w:cs="Segoe UI"/>
             </w:rPr>
-            <w:t>Thống kê máy tính &amp;Ứng dụng</w:t>
+            <w:t>ộ</w:t>
+          </w:r>
+          <w:r>
+            <w:rPr>
+              <w:rFonts w:cs="Segoe UI"/>
+            </w:rPr>
+            <w:t xml:space="preserve"> môn </w:t>
+          </w:r>
+          <w:r>
+            <w:rPr>
+              <w:rFonts w:cs="Segoe UI"/>
+            </w:rPr>
+            <w:t>Th</w:t>
+          </w:r>
+          <w:r>
+            <w:rPr>
+              <w:rFonts w:cs="Segoe UI"/>
+            </w:rPr>
+            <w:t>ố</w:t>
+          </w:r>
+          <w:r>
+            <w:rPr>
+              <w:rFonts w:cs="Segoe UI"/>
+            </w:rPr>
+            <w:t xml:space="preserve">ng kê máy tính &amp; </w:t>
+          </w:r>
+          <w:r>
+            <w:rPr>
+              <w:rFonts w:cs="Segoe UI"/>
+            </w:rPr>
+            <w:t>Ứ</w:t>
+          </w:r>
+          <w:r>
+            <w:rPr>
+              <w:rFonts w:cs="Segoe UI"/>
+            </w:rPr>
+            <w:t>ng d</w:t>
+          </w:r>
+          <w:r>
+            <w:rPr>
+              <w:rFonts w:cs="Segoe UI"/>
+            </w:rPr>
+            <w:t>ụ</w:t>
+          </w:r>
+          <w:r>
+            <w:rPr>
+              <w:rFonts w:cs="Segoe UI"/>
+            </w:rPr>
+            <w:t>ng</w:t>
           </w:r>
         </w:p>
       </w:tc>
@@ -2233,8 +2857,8 @@
 </file>
 
 <file path=word/footnotes.xml><?xml version="1.0" encoding="utf-8"?>
-<w:footnotes xmlns:ve="http://schemas.openxmlformats.org/markup-compatibility/2006" xmlns:o="urn:schemas-microsoft-com:office:office" xmlns:r="http://schemas.openxmlformats.org/officeDocument/2006/relationships" xmlns:m="http://schemas.openxmlformats.org/officeDocument/2006/math" xmlns:v="urn:schemas-microsoft-com:vml" xmlns:wp="http://schemas.openxmlformats.org/drawingml/2006/wordprocessingDrawing" xmlns:w10="urn:schemas-microsoft-com:office:word" xmlns:w="http://schemas.openxmlformats.org/wordprocessingml/2006/main" xmlns:wne="http://schemas.microsoft.com/office/word/2006/wordml">
-  <w:footnote w:type="separator" w:id="0">
+<w:footnotes xmlns:wpc="http://schemas.microsoft.com/office/word/2010/wordprocessingCanvas" xmlns:mc="http://schemas.openxmlformats.org/markup-compatibility/2006" xmlns:o="urn:schemas-microsoft-com:office:office" xmlns:r="http://schemas.openxmlformats.org/officeDocument/2006/relationships" xmlns:m="http://schemas.openxmlformats.org/officeDocument/2006/math" xmlns:v="urn:schemas-microsoft-com:vml" xmlns:wp14="http://schemas.microsoft.com/office/word/2010/wordprocessingDrawing" xmlns:wp="http://schemas.openxmlformats.org/drawingml/2006/wordprocessingDrawing" xmlns:w10="urn:schemas-microsoft-com:office:word" xmlns:w="http://schemas.openxmlformats.org/wordprocessingml/2006/main" xmlns:w14="http://schemas.microsoft.com/office/word/2010/wordml" xmlns:w15="http://schemas.microsoft.com/office/word/2012/wordml" xmlns:wpg="http://schemas.microsoft.com/office/word/2010/wordprocessingGroup" xmlns:wpi="http://schemas.microsoft.com/office/word/2010/wordprocessingInk" xmlns:wne="http://schemas.microsoft.com/office/word/2006/wordml" xmlns:wps="http://schemas.microsoft.com/office/word/2010/wordprocessingShape" mc:Ignorable="w14 w15 wp14">
+  <w:footnote w:type="separator" w:id="-1">
     <w:p>
       <w:pPr>
         <w:spacing w:line="240" w:lineRule="auto"/>
@@ -2244,7 +2868,7 @@
       </w:r>
     </w:p>
   </w:footnote>
-  <w:footnote w:type="continuationSeparator" w:id="1">
+  <w:footnote w:type="continuationSeparator" w:id="0">
     <w:p>
       <w:pPr>
         <w:spacing w:line="240" w:lineRule="auto"/>
@@ -2258,7 +2882,7 @@
 </file>
 
 <file path=word/header1.xml><?xml version="1.0" encoding="utf-8"?>
-<w:hdr xmlns:ve="http://schemas.openxmlformats.org/markup-compatibility/2006" xmlns:o="urn:schemas-microsoft-com:office:office" xmlns:r="http://schemas.openxmlformats.org/officeDocument/2006/relationships" xmlns:m="http://schemas.openxmlformats.org/officeDocument/2006/math" xmlns:v="urn:schemas-microsoft-com:vml" xmlns:wp="http://schemas.openxmlformats.org/drawingml/2006/wordprocessingDrawing" xmlns:w10="urn:schemas-microsoft-com:office:word" xmlns:w="http://schemas.openxmlformats.org/wordprocessingml/2006/main" xmlns:wne="http://schemas.microsoft.com/office/word/2006/wordml">
+<w:hdr xmlns:wpc="http://schemas.microsoft.com/office/word/2010/wordprocessingCanvas" xmlns:mc="http://schemas.openxmlformats.org/markup-compatibility/2006" xmlns:o="urn:schemas-microsoft-com:office:office" xmlns:r="http://schemas.openxmlformats.org/officeDocument/2006/relationships" xmlns:m="http://schemas.openxmlformats.org/officeDocument/2006/math" xmlns:v="urn:schemas-microsoft-com:vml" xmlns:wp14="http://schemas.microsoft.com/office/word/2010/wordprocessingDrawing" xmlns:wp="http://schemas.openxmlformats.org/drawingml/2006/wordprocessingDrawing" xmlns:w10="urn:schemas-microsoft-com:office:word" xmlns:w="http://schemas.openxmlformats.org/wordprocessingml/2006/main" xmlns:w14="http://schemas.microsoft.com/office/word/2010/wordml" xmlns:w15="http://schemas.microsoft.com/office/word/2012/wordml" xmlns:wpg="http://schemas.microsoft.com/office/word/2010/wordprocessingGroup" xmlns:wpi="http://schemas.microsoft.com/office/word/2010/wordprocessingInk" xmlns:wne="http://schemas.microsoft.com/office/word/2006/wordml" xmlns:wps="http://schemas.microsoft.com/office/word/2010/wordprocessingShape" mc:Ignorable="w14 w15 wp14">
   <w:tbl>
     <w:tblPr>
       <w:tblW w:w="5000" w:type="pct"/>
@@ -2271,11 +2895,11 @@
         <w:bottom w:w="72" w:type="dxa"/>
         <w:right w:w="115" w:type="dxa"/>
       </w:tblCellMar>
-      <w:tblLook w:val="04A0"/>
+      <w:tblLook w:val="04A0" w:firstRow="1" w:lastRow="0" w:firstColumn="1" w:lastColumn="0" w:noHBand="0" w:noVBand="1"/>
     </w:tblPr>
     <w:tblGrid>
-      <w:gridCol w:w="6260"/>
-      <w:gridCol w:w="4050"/>
+      <w:gridCol w:w="6121"/>
+      <w:gridCol w:w="3959"/>
     </w:tblGrid>
     <w:tr>
       <w:trPr>
@@ -2339,8 +2963,8 @@
 </file>
 
 <file path=word/numbering.xml><?xml version="1.0" encoding="utf-8"?>
-<w:numbering xmlns:ve="http://schemas.openxmlformats.org/markup-compatibility/2006" xmlns:o="urn:schemas-microsoft-com:office:office" xmlns:r="http://schemas.openxmlformats.org/officeDocument/2006/relationships" xmlns:m="http://schemas.openxmlformats.org/officeDocument/2006/math" xmlns:v="urn:schemas-microsoft-com:vml" xmlns:wp="http://schemas.openxmlformats.org/drawingml/2006/wordprocessingDrawing" xmlns:w10="urn:schemas-microsoft-com:office:word" xmlns:w="http://schemas.openxmlformats.org/wordprocessingml/2006/main" xmlns:wne="http://schemas.microsoft.com/office/word/2006/wordml">
-  <w:abstractNum w:abstractNumId="0">
+<w:numbering xmlns:wpc="http://schemas.microsoft.com/office/word/2010/wordprocessingCanvas" xmlns:mc="http://schemas.openxmlformats.org/markup-compatibility/2006" xmlns:o="urn:schemas-microsoft-com:office:office" xmlns:r="http://schemas.openxmlformats.org/officeDocument/2006/relationships" xmlns:m="http://schemas.openxmlformats.org/officeDocument/2006/math" xmlns:v="urn:schemas-microsoft-com:vml" xmlns:wp14="http://schemas.microsoft.com/office/word/2010/wordprocessingDrawing" xmlns:wp="http://schemas.openxmlformats.org/drawingml/2006/wordprocessingDrawing" xmlns:w10="urn:schemas-microsoft-com:office:word" xmlns:w="http://schemas.openxmlformats.org/wordprocessingml/2006/main" xmlns:w14="http://schemas.microsoft.com/office/word/2010/wordml" xmlns:w15="http://schemas.microsoft.com/office/word/2012/wordml" xmlns:wpg="http://schemas.microsoft.com/office/word/2010/wordprocessingGroup" xmlns:wpi="http://schemas.microsoft.com/office/word/2010/wordprocessingInk" xmlns:wne="http://schemas.microsoft.com/office/word/2006/wordml" xmlns:wps="http://schemas.microsoft.com/office/word/2010/wordprocessingShape" mc:Ignorable="w14 w15 wp14">
+  <w:abstractNum w:abstractNumId="0" w15:restartNumberingAfterBreak="0">
     <w:nsid w:val="1F745887"/>
     <w:multiLevelType w:val="hybridMultilevel"/>
     <w:tmpl w:val="4B74353C"/>
@@ -2455,7 +3079,7 @@
       </w:rPr>
     </w:lvl>
   </w:abstractNum>
-  <w:abstractNum w:abstractNumId="1">
+  <w:abstractNum w:abstractNumId="1" w15:restartNumberingAfterBreak="0">
     <w:nsid w:val="35942B75"/>
     <w:multiLevelType w:val="multilevel"/>
     <w:tmpl w:val="C688DAE2"/>
@@ -2579,7 +3203,7 @@
       </w:rPr>
     </w:lvl>
   </w:abstractNum>
-  <w:abstractNum w:abstractNumId="2">
+  <w:abstractNum w:abstractNumId="2" w15:restartNumberingAfterBreak="0">
     <w:nsid w:val="52BC4CE5"/>
     <w:multiLevelType w:val="hybridMultilevel"/>
     <w:tmpl w:val="2C64617C"/>
@@ -2706,7 +3330,7 @@
 </file>
 
 <file path=word/styles.xml><?xml version="1.0" encoding="utf-8"?>
-<w:styles xmlns:r="http://schemas.openxmlformats.org/officeDocument/2006/relationships" xmlns:w="http://schemas.openxmlformats.org/wordprocessingml/2006/main">
+<w:styles xmlns:mc="http://schemas.openxmlformats.org/markup-compatibility/2006" xmlns:r="http://schemas.openxmlformats.org/officeDocument/2006/relationships" xmlns:w="http://schemas.openxmlformats.org/wordprocessingml/2006/main" xmlns:w14="http://schemas.microsoft.com/office/word/2010/wordml" xmlns:w15="http://schemas.microsoft.com/office/word/2012/wordml" mc:Ignorable="w14 w15">
   <w:docDefaults>
     <w:rPrDefault>
       <w:rPr>
@@ -2722,144 +3346,378 @@
       </w:pPr>
     </w:pPrDefault>
   </w:docDefaults>
-  <w:latentStyles w:defLockedState="0" w:defUIPriority="99" w:defSemiHidden="1" w:defUnhideWhenUsed="1" w:defQFormat="0" w:count="267">
-    <w:lsdException w:name="Normal" w:semiHidden="0" w:uiPriority="0" w:unhideWhenUsed="0" w:qFormat="1"/>
-    <w:lsdException w:name="heading 1" w:semiHidden="0" w:uiPriority="9" w:unhideWhenUsed="0" w:qFormat="1"/>
-    <w:lsdException w:name="heading 2" w:uiPriority="9" w:qFormat="1"/>
-    <w:lsdException w:name="heading 3" w:uiPriority="9" w:qFormat="1"/>
-    <w:lsdException w:name="heading 4" w:uiPriority="9" w:qFormat="1"/>
-    <w:lsdException w:name="heading 5" w:uiPriority="9" w:qFormat="1"/>
-    <w:lsdException w:name="heading 6" w:uiPriority="9" w:qFormat="1"/>
-    <w:lsdException w:name="heading 7" w:uiPriority="9" w:qFormat="1"/>
-    <w:lsdException w:name="heading 8" w:uiPriority="9" w:qFormat="1"/>
-    <w:lsdException w:name="heading 9" w:uiPriority="9" w:qFormat="1"/>
-    <w:lsdException w:name="toc 1" w:uiPriority="39"/>
-    <w:lsdException w:name="toc 2" w:uiPriority="39"/>
-    <w:lsdException w:name="toc 3" w:uiPriority="39"/>
-    <w:lsdException w:name="toc 4" w:uiPriority="39"/>
-    <w:lsdException w:name="toc 5" w:uiPriority="39"/>
-    <w:lsdException w:name="toc 6" w:uiPriority="39"/>
-    <w:lsdException w:name="toc 7" w:uiPriority="39"/>
-    <w:lsdException w:name="toc 8" w:uiPriority="39"/>
-    <w:lsdException w:name="toc 9" w:uiPriority="39"/>
-    <w:lsdException w:name="caption" w:uiPriority="35" w:qFormat="1"/>
-    <w:lsdException w:name="Title" w:semiHidden="0" w:uiPriority="10" w:unhideWhenUsed="0" w:qFormat="1"/>
-    <w:lsdException w:name="Default Paragraph Font" w:uiPriority="1"/>
-    <w:lsdException w:name="Subtitle" w:semiHidden="0" w:uiPriority="11" w:unhideWhenUsed="0" w:qFormat="1"/>
-    <w:lsdException w:name="Strong" w:semiHidden="0" w:uiPriority="22" w:unhideWhenUsed="0" w:qFormat="1"/>
-    <w:lsdException w:name="Emphasis" w:semiHidden="0" w:uiPriority="20" w:unhideWhenUsed="0" w:qFormat="1"/>
-    <w:lsdException w:name="Table Grid" w:semiHidden="0" w:uiPriority="39" w:unhideWhenUsed="0"/>
-    <w:lsdException w:name="Placeholder Text" w:unhideWhenUsed="0"/>
-    <w:lsdException w:name="No Spacing" w:semiHidden="0" w:uiPriority="1" w:unhideWhenUsed="0" w:qFormat="1"/>
-    <w:lsdException w:name="Light Shading" w:semiHidden="0" w:uiPriority="60" w:unhideWhenUsed="0"/>
-    <w:lsdException w:name="Light List" w:semiHidden="0" w:uiPriority="61" w:unhideWhenUsed="0"/>
-    <w:lsdException w:name="Light Grid" w:semiHidden="0" w:uiPriority="62" w:unhideWhenUsed="0"/>
-    <w:lsdException w:name="Medium Shading 1" w:semiHidden="0" w:uiPriority="63" w:unhideWhenUsed="0"/>
-    <w:lsdException w:name="Medium Shading 2" w:semiHidden="0" w:uiPriority="64" w:unhideWhenUsed="0"/>
-    <w:lsdException w:name="Medium List 1" w:semiHidden="0" w:uiPriority="65" w:unhideWhenUsed="0"/>
-    <w:lsdException w:name="Medium List 2" w:semiHidden="0" w:uiPriority="66" w:unhideWhenUsed="0"/>
-    <w:lsdException w:name="Medium Grid 1" w:semiHidden="0" w:uiPriority="67" w:unhideWhenUsed="0"/>
-    <w:lsdException w:name="Medium Grid 2" w:semiHidden="0" w:uiPriority="68" w:unhideWhenUsed="0"/>
-    <w:lsdException w:name="Medium Grid 3" w:semiHidden="0" w:uiPriority="69" w:unhideWhenUsed="0"/>
-    <w:lsdException w:name="Dark List" w:semiHidden="0" w:uiPriority="70" w:unhideWhenUsed="0"/>
-    <w:lsdException w:name="Colorful Shading" w:semiHidden="0" w:uiPriority="71" w:unhideWhenUsed="0"/>
-    <w:lsdException w:name="Colorful List" w:semiHidden="0" w:uiPriority="72" w:unhideWhenUsed="0"/>
-    <w:lsdException w:name="Colorful Grid" w:semiHidden="0" w:uiPriority="73" w:unhideWhenUsed="0"/>
-    <w:lsdException w:name="Light Shading Accent 1" w:semiHidden="0" w:uiPriority="60" w:unhideWhenUsed="0"/>
-    <w:lsdException w:name="Light List Accent 1" w:semiHidden="0" w:uiPriority="61" w:unhideWhenUsed="0"/>
-    <w:lsdException w:name="Light Grid Accent 1" w:semiHidden="0" w:uiPriority="62" w:unhideWhenUsed="0"/>
-    <w:lsdException w:name="Medium Shading 1 Accent 1" w:semiHidden="0" w:uiPriority="63" w:unhideWhenUsed="0"/>
-    <w:lsdException w:name="Medium Shading 2 Accent 1" w:semiHidden="0" w:uiPriority="64" w:unhideWhenUsed="0"/>
-    <w:lsdException w:name="Medium List 1 Accent 1" w:semiHidden="0" w:uiPriority="65" w:unhideWhenUsed="0"/>
-    <w:lsdException w:name="Revision" w:unhideWhenUsed="0"/>
-    <w:lsdException w:name="List Paragraph" w:semiHidden="0" w:uiPriority="34" w:unhideWhenUsed="0" w:qFormat="1"/>
-    <w:lsdException w:name="Quote" w:semiHidden="0" w:uiPriority="29" w:unhideWhenUsed="0" w:qFormat="1"/>
-    <w:lsdException w:name="Intense Quote" w:semiHidden="0" w:uiPriority="30" w:unhideWhenUsed="0" w:qFormat="1"/>
-    <w:lsdException w:name="Medium List 2 Accent 1" w:semiHidden="0" w:uiPriority="66" w:unhideWhenUsed="0"/>
-    <w:lsdException w:name="Medium Grid 1 Accent 1" w:semiHidden="0" w:uiPriority="67" w:unhideWhenUsed="0"/>
-    <w:lsdException w:name="Medium Grid 2 Accent 1" w:semiHidden="0" w:uiPriority="68" w:unhideWhenUsed="0"/>
-    <w:lsdException w:name="Medium Grid 3 Accent 1" w:semiHidden="0" w:uiPriority="69" w:unhideWhenUsed="0"/>
-    <w:lsdException w:name="Dark List Accent 1" w:semiHidden="0" w:uiPriority="70" w:unhideWhenUsed="0"/>
-    <w:lsdException w:name="Colorful Shading Accent 1" w:semiHidden="0" w:uiPriority="71" w:unhideWhenUsed="0"/>
-    <w:lsdException w:name="Colorful List Accent 1" w:semiHidden="0" w:uiPriority="72" w:unhideWhenUsed="0"/>
-    <w:lsdException w:name="Colorful Grid Accent 1" w:semiHidden="0" w:uiPriority="73" w:unhideWhenUsed="0"/>
-    <w:lsdException w:name="Light Shading Accent 2" w:semiHidden="0" w:uiPriority="60" w:unhideWhenUsed="0"/>
-    <w:lsdException w:name="Light List Accent 2" w:semiHidden="0" w:uiPriority="61" w:unhideWhenUsed="0"/>
-    <w:lsdException w:name="Light Grid Accent 2" w:semiHidden="0" w:uiPriority="62" w:unhideWhenUsed="0"/>
-    <w:lsdException w:name="Medium Shading 1 Accent 2" w:semiHidden="0" w:uiPriority="63" w:unhideWhenUsed="0"/>
-    <w:lsdException w:name="Medium Shading 2 Accent 2" w:semiHidden="0" w:uiPriority="64" w:unhideWhenUsed="0"/>
-    <w:lsdException w:name="Medium List 1 Accent 2" w:semiHidden="0" w:uiPriority="65" w:unhideWhenUsed="0"/>
-    <w:lsdException w:name="Medium List 2 Accent 2" w:semiHidden="0" w:uiPriority="66" w:unhideWhenUsed="0"/>
-    <w:lsdException w:name="Medium Grid 1 Accent 2" w:semiHidden="0" w:uiPriority="67" w:unhideWhenUsed="0"/>
-    <w:lsdException w:name="Medium Grid 2 Accent 2" w:semiHidden="0" w:uiPriority="68" w:unhideWhenUsed="0"/>
-    <w:lsdException w:name="Medium Grid 3 Accent 2" w:semiHidden="0" w:uiPriority="69" w:unhideWhenUsed="0"/>
-    <w:lsdException w:name="Dark List Accent 2" w:semiHidden="0" w:uiPriority="70" w:unhideWhenUsed="0"/>
-    <w:lsdException w:name="Colorful Shading Accent 2" w:semiHidden="0" w:uiPriority="71" w:unhideWhenUsed="0"/>
-    <w:lsdException w:name="Colorful List Accent 2" w:semiHidden="0" w:uiPriority="72" w:unhideWhenUsed="0"/>
-    <w:lsdException w:name="Colorful Grid Accent 2" w:semiHidden="0" w:uiPriority="73" w:unhideWhenUsed="0"/>
-    <w:lsdException w:name="Light Shading Accent 3" w:semiHidden="0" w:uiPriority="60" w:unhideWhenUsed="0"/>
-    <w:lsdException w:name="Light List Accent 3" w:semiHidden="0" w:uiPriority="61" w:unhideWhenUsed="0"/>
-    <w:lsdException w:name="Light Grid Accent 3" w:semiHidden="0" w:uiPriority="62" w:unhideWhenUsed="0"/>
-    <w:lsdException w:name="Medium Shading 1 Accent 3" w:semiHidden="0" w:uiPriority="63" w:unhideWhenUsed="0"/>
-    <w:lsdException w:name="Medium Shading 2 Accent 3" w:semiHidden="0" w:uiPriority="64" w:unhideWhenUsed="0"/>
-    <w:lsdException w:name="Medium List 1 Accent 3" w:semiHidden="0" w:uiPriority="65" w:unhideWhenUsed="0"/>
-    <w:lsdException w:name="Medium List 2 Accent 3" w:semiHidden="0" w:uiPriority="66" w:unhideWhenUsed="0"/>
-    <w:lsdException w:name="Medium Grid 1 Accent 3" w:semiHidden="0" w:uiPriority="67" w:unhideWhenUsed="0"/>
-    <w:lsdException w:name="Medium Grid 2 Accent 3" w:semiHidden="0" w:uiPriority="68" w:unhideWhenUsed="0"/>
-    <w:lsdException w:name="Medium Grid 3 Accent 3" w:semiHidden="0" w:uiPriority="69" w:unhideWhenUsed="0"/>
-    <w:lsdException w:name="Dark List Accent 3" w:semiHidden="0" w:uiPriority="70" w:unhideWhenUsed="0"/>
-    <w:lsdException w:name="Colorful Shading Accent 3" w:semiHidden="0" w:uiPriority="71" w:unhideWhenUsed="0"/>
-    <w:lsdException w:name="Colorful List Accent 3" w:semiHidden="0" w:uiPriority="72" w:unhideWhenUsed="0"/>
-    <w:lsdException w:name="Colorful Grid Accent 3" w:semiHidden="0" w:uiPriority="73" w:unhideWhenUsed="0"/>
-    <w:lsdException w:name="Light Shading Accent 4" w:semiHidden="0" w:uiPriority="60" w:unhideWhenUsed="0"/>
-    <w:lsdException w:name="Light List Accent 4" w:semiHidden="0" w:uiPriority="61" w:unhideWhenUsed="0"/>
-    <w:lsdException w:name="Light Grid Accent 4" w:semiHidden="0" w:uiPriority="62" w:unhideWhenUsed="0"/>
-    <w:lsdException w:name="Medium Shading 1 Accent 4" w:semiHidden="0" w:uiPriority="63" w:unhideWhenUsed="0"/>
-    <w:lsdException w:name="Medium Shading 2 Accent 4" w:semiHidden="0" w:uiPriority="64" w:unhideWhenUsed="0"/>
-    <w:lsdException w:name="Medium List 1 Accent 4" w:semiHidden="0" w:uiPriority="65" w:unhideWhenUsed="0"/>
-    <w:lsdException w:name="Medium List 2 Accent 4" w:semiHidden="0" w:uiPriority="66" w:unhideWhenUsed="0"/>
-    <w:lsdException w:name="Medium Grid 1 Accent 4" w:semiHidden="0" w:uiPriority="67" w:unhideWhenUsed="0"/>
-    <w:lsdException w:name="Medium Grid 2 Accent 4" w:semiHidden="0" w:uiPriority="68" w:unhideWhenUsed="0"/>
-    <w:lsdException w:name="Medium Grid 3 Accent 4" w:semiHidden="0" w:uiPriority="69" w:unhideWhenUsed="0"/>
-    <w:lsdException w:name="Dark List Accent 4" w:semiHidden="0" w:uiPriority="70" w:unhideWhenUsed="0"/>
-    <w:lsdException w:name="Colorful Shading Accent 4" w:semiHidden="0" w:uiPriority="71" w:unhideWhenUsed="0"/>
-    <w:lsdException w:name="Colorful List Accent 4" w:semiHidden="0" w:uiPriority="72" w:unhideWhenUsed="0"/>
-    <w:lsdException w:name="Colorful Grid Accent 4" w:semiHidden="0" w:uiPriority="73" w:unhideWhenUsed="0"/>
-    <w:lsdException w:name="Light Shading Accent 5" w:semiHidden="0" w:uiPriority="60" w:unhideWhenUsed="0"/>
-    <w:lsdException w:name="Light List Accent 5" w:semiHidden="0" w:uiPriority="61" w:unhideWhenUsed="0"/>
-    <w:lsdException w:name="Light Grid Accent 5" w:semiHidden="0" w:uiPriority="62" w:unhideWhenUsed="0"/>
-    <w:lsdException w:name="Medium Shading 1 Accent 5" w:semiHidden="0" w:uiPriority="63" w:unhideWhenUsed="0"/>
-    <w:lsdException w:name="Medium Shading 2 Accent 5" w:semiHidden="0" w:uiPriority="64" w:unhideWhenUsed="0"/>
-    <w:lsdException w:name="Medium List 1 Accent 5" w:semiHidden="0" w:uiPriority="65" w:unhideWhenUsed="0"/>
-    <w:lsdException w:name="Medium List 2 Accent 5" w:semiHidden="0" w:uiPriority="66" w:unhideWhenUsed="0"/>
-    <w:lsdException w:name="Medium Grid 1 Accent 5" w:semiHidden="0" w:uiPriority="67" w:unhideWhenUsed="0"/>
-    <w:lsdException w:name="Medium Grid 2 Accent 5" w:semiHidden="0" w:uiPriority="68" w:unhideWhenUsed="0"/>
-    <w:lsdException w:name="Medium Grid 3 Accent 5" w:semiHidden="0" w:uiPriority="69" w:unhideWhenUsed="0"/>
-    <w:lsdException w:name="Dark List Accent 5" w:semiHidden="0" w:uiPriority="70" w:unhideWhenUsed="0"/>
-    <w:lsdException w:name="Colorful Shading Accent 5" w:semiHidden="0" w:uiPriority="71" w:unhideWhenUsed="0"/>
-    <w:lsdException w:name="Colorful List Accent 5" w:semiHidden="0" w:uiPriority="72" w:unhideWhenUsed="0"/>
-    <w:lsdException w:name="Colorful Grid Accent 5" w:semiHidden="0" w:uiPriority="73" w:unhideWhenUsed="0"/>
-    <w:lsdException w:name="Light Shading Accent 6" w:semiHidden="0" w:uiPriority="60" w:unhideWhenUsed="0"/>
-    <w:lsdException w:name="Light List Accent 6" w:semiHidden="0" w:uiPriority="61" w:unhideWhenUsed="0"/>
-    <w:lsdException w:name="Light Grid Accent 6" w:semiHidden="0" w:uiPriority="62" w:unhideWhenUsed="0"/>
-    <w:lsdException w:name="Medium Shading 1 Accent 6" w:semiHidden="0" w:uiPriority="63" w:unhideWhenUsed="0"/>
-    <w:lsdException w:name="Medium Shading 2 Accent 6" w:semiHidden="0" w:uiPriority="64" w:unhideWhenUsed="0"/>
-    <w:lsdException w:name="Medium List 1 Accent 6" w:semiHidden="0" w:uiPriority="65" w:unhideWhenUsed="0"/>
-    <w:lsdException w:name="Medium List 2 Accent 6" w:semiHidden="0" w:uiPriority="66" w:unhideWhenUsed="0"/>
-    <w:lsdException w:name="Medium Grid 1 Accent 6" w:semiHidden="0" w:uiPriority="67" w:unhideWhenUsed="0"/>
-    <w:lsdException w:name="Medium Grid 2 Accent 6" w:semiHidden="0" w:uiPriority="68" w:unhideWhenUsed="0"/>
-    <w:lsdException w:name="Medium Grid 3 Accent 6" w:semiHidden="0" w:uiPriority="69" w:unhideWhenUsed="0"/>
-    <w:lsdException w:name="Dark List Accent 6" w:semiHidden="0" w:uiPriority="70" w:unhideWhenUsed="0"/>
-    <w:lsdException w:name="Colorful Shading Accent 6" w:semiHidden="0" w:uiPriority="71" w:unhideWhenUsed="0"/>
-    <w:lsdException w:name="Colorful List Accent 6" w:semiHidden="0" w:uiPriority="72" w:unhideWhenUsed="0"/>
-    <w:lsdException w:name="Colorful Grid Accent 6" w:semiHidden="0" w:uiPriority="73" w:unhideWhenUsed="0"/>
-    <w:lsdException w:name="Subtle Emphasis" w:semiHidden="0" w:uiPriority="19" w:unhideWhenUsed="0" w:qFormat="1"/>
-    <w:lsdException w:name="Intense Emphasis" w:semiHidden="0" w:uiPriority="21" w:unhideWhenUsed="0" w:qFormat="1"/>
-    <w:lsdException w:name="Subtle Reference" w:semiHidden="0" w:uiPriority="31" w:unhideWhenUsed="0" w:qFormat="1"/>
-    <w:lsdException w:name="Intense Reference" w:semiHidden="0" w:uiPriority="32" w:unhideWhenUsed="0" w:qFormat="1"/>
-    <w:lsdException w:name="Book Title" w:semiHidden="0" w:uiPriority="33" w:unhideWhenUsed="0" w:qFormat="1"/>
-    <w:lsdException w:name="Bibliography" w:uiPriority="37"/>
-    <w:lsdException w:name="TOC Heading" w:uiPriority="39" w:qFormat="1"/>
+  <w:latentStyles w:defLockedState="0" w:defUIPriority="99" w:defSemiHidden="0" w:defUnhideWhenUsed="0" w:defQFormat="0" w:count="371">
+    <w:lsdException w:name="Normal" w:uiPriority="0" w:qFormat="1"/>
+    <w:lsdException w:name="heading 1" w:uiPriority="9" w:qFormat="1"/>
+    <w:lsdException w:name="heading 2" w:semiHidden="1" w:uiPriority="9" w:unhideWhenUsed="1" w:qFormat="1"/>
+    <w:lsdException w:name="heading 3" w:semiHidden="1" w:uiPriority="9" w:unhideWhenUsed="1" w:qFormat="1"/>
+    <w:lsdException w:name="heading 4" w:semiHidden="1" w:uiPriority="9" w:unhideWhenUsed="1" w:qFormat="1"/>
+    <w:lsdException w:name="heading 5" w:semiHidden="1" w:uiPriority="9" w:unhideWhenUsed="1" w:qFormat="1"/>
+    <w:lsdException w:name="heading 6" w:semiHidden="1" w:uiPriority="9" w:unhideWhenUsed="1" w:qFormat="1"/>
+    <w:lsdException w:name="heading 7" w:semiHidden="1" w:uiPriority="9" w:unhideWhenUsed="1" w:qFormat="1"/>
+    <w:lsdException w:name="heading 8" w:semiHidden="1" w:uiPriority="9" w:unhideWhenUsed="1" w:qFormat="1"/>
+    <w:lsdException w:name="heading 9" w:semiHidden="1" w:uiPriority="9" w:unhideWhenUsed="1" w:qFormat="1"/>
+    <w:lsdException w:name="index 1" w:semiHidden="1" w:unhideWhenUsed="1"/>
+    <w:lsdException w:name="index 2" w:semiHidden="1" w:unhideWhenUsed="1"/>
+    <w:lsdException w:name="index 3" w:semiHidden="1" w:unhideWhenUsed="1"/>
+    <w:lsdException w:name="index 4" w:semiHidden="1" w:unhideWhenUsed="1"/>
+    <w:lsdException w:name="index 5" w:semiHidden="1" w:unhideWhenUsed="1"/>
+    <w:lsdException w:name="index 6" w:semiHidden="1" w:unhideWhenUsed="1"/>
+    <w:lsdException w:name="index 7" w:semiHidden="1" w:unhideWhenUsed="1"/>
+    <w:lsdException w:name="index 8" w:semiHidden="1" w:unhideWhenUsed="1"/>
+    <w:lsdException w:name="index 9" w:semiHidden="1" w:unhideWhenUsed="1"/>
+    <w:lsdException w:name="toc 1" w:semiHidden="1" w:uiPriority="39" w:unhideWhenUsed="1"/>
+    <w:lsdException w:name="toc 2" w:semiHidden="1" w:uiPriority="39" w:unhideWhenUsed="1"/>
+    <w:lsdException w:name="toc 3" w:semiHidden="1" w:uiPriority="39" w:unhideWhenUsed="1"/>
+    <w:lsdException w:name="toc 4" w:semiHidden="1" w:uiPriority="39" w:unhideWhenUsed="1"/>
+    <w:lsdException w:name="toc 5" w:semiHidden="1" w:uiPriority="39" w:unhideWhenUsed="1"/>
+    <w:lsdException w:name="toc 6" w:semiHidden="1" w:uiPriority="39" w:unhideWhenUsed="1"/>
+    <w:lsdException w:name="toc 7" w:semiHidden="1" w:uiPriority="39" w:unhideWhenUsed="1"/>
+    <w:lsdException w:name="toc 8" w:semiHidden="1" w:uiPriority="39" w:unhideWhenUsed="1"/>
+    <w:lsdException w:name="toc 9" w:semiHidden="1" w:uiPriority="39" w:unhideWhenUsed="1"/>
+    <w:lsdException w:name="Normal Indent" w:semiHidden="1" w:unhideWhenUsed="1"/>
+    <w:lsdException w:name="footnote text" w:semiHidden="1" w:unhideWhenUsed="1"/>
+    <w:lsdException w:name="annotation text" w:semiHidden="1" w:unhideWhenUsed="1"/>
+    <w:lsdException w:name="header" w:semiHidden="1" w:unhideWhenUsed="1"/>
+    <w:lsdException w:name="footer" w:semiHidden="1" w:unhideWhenUsed="1"/>
+    <w:lsdException w:name="index heading" w:semiHidden="1" w:unhideWhenUsed="1"/>
+    <w:lsdException w:name="caption" w:semiHidden="1" w:uiPriority="35" w:unhideWhenUsed="1" w:qFormat="1"/>
+    <w:lsdException w:name="table of figures" w:semiHidden="1" w:unhideWhenUsed="1"/>
+    <w:lsdException w:name="envelope address" w:semiHidden="1" w:unhideWhenUsed="1"/>
+    <w:lsdException w:name="envelope return" w:semiHidden="1" w:unhideWhenUsed="1"/>
+    <w:lsdException w:name="footnote reference" w:semiHidden="1" w:unhideWhenUsed="1"/>
+    <w:lsdException w:name="annotation reference" w:semiHidden="1" w:unhideWhenUsed="1"/>
+    <w:lsdException w:name="line number" w:semiHidden="1" w:unhideWhenUsed="1"/>
+    <w:lsdException w:name="page number" w:semiHidden="1" w:unhideWhenUsed="1"/>
+    <w:lsdException w:name="endnote reference" w:semiHidden="1" w:unhideWhenUsed="1"/>
+    <w:lsdException w:name="endnote text" w:semiHidden="1" w:unhideWhenUsed="1"/>
+    <w:lsdException w:name="table of authorities" w:semiHidden="1" w:unhideWhenUsed="1"/>
+    <w:lsdException w:name="macro" w:semiHidden="1" w:unhideWhenUsed="1"/>
+    <w:lsdException w:name="toa heading" w:semiHidden="1" w:unhideWhenUsed="1"/>
+    <w:lsdException w:name="List" w:semiHidden="1" w:unhideWhenUsed="1"/>
+    <w:lsdException w:name="List Bullet" w:semiHidden="1" w:unhideWhenUsed="1"/>
+    <w:lsdException w:name="List Number" w:semiHidden="1" w:unhideWhenUsed="1"/>
+    <w:lsdException w:name="List 2" w:semiHidden="1" w:unhideWhenUsed="1"/>
+    <w:lsdException w:name="List 3" w:semiHidden="1" w:unhideWhenUsed="1"/>
+    <w:lsdException w:name="List 4" w:semiHidden="1" w:unhideWhenUsed="1"/>
+    <w:lsdException w:name="List 5" w:semiHidden="1" w:unhideWhenUsed="1"/>
+    <w:lsdException w:name="List Bullet 2" w:semiHidden="1" w:unhideWhenUsed="1"/>
+    <w:lsdException w:name="List Bullet 3" w:semiHidden="1" w:unhideWhenUsed="1"/>
+    <w:lsdException w:name="List Bullet 4" w:semiHidden="1" w:unhideWhenUsed="1"/>
+    <w:lsdException w:name="List Bullet 5" w:semiHidden="1" w:unhideWhenUsed="1"/>
+    <w:lsdException w:name="List Number 2" w:semiHidden="1" w:unhideWhenUsed="1"/>
+    <w:lsdException w:name="List Number 3" w:semiHidden="1" w:unhideWhenUsed="1"/>
+    <w:lsdException w:name="List Number 4" w:semiHidden="1" w:unhideWhenUsed="1"/>
+    <w:lsdException w:name="List Number 5" w:semiHidden="1" w:unhideWhenUsed="1"/>
+    <w:lsdException w:name="Title" w:uiPriority="10" w:qFormat="1"/>
+    <w:lsdException w:name="Closing" w:semiHidden="1" w:unhideWhenUsed="1"/>
+    <w:lsdException w:name="Signature" w:semiHidden="1" w:unhideWhenUsed="1"/>
+    <w:lsdException w:name="Default Paragraph Font" w:semiHidden="1" w:uiPriority="1" w:unhideWhenUsed="1"/>
+    <w:lsdException w:name="Body Text" w:semiHidden="1" w:unhideWhenUsed="1"/>
+    <w:lsdException w:name="Body Text Indent" w:semiHidden="1" w:unhideWhenUsed="1"/>
+    <w:lsdException w:name="List Continue" w:semiHidden="1" w:unhideWhenUsed="1"/>
+    <w:lsdException w:name="List Continue 2" w:semiHidden="1" w:unhideWhenUsed="1"/>
+    <w:lsdException w:name="List Continue 3" w:semiHidden="1" w:unhideWhenUsed="1"/>
+    <w:lsdException w:name="List Continue 4" w:semiHidden="1" w:unhideWhenUsed="1"/>
+    <w:lsdException w:name="List Continue 5" w:semiHidden="1" w:unhideWhenUsed="1"/>
+    <w:lsdException w:name="Message Header" w:semiHidden="1" w:unhideWhenUsed="1"/>
+    <w:lsdException w:name="Subtitle" w:uiPriority="11" w:qFormat="1"/>
+    <w:lsdException w:name="Salutation" w:semiHidden="1" w:unhideWhenUsed="1"/>
+    <w:lsdException w:name="Date" w:semiHidden="1" w:unhideWhenUsed="1"/>
+    <w:lsdException w:name="Body Text First Indent" w:semiHidden="1" w:unhideWhenUsed="1"/>
+    <w:lsdException w:name="Body Text First Indent 2" w:semiHidden="1" w:unhideWhenUsed="1"/>
+    <w:lsdException w:name="Note Heading" w:semiHidden="1" w:unhideWhenUsed="1"/>
+    <w:lsdException w:name="Body Text 2" w:semiHidden="1" w:unhideWhenUsed="1"/>
+    <w:lsdException w:name="Body Text 3" w:semiHidden="1" w:unhideWhenUsed="1"/>
+    <w:lsdException w:name="Body Text Indent 2" w:semiHidden="1" w:unhideWhenUsed="1"/>
+    <w:lsdException w:name="Body Text Indent 3" w:semiHidden="1" w:unhideWhenUsed="1"/>
+    <w:lsdException w:name="Block Text" w:semiHidden="1" w:unhideWhenUsed="1"/>
+    <w:lsdException w:name="Hyperlink" w:semiHidden="1" w:unhideWhenUsed="1"/>
+    <w:lsdException w:name="FollowedHyperlink" w:semiHidden="1" w:unhideWhenUsed="1"/>
+    <w:lsdException w:name="Strong" w:uiPriority="22" w:qFormat="1"/>
+    <w:lsdException w:name="Emphasis" w:uiPriority="20" w:qFormat="1"/>
+    <w:lsdException w:name="Document Map" w:semiHidden="1" w:unhideWhenUsed="1"/>
+    <w:lsdException w:name="Plain Text" w:semiHidden="1" w:unhideWhenUsed="1"/>
+    <w:lsdException w:name="E-mail Signature" w:semiHidden="1" w:unhideWhenUsed="1"/>
+    <w:lsdException w:name="HTML Top of Form" w:semiHidden="1" w:unhideWhenUsed="1"/>
+    <w:lsdException w:name="HTML Bottom of Form" w:semiHidden="1" w:unhideWhenUsed="1"/>
+    <w:lsdException w:name="Normal (Web)" w:semiHidden="1" w:unhideWhenUsed="1"/>
+    <w:lsdException w:name="HTML Acronym" w:semiHidden="1" w:unhideWhenUsed="1"/>
+    <w:lsdException w:name="HTML Address" w:semiHidden="1" w:unhideWhenUsed="1"/>
+    <w:lsdException w:name="HTML Cite" w:semiHidden="1" w:unhideWhenUsed="1"/>
+    <w:lsdException w:name="HTML Code" w:semiHidden="1" w:unhideWhenUsed="1"/>
+    <w:lsdException w:name="HTML Definition" w:semiHidden="1" w:unhideWhenUsed="1"/>
+    <w:lsdException w:name="HTML Keyboard" w:semiHidden="1" w:unhideWhenUsed="1"/>
+    <w:lsdException w:name="HTML Preformatted" w:semiHidden="1" w:unhideWhenUsed="1"/>
+    <w:lsdException w:name="HTML Sample" w:semiHidden="1" w:unhideWhenUsed="1"/>
+    <w:lsdException w:name="HTML Typewriter" w:semiHidden="1" w:unhideWhenUsed="1"/>
+    <w:lsdException w:name="HTML Variable" w:semiHidden="1" w:unhideWhenUsed="1"/>
+    <w:lsdException w:name="Normal Table" w:semiHidden="1" w:unhideWhenUsed="1"/>
+    <w:lsdException w:name="annotation subject" w:semiHidden="1" w:unhideWhenUsed="1"/>
+    <w:lsdException w:name="No List" w:semiHidden="1" w:unhideWhenUsed="1"/>
+    <w:lsdException w:name="Outline List 1" w:semiHidden="1" w:unhideWhenUsed="1"/>
+    <w:lsdException w:name="Outline List 2" w:semiHidden="1" w:unhideWhenUsed="1"/>
+    <w:lsdException w:name="Outline List 3" w:semiHidden="1" w:unhideWhenUsed="1"/>
+    <w:lsdException w:name="Table Simple 1" w:semiHidden="1" w:unhideWhenUsed="1"/>
+    <w:lsdException w:name="Table Simple 2" w:semiHidden="1" w:unhideWhenUsed="1"/>
+    <w:lsdException w:name="Table Simple 3" w:semiHidden="1" w:unhideWhenUsed="1"/>
+    <w:lsdException w:name="Table Classic 1" w:semiHidden="1" w:unhideWhenUsed="1"/>
+    <w:lsdException w:name="Table Classic 2" w:semiHidden="1" w:unhideWhenUsed="1"/>
+    <w:lsdException w:name="Table Classic 3" w:semiHidden="1" w:unhideWhenUsed="1"/>
+    <w:lsdException w:name="Table Classic 4" w:semiHidden="1" w:unhideWhenUsed="1"/>
+    <w:lsdException w:name="Table Colorful 1" w:semiHidden="1" w:unhideWhenUsed="1"/>
+    <w:lsdException w:name="Table Colorful 2" w:semiHidden="1" w:unhideWhenUsed="1"/>
+    <w:lsdException w:name="Table Colorful 3" w:semiHidden="1" w:unhideWhenUsed="1"/>
+    <w:lsdException w:name="Table Columns 1" w:semiHidden="1" w:unhideWhenUsed="1"/>
+    <w:lsdException w:name="Table Columns 2" w:semiHidden="1" w:unhideWhenUsed="1"/>
+    <w:lsdException w:name="Table Columns 3" w:semiHidden="1" w:unhideWhenUsed="1"/>
+    <w:lsdException w:name="Table Columns 4" w:semiHidden="1" w:unhideWhenUsed="1"/>
+    <w:lsdException w:name="Table Columns 5" w:semiHidden="1" w:unhideWhenUsed="1"/>
+    <w:lsdException w:name="Table Grid 1" w:semiHidden="1" w:unhideWhenUsed="1"/>
+    <w:lsdException w:name="Table Grid 2" w:semiHidden="1" w:unhideWhenUsed="1"/>
+    <w:lsdException w:name="Table Grid 3" w:semiHidden="1" w:unhideWhenUsed="1"/>
+    <w:lsdException w:name="Table Grid 4" w:semiHidden="1" w:unhideWhenUsed="1"/>
+    <w:lsdException w:name="Table Grid 5" w:semiHidden="1" w:unhideWhenUsed="1"/>
+    <w:lsdException w:name="Table Grid 6" w:semiHidden="1" w:unhideWhenUsed="1"/>
+    <w:lsdException w:name="Table Grid 7" w:semiHidden="1" w:unhideWhenUsed="1"/>
+    <w:lsdException w:name="Table Grid 8" w:semiHidden="1" w:unhideWhenUsed="1"/>
+    <w:lsdException w:name="Table List 1" w:semiHidden="1" w:unhideWhenUsed="1"/>
+    <w:lsdException w:name="Table List 2" w:semiHidden="1" w:unhideWhenUsed="1"/>
+    <w:lsdException w:name="Table List 3" w:semiHidden="1" w:unhideWhenUsed="1"/>
+    <w:lsdException w:name="Table List 4" w:semiHidden="1" w:unhideWhenUsed="1"/>
+    <w:lsdException w:name="Table List 5" w:semiHidden="1" w:unhideWhenUsed="1"/>
+    <w:lsdException w:name="Table List 6" w:semiHidden="1" w:unhideWhenUsed="1"/>
+    <w:lsdException w:name="Table List 7" w:semiHidden="1" w:unhideWhenUsed="1"/>
+    <w:lsdException w:name="Table List 8" w:semiHidden="1" w:unhideWhenUsed="1"/>
+    <w:lsdException w:name="Table 3D effects 1" w:semiHidden="1" w:unhideWhenUsed="1"/>
+    <w:lsdException w:name="Table 3D effects 2" w:semiHidden="1" w:unhideWhenUsed="1"/>
+    <w:lsdException w:name="Table 3D effects 3" w:semiHidden="1" w:unhideWhenUsed="1"/>
+    <w:lsdException w:name="Table Contemporary" w:semiHidden="1" w:unhideWhenUsed="1"/>
+    <w:lsdException w:name="Table Elegant" w:semiHidden="1" w:unhideWhenUsed="1"/>
+    <w:lsdException w:name="Table Professional" w:semiHidden="1" w:unhideWhenUsed="1"/>
+    <w:lsdException w:name="Table Subtle 1" w:semiHidden="1" w:unhideWhenUsed="1"/>
+    <w:lsdException w:name="Table Subtle 2" w:semiHidden="1" w:unhideWhenUsed="1"/>
+    <w:lsdException w:name="Table Web 1" w:semiHidden="1" w:unhideWhenUsed="1"/>
+    <w:lsdException w:name="Table Web 2" w:semiHidden="1" w:unhideWhenUsed="1"/>
+    <w:lsdException w:name="Table Web 3" w:semiHidden="1" w:unhideWhenUsed="1"/>
+    <w:lsdException w:name="Balloon Text" w:semiHidden="1" w:unhideWhenUsed="1"/>
+    <w:lsdException w:name="Table Grid" w:uiPriority="39"/>
+    <w:lsdException w:name="Table Theme" w:semiHidden="1" w:unhideWhenUsed="1"/>
+    <w:lsdException w:name="Placeholder Text" w:semiHidden="1"/>
+    <w:lsdException w:name="No Spacing" w:uiPriority="1" w:qFormat="1"/>
+    <w:lsdException w:name="Light Shading" w:uiPriority="60"/>
+    <w:lsdException w:name="Light List" w:uiPriority="61"/>
+    <w:lsdException w:name="Light Grid" w:uiPriority="62"/>
+    <w:lsdException w:name="Medium Shading 1" w:uiPriority="63"/>
+    <w:lsdException w:name="Medium Shading 2" w:uiPriority="64"/>
+    <w:lsdException w:name="Medium List 1" w:uiPriority="65"/>
+    <w:lsdException w:name="Medium List 2" w:uiPriority="66"/>
+    <w:lsdException w:name="Medium Grid 1" w:uiPriority="67"/>
+    <w:lsdException w:name="Medium Grid 2" w:uiPriority="68"/>
+    <w:lsdException w:name="Medium Grid 3" w:uiPriority="69"/>
+    <w:lsdException w:name="Dark List" w:uiPriority="70"/>
+    <w:lsdException w:name="Colorful Shading" w:uiPriority="71"/>
+    <w:lsdException w:name="Colorful List" w:uiPriority="72"/>
+    <w:lsdException w:name="Colorful Grid" w:uiPriority="73"/>
+    <w:lsdException w:name="Light Shading Accent 1" w:uiPriority="60"/>
+    <w:lsdException w:name="Light List Accent 1" w:uiPriority="61"/>
+    <w:lsdException w:name="Light Grid Accent 1" w:uiPriority="62"/>
+    <w:lsdException w:name="Medium Shading 1 Accent 1" w:uiPriority="63"/>
+    <w:lsdException w:name="Medium Shading 2 Accent 1" w:uiPriority="64"/>
+    <w:lsdException w:name="Medium List 1 Accent 1" w:uiPriority="65"/>
+    <w:lsdException w:name="Revision" w:semiHidden="1"/>
+    <w:lsdException w:name="List Paragraph" w:uiPriority="34" w:qFormat="1"/>
+    <w:lsdException w:name="Quote" w:uiPriority="29" w:qFormat="1"/>
+    <w:lsdException w:name="Intense Quote" w:uiPriority="30" w:qFormat="1"/>
+    <w:lsdException w:name="Medium List 2 Accent 1" w:uiPriority="66"/>
+    <w:lsdException w:name="Medium Grid 1 Accent 1" w:uiPriority="67"/>
+    <w:lsdException w:name="Medium Grid 2 Accent 1" w:uiPriority="68"/>
+    <w:lsdException w:name="Medium Grid 3 Accent 1" w:uiPriority="69"/>
+    <w:lsdException w:name="Dark List Accent 1" w:uiPriority="70"/>
+    <w:lsdException w:name="Colorful Shading Accent 1" w:uiPriority="71"/>
+    <w:lsdException w:name="Colorful List Accent 1" w:uiPriority="72"/>
+    <w:lsdException w:name="Colorful Grid Accent 1" w:uiPriority="73"/>
+    <w:lsdException w:name="Light Shading Accent 2" w:uiPriority="60"/>
+    <w:lsdException w:name="Light List Accent 2" w:uiPriority="61"/>
+    <w:lsdException w:name="Light Grid Accent 2" w:uiPriority="62"/>
+    <w:lsdException w:name="Medium Shading 1 Accent 2" w:uiPriority="63"/>
+    <w:lsdException w:name="Medium Shading 2 Accent 2" w:uiPriority="64"/>
+    <w:lsdException w:name="Medium List 1 Accent 2" w:uiPriority="65"/>
+    <w:lsdException w:name="Medium List 2 Accent 2" w:uiPriority="66"/>
+    <w:lsdException w:name="Medium Grid 1 Accent 2" w:uiPriority="67"/>
+    <w:lsdException w:name="Medium Grid 2 Accent 2" w:uiPriority="68"/>
+    <w:lsdException w:name="Medium Grid 3 Accent 2" w:uiPriority="69"/>
+    <w:lsdException w:name="Dark List Accent 2" w:uiPriority="70"/>
+    <w:lsdException w:name="Colorful Shading Accent 2" w:uiPriority="71"/>
+    <w:lsdException w:name="Colorful List Accent 2" w:uiPriority="72"/>
+    <w:lsdException w:name="Colorful Grid Accent 2" w:uiPriority="73"/>
+    <w:lsdException w:name="Light Shading Accent 3" w:uiPriority="60"/>
+    <w:lsdException w:name="Light List Accent 3" w:uiPriority="61"/>
+    <w:lsdException w:name="Light Grid Accent 3" w:uiPriority="62"/>
+    <w:lsdException w:name="Medium Shading 1 Accent 3" w:uiPriority="63"/>
+    <w:lsdException w:name="Medium Shading 2 Accent 3" w:uiPriority="64"/>
+    <w:lsdException w:name="Medium List 1 Accent 3" w:uiPriority="65"/>
+    <w:lsdException w:name="Medium List 2 Accent 3" w:uiPriority="66"/>
+    <w:lsdException w:name="Medium Grid 1 Accent 3" w:uiPriority="67"/>
+    <w:lsdException w:name="Medium Grid 2 Accent 3" w:uiPriority="68"/>
+    <w:lsdException w:name="Medium Grid 3 Accent 3" w:uiPriority="69"/>
+    <w:lsdException w:name="Dark List Accent 3" w:uiPriority="70"/>
+    <w:lsdException w:name="Colorful Shading Accent 3" w:uiPriority="71"/>
+    <w:lsdException w:name="Colorful List Accent 3" w:uiPriority="72"/>
+    <w:lsdException w:name="Colorful Grid Accent 3" w:uiPriority="73"/>
+    <w:lsdException w:name="Light Shading Accent 4" w:uiPriority="60"/>
+    <w:lsdException w:name="Light List Accent 4" w:uiPriority="61"/>
+    <w:lsdException w:name="Light Grid Accent 4" w:uiPriority="62"/>
+    <w:lsdException w:name="Medium Shading 1 Accent 4" w:uiPriority="63"/>
+    <w:lsdException w:name="Medium Shading 2 Accent 4" w:uiPriority="64"/>
+    <w:lsdException w:name="Medium List 1 Accent 4" w:uiPriority="65"/>
+    <w:lsdException w:name="Medium List 2 Accent 4" w:uiPriority="66"/>
+    <w:lsdException w:name="Medium Grid 1 Accent 4" w:uiPriority="67"/>
+    <w:lsdException w:name="Medium Grid 2 Accent 4" w:uiPriority="68"/>
+    <w:lsdException w:name="Medium Grid 3 Accent 4" w:uiPriority="69"/>
+    <w:lsdException w:name="Dark List Accent 4" w:uiPriority="70"/>
+    <w:lsdException w:name="Colorful Shading Accent 4" w:uiPriority="71"/>
+    <w:lsdException w:name="Colorful List Accent 4" w:uiPriority="72"/>
+    <w:lsdException w:name="Colorful Grid Accent 4" w:uiPriority="73"/>
+    <w:lsdException w:name="Light Shading Accent 5" w:uiPriority="60"/>
+    <w:lsdException w:name="Light List Accent 5" w:uiPriority="61"/>
+    <w:lsdException w:name="Light Grid Accent 5" w:uiPriority="62"/>
+    <w:lsdException w:name="Medium Shading 1 Accent 5" w:uiPriority="63"/>
+    <w:lsdException w:name="Medium Shading 2 Accent 5" w:uiPriority="64"/>
+    <w:lsdException w:name="Medium List 1 Accent 5" w:uiPriority="65"/>
+    <w:lsdException w:name="Medium List 2 Accent 5" w:uiPriority="66"/>
+    <w:lsdException w:name="Medium Grid 1 Accent 5" w:uiPriority="67"/>
+    <w:lsdException w:name="Medium Grid 2 Accent 5" w:uiPriority="68"/>
+    <w:lsdException w:name="Medium Grid 3 Accent 5" w:uiPriority="69"/>
+    <w:lsdException w:name="Dark List Accent 5" w:uiPriority="70"/>
+    <w:lsdException w:name="Colorful Shading Accent 5" w:uiPriority="71"/>
+    <w:lsdException w:name="Colorful List Accent 5" w:uiPriority="72"/>
+    <w:lsdException w:name="Colorful Grid Accent 5" w:uiPriority="73"/>
+    <w:lsdException w:name="Light Shading Accent 6" w:uiPriority="60"/>
+    <w:lsdException w:name="Light List Accent 6" w:uiPriority="61"/>
+    <w:lsdException w:name="Light Grid Accent 6" w:uiPriority="62"/>
+    <w:lsdException w:name="Medium Shading 1 Accent 6" w:uiPriority="63"/>
+    <w:lsdException w:name="Medium Shading 2 Accent 6" w:uiPriority="64"/>
+    <w:lsdException w:name="Medium List 1 Accent 6" w:uiPriority="65"/>
+    <w:lsdException w:name="Medium List 2 Accent 6" w:uiPriority="66"/>
+    <w:lsdException w:name="Medium Grid 1 Accent 6" w:uiPriority="67"/>
+    <w:lsdException w:name="Medium Grid 2 Accent 6" w:uiPriority="68"/>
+    <w:lsdException w:name="Medium Grid 3 Accent 6" w:uiPriority="69"/>
+    <w:lsdException w:name="Dark List Accent 6" w:uiPriority="70"/>
+    <w:lsdException w:name="Colorful Shading Accent 6" w:uiPriority="71"/>
+    <w:lsdException w:name="Colorful List Accent 6" w:uiPriority="72"/>
+    <w:lsdException w:name="Colorful Grid Accent 6" w:uiPriority="73"/>
+    <w:lsdException w:name="Subtle Emphasis" w:uiPriority="19" w:qFormat="1"/>
+    <w:lsdException w:name="Intense Emphasis" w:uiPriority="21" w:qFormat="1"/>
+    <w:lsdException w:name="Subtle Reference" w:uiPriority="31" w:qFormat="1"/>
+    <w:lsdException w:name="Intense Reference" w:uiPriority="32" w:qFormat="1"/>
+    <w:lsdException w:name="Book Title" w:uiPriority="33" w:qFormat="1"/>
+    <w:lsdException w:name="Bibliography" w:semiHidden="1" w:uiPriority="37" w:unhideWhenUsed="1"/>
+    <w:lsdException w:name="TOC Heading" w:semiHidden="1" w:uiPriority="39" w:unhideWhenUsed="1" w:qFormat="1"/>
+    <w:lsdException w:name="Plain Table 1" w:uiPriority="41"/>
+    <w:lsdException w:name="Plain Table 2" w:uiPriority="42"/>
+    <w:lsdException w:name="Plain Table 3" w:uiPriority="43"/>
+    <w:lsdException w:name="Plain Table 4" w:uiPriority="44"/>
+    <w:lsdException w:name="Plain Table 5" w:uiPriority="45"/>
+    <w:lsdException w:name="Grid Table Light" w:uiPriority="40"/>
+    <w:lsdException w:name="Grid Table 1 Light" w:uiPriority="46"/>
+    <w:lsdException w:name="Grid Table 2" w:uiPriority="47"/>
+    <w:lsdException w:name="Grid Table 3" w:uiPriority="48"/>
+    <w:lsdException w:name="Grid Table 4" w:uiPriority="49"/>
+    <w:lsdException w:name="Grid Table 5 Dark" w:uiPriority="50"/>
+    <w:lsdException w:name="Grid Table 6 Colorful" w:uiPriority="51"/>
+    <w:lsdException w:name="Grid Table 7 Colorful" w:uiPriority="52"/>
+    <w:lsdException w:name="Grid Table 1 Light Accent 1" w:uiPriority="46"/>
+    <w:lsdException w:name="Grid Table 2 Accent 1" w:uiPriority="47"/>
+    <w:lsdException w:name="Grid Table 3 Accent 1" w:uiPriority="48"/>
+    <w:lsdException w:name="Grid Table 4 Accent 1" w:uiPriority="49"/>
+    <w:lsdException w:name="Grid Table 5 Dark Accent 1" w:uiPriority="50"/>
+    <w:lsdException w:name="Grid Table 6 Colorful Accent 1" w:uiPriority="51"/>
+    <w:lsdException w:name="Grid Table 7 Colorful Accent 1" w:uiPriority="52"/>
+    <w:lsdException w:name="Grid Table 1 Light Accent 2" w:uiPriority="46"/>
+    <w:lsdException w:name="Grid Table 2 Accent 2" w:uiPriority="47"/>
+    <w:lsdException w:name="Grid Table 3 Accent 2" w:uiPriority="48"/>
+    <w:lsdException w:name="Grid Table 4 Accent 2" w:uiPriority="49"/>
+    <w:lsdException w:name="Grid Table 5 Dark Accent 2" w:uiPriority="50"/>
+    <w:lsdException w:name="Grid Table 6 Colorful Accent 2" w:uiPriority="51"/>
+    <w:lsdException w:name="Grid Table 7 Colorful Accent 2" w:uiPriority="52"/>
+    <w:lsdException w:name="Grid Table 1 Light Accent 3" w:uiPriority="46"/>
+    <w:lsdException w:name="Grid Table 2 Accent 3" w:uiPriority="47"/>
+    <w:lsdException w:name="Grid Table 3 Accent 3" w:uiPriority="48"/>
+    <w:lsdException w:name="Grid Table 4 Accent 3" w:uiPriority="49"/>
+    <w:lsdException w:name="Grid Table 5 Dark Accent 3" w:uiPriority="50"/>
+    <w:lsdException w:name="Grid Table 6 Colorful Accent 3" w:uiPriority="51"/>
+    <w:lsdException w:name="Grid Table 7 Colorful Accent 3" w:uiPriority="52"/>
+    <w:lsdException w:name="Grid Table 1 Light Accent 4" w:uiPriority="46"/>
+    <w:lsdException w:name="Grid Table 2 Accent 4" w:uiPriority="47"/>
+    <w:lsdException w:name="Grid Table 3 Accent 4" w:uiPriority="48"/>
+    <w:lsdException w:name="Grid Table 4 Accent 4" w:uiPriority="49"/>
+    <w:lsdException w:name="Grid Table 5 Dark Accent 4" w:uiPriority="50"/>
+    <w:lsdException w:name="Grid Table 6 Colorful Accent 4" w:uiPriority="51"/>
+    <w:lsdException w:name="Grid Table 7 Colorful Accent 4" w:uiPriority="52"/>
+    <w:lsdException w:name="Grid Table 1 Light Accent 5" w:uiPriority="46"/>
+    <w:lsdException w:name="Grid Table 2 Accent 5" w:uiPriority="47"/>
+    <w:lsdException w:name="Grid Table 3 Accent 5" w:uiPriority="48"/>
+    <w:lsdException w:name="Grid Table 4 Accent 5" w:uiPriority="49"/>
+    <w:lsdException w:name="Grid Table 5 Dark Accent 5" w:uiPriority="50"/>
+    <w:lsdException w:name="Grid Table 6 Colorful Accent 5" w:uiPriority="51"/>
+    <w:lsdException w:name="Grid Table 7 Colorful Accent 5" w:uiPriority="52"/>
+    <w:lsdException w:name="Grid Table 1 Light Accent 6" w:uiPriority="46"/>
+    <w:lsdException w:name="Grid Table 2 Accent 6" w:uiPriority="47"/>
+    <w:lsdException w:name="Grid Table 3 Accent 6" w:uiPriority="48"/>
+    <w:lsdException w:name="Grid Table 4 Accent 6" w:uiPriority="49"/>
+    <w:lsdException w:name="Grid Table 5 Dark Accent 6" w:uiPriority="50"/>
+    <w:lsdException w:name="Grid Table 6 Colorful Accent 6" w:uiPriority="51"/>
+    <w:lsdException w:name="Grid Table 7 Colorful Accent 6" w:uiPriority="52"/>
+    <w:lsdException w:name="List Table 1 Light" w:uiPriority="46"/>
+    <w:lsdException w:name="List Table 2" w:uiPriority="47"/>
+    <w:lsdException w:name="List Table 3" w:uiPriority="48"/>
+    <w:lsdException w:name="List Table 4" w:uiPriority="49"/>
+    <w:lsdException w:name="List Table 5 Dark" w:uiPriority="50"/>
+    <w:lsdException w:name="List Table 6 Colorful" w:uiPriority="51"/>
+    <w:lsdException w:name="List Table 7 Colorful" w:uiPriority="52"/>
+    <w:lsdException w:name="List Table 1 Light Accent 1" w:uiPriority="46"/>
+    <w:lsdException w:name="List Table 2 Accent 1" w:uiPriority="47"/>
+    <w:lsdException w:name="List Table 3 Accent 1" w:uiPriority="48"/>
+    <w:lsdException w:name="List Table 4 Accent 1" w:uiPriority="49"/>
+    <w:lsdException w:name="List Table 5 Dark Accent 1" w:uiPriority="50"/>
+    <w:lsdException w:name="List Table 6 Colorful Accent 1" w:uiPriority="51"/>
+    <w:lsdException w:name="List Table 7 Colorful Accent 1" w:uiPriority="52"/>
+    <w:lsdException w:name="List Table 1 Light Accent 2" w:uiPriority="46"/>
+    <w:lsdException w:name="List Table 2 Accent 2" w:uiPriority="47"/>
+    <w:lsdException w:name="List Table 3 Accent 2" w:uiPriority="48"/>
+    <w:lsdException w:name="List Table 4 Accent 2" w:uiPriority="49"/>
+    <w:lsdException w:name="List Table 5 Dark Accent 2" w:uiPriority="50"/>
+    <w:lsdException w:name="List Table 6 Colorful Accent 2" w:uiPriority="51"/>
+    <w:lsdException w:name="List Table 7 Colorful Accent 2" w:uiPriority="52"/>
+    <w:lsdException w:name="List Table 1 Light Accent 3" w:uiPriority="46"/>
+    <w:lsdException w:name="List Table 2 Accent 3" w:uiPriority="47"/>
+    <w:lsdException w:name="List Table 3 Accent 3" w:uiPriority="48"/>
+    <w:lsdException w:name="List Table 4 Accent 3" w:uiPriority="49"/>
+    <w:lsdException w:name="List Table 5 Dark Accent 3" w:uiPriority="50"/>
+    <w:lsdException w:name="List Table 6 Colorful Accent 3" w:uiPriority="51"/>
+    <w:lsdException w:name="List Table 7 Colorful Accent 3" w:uiPriority="52"/>
+    <w:lsdException w:name="List Table 1 Light Accent 4" w:uiPriority="46"/>
+    <w:lsdException w:name="List Table 2 Accent 4" w:uiPriority="47"/>
+    <w:lsdException w:name="List Table 3 Accent 4" w:uiPriority="48"/>
+    <w:lsdException w:name="List Table 4 Accent 4" w:uiPriority="49"/>
+    <w:lsdException w:name="List Table 5 Dark Accent 4" w:uiPriority="50"/>
+    <w:lsdException w:name="List Table 6 Colorful Accent 4" w:uiPriority="51"/>
+    <w:lsdException w:name="List Table 7 Colorful Accent 4" w:uiPriority="52"/>
+    <w:lsdException w:name="List Table 1 Light Accent 5" w:uiPriority="46"/>
+    <w:lsdException w:name="List Table 2 Accent 5" w:uiPriority="47"/>
+    <w:lsdException w:name="List Table 3 Accent 5" w:uiPriority="48"/>
+    <w:lsdException w:name="List Table 4 Accent 5" w:uiPriority="49"/>
+    <w:lsdException w:name="List Table 5 Dark Accent 5" w:uiPriority="50"/>
+    <w:lsdException w:name="List Table 6 Colorful Accent 5" w:uiPriority="51"/>
+    <w:lsdException w:name="List Table 7 Colorful Accent 5" w:uiPriority="52"/>
+    <w:lsdException w:name="List Table 1 Light Accent 6" w:uiPriority="46"/>
+    <w:lsdException w:name="List Table 2 Accent 6" w:uiPriority="47"/>
+    <w:lsdException w:name="List Table 3 Accent 6" w:uiPriority="48"/>
+    <w:lsdException w:name="List Table 4 Accent 6" w:uiPriority="49"/>
+    <w:lsdException w:name="List Table 5 Dark Accent 6" w:uiPriority="50"/>
+    <w:lsdException w:name="List Table 6 Colorful Accent 6" w:uiPriority="51"/>
+    <w:lsdException w:name="List Table 7 Colorful Accent 6" w:uiPriority="52"/>
   </w:latentStyles>
   <w:style w:type="paragraph" w:default="1" w:styleId="Normal">
     <w:name w:val="Normal"/>
@@ -3125,7 +3983,6 @@
     <w:uiPriority w:val="99"/>
     <w:semiHidden/>
     <w:unhideWhenUsed/>
-    <w:qFormat/>
     <w:tblPr>
       <w:tblInd w:w="0" w:type="dxa"/>
       <w:tblCellMar>
@@ -3402,7 +4259,6 @@
       <w:spacing w:after="0" w:line="240" w:lineRule="auto"/>
     </w:pPr>
     <w:tblPr>
-      <w:tblInd w:w="0" w:type="dxa"/>
       <w:tblBorders>
         <w:top w:val="single" w:sz="4" w:space="0" w:color="auto"/>
         <w:left w:val="single" w:sz="4" w:space="0" w:color="auto"/>
@@ -3411,15 +4267,9 @@
         <w:insideH w:val="single" w:sz="4" w:space="0" w:color="auto"/>
         <w:insideV w:val="single" w:sz="4" w:space="0" w:color="auto"/>
       </w:tblBorders>
-      <w:tblCellMar>
-        <w:top w:w="0" w:type="dxa"/>
-        <w:left w:w="108" w:type="dxa"/>
-        <w:bottom w:w="0" w:type="dxa"/>
-        <w:right w:w="108" w:type="dxa"/>
-      </w:tblCellMar>
     </w:tblPr>
   </w:style>
-  <w:style w:type="table" w:customStyle="1" w:styleId="PlainTable1">
+  <w:style w:type="table" w:styleId="PlainTable1">
     <w:name w:val="Plain Table 1"/>
     <w:basedOn w:val="TableNormal"/>
     <w:uiPriority w:val="41"/>
@@ -3430,7 +4280,6 @@
     <w:tblPr>
       <w:tblStyleRowBandSize w:val="1"/>
       <w:tblStyleColBandSize w:val="1"/>
-      <w:tblInd w:w="0" w:type="dxa"/>
       <w:tblBorders>
         <w:top w:val="single" w:sz="4" w:space="0" w:color="BFBFBF" w:themeColor="background1" w:themeShade="BF"/>
         <w:left w:val="single" w:sz="4" w:space="0" w:color="BFBFBF" w:themeColor="background1" w:themeShade="BF"/>
@@ -3439,12 +4288,6 @@
         <w:insideH w:val="single" w:sz="4" w:space="0" w:color="BFBFBF" w:themeColor="background1" w:themeShade="BF"/>
         <w:insideV w:val="single" w:sz="4" w:space="0" w:color="BFBFBF" w:themeColor="background1" w:themeShade="BF"/>
       </w:tblBorders>
-      <w:tblCellMar>
-        <w:top w:w="0" w:type="dxa"/>
-        <w:left w:w="108" w:type="dxa"/>
-        <w:bottom w:w="0" w:type="dxa"/>
-        <w:right w:w="108" w:type="dxa"/>
-      </w:tblCellMar>
     </w:tblPr>
     <w:tblStylePr w:type="firstRow">
       <w:rPr>
@@ -3489,41 +4332,11 @@
       </w:tcPr>
     </w:tblStylePr>
   </w:style>
-  <w:style w:type="paragraph" w:styleId="BalloonText">
-    <w:name w:val="Balloon Text"/>
-    <w:basedOn w:val="Normal"/>
-    <w:link w:val="BalloonTextChar"/>
-    <w:uiPriority w:val="99"/>
-    <w:semiHidden/>
-    <w:unhideWhenUsed/>
-    <w:rsid w:val="0021368F"/>
-    <w:pPr>
-      <w:spacing w:line="240" w:lineRule="auto"/>
-    </w:pPr>
-    <w:rPr>
-      <w:rFonts w:ascii="Tahoma" w:hAnsi="Tahoma" w:cs="Tahoma"/>
-      <w:sz w:val="16"/>
-      <w:szCs w:val="16"/>
-    </w:rPr>
-  </w:style>
-  <w:style w:type="character" w:customStyle="1" w:styleId="BalloonTextChar">
-    <w:name w:val="Balloon Text Char"/>
-    <w:basedOn w:val="DefaultParagraphFont"/>
-    <w:link w:val="BalloonText"/>
-    <w:uiPriority w:val="99"/>
-    <w:semiHidden/>
-    <w:rsid w:val="0021368F"/>
-    <w:rPr>
-      <w:rFonts w:ascii="Tahoma" w:hAnsi="Tahoma" w:cs="Tahoma"/>
-      <w:sz w:val="16"/>
-      <w:szCs w:val="16"/>
-    </w:rPr>
-  </w:style>
 </w:styles>
 </file>
 
 <file path=word/glossary/document.xml><?xml version="1.0" encoding="utf-8"?>
-<w:glossaryDocument xmlns:ve="http://schemas.openxmlformats.org/markup-compatibility/2006" xmlns:o="urn:schemas-microsoft-com:office:office" xmlns:r="http://schemas.openxmlformats.org/officeDocument/2006/relationships" xmlns:m="http://schemas.openxmlformats.org/officeDocument/2006/math" xmlns:v="urn:schemas-microsoft-com:vml" xmlns:wp="http://schemas.openxmlformats.org/drawingml/2006/wordprocessingDrawing" xmlns:w10="urn:schemas-microsoft-com:office:word" xmlns:w="http://schemas.openxmlformats.org/wordprocessingml/2006/main" xmlns:wne="http://schemas.microsoft.com/office/word/2006/wordml">
+<w:glossaryDocument xmlns:wpc="http://schemas.microsoft.com/office/word/2010/wordprocessingCanvas" xmlns:mc="http://schemas.openxmlformats.org/markup-compatibility/2006" xmlns:o="urn:schemas-microsoft-com:office:office" xmlns:r="http://schemas.openxmlformats.org/officeDocument/2006/relationships" xmlns:m="http://schemas.openxmlformats.org/officeDocument/2006/math" xmlns:v="urn:schemas-microsoft-com:vml" xmlns:wp14="http://schemas.microsoft.com/office/word/2010/wordprocessingDrawing" xmlns:wp="http://schemas.openxmlformats.org/drawingml/2006/wordprocessingDrawing" xmlns:w10="urn:schemas-microsoft-com:office:word" xmlns:w="http://schemas.openxmlformats.org/wordprocessingml/2006/main" xmlns:w14="http://schemas.microsoft.com/office/word/2010/wordml" xmlns:w15="http://schemas.microsoft.com/office/word/2012/wordml" xmlns:wpg="http://schemas.microsoft.com/office/word/2010/wordprocessingGroup" xmlns:wpi="http://schemas.microsoft.com/office/word/2010/wordprocessingInk" xmlns:wne="http://schemas.microsoft.com/office/word/2006/wordml" xmlns:wps="http://schemas.microsoft.com/office/word/2010/wordprocessingShape" mc:Ignorable="w14 w15 wp14">
   <w:docParts>
     <w:docPart>
       <w:docPartPr>
@@ -3556,7 +4369,7 @@
 </file>
 
 <file path=word/glossary/fontTable.xml><?xml version="1.0" encoding="utf-8"?>
-<w:fonts xmlns:r="http://schemas.openxmlformats.org/officeDocument/2006/relationships" xmlns:w="http://schemas.openxmlformats.org/wordprocessingml/2006/main">
+<w:fonts xmlns:mc="http://schemas.openxmlformats.org/markup-compatibility/2006" xmlns:r="http://schemas.openxmlformats.org/officeDocument/2006/relationships" xmlns:w="http://schemas.openxmlformats.org/wordprocessingml/2006/main" xmlns:w14="http://schemas.microsoft.com/office/word/2010/wordml" xmlns:w15="http://schemas.microsoft.com/office/word/2012/wordml" mc:Ignorable="w14 w15">
   <w:font w:name="Segoe UI">
     <w:panose1 w:val="020B0502040204020203"/>
     <w:charset w:val="00"/>
@@ -3566,24 +4379,24 @@
   </w:font>
   <w:font w:name="Calibri">
     <w:panose1 w:val="020F0502020204030204"/>
-    <w:charset w:val="A3"/>
+    <w:charset w:val="00"/>
     <w:family w:val="swiss"/>
     <w:pitch w:val="variable"/>
-    <w:sig w:usb0="E10002FF" w:usb1="4000ACFF" w:usb2="00000009" w:usb3="00000000" w:csb0="0000019F" w:csb1="00000000"/>
+    <w:sig w:usb0="E00002FF" w:usb1="4000ACFF" w:usb2="00000001" w:usb3="00000000" w:csb0="0000019F" w:csb1="00000000"/>
   </w:font>
   <w:font w:name="Courier New">
     <w:panose1 w:val="02070309020205020404"/>
-    <w:charset w:val="A3"/>
+    <w:charset w:val="00"/>
     <w:family w:val="modern"/>
     <w:pitch w:val="fixed"/>
-    <w:sig w:usb0="E0002AFF" w:usb1="C0007843" w:usb2="00000009" w:usb3="00000000" w:csb0="000001FF" w:csb1="00000000"/>
+    <w:sig w:usb0="E0002EFF" w:usb1="C0007843" w:usb2="00000009" w:usb3="00000000" w:csb0="000001FF" w:csb1="00000000"/>
   </w:font>
   <w:font w:name="Times New Roman">
     <w:panose1 w:val="02020603050405020304"/>
-    <w:charset w:val="A3"/>
+    <w:charset w:val="00"/>
     <w:family w:val="roman"/>
     <w:pitch w:val="variable"/>
-    <w:sig w:usb0="E0002AFF" w:usb1="C0007841" w:usb2="00000009" w:usb3="00000000" w:csb0="000001FF" w:csb1="00000000"/>
+    <w:sig w:usb0="E0002EFF" w:usb1="C0007843" w:usb2="00000009" w:usb3="00000000" w:csb0="000001FF" w:csb1="00000000"/>
   </w:font>
   <w:font w:name="Wingdings">
     <w:panose1 w:val="05000000000000000000"/>
@@ -3601,47 +4414,37 @@
   </w:font>
   <w:font w:name="Calibri Light">
     <w:panose1 w:val="020F0302020204030204"/>
-    <w:charset w:val="A3"/>
+    <w:charset w:val="00"/>
     <w:family w:val="swiss"/>
     <w:pitch w:val="variable"/>
     <w:sig w:usb0="A00002EF" w:usb1="4000207B" w:usb2="00000000" w:usb3="00000000" w:csb0="0000019F" w:csb1="00000000"/>
-  </w:font>
-  <w:font w:name="Tahoma">
-    <w:panose1 w:val="020B0604030504040204"/>
-    <w:charset w:val="A3"/>
-    <w:family w:val="swiss"/>
-    <w:pitch w:val="variable"/>
-    <w:sig w:usb0="E1002EFF" w:usb1="C000605B" w:usb2="00000029" w:usb3="00000000" w:csb0="000101FF" w:csb1="00000000"/>
-  </w:font>
-  <w:font w:name="Cambria">
-    <w:panose1 w:val="02040503050406030204"/>
-    <w:charset w:val="A3"/>
-    <w:family w:val="roman"/>
-    <w:pitch w:val="variable"/>
-    <w:sig w:usb0="E00002FF" w:usb1="400004FF" w:usb2="00000000" w:usb3="00000000" w:csb0="0000019F" w:csb1="00000000"/>
   </w:font>
 </w:fonts>
 </file>
 
 <file path=word/glossary/settings.xml><?xml version="1.0" encoding="utf-8"?>
-<w:settings xmlns:o="urn:schemas-microsoft-com:office:office" xmlns:r="http://schemas.openxmlformats.org/officeDocument/2006/relationships" xmlns:m="http://schemas.openxmlformats.org/officeDocument/2006/math" xmlns:v="urn:schemas-microsoft-com:vml" xmlns:w10="urn:schemas-microsoft-com:office:word" xmlns:w="http://schemas.openxmlformats.org/wordprocessingml/2006/main" xmlns:sl="http://schemas.openxmlformats.org/schemaLibrary/2006/main">
+<w:settings xmlns:mc="http://schemas.openxmlformats.org/markup-compatibility/2006" xmlns:o="urn:schemas-microsoft-com:office:office" xmlns:r="http://schemas.openxmlformats.org/officeDocument/2006/relationships" xmlns:m="http://schemas.openxmlformats.org/officeDocument/2006/math" xmlns:v="urn:schemas-microsoft-com:vml" xmlns:w10="urn:schemas-microsoft-com:office:word" xmlns:w="http://schemas.openxmlformats.org/wordprocessingml/2006/main" xmlns:w14="http://schemas.microsoft.com/office/word/2010/wordml" xmlns:w15="http://schemas.microsoft.com/office/word/2012/wordml" xmlns:sl="http://schemas.openxmlformats.org/schemaLibrary/2006/main" mc:Ignorable="w14 w15">
   <w:view w:val="normal"/>
   <w:defaultTabStop w:val="720"/>
   <w:characterSpacingControl w:val="doNotCompress"/>
   <w:compat>
     <w:useFELayout/>
+    <w:compatSetting w:name="compatibilityMode" w:uri="http://schemas.microsoft.com/office/word" w:val="15"/>
+    <w:compatSetting w:name="overrideTableStyleFontSizeAndJustification" w:uri="http://schemas.microsoft.com/office/word" w:val="1"/>
+    <w:compatSetting w:name="enableOpenTypeFeatures" w:uri="http://schemas.microsoft.com/office/word" w:val="1"/>
+    <w:compatSetting w:name="doNotFlipMirrorIndents" w:uri="http://schemas.microsoft.com/office/word" w:val="1"/>
+    <w:compatSetting w:name="differentiateMultirowTableHeaders" w:uri="http://schemas.microsoft.com/office/word" w:val="1"/>
   </w:compat>
   <w:rsids>
     <w:rsidRoot w:val="00043948"/>
     <w:rsid w:val="00043948"/>
-    <w:rsid w:val="007E0DE7"/>
     <w:rsid w:val="00B52608"/>
   </w:rsids>
   <m:mathPr>
     <m:mathFont m:val="Cambria Math"/>
     <m:brkBin m:val="before"/>
     <m:brkBinSub m:val="--"/>
-    <m:smallFrac/>
+    <m:smallFrac m:val="0"/>
     <m:dispDef/>
     <m:lMargin m:val="0"/>
     <m:rMargin m:val="0"/>
@@ -3650,15 +4453,16 @@
     <m:intLim m:val="subSup"/>
     <m:naryLim m:val="undOvr"/>
   </m:mathPr>
-  <w:themeFontLang w:val="vi-VN"/>
+  <w:themeFontLang w:val="en-US"/>
   <w:clrSchemeMapping w:bg1="light1" w:t1="dark1" w:bg2="light2" w:t2="dark2" w:accent1="accent1" w:accent2="accent2" w:accent3="accent3" w:accent4="accent4" w:accent5="accent5" w:accent6="accent6" w:hyperlink="hyperlink" w:followedHyperlink="followedHyperlink"/>
   <w:decimalSymbol w:val="."/>
   <w:listSeparator w:val=","/>
+  <w15:chartTrackingRefBased/>
 </w:settings>
 </file>
 
 <file path=word/glossary/styles.xml><?xml version="1.0" encoding="utf-8"?>
-<w:styles xmlns:r="http://schemas.openxmlformats.org/officeDocument/2006/relationships" xmlns:w="http://schemas.openxmlformats.org/wordprocessingml/2006/main">
+<w:styles xmlns:mc="http://schemas.openxmlformats.org/markup-compatibility/2006" xmlns:r="http://schemas.openxmlformats.org/officeDocument/2006/relationships" xmlns:w="http://schemas.openxmlformats.org/wordprocessingml/2006/main" xmlns:w14="http://schemas.microsoft.com/office/word/2010/wordml" xmlns:w15="http://schemas.microsoft.com/office/word/2012/wordml" mc:Ignorable="w14 w15">
   <w:docDefaults>
     <w:rPrDefault>
       <w:rPr>
@@ -3674,149 +4478,382 @@
       </w:pPr>
     </w:pPrDefault>
   </w:docDefaults>
-  <w:latentStyles w:defLockedState="0" w:defUIPriority="99" w:defSemiHidden="1" w:defUnhideWhenUsed="1" w:defQFormat="0" w:count="267">
-    <w:lsdException w:name="Normal" w:semiHidden="0" w:uiPriority="0" w:unhideWhenUsed="0" w:qFormat="1"/>
-    <w:lsdException w:name="heading 1" w:semiHidden="0" w:uiPriority="9" w:unhideWhenUsed="0" w:qFormat="1"/>
-    <w:lsdException w:name="heading 2" w:uiPriority="9" w:qFormat="1"/>
-    <w:lsdException w:name="heading 3" w:uiPriority="9" w:qFormat="1"/>
-    <w:lsdException w:name="heading 4" w:uiPriority="9" w:qFormat="1"/>
-    <w:lsdException w:name="heading 5" w:uiPriority="9" w:qFormat="1"/>
-    <w:lsdException w:name="heading 6" w:uiPriority="9" w:qFormat="1"/>
-    <w:lsdException w:name="heading 7" w:uiPriority="9" w:qFormat="1"/>
-    <w:lsdException w:name="heading 8" w:uiPriority="9" w:qFormat="1"/>
-    <w:lsdException w:name="heading 9" w:uiPriority="9" w:qFormat="1"/>
-    <w:lsdException w:name="toc 1" w:uiPriority="39"/>
-    <w:lsdException w:name="toc 2" w:uiPriority="39"/>
-    <w:lsdException w:name="toc 3" w:uiPriority="39"/>
-    <w:lsdException w:name="toc 4" w:uiPriority="39"/>
-    <w:lsdException w:name="toc 5" w:uiPriority="39"/>
-    <w:lsdException w:name="toc 6" w:uiPriority="39"/>
-    <w:lsdException w:name="toc 7" w:uiPriority="39"/>
-    <w:lsdException w:name="toc 8" w:uiPriority="39"/>
-    <w:lsdException w:name="toc 9" w:uiPriority="39"/>
-    <w:lsdException w:name="caption" w:uiPriority="35" w:qFormat="1"/>
-    <w:lsdException w:name="Title" w:semiHidden="0" w:uiPriority="10" w:unhideWhenUsed="0" w:qFormat="1"/>
-    <w:lsdException w:name="Default Paragraph Font" w:uiPriority="1"/>
-    <w:lsdException w:name="Subtitle" w:semiHidden="0" w:uiPriority="11" w:unhideWhenUsed="0" w:qFormat="1"/>
-    <w:lsdException w:name="Strong" w:semiHidden="0" w:uiPriority="22" w:unhideWhenUsed="0" w:qFormat="1"/>
-    <w:lsdException w:name="Emphasis" w:semiHidden="0" w:uiPriority="20" w:unhideWhenUsed="0" w:qFormat="1"/>
-    <w:lsdException w:name="Table Grid" w:semiHidden="0" w:uiPriority="39" w:unhideWhenUsed="0"/>
-    <w:lsdException w:name="Placeholder Text" w:unhideWhenUsed="0"/>
-    <w:lsdException w:name="No Spacing" w:semiHidden="0" w:uiPriority="1" w:unhideWhenUsed="0" w:qFormat="1"/>
-    <w:lsdException w:name="Light Shading" w:semiHidden="0" w:uiPriority="60" w:unhideWhenUsed="0"/>
-    <w:lsdException w:name="Light List" w:semiHidden="0" w:uiPriority="61" w:unhideWhenUsed="0"/>
-    <w:lsdException w:name="Light Grid" w:semiHidden="0" w:uiPriority="62" w:unhideWhenUsed="0"/>
-    <w:lsdException w:name="Medium Shading 1" w:semiHidden="0" w:uiPriority="63" w:unhideWhenUsed="0"/>
-    <w:lsdException w:name="Medium Shading 2" w:semiHidden="0" w:uiPriority="64" w:unhideWhenUsed="0"/>
-    <w:lsdException w:name="Medium List 1" w:semiHidden="0" w:uiPriority="65" w:unhideWhenUsed="0"/>
-    <w:lsdException w:name="Medium List 2" w:semiHidden="0" w:uiPriority="66" w:unhideWhenUsed="0"/>
-    <w:lsdException w:name="Medium Grid 1" w:semiHidden="0" w:uiPriority="67" w:unhideWhenUsed="0"/>
-    <w:lsdException w:name="Medium Grid 2" w:semiHidden="0" w:uiPriority="68" w:unhideWhenUsed="0"/>
-    <w:lsdException w:name="Medium Grid 3" w:semiHidden="0" w:uiPriority="69" w:unhideWhenUsed="0"/>
-    <w:lsdException w:name="Dark List" w:semiHidden="0" w:uiPriority="70" w:unhideWhenUsed="0"/>
-    <w:lsdException w:name="Colorful Shading" w:semiHidden="0" w:uiPriority="71" w:unhideWhenUsed="0"/>
-    <w:lsdException w:name="Colorful List" w:semiHidden="0" w:uiPriority="72" w:unhideWhenUsed="0"/>
-    <w:lsdException w:name="Colorful Grid" w:semiHidden="0" w:uiPriority="73" w:unhideWhenUsed="0"/>
-    <w:lsdException w:name="Light Shading Accent 1" w:semiHidden="0" w:uiPriority="60" w:unhideWhenUsed="0"/>
-    <w:lsdException w:name="Light List Accent 1" w:semiHidden="0" w:uiPriority="61" w:unhideWhenUsed="0"/>
-    <w:lsdException w:name="Light Grid Accent 1" w:semiHidden="0" w:uiPriority="62" w:unhideWhenUsed="0"/>
-    <w:lsdException w:name="Medium Shading 1 Accent 1" w:semiHidden="0" w:uiPriority="63" w:unhideWhenUsed="0"/>
-    <w:lsdException w:name="Medium Shading 2 Accent 1" w:semiHidden="0" w:uiPriority="64" w:unhideWhenUsed="0"/>
-    <w:lsdException w:name="Medium List 1 Accent 1" w:semiHidden="0" w:uiPriority="65" w:unhideWhenUsed="0"/>
-    <w:lsdException w:name="Revision" w:unhideWhenUsed="0"/>
-    <w:lsdException w:name="List Paragraph" w:semiHidden="0" w:uiPriority="34" w:unhideWhenUsed="0" w:qFormat="1"/>
-    <w:lsdException w:name="Quote" w:semiHidden="0" w:uiPriority="29" w:unhideWhenUsed="0" w:qFormat="1"/>
-    <w:lsdException w:name="Intense Quote" w:semiHidden="0" w:uiPriority="30" w:unhideWhenUsed="0" w:qFormat="1"/>
-    <w:lsdException w:name="Medium List 2 Accent 1" w:semiHidden="0" w:uiPriority="66" w:unhideWhenUsed="0"/>
-    <w:lsdException w:name="Medium Grid 1 Accent 1" w:semiHidden="0" w:uiPriority="67" w:unhideWhenUsed="0"/>
-    <w:lsdException w:name="Medium Grid 2 Accent 1" w:semiHidden="0" w:uiPriority="68" w:unhideWhenUsed="0"/>
-    <w:lsdException w:name="Medium Grid 3 Accent 1" w:semiHidden="0" w:uiPriority="69" w:unhideWhenUsed="0"/>
-    <w:lsdException w:name="Dark List Accent 1" w:semiHidden="0" w:uiPriority="70" w:unhideWhenUsed="0"/>
-    <w:lsdException w:name="Colorful Shading Accent 1" w:semiHidden="0" w:uiPriority="71" w:unhideWhenUsed="0"/>
-    <w:lsdException w:name="Colorful List Accent 1" w:semiHidden="0" w:uiPriority="72" w:unhideWhenUsed="0"/>
-    <w:lsdException w:name="Colorful Grid Accent 1" w:semiHidden="0" w:uiPriority="73" w:unhideWhenUsed="0"/>
-    <w:lsdException w:name="Light Shading Accent 2" w:semiHidden="0" w:uiPriority="60" w:unhideWhenUsed="0"/>
-    <w:lsdException w:name="Light List Accent 2" w:semiHidden="0" w:uiPriority="61" w:unhideWhenUsed="0"/>
-    <w:lsdException w:name="Light Grid Accent 2" w:semiHidden="0" w:uiPriority="62" w:unhideWhenUsed="0"/>
-    <w:lsdException w:name="Medium Shading 1 Accent 2" w:semiHidden="0" w:uiPriority="63" w:unhideWhenUsed="0"/>
-    <w:lsdException w:name="Medium Shading 2 Accent 2" w:semiHidden="0" w:uiPriority="64" w:unhideWhenUsed="0"/>
-    <w:lsdException w:name="Medium List 1 Accent 2" w:semiHidden="0" w:uiPriority="65" w:unhideWhenUsed="0"/>
-    <w:lsdException w:name="Medium List 2 Accent 2" w:semiHidden="0" w:uiPriority="66" w:unhideWhenUsed="0"/>
-    <w:lsdException w:name="Medium Grid 1 Accent 2" w:semiHidden="0" w:uiPriority="67" w:unhideWhenUsed="0"/>
-    <w:lsdException w:name="Medium Grid 2 Accent 2" w:semiHidden="0" w:uiPriority="68" w:unhideWhenUsed="0"/>
-    <w:lsdException w:name="Medium Grid 3 Accent 2" w:semiHidden="0" w:uiPriority="69" w:unhideWhenUsed="0"/>
-    <w:lsdException w:name="Dark List Accent 2" w:semiHidden="0" w:uiPriority="70" w:unhideWhenUsed="0"/>
-    <w:lsdException w:name="Colorful Shading Accent 2" w:semiHidden="0" w:uiPriority="71" w:unhideWhenUsed="0"/>
-    <w:lsdException w:name="Colorful List Accent 2" w:semiHidden="0" w:uiPriority="72" w:unhideWhenUsed="0"/>
-    <w:lsdException w:name="Colorful Grid Accent 2" w:semiHidden="0" w:uiPriority="73" w:unhideWhenUsed="0"/>
-    <w:lsdException w:name="Light Shading Accent 3" w:semiHidden="0" w:uiPriority="60" w:unhideWhenUsed="0"/>
-    <w:lsdException w:name="Light List Accent 3" w:semiHidden="0" w:uiPriority="61" w:unhideWhenUsed="0"/>
-    <w:lsdException w:name="Light Grid Accent 3" w:semiHidden="0" w:uiPriority="62" w:unhideWhenUsed="0"/>
-    <w:lsdException w:name="Medium Shading 1 Accent 3" w:semiHidden="0" w:uiPriority="63" w:unhideWhenUsed="0"/>
-    <w:lsdException w:name="Medium Shading 2 Accent 3" w:semiHidden="0" w:uiPriority="64" w:unhideWhenUsed="0"/>
-    <w:lsdException w:name="Medium List 1 Accent 3" w:semiHidden="0" w:uiPriority="65" w:unhideWhenUsed="0"/>
-    <w:lsdException w:name="Medium List 2 Accent 3" w:semiHidden="0" w:uiPriority="66" w:unhideWhenUsed="0"/>
-    <w:lsdException w:name="Medium Grid 1 Accent 3" w:semiHidden="0" w:uiPriority="67" w:unhideWhenUsed="0"/>
-    <w:lsdException w:name="Medium Grid 2 Accent 3" w:semiHidden="0" w:uiPriority="68" w:unhideWhenUsed="0"/>
-    <w:lsdException w:name="Medium Grid 3 Accent 3" w:semiHidden="0" w:uiPriority="69" w:unhideWhenUsed="0"/>
-    <w:lsdException w:name="Dark List Accent 3" w:semiHidden="0" w:uiPriority="70" w:unhideWhenUsed="0"/>
-    <w:lsdException w:name="Colorful Shading Accent 3" w:semiHidden="0" w:uiPriority="71" w:unhideWhenUsed="0"/>
-    <w:lsdException w:name="Colorful List Accent 3" w:semiHidden="0" w:uiPriority="72" w:unhideWhenUsed="0"/>
-    <w:lsdException w:name="Colorful Grid Accent 3" w:semiHidden="0" w:uiPriority="73" w:unhideWhenUsed="0"/>
-    <w:lsdException w:name="Light Shading Accent 4" w:semiHidden="0" w:uiPriority="60" w:unhideWhenUsed="0"/>
-    <w:lsdException w:name="Light List Accent 4" w:semiHidden="0" w:uiPriority="61" w:unhideWhenUsed="0"/>
-    <w:lsdException w:name="Light Grid Accent 4" w:semiHidden="0" w:uiPriority="62" w:unhideWhenUsed="0"/>
-    <w:lsdException w:name="Medium Shading 1 Accent 4" w:semiHidden="0" w:uiPriority="63" w:unhideWhenUsed="0"/>
-    <w:lsdException w:name="Medium Shading 2 Accent 4" w:semiHidden="0" w:uiPriority="64" w:unhideWhenUsed="0"/>
-    <w:lsdException w:name="Medium List 1 Accent 4" w:semiHidden="0" w:uiPriority="65" w:unhideWhenUsed="0"/>
-    <w:lsdException w:name="Medium List 2 Accent 4" w:semiHidden="0" w:uiPriority="66" w:unhideWhenUsed="0"/>
-    <w:lsdException w:name="Medium Grid 1 Accent 4" w:semiHidden="0" w:uiPriority="67" w:unhideWhenUsed="0"/>
-    <w:lsdException w:name="Medium Grid 2 Accent 4" w:semiHidden="0" w:uiPriority="68" w:unhideWhenUsed="0"/>
-    <w:lsdException w:name="Medium Grid 3 Accent 4" w:semiHidden="0" w:uiPriority="69" w:unhideWhenUsed="0"/>
-    <w:lsdException w:name="Dark List Accent 4" w:semiHidden="0" w:uiPriority="70" w:unhideWhenUsed="0"/>
-    <w:lsdException w:name="Colorful Shading Accent 4" w:semiHidden="0" w:uiPriority="71" w:unhideWhenUsed="0"/>
-    <w:lsdException w:name="Colorful List Accent 4" w:semiHidden="0" w:uiPriority="72" w:unhideWhenUsed="0"/>
-    <w:lsdException w:name="Colorful Grid Accent 4" w:semiHidden="0" w:uiPriority="73" w:unhideWhenUsed="0"/>
-    <w:lsdException w:name="Light Shading Accent 5" w:semiHidden="0" w:uiPriority="60" w:unhideWhenUsed="0"/>
-    <w:lsdException w:name="Light List Accent 5" w:semiHidden="0" w:uiPriority="61" w:unhideWhenUsed="0"/>
-    <w:lsdException w:name="Light Grid Accent 5" w:semiHidden="0" w:uiPriority="62" w:unhideWhenUsed="0"/>
-    <w:lsdException w:name="Medium Shading 1 Accent 5" w:semiHidden="0" w:uiPriority="63" w:unhideWhenUsed="0"/>
-    <w:lsdException w:name="Medium Shading 2 Accent 5" w:semiHidden="0" w:uiPriority="64" w:unhideWhenUsed="0"/>
-    <w:lsdException w:name="Medium List 1 Accent 5" w:semiHidden="0" w:uiPriority="65" w:unhideWhenUsed="0"/>
-    <w:lsdException w:name="Medium List 2 Accent 5" w:semiHidden="0" w:uiPriority="66" w:unhideWhenUsed="0"/>
-    <w:lsdException w:name="Medium Grid 1 Accent 5" w:semiHidden="0" w:uiPriority="67" w:unhideWhenUsed="0"/>
-    <w:lsdException w:name="Medium Grid 2 Accent 5" w:semiHidden="0" w:uiPriority="68" w:unhideWhenUsed="0"/>
-    <w:lsdException w:name="Medium Grid 3 Accent 5" w:semiHidden="0" w:uiPriority="69" w:unhideWhenUsed="0"/>
-    <w:lsdException w:name="Dark List Accent 5" w:semiHidden="0" w:uiPriority="70" w:unhideWhenUsed="0"/>
-    <w:lsdException w:name="Colorful Shading Accent 5" w:semiHidden="0" w:uiPriority="71" w:unhideWhenUsed="0"/>
-    <w:lsdException w:name="Colorful List Accent 5" w:semiHidden="0" w:uiPriority="72" w:unhideWhenUsed="0"/>
-    <w:lsdException w:name="Colorful Grid Accent 5" w:semiHidden="0" w:uiPriority="73" w:unhideWhenUsed="0"/>
-    <w:lsdException w:name="Light Shading Accent 6" w:semiHidden="0" w:uiPriority="60" w:unhideWhenUsed="0"/>
-    <w:lsdException w:name="Light List Accent 6" w:semiHidden="0" w:uiPriority="61" w:unhideWhenUsed="0"/>
-    <w:lsdException w:name="Light Grid Accent 6" w:semiHidden="0" w:uiPriority="62" w:unhideWhenUsed="0"/>
-    <w:lsdException w:name="Medium Shading 1 Accent 6" w:semiHidden="0" w:uiPriority="63" w:unhideWhenUsed="0"/>
-    <w:lsdException w:name="Medium Shading 2 Accent 6" w:semiHidden="0" w:uiPriority="64" w:unhideWhenUsed="0"/>
-    <w:lsdException w:name="Medium List 1 Accent 6" w:semiHidden="0" w:uiPriority="65" w:unhideWhenUsed="0"/>
-    <w:lsdException w:name="Medium List 2 Accent 6" w:semiHidden="0" w:uiPriority="66" w:unhideWhenUsed="0"/>
-    <w:lsdException w:name="Medium Grid 1 Accent 6" w:semiHidden="0" w:uiPriority="67" w:unhideWhenUsed="0"/>
-    <w:lsdException w:name="Medium Grid 2 Accent 6" w:semiHidden="0" w:uiPriority="68" w:unhideWhenUsed="0"/>
-    <w:lsdException w:name="Medium Grid 3 Accent 6" w:semiHidden="0" w:uiPriority="69" w:unhideWhenUsed="0"/>
-    <w:lsdException w:name="Dark List Accent 6" w:semiHidden="0" w:uiPriority="70" w:unhideWhenUsed="0"/>
-    <w:lsdException w:name="Colorful Shading Accent 6" w:semiHidden="0" w:uiPriority="71" w:unhideWhenUsed="0"/>
-    <w:lsdException w:name="Colorful List Accent 6" w:semiHidden="0" w:uiPriority="72" w:unhideWhenUsed="0"/>
-    <w:lsdException w:name="Colorful Grid Accent 6" w:semiHidden="0" w:uiPriority="73" w:unhideWhenUsed="0"/>
-    <w:lsdException w:name="Subtle Emphasis" w:semiHidden="0" w:uiPriority="19" w:unhideWhenUsed="0" w:qFormat="1"/>
-    <w:lsdException w:name="Intense Emphasis" w:semiHidden="0" w:uiPriority="21" w:unhideWhenUsed="0" w:qFormat="1"/>
-    <w:lsdException w:name="Subtle Reference" w:semiHidden="0" w:uiPriority="31" w:unhideWhenUsed="0" w:qFormat="1"/>
-    <w:lsdException w:name="Intense Reference" w:semiHidden="0" w:uiPriority="32" w:unhideWhenUsed="0" w:qFormat="1"/>
-    <w:lsdException w:name="Book Title" w:semiHidden="0" w:uiPriority="33" w:unhideWhenUsed="0" w:qFormat="1"/>
-    <w:lsdException w:name="Bibliography" w:uiPriority="37"/>
-    <w:lsdException w:name="TOC Heading" w:uiPriority="39" w:qFormat="1"/>
+  <w:latentStyles w:defLockedState="0" w:defUIPriority="99" w:defSemiHidden="0" w:defUnhideWhenUsed="0" w:defQFormat="0" w:count="371">
+    <w:lsdException w:name="Normal" w:uiPriority="0" w:qFormat="1"/>
+    <w:lsdException w:name="heading 1" w:uiPriority="9" w:qFormat="1"/>
+    <w:lsdException w:name="heading 2" w:semiHidden="1" w:uiPriority="9" w:unhideWhenUsed="1" w:qFormat="1"/>
+    <w:lsdException w:name="heading 3" w:semiHidden="1" w:uiPriority="9" w:unhideWhenUsed="1" w:qFormat="1"/>
+    <w:lsdException w:name="heading 4" w:semiHidden="1" w:uiPriority="9" w:unhideWhenUsed="1" w:qFormat="1"/>
+    <w:lsdException w:name="heading 5" w:semiHidden="1" w:uiPriority="9" w:unhideWhenUsed="1" w:qFormat="1"/>
+    <w:lsdException w:name="heading 6" w:semiHidden="1" w:uiPriority="9" w:unhideWhenUsed="1" w:qFormat="1"/>
+    <w:lsdException w:name="heading 7" w:semiHidden="1" w:uiPriority="9" w:unhideWhenUsed="1" w:qFormat="1"/>
+    <w:lsdException w:name="heading 8" w:semiHidden="1" w:uiPriority="9" w:unhideWhenUsed="1" w:qFormat="1"/>
+    <w:lsdException w:name="heading 9" w:semiHidden="1" w:uiPriority="9" w:unhideWhenUsed="1" w:qFormat="1"/>
+    <w:lsdException w:name="index 1" w:semiHidden="1" w:unhideWhenUsed="1"/>
+    <w:lsdException w:name="index 2" w:semiHidden="1" w:unhideWhenUsed="1"/>
+    <w:lsdException w:name="index 3" w:semiHidden="1" w:unhideWhenUsed="1"/>
+    <w:lsdException w:name="index 4" w:semiHidden="1" w:unhideWhenUsed="1"/>
+    <w:lsdException w:name="index 5" w:semiHidden="1" w:unhideWhenUsed="1"/>
+    <w:lsdException w:name="index 6" w:semiHidden="1" w:unhideWhenUsed="1"/>
+    <w:lsdException w:name="index 7" w:semiHidden="1" w:unhideWhenUsed="1"/>
+    <w:lsdException w:name="index 8" w:semiHidden="1" w:unhideWhenUsed="1"/>
+    <w:lsdException w:name="index 9" w:semiHidden="1" w:unhideWhenUsed="1"/>
+    <w:lsdException w:name="toc 1" w:semiHidden="1" w:uiPriority="39" w:unhideWhenUsed="1"/>
+    <w:lsdException w:name="toc 2" w:semiHidden="1" w:uiPriority="39" w:unhideWhenUsed="1"/>
+    <w:lsdException w:name="toc 3" w:semiHidden="1" w:uiPriority="39" w:unhideWhenUsed="1"/>
+    <w:lsdException w:name="toc 4" w:semiHidden="1" w:uiPriority="39" w:unhideWhenUsed="1"/>
+    <w:lsdException w:name="toc 5" w:semiHidden="1" w:uiPriority="39" w:unhideWhenUsed="1"/>
+    <w:lsdException w:name="toc 6" w:semiHidden="1" w:uiPriority="39" w:unhideWhenUsed="1"/>
+    <w:lsdException w:name="toc 7" w:semiHidden="1" w:uiPriority="39" w:unhideWhenUsed="1"/>
+    <w:lsdException w:name="toc 8" w:semiHidden="1" w:uiPriority="39" w:unhideWhenUsed="1"/>
+    <w:lsdException w:name="toc 9" w:semiHidden="1" w:uiPriority="39" w:unhideWhenUsed="1"/>
+    <w:lsdException w:name="Normal Indent" w:semiHidden="1" w:unhideWhenUsed="1"/>
+    <w:lsdException w:name="footnote text" w:semiHidden="1" w:unhideWhenUsed="1"/>
+    <w:lsdException w:name="annotation text" w:semiHidden="1" w:unhideWhenUsed="1"/>
+    <w:lsdException w:name="header" w:semiHidden="1" w:unhideWhenUsed="1"/>
+    <w:lsdException w:name="footer" w:semiHidden="1" w:unhideWhenUsed="1"/>
+    <w:lsdException w:name="index heading" w:semiHidden="1" w:unhideWhenUsed="1"/>
+    <w:lsdException w:name="caption" w:semiHidden="1" w:uiPriority="35" w:unhideWhenUsed="1" w:qFormat="1"/>
+    <w:lsdException w:name="table of figures" w:semiHidden="1" w:unhideWhenUsed="1"/>
+    <w:lsdException w:name="envelope address" w:semiHidden="1" w:unhideWhenUsed="1"/>
+    <w:lsdException w:name="envelope return" w:semiHidden="1" w:unhideWhenUsed="1"/>
+    <w:lsdException w:name="footnote reference" w:semiHidden="1" w:unhideWhenUsed="1"/>
+    <w:lsdException w:name="annotation reference" w:semiHidden="1" w:unhideWhenUsed="1"/>
+    <w:lsdException w:name="line number" w:semiHidden="1" w:unhideWhenUsed="1"/>
+    <w:lsdException w:name="page number" w:semiHidden="1" w:unhideWhenUsed="1"/>
+    <w:lsdException w:name="endnote reference" w:semiHidden="1" w:unhideWhenUsed="1"/>
+    <w:lsdException w:name="endnote text" w:semiHidden="1" w:unhideWhenUsed="1"/>
+    <w:lsdException w:name="table of authorities" w:semiHidden="1" w:unhideWhenUsed="1"/>
+    <w:lsdException w:name="macro" w:semiHidden="1" w:unhideWhenUsed="1"/>
+    <w:lsdException w:name="toa heading" w:semiHidden="1" w:unhideWhenUsed="1"/>
+    <w:lsdException w:name="List" w:semiHidden="1" w:unhideWhenUsed="1"/>
+    <w:lsdException w:name="List Bullet" w:semiHidden="1" w:unhideWhenUsed="1"/>
+    <w:lsdException w:name="List Number" w:semiHidden="1" w:unhideWhenUsed="1"/>
+    <w:lsdException w:name="List 2" w:semiHidden="1" w:unhideWhenUsed="1"/>
+    <w:lsdException w:name="List 3" w:semiHidden="1" w:unhideWhenUsed="1"/>
+    <w:lsdException w:name="List 4" w:semiHidden="1" w:unhideWhenUsed="1"/>
+    <w:lsdException w:name="List 5" w:semiHidden="1" w:unhideWhenUsed="1"/>
+    <w:lsdException w:name="List Bullet 2" w:semiHidden="1" w:unhideWhenUsed="1"/>
+    <w:lsdException w:name="List Bullet 3" w:semiHidden="1" w:unhideWhenUsed="1"/>
+    <w:lsdException w:name="List Bullet 4" w:semiHidden="1" w:unhideWhenUsed="1"/>
+    <w:lsdException w:name="List Bullet 5" w:semiHidden="1" w:unhideWhenUsed="1"/>
+    <w:lsdException w:name="List Number 2" w:semiHidden="1" w:unhideWhenUsed="1"/>
+    <w:lsdException w:name="List Number 3" w:semiHidden="1" w:unhideWhenUsed="1"/>
+    <w:lsdException w:name="List Number 4" w:semiHidden="1" w:unhideWhenUsed="1"/>
+    <w:lsdException w:name="List Number 5" w:semiHidden="1" w:unhideWhenUsed="1"/>
+    <w:lsdException w:name="Title" w:uiPriority="10" w:qFormat="1"/>
+    <w:lsdException w:name="Closing" w:semiHidden="1" w:unhideWhenUsed="1"/>
+    <w:lsdException w:name="Signature" w:semiHidden="1" w:unhideWhenUsed="1"/>
+    <w:lsdException w:name="Default Paragraph Font" w:semiHidden="1" w:uiPriority="1" w:unhideWhenUsed="1"/>
+    <w:lsdException w:name="Body Text" w:semiHidden="1" w:unhideWhenUsed="1"/>
+    <w:lsdException w:name="Body Text Indent" w:semiHidden="1" w:unhideWhenUsed="1"/>
+    <w:lsdException w:name="List Continue" w:semiHidden="1" w:unhideWhenUsed="1"/>
+    <w:lsdException w:name="List Continue 2" w:semiHidden="1" w:unhideWhenUsed="1"/>
+    <w:lsdException w:name="List Continue 3" w:semiHidden="1" w:unhideWhenUsed="1"/>
+    <w:lsdException w:name="List Continue 4" w:semiHidden="1" w:unhideWhenUsed="1"/>
+    <w:lsdException w:name="List Continue 5" w:semiHidden="1" w:unhideWhenUsed="1"/>
+    <w:lsdException w:name="Message Header" w:semiHidden="1" w:unhideWhenUsed="1"/>
+    <w:lsdException w:name="Subtitle" w:uiPriority="11" w:qFormat="1"/>
+    <w:lsdException w:name="Salutation" w:semiHidden="1" w:unhideWhenUsed="1"/>
+    <w:lsdException w:name="Date" w:semiHidden="1" w:unhideWhenUsed="1"/>
+    <w:lsdException w:name="Body Text First Indent" w:semiHidden="1" w:unhideWhenUsed="1"/>
+    <w:lsdException w:name="Body Text First Indent 2" w:semiHidden="1" w:unhideWhenUsed="1"/>
+    <w:lsdException w:name="Note Heading" w:semiHidden="1" w:unhideWhenUsed="1"/>
+    <w:lsdException w:name="Body Text 2" w:semiHidden="1" w:unhideWhenUsed="1"/>
+    <w:lsdException w:name="Body Text 3" w:semiHidden="1" w:unhideWhenUsed="1"/>
+    <w:lsdException w:name="Body Text Indent 2" w:semiHidden="1" w:unhideWhenUsed="1"/>
+    <w:lsdException w:name="Body Text Indent 3" w:semiHidden="1" w:unhideWhenUsed="1"/>
+    <w:lsdException w:name="Block Text" w:semiHidden="1" w:unhideWhenUsed="1"/>
+    <w:lsdException w:name="Hyperlink" w:semiHidden="1" w:unhideWhenUsed="1"/>
+    <w:lsdException w:name="FollowedHyperlink" w:semiHidden="1" w:unhideWhenUsed="1"/>
+    <w:lsdException w:name="Strong" w:uiPriority="22" w:qFormat="1"/>
+    <w:lsdException w:name="Emphasis" w:uiPriority="20" w:qFormat="1"/>
+    <w:lsdException w:name="Document Map" w:semiHidden="1" w:unhideWhenUsed="1"/>
+    <w:lsdException w:name="Plain Text" w:semiHidden="1" w:unhideWhenUsed="1"/>
+    <w:lsdException w:name="E-mail Signature" w:semiHidden="1" w:unhideWhenUsed="1"/>
+    <w:lsdException w:name="HTML Top of Form" w:semiHidden="1" w:unhideWhenUsed="1"/>
+    <w:lsdException w:name="HTML Bottom of Form" w:semiHidden="1" w:unhideWhenUsed="1"/>
+    <w:lsdException w:name="Normal (Web)" w:semiHidden="1" w:unhideWhenUsed="1"/>
+    <w:lsdException w:name="HTML Acronym" w:semiHidden="1" w:unhideWhenUsed="1"/>
+    <w:lsdException w:name="HTML Address" w:semiHidden="1" w:unhideWhenUsed="1"/>
+    <w:lsdException w:name="HTML Cite" w:semiHidden="1" w:unhideWhenUsed="1"/>
+    <w:lsdException w:name="HTML Code" w:semiHidden="1" w:unhideWhenUsed="1"/>
+    <w:lsdException w:name="HTML Definition" w:semiHidden="1" w:unhideWhenUsed="1"/>
+    <w:lsdException w:name="HTML Keyboard" w:semiHidden="1" w:unhideWhenUsed="1"/>
+    <w:lsdException w:name="HTML Preformatted" w:semiHidden="1" w:unhideWhenUsed="1"/>
+    <w:lsdException w:name="HTML Sample" w:semiHidden="1" w:unhideWhenUsed="1"/>
+    <w:lsdException w:name="HTML Typewriter" w:semiHidden="1" w:unhideWhenUsed="1"/>
+    <w:lsdException w:name="HTML Variable" w:semiHidden="1" w:unhideWhenUsed="1"/>
+    <w:lsdException w:name="Normal Table" w:semiHidden="1" w:unhideWhenUsed="1"/>
+    <w:lsdException w:name="annotation subject" w:semiHidden="1" w:unhideWhenUsed="1"/>
+    <w:lsdException w:name="No List" w:semiHidden="1" w:unhideWhenUsed="1"/>
+    <w:lsdException w:name="Outline List 1" w:semiHidden="1" w:unhideWhenUsed="1"/>
+    <w:lsdException w:name="Outline List 2" w:semiHidden="1" w:unhideWhenUsed="1"/>
+    <w:lsdException w:name="Outline List 3" w:semiHidden="1" w:unhideWhenUsed="1"/>
+    <w:lsdException w:name="Table Simple 1" w:semiHidden="1" w:unhideWhenUsed="1"/>
+    <w:lsdException w:name="Table Simple 2" w:semiHidden="1" w:unhideWhenUsed="1"/>
+    <w:lsdException w:name="Table Simple 3" w:semiHidden="1" w:unhideWhenUsed="1"/>
+    <w:lsdException w:name="Table Classic 1" w:semiHidden="1" w:unhideWhenUsed="1"/>
+    <w:lsdException w:name="Table Classic 2" w:semiHidden="1" w:unhideWhenUsed="1"/>
+    <w:lsdException w:name="Table Classic 3" w:semiHidden="1" w:unhideWhenUsed="1"/>
+    <w:lsdException w:name="Table Classic 4" w:semiHidden="1" w:unhideWhenUsed="1"/>
+    <w:lsdException w:name="Table Colorful 1" w:semiHidden="1" w:unhideWhenUsed="1"/>
+    <w:lsdException w:name="Table Colorful 2" w:semiHidden="1" w:unhideWhenUsed="1"/>
+    <w:lsdException w:name="Table Colorful 3" w:semiHidden="1" w:unhideWhenUsed="1"/>
+    <w:lsdException w:name="Table Columns 1" w:semiHidden="1" w:unhideWhenUsed="1"/>
+    <w:lsdException w:name="Table Columns 2" w:semiHidden="1" w:unhideWhenUsed="1"/>
+    <w:lsdException w:name="Table Columns 3" w:semiHidden="1" w:unhideWhenUsed="1"/>
+    <w:lsdException w:name="Table Columns 4" w:semiHidden="1" w:unhideWhenUsed="1"/>
+    <w:lsdException w:name="Table Columns 5" w:semiHidden="1" w:unhideWhenUsed="1"/>
+    <w:lsdException w:name="Table Grid 1" w:semiHidden="1" w:unhideWhenUsed="1"/>
+    <w:lsdException w:name="Table Grid 2" w:semiHidden="1" w:unhideWhenUsed="1"/>
+    <w:lsdException w:name="Table Grid 3" w:semiHidden="1" w:unhideWhenUsed="1"/>
+    <w:lsdException w:name="Table Grid 4" w:semiHidden="1" w:unhideWhenUsed="1"/>
+    <w:lsdException w:name="Table Grid 5" w:semiHidden="1" w:unhideWhenUsed="1"/>
+    <w:lsdException w:name="Table Grid 6" w:semiHidden="1" w:unhideWhenUsed="1"/>
+    <w:lsdException w:name="Table Grid 7" w:semiHidden="1" w:unhideWhenUsed="1"/>
+    <w:lsdException w:name="Table Grid 8" w:semiHidden="1" w:unhideWhenUsed="1"/>
+    <w:lsdException w:name="Table List 1" w:semiHidden="1" w:unhideWhenUsed="1"/>
+    <w:lsdException w:name="Table List 2" w:semiHidden="1" w:unhideWhenUsed="1"/>
+    <w:lsdException w:name="Table List 3" w:semiHidden="1" w:unhideWhenUsed="1"/>
+    <w:lsdException w:name="Table List 4" w:semiHidden="1" w:unhideWhenUsed="1"/>
+    <w:lsdException w:name="Table List 5" w:semiHidden="1" w:unhideWhenUsed="1"/>
+    <w:lsdException w:name="Table List 6" w:semiHidden="1" w:unhideWhenUsed="1"/>
+    <w:lsdException w:name="Table List 7" w:semiHidden="1" w:unhideWhenUsed="1"/>
+    <w:lsdException w:name="Table List 8" w:semiHidden="1" w:unhideWhenUsed="1"/>
+    <w:lsdException w:name="Table 3D effects 1" w:semiHidden="1" w:unhideWhenUsed="1"/>
+    <w:lsdException w:name="Table 3D effects 2" w:semiHidden="1" w:unhideWhenUsed="1"/>
+    <w:lsdException w:name="Table 3D effects 3" w:semiHidden="1" w:unhideWhenUsed="1"/>
+    <w:lsdException w:name="Table Contemporary" w:semiHidden="1" w:unhideWhenUsed="1"/>
+    <w:lsdException w:name="Table Elegant" w:semiHidden="1" w:unhideWhenUsed="1"/>
+    <w:lsdException w:name="Table Professional" w:semiHidden="1" w:unhideWhenUsed="1"/>
+    <w:lsdException w:name="Table Subtle 1" w:semiHidden="1" w:unhideWhenUsed="1"/>
+    <w:lsdException w:name="Table Subtle 2" w:semiHidden="1" w:unhideWhenUsed="1"/>
+    <w:lsdException w:name="Table Web 1" w:semiHidden="1" w:unhideWhenUsed="1"/>
+    <w:lsdException w:name="Table Web 2" w:semiHidden="1" w:unhideWhenUsed="1"/>
+    <w:lsdException w:name="Table Web 3" w:semiHidden="1" w:unhideWhenUsed="1"/>
+    <w:lsdException w:name="Balloon Text" w:semiHidden="1" w:unhideWhenUsed="1"/>
+    <w:lsdException w:name="Table Grid" w:uiPriority="39"/>
+    <w:lsdException w:name="Table Theme" w:semiHidden="1" w:unhideWhenUsed="1"/>
+    <w:lsdException w:name="Placeholder Text" w:semiHidden="1"/>
+    <w:lsdException w:name="No Spacing" w:uiPriority="1" w:qFormat="1"/>
+    <w:lsdException w:name="Light Shading" w:uiPriority="60"/>
+    <w:lsdException w:name="Light List" w:uiPriority="61"/>
+    <w:lsdException w:name="Light Grid" w:uiPriority="62"/>
+    <w:lsdException w:name="Medium Shading 1" w:uiPriority="63"/>
+    <w:lsdException w:name="Medium Shading 2" w:uiPriority="64"/>
+    <w:lsdException w:name="Medium List 1" w:uiPriority="65"/>
+    <w:lsdException w:name="Medium List 2" w:uiPriority="66"/>
+    <w:lsdException w:name="Medium Grid 1" w:uiPriority="67"/>
+    <w:lsdException w:name="Medium Grid 2" w:uiPriority="68"/>
+    <w:lsdException w:name="Medium Grid 3" w:uiPriority="69"/>
+    <w:lsdException w:name="Dark List" w:uiPriority="70"/>
+    <w:lsdException w:name="Colorful Shading" w:uiPriority="71"/>
+    <w:lsdException w:name="Colorful List" w:uiPriority="72"/>
+    <w:lsdException w:name="Colorful Grid" w:uiPriority="73"/>
+    <w:lsdException w:name="Light Shading Accent 1" w:uiPriority="60"/>
+    <w:lsdException w:name="Light List Accent 1" w:uiPriority="61"/>
+    <w:lsdException w:name="Light Grid Accent 1" w:uiPriority="62"/>
+    <w:lsdException w:name="Medium Shading 1 Accent 1" w:uiPriority="63"/>
+    <w:lsdException w:name="Medium Shading 2 Accent 1" w:uiPriority="64"/>
+    <w:lsdException w:name="Medium List 1 Accent 1" w:uiPriority="65"/>
+    <w:lsdException w:name="Revision" w:semiHidden="1"/>
+    <w:lsdException w:name="List Paragraph" w:uiPriority="34" w:qFormat="1"/>
+    <w:lsdException w:name="Quote" w:uiPriority="29" w:qFormat="1"/>
+    <w:lsdException w:name="Intense Quote" w:uiPriority="30" w:qFormat="1"/>
+    <w:lsdException w:name="Medium List 2 Accent 1" w:uiPriority="66"/>
+    <w:lsdException w:name="Medium Grid 1 Accent 1" w:uiPriority="67"/>
+    <w:lsdException w:name="Medium Grid 2 Accent 1" w:uiPriority="68"/>
+    <w:lsdException w:name="Medium Grid 3 Accent 1" w:uiPriority="69"/>
+    <w:lsdException w:name="Dark List Accent 1" w:uiPriority="70"/>
+    <w:lsdException w:name="Colorful Shading Accent 1" w:uiPriority="71"/>
+    <w:lsdException w:name="Colorful List Accent 1" w:uiPriority="72"/>
+    <w:lsdException w:name="Colorful Grid Accent 1" w:uiPriority="73"/>
+    <w:lsdException w:name="Light Shading Accent 2" w:uiPriority="60"/>
+    <w:lsdException w:name="Light List Accent 2" w:uiPriority="61"/>
+    <w:lsdException w:name="Light Grid Accent 2" w:uiPriority="62"/>
+    <w:lsdException w:name="Medium Shading 1 Accent 2" w:uiPriority="63"/>
+    <w:lsdException w:name="Medium Shading 2 Accent 2" w:uiPriority="64"/>
+    <w:lsdException w:name="Medium List 1 Accent 2" w:uiPriority="65"/>
+    <w:lsdException w:name="Medium List 2 Accent 2" w:uiPriority="66"/>
+    <w:lsdException w:name="Medium Grid 1 Accent 2" w:uiPriority="67"/>
+    <w:lsdException w:name="Medium Grid 2 Accent 2" w:uiPriority="68"/>
+    <w:lsdException w:name="Medium Grid 3 Accent 2" w:uiPriority="69"/>
+    <w:lsdException w:name="Dark List Accent 2" w:uiPriority="70"/>
+    <w:lsdException w:name="Colorful Shading Accent 2" w:uiPriority="71"/>
+    <w:lsdException w:name="Colorful List Accent 2" w:uiPriority="72"/>
+    <w:lsdException w:name="Colorful Grid Accent 2" w:uiPriority="73"/>
+    <w:lsdException w:name="Light Shading Accent 3" w:uiPriority="60"/>
+    <w:lsdException w:name="Light List Accent 3" w:uiPriority="61"/>
+    <w:lsdException w:name="Light Grid Accent 3" w:uiPriority="62"/>
+    <w:lsdException w:name="Medium Shading 1 Accent 3" w:uiPriority="63"/>
+    <w:lsdException w:name="Medium Shading 2 Accent 3" w:uiPriority="64"/>
+    <w:lsdException w:name="Medium List 1 Accent 3" w:uiPriority="65"/>
+    <w:lsdException w:name="Medium List 2 Accent 3" w:uiPriority="66"/>
+    <w:lsdException w:name="Medium Grid 1 Accent 3" w:uiPriority="67"/>
+    <w:lsdException w:name="Medium Grid 2 Accent 3" w:uiPriority="68"/>
+    <w:lsdException w:name="Medium Grid 3 Accent 3" w:uiPriority="69"/>
+    <w:lsdException w:name="Dark List Accent 3" w:uiPriority="70"/>
+    <w:lsdException w:name="Colorful Shading Accent 3" w:uiPriority="71"/>
+    <w:lsdException w:name="Colorful List Accent 3" w:uiPriority="72"/>
+    <w:lsdException w:name="Colorful Grid Accent 3" w:uiPriority="73"/>
+    <w:lsdException w:name="Light Shading Accent 4" w:uiPriority="60"/>
+    <w:lsdException w:name="Light List Accent 4" w:uiPriority="61"/>
+    <w:lsdException w:name="Light Grid Accent 4" w:uiPriority="62"/>
+    <w:lsdException w:name="Medium Shading 1 Accent 4" w:uiPriority="63"/>
+    <w:lsdException w:name="Medium Shading 2 Accent 4" w:uiPriority="64"/>
+    <w:lsdException w:name="Medium List 1 Accent 4" w:uiPriority="65"/>
+    <w:lsdException w:name="Medium List 2 Accent 4" w:uiPriority="66"/>
+    <w:lsdException w:name="Medium Grid 1 Accent 4" w:uiPriority="67"/>
+    <w:lsdException w:name="Medium Grid 2 Accent 4" w:uiPriority="68"/>
+    <w:lsdException w:name="Medium Grid 3 Accent 4" w:uiPriority="69"/>
+    <w:lsdException w:name="Dark List Accent 4" w:uiPriority="70"/>
+    <w:lsdException w:name="Colorful Shading Accent 4" w:uiPriority="71"/>
+    <w:lsdException w:name="Colorful List Accent 4" w:uiPriority="72"/>
+    <w:lsdException w:name="Colorful Grid Accent 4" w:uiPriority="73"/>
+    <w:lsdException w:name="Light Shading Accent 5" w:uiPriority="60"/>
+    <w:lsdException w:name="Light List Accent 5" w:uiPriority="61"/>
+    <w:lsdException w:name="Light Grid Accent 5" w:uiPriority="62"/>
+    <w:lsdException w:name="Medium Shading 1 Accent 5" w:uiPriority="63"/>
+    <w:lsdException w:name="Medium Shading 2 Accent 5" w:uiPriority="64"/>
+    <w:lsdException w:name="Medium List 1 Accent 5" w:uiPriority="65"/>
+    <w:lsdException w:name="Medium List 2 Accent 5" w:uiPriority="66"/>
+    <w:lsdException w:name="Medium Grid 1 Accent 5" w:uiPriority="67"/>
+    <w:lsdException w:name="Medium Grid 2 Accent 5" w:uiPriority="68"/>
+    <w:lsdException w:name="Medium Grid 3 Accent 5" w:uiPriority="69"/>
+    <w:lsdException w:name="Dark List Accent 5" w:uiPriority="70"/>
+    <w:lsdException w:name="Colorful Shading Accent 5" w:uiPriority="71"/>
+    <w:lsdException w:name="Colorful List Accent 5" w:uiPriority="72"/>
+    <w:lsdException w:name="Colorful Grid Accent 5" w:uiPriority="73"/>
+    <w:lsdException w:name="Light Shading Accent 6" w:uiPriority="60"/>
+    <w:lsdException w:name="Light List Accent 6" w:uiPriority="61"/>
+    <w:lsdException w:name="Light Grid Accent 6" w:uiPriority="62"/>
+    <w:lsdException w:name="Medium Shading 1 Accent 6" w:uiPriority="63"/>
+    <w:lsdException w:name="Medium Shading 2 Accent 6" w:uiPriority="64"/>
+    <w:lsdException w:name="Medium List 1 Accent 6" w:uiPriority="65"/>
+    <w:lsdException w:name="Medium List 2 Accent 6" w:uiPriority="66"/>
+    <w:lsdException w:name="Medium Grid 1 Accent 6" w:uiPriority="67"/>
+    <w:lsdException w:name="Medium Grid 2 Accent 6" w:uiPriority="68"/>
+    <w:lsdException w:name="Medium Grid 3 Accent 6" w:uiPriority="69"/>
+    <w:lsdException w:name="Dark List Accent 6" w:uiPriority="70"/>
+    <w:lsdException w:name="Colorful Shading Accent 6" w:uiPriority="71"/>
+    <w:lsdException w:name="Colorful List Accent 6" w:uiPriority="72"/>
+    <w:lsdException w:name="Colorful Grid Accent 6" w:uiPriority="73"/>
+    <w:lsdException w:name="Subtle Emphasis" w:uiPriority="19" w:qFormat="1"/>
+    <w:lsdException w:name="Intense Emphasis" w:uiPriority="21" w:qFormat="1"/>
+    <w:lsdException w:name="Subtle Reference" w:uiPriority="31" w:qFormat="1"/>
+    <w:lsdException w:name="Intense Reference" w:uiPriority="32" w:qFormat="1"/>
+    <w:lsdException w:name="Book Title" w:uiPriority="33" w:qFormat="1"/>
+    <w:lsdException w:name="Bibliography" w:semiHidden="1" w:uiPriority="37" w:unhideWhenUsed="1"/>
+    <w:lsdException w:name="TOC Heading" w:semiHidden="1" w:uiPriority="39" w:unhideWhenUsed="1" w:qFormat="1"/>
+    <w:lsdException w:name="Plain Table 1" w:uiPriority="41"/>
+    <w:lsdException w:name="Plain Table 2" w:uiPriority="42"/>
+    <w:lsdException w:name="Plain Table 3" w:uiPriority="43"/>
+    <w:lsdException w:name="Plain Table 4" w:uiPriority="44"/>
+    <w:lsdException w:name="Plain Table 5" w:uiPriority="45"/>
+    <w:lsdException w:name="Grid Table Light" w:uiPriority="40"/>
+    <w:lsdException w:name="Grid Table 1 Light" w:uiPriority="46"/>
+    <w:lsdException w:name="Grid Table 2" w:uiPriority="47"/>
+    <w:lsdException w:name="Grid Table 3" w:uiPriority="48"/>
+    <w:lsdException w:name="Grid Table 4" w:uiPriority="49"/>
+    <w:lsdException w:name="Grid Table 5 Dark" w:uiPriority="50"/>
+    <w:lsdException w:name="Grid Table 6 Colorful" w:uiPriority="51"/>
+    <w:lsdException w:name="Grid Table 7 Colorful" w:uiPriority="52"/>
+    <w:lsdException w:name="Grid Table 1 Light Accent 1" w:uiPriority="46"/>
+    <w:lsdException w:name="Grid Table 2 Accent 1" w:uiPriority="47"/>
+    <w:lsdException w:name="Grid Table 3 Accent 1" w:uiPriority="48"/>
+    <w:lsdException w:name="Grid Table 4 Accent 1" w:uiPriority="49"/>
+    <w:lsdException w:name="Grid Table 5 Dark Accent 1" w:uiPriority="50"/>
+    <w:lsdException w:name="Grid Table 6 Colorful Accent 1" w:uiPriority="51"/>
+    <w:lsdException w:name="Grid Table 7 Colorful Accent 1" w:uiPriority="52"/>
+    <w:lsdException w:name="Grid Table 1 Light Accent 2" w:uiPriority="46"/>
+    <w:lsdException w:name="Grid Table 2 Accent 2" w:uiPriority="47"/>
+    <w:lsdException w:name="Grid Table 3 Accent 2" w:uiPriority="48"/>
+    <w:lsdException w:name="Grid Table 4 Accent 2" w:uiPriority="49"/>
+    <w:lsdException w:name="Grid Table 5 Dark Accent 2" w:uiPriority="50"/>
+    <w:lsdException w:name="Grid Table 6 Colorful Accent 2" w:uiPriority="51"/>
+    <w:lsdException w:name="Grid Table 7 Colorful Accent 2" w:uiPriority="52"/>
+    <w:lsdException w:name="Grid Table 1 Light Accent 3" w:uiPriority="46"/>
+    <w:lsdException w:name="Grid Table 2 Accent 3" w:uiPriority="47"/>
+    <w:lsdException w:name="Grid Table 3 Accent 3" w:uiPriority="48"/>
+    <w:lsdException w:name="Grid Table 4 Accent 3" w:uiPriority="49"/>
+    <w:lsdException w:name="Grid Table 5 Dark Accent 3" w:uiPriority="50"/>
+    <w:lsdException w:name="Grid Table 6 Colorful Accent 3" w:uiPriority="51"/>
+    <w:lsdException w:name="Grid Table 7 Colorful Accent 3" w:uiPriority="52"/>
+    <w:lsdException w:name="Grid Table 1 Light Accent 4" w:uiPriority="46"/>
+    <w:lsdException w:name="Grid Table 2 Accent 4" w:uiPriority="47"/>
+    <w:lsdException w:name="Grid Table 3 Accent 4" w:uiPriority="48"/>
+    <w:lsdException w:name="Grid Table 4 Accent 4" w:uiPriority="49"/>
+    <w:lsdException w:name="Grid Table 5 Dark Accent 4" w:uiPriority="50"/>
+    <w:lsdException w:name="Grid Table 6 Colorful Accent 4" w:uiPriority="51"/>
+    <w:lsdException w:name="Grid Table 7 Colorful Accent 4" w:uiPriority="52"/>
+    <w:lsdException w:name="Grid Table 1 Light Accent 5" w:uiPriority="46"/>
+    <w:lsdException w:name="Grid Table 2 Accent 5" w:uiPriority="47"/>
+    <w:lsdException w:name="Grid Table 3 Accent 5" w:uiPriority="48"/>
+    <w:lsdException w:name="Grid Table 4 Accent 5" w:uiPriority="49"/>
+    <w:lsdException w:name="Grid Table 5 Dark Accent 5" w:uiPriority="50"/>
+    <w:lsdException w:name="Grid Table 6 Colorful Accent 5" w:uiPriority="51"/>
+    <w:lsdException w:name="Grid Table 7 Colorful Accent 5" w:uiPriority="52"/>
+    <w:lsdException w:name="Grid Table 1 Light Accent 6" w:uiPriority="46"/>
+    <w:lsdException w:name="Grid Table 2 Accent 6" w:uiPriority="47"/>
+    <w:lsdException w:name="Grid Table 3 Accent 6" w:uiPriority="48"/>
+    <w:lsdException w:name="Grid Table 4 Accent 6" w:uiPriority="49"/>
+    <w:lsdException w:name="Grid Table 5 Dark Accent 6" w:uiPriority="50"/>
+    <w:lsdException w:name="Grid Table 6 Colorful Accent 6" w:uiPriority="51"/>
+    <w:lsdException w:name="Grid Table 7 Colorful Accent 6" w:uiPriority="52"/>
+    <w:lsdException w:name="List Table 1 Light" w:uiPriority="46"/>
+    <w:lsdException w:name="List Table 2" w:uiPriority="47"/>
+    <w:lsdException w:name="List Table 3" w:uiPriority="48"/>
+    <w:lsdException w:name="List Table 4" w:uiPriority="49"/>
+    <w:lsdException w:name="List Table 5 Dark" w:uiPriority="50"/>
+    <w:lsdException w:name="List Table 6 Colorful" w:uiPriority="51"/>
+    <w:lsdException w:name="List Table 7 Colorful" w:uiPriority="52"/>
+    <w:lsdException w:name="List Table 1 Light Accent 1" w:uiPriority="46"/>
+    <w:lsdException w:name="List Table 2 Accent 1" w:uiPriority="47"/>
+    <w:lsdException w:name="List Table 3 Accent 1" w:uiPriority="48"/>
+    <w:lsdException w:name="List Table 4 Accent 1" w:uiPriority="49"/>
+    <w:lsdException w:name="List Table 5 Dark Accent 1" w:uiPriority="50"/>
+    <w:lsdException w:name="List Table 6 Colorful Accent 1" w:uiPriority="51"/>
+    <w:lsdException w:name="List Table 7 Colorful Accent 1" w:uiPriority="52"/>
+    <w:lsdException w:name="List Table 1 Light Accent 2" w:uiPriority="46"/>
+    <w:lsdException w:name="List Table 2 Accent 2" w:uiPriority="47"/>
+    <w:lsdException w:name="List Table 3 Accent 2" w:uiPriority="48"/>
+    <w:lsdException w:name="List Table 4 Accent 2" w:uiPriority="49"/>
+    <w:lsdException w:name="List Table 5 Dark Accent 2" w:uiPriority="50"/>
+    <w:lsdException w:name="List Table 6 Colorful Accent 2" w:uiPriority="51"/>
+    <w:lsdException w:name="List Table 7 Colorful Accent 2" w:uiPriority="52"/>
+    <w:lsdException w:name="List Table 1 Light Accent 3" w:uiPriority="46"/>
+    <w:lsdException w:name="List Table 2 Accent 3" w:uiPriority="47"/>
+    <w:lsdException w:name="List Table 3 Accent 3" w:uiPriority="48"/>
+    <w:lsdException w:name="List Table 4 Accent 3" w:uiPriority="49"/>
+    <w:lsdException w:name="List Table 5 Dark Accent 3" w:uiPriority="50"/>
+    <w:lsdException w:name="List Table 6 Colorful Accent 3" w:uiPriority="51"/>
+    <w:lsdException w:name="List Table 7 Colorful Accent 3" w:uiPriority="52"/>
+    <w:lsdException w:name="List Table 1 Light Accent 4" w:uiPriority="46"/>
+    <w:lsdException w:name="List Table 2 Accent 4" w:uiPriority="47"/>
+    <w:lsdException w:name="List Table 3 Accent 4" w:uiPriority="48"/>
+    <w:lsdException w:name="List Table 4 Accent 4" w:uiPriority="49"/>
+    <w:lsdException w:name="List Table 5 Dark Accent 4" w:uiPriority="50"/>
+    <w:lsdException w:name="List Table 6 Colorful Accent 4" w:uiPriority="51"/>
+    <w:lsdException w:name="List Table 7 Colorful Accent 4" w:uiPriority="52"/>
+    <w:lsdException w:name="List Table 1 Light Accent 5" w:uiPriority="46"/>
+    <w:lsdException w:name="List Table 2 Accent 5" w:uiPriority="47"/>
+    <w:lsdException w:name="List Table 3 Accent 5" w:uiPriority="48"/>
+    <w:lsdException w:name="List Table 4 Accent 5" w:uiPriority="49"/>
+    <w:lsdException w:name="List Table 5 Dark Accent 5" w:uiPriority="50"/>
+    <w:lsdException w:name="List Table 6 Colorful Accent 5" w:uiPriority="51"/>
+    <w:lsdException w:name="List Table 7 Colorful Accent 5" w:uiPriority="52"/>
+    <w:lsdException w:name="List Table 1 Light Accent 6" w:uiPriority="46"/>
+    <w:lsdException w:name="List Table 2 Accent 6" w:uiPriority="47"/>
+    <w:lsdException w:name="List Table 3 Accent 6" w:uiPriority="48"/>
+    <w:lsdException w:name="List Table 4 Accent 6" w:uiPriority="49"/>
+    <w:lsdException w:name="List Table 5 Dark Accent 6" w:uiPriority="50"/>
+    <w:lsdException w:name="List Table 6 Colorful Accent 6" w:uiPriority="51"/>
+    <w:lsdException w:name="List Table 7 Colorful Accent 6" w:uiPriority="52"/>
   </w:latentStyles>
   <w:style w:type="paragraph" w:default="1" w:styleId="Normal">
     <w:name w:val="Normal"/>
     <w:qFormat/>
-    <w:rsid w:val="007E0DE7"/>
   </w:style>
   <w:style w:type="character" w:default="1" w:styleId="DefaultParagraphFont">
     <w:name w:val="Default Paragraph Font"/>
@@ -3829,7 +4866,6 @@
     <w:uiPriority w:val="99"/>
     <w:semiHidden/>
     <w:unhideWhenUsed/>
-    <w:qFormat/>
     <w:tblPr>
       <w:tblInd w:w="0" w:type="dxa"/>
       <w:tblCellMar>
@@ -3854,7 +4890,7 @@
 </file>
 
 <file path=word/glossary/webSettings.xml><?xml version="1.0" encoding="utf-8"?>
-<w:webSettings xmlns:r="http://schemas.openxmlformats.org/officeDocument/2006/relationships" xmlns:w="http://schemas.openxmlformats.org/wordprocessingml/2006/main">
+<w:webSettings xmlns:mc="http://schemas.openxmlformats.org/markup-compatibility/2006" xmlns:r="http://schemas.openxmlformats.org/officeDocument/2006/relationships" xmlns:w="http://schemas.openxmlformats.org/wordprocessingml/2006/main" xmlns:w14="http://schemas.microsoft.com/office/word/2010/wordml" xmlns:w15="http://schemas.microsoft.com/office/word/2012/wordml" mc:Ignorable="w14 w15">
   <w:optimizeForBrowser/>
   <w:allowPNG/>
 </w:webSettings>
@@ -3903,7 +4939,7 @@
     </a:clrScheme>
     <a:fontScheme name="Office">
       <a:majorFont>
-        <a:latin typeface="Calibri Light"/>
+        <a:latin typeface="Calibri Light" panose="020F0302020204030204"/>
         <a:ea typeface=""/>
         <a:cs typeface=""/>
         <a:font script="Jpan" typeface="ＭＳ ゴシック"/>
@@ -3938,7 +4974,7 @@
         <a:font script="Geor" typeface="Sylfaen"/>
       </a:majorFont>
       <a:minorFont>
-        <a:latin typeface="Calibri"/>
+        <a:latin typeface="Calibri" panose="020F0502020204030204"/>
         <a:ea typeface=""/>
         <a:cs typeface=""/>
         <a:font script="Jpan" typeface="ＭＳ 明朝"/>
@@ -4115,7 +5151,7 @@
   <a:extraClrSchemeLst/>
   <a:extLst>
     <a:ext uri="{05A4C25C-085E-4340-85A3-A5531E510DB2}">
-      <thm15:themeFamily xmlns:thm15="http://schemas.microsoft.com/office/thememl/2012/main" xmlns="" name="Office Theme" id="{62F939B6-93AF-4DB8-9C6B-D6C7DFDC589F}" vid="{4A3C46E8-61CC-4603-A589-7422A47A8E4A}"/>
+      <thm15:themeFamily xmlns:thm15="http://schemas.microsoft.com/office/thememl/2012/main" name="Office Theme" id="{62F939B6-93AF-4DB8-9C6B-D6C7DFDC589F}" vid="{4A3C46E8-61CC-4603-A589-7422A47A8E4A}"/>
     </a:ext>
   </a:extLst>
 </a:theme>

</xml_diff>

<commit_message>
Revert "Revert "Add source and help""
This reverts commit 6b81b0d6b34bc4b2630f58c781f389ccb554c9eb.
</commit_message>
<xml_diff>
--- a/6. Personal Information/Personal Information.docx
+++ b/6. Personal Information/Personal Information.docx
@@ -1,6 +1,6 @@
 
 <file path=word/document.xml><?xml version="1.0" encoding="utf-8"?>
-<w:document xmlns:wpc="http://schemas.microsoft.com/office/word/2010/wordprocessingCanvas" xmlns:mc="http://schemas.openxmlformats.org/markup-compatibility/2006" xmlns:o="urn:schemas-microsoft-com:office:office" xmlns:r="http://schemas.openxmlformats.org/officeDocument/2006/relationships" xmlns:m="http://schemas.openxmlformats.org/officeDocument/2006/math" xmlns:v="urn:schemas-microsoft-com:vml" xmlns:wp14="http://schemas.microsoft.com/office/word/2010/wordprocessingDrawing" xmlns:wp="http://schemas.openxmlformats.org/drawingml/2006/wordprocessingDrawing" xmlns:w10="urn:schemas-microsoft-com:office:word" xmlns:w="http://schemas.openxmlformats.org/wordprocessingml/2006/main" xmlns:w14="http://schemas.microsoft.com/office/word/2010/wordml" xmlns:w15="http://schemas.microsoft.com/office/word/2012/wordml" xmlns:wpg="http://schemas.microsoft.com/office/word/2010/wordprocessingGroup" xmlns:wpi="http://schemas.microsoft.com/office/word/2010/wordprocessingInk" xmlns:wne="http://schemas.microsoft.com/office/word/2006/wordml" xmlns:wps="http://schemas.microsoft.com/office/word/2010/wordprocessingShape" mc:Ignorable="w14 w15 wp14">
+<w:document xmlns:ve="http://schemas.openxmlformats.org/markup-compatibility/2006" xmlns:o="urn:schemas-microsoft-com:office:office" xmlns:r="http://schemas.openxmlformats.org/officeDocument/2006/relationships" xmlns:m="http://schemas.openxmlformats.org/officeDocument/2006/math" xmlns:v="urn:schemas-microsoft-com:vml" xmlns:wp="http://schemas.openxmlformats.org/drawingml/2006/wordprocessingDrawing" xmlns:w10="urn:schemas-microsoft-com:office:word" xmlns:w="http://schemas.openxmlformats.org/wordprocessingml/2006/main" xmlns:wne="http://schemas.microsoft.com/office/word/2006/wordml">
   <w:body>
     <w:p>
       <w:pPr>
@@ -40,132 +40,34 @@
           <w:rFonts w:cs="Segoe UI"/>
           <w:noProof/>
         </w:rPr>
-        <mc:AlternateContent>
-          <mc:Choice Requires="wps">
-            <w:drawing>
-              <wp:anchor distT="0" distB="0" distL="114300" distR="114300" simplePos="0" relativeHeight="251659264" behindDoc="0" locked="0" layoutInCell="1" allowOverlap="1" wp14:anchorId="1CD67C32" wp14:editId="6B674C53">
-                <wp:simplePos x="0" y="0"/>
-                <wp:positionH relativeFrom="column">
-                  <wp:posOffset>-409575</wp:posOffset>
-                </wp:positionH>
-                <wp:positionV relativeFrom="paragraph">
-                  <wp:posOffset>191135</wp:posOffset>
-                </wp:positionV>
-                <wp:extent cx="6808470" cy="1598295"/>
-                <wp:effectExtent l="0" t="0" r="0" b="1905"/>
-                <wp:wrapNone/>
-                <wp:docPr id="7" name="Rectangle 6"/>
-                <wp:cNvGraphicFramePr>
-                  <a:graphicFrameLocks xmlns:a="http://schemas.openxmlformats.org/drawingml/2006/main"/>
-                </wp:cNvGraphicFramePr>
-                <a:graphic xmlns:a="http://schemas.openxmlformats.org/drawingml/2006/main">
-                  <a:graphicData uri="http://schemas.microsoft.com/office/word/2010/wordprocessingShape">
-                    <wps:wsp>
-                      <wps:cNvSpPr>
-                        <a:spLocks/>
-                      </wps:cNvSpPr>
-                      <wps:spPr bwMode="auto">
-                        <a:xfrm>
-                          <a:off x="0" y="0"/>
-                          <a:ext cx="6808470" cy="1598295"/>
-                        </a:xfrm>
-                        <a:prstGeom prst="rect">
-                          <a:avLst/>
-                        </a:prstGeom>
-                        <a:solidFill>
-                          <a:schemeClr val="accent1"/>
-                        </a:solidFill>
-                        <a:ln>
-                          <a:noFill/>
-                          <a:headEnd type="none" w="med" len="med"/>
-                          <a:tailEnd type="none" w="med" len="med"/>
-                        </a:ln>
-                      </wps:spPr>
-                      <wps:style>
-                        <a:lnRef idx="2">
-                          <a:schemeClr val="accent3">
-                            <a:shade val="50000"/>
-                          </a:schemeClr>
-                        </a:lnRef>
-                        <a:fillRef idx="1">
-                          <a:schemeClr val="accent3"/>
-                        </a:fillRef>
-                        <a:effectRef idx="0">
-                          <a:schemeClr val="accent3"/>
-                        </a:effectRef>
-                        <a:fontRef idx="minor">
-                          <a:schemeClr val="lt1"/>
-                        </a:fontRef>
-                      </wps:style>
-                      <wps:txbx>
-                        <w:txbxContent>
-                          <w:p>
-                            <w:pPr>
-                              <w:spacing w:line="276" w:lineRule="auto"/>
-                              <w:jc w:val="center"/>
-                              <w:rPr>
-                                <w:b/>
-                                <w:color w:val="FFFFFF" w:themeColor="background1"/>
-                                <w:sz w:val="96"/>
-                              </w:rPr>
-                            </w:pPr>
-                            <w:r>
-                              <w:rPr>
-                                <w:b/>
-                                <w:color w:val="FFFFFF" w:themeColor="background1"/>
-                                <w:sz w:val="96"/>
-                              </w:rPr>
-                              <w:t xml:space="preserve">THÔNG TIN THÀNH VIÊN &amp; BẢNG PHÂN CÔNG </w:t>
-                            </w:r>
-                          </w:p>
-                        </w:txbxContent>
-                      </wps:txbx>
-                      <wps:bodyPr lIns="68604" tIns="34302" rIns="68604" bIns="34302" anchor="ctr">
-                        <a:noAutofit/>
-                      </wps:bodyPr>
-                    </wps:wsp>
-                  </a:graphicData>
-                </a:graphic>
-                <wp14:sizeRelH relativeFrom="margin">
-                  <wp14:pctWidth>0</wp14:pctWidth>
-                </wp14:sizeRelH>
-                <wp14:sizeRelV relativeFrom="margin">
-                  <wp14:pctHeight>0</wp14:pctHeight>
-                </wp14:sizeRelV>
-              </wp:anchor>
-            </w:drawing>
-          </mc:Choice>
-          <mc:Fallback>
-            <w:pict>
-              <v:rect w14:anchorId="1CD67C32" id="Rectangle 6" o:spid="_x0000_s1026" style="position:absolute;left:0;text-align:left;margin-left:-32.25pt;margin-top:15.05pt;width:536.1pt;height:125.85pt;z-index:251659264;visibility:visible;mso-wrap-style:square;mso-width-percent:0;mso-height-percent:0;mso-wrap-distance-left:9pt;mso-wrap-distance-top:0;mso-wrap-distance-right:9pt;mso-wrap-distance-bottom:0;mso-position-horizontal:absolute;mso-position-horizontal-relative:text;mso-position-vertical:absolute;mso-position-vertical-relative:text;mso-width-percent:0;mso-height-percent:0;mso-width-relative:margin;mso-height-relative:margin;v-text-anchor:middle" o:gfxdata="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" fillcolor="#5b9bd5 [3204]" stroked="f" strokeweight="1pt">
-                <v:path arrowok="t"/>
-                <v:textbox inset="1.90567mm,.95283mm,1.90567mm,.95283mm">
-                  <w:txbxContent>
-                    <w:p>
-                      <w:pPr>
-                        <w:spacing w:line="276" w:lineRule="auto"/>
-                        <w:jc w:val="center"/>
-                        <w:rPr>
-                          <w:b/>
-                          <w:color w:val="FFFFFF" w:themeColor="background1"/>
-                          <w:sz w:val="96"/>
-                        </w:rPr>
-                      </w:pPr>
-                      <w:r>
-                        <w:rPr>
-                          <w:b/>
-                          <w:color w:val="FFFFFF" w:themeColor="background1"/>
-                          <w:sz w:val="96"/>
-                        </w:rPr>
-                        <w:t xml:space="preserve">THÔNG TIN THÀNH VIÊN &amp; BẢNG PHÂN CÔNG </w:t>
-                      </w:r>
-                    </w:p>
-                  </w:txbxContent>
-                </v:textbox>
-              </v:rect>
-            </w:pict>
-          </mc:Fallback>
-        </mc:AlternateContent>
+        <w:pict>
+          <v:rect id="Rectangle 6" o:spid="_x0000_s1026" style="position:absolute;left:0;text-align:left;margin-left:-32.25pt;margin-top:15.05pt;width:536.1pt;height:125.85pt;z-index:251659264;visibility:visible;mso-width-relative:margin;mso-height-relative:margin;v-text-anchor:middle" o:gfxdata="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" fillcolor="#5b9bd5 [3204]" stroked="f" strokeweight="1pt">
+            <v:path arrowok="t"/>
+            <v:textbox inset="1.90567mm,.95283mm,1.90567mm,.95283mm">
+              <w:txbxContent>
+                <w:p>
+                  <w:pPr>
+                    <w:spacing w:line="276" w:lineRule="auto"/>
+                    <w:jc w:val="center"/>
+                    <w:rPr>
+                      <w:b/>
+                      <w:color w:val="FFFFFF" w:themeColor="background1"/>
+                      <w:sz w:val="96"/>
+                    </w:rPr>
+                  </w:pPr>
+                  <w:r>
+                    <w:rPr>
+                      <w:b/>
+                      <w:color w:val="FFFFFF" w:themeColor="background1"/>
+                      <w:sz w:val="96"/>
+                    </w:rPr>
+                    <w:t xml:space="preserve">THÔNG TIN THÀNH VIÊN &amp; BẢNG PHÂN CÔNG </w:t>
+                  </w:r>
+                </w:p>
+              </w:txbxContent>
+            </v:textbox>
+          </v:rect>
+        </w:pict>
       </w:r>
     </w:p>
     <w:p>
@@ -233,11 +135,6 @@
           <w:color w:val="FF0000"/>
           <w:sz w:val="72"/>
           <w:szCs w:val="72"/>
-          <w14:shadow w14:blurRad="50800" w14:dist="38100" w14:dir="18900000" w14:sx="100000" w14:sy="100000" w14:kx="0" w14:ky="0" w14:algn="bl">
-            <w14:srgbClr w14:val="000000">
-              <w14:alpha w14:val="60000"/>
-            </w14:srgbClr>
-          </w14:shadow>
         </w:rPr>
       </w:pPr>
       <w:r>
@@ -247,11 +144,6 @@
           <w:color w:val="FF0000"/>
           <w:sz w:val="72"/>
           <w:szCs w:val="72"/>
-          <w14:shadow w14:blurRad="50800" w14:dist="38100" w14:dir="18900000" w14:sx="100000" w14:sy="100000" w14:kx="0" w14:ky="0" w14:algn="bl">
-            <w14:srgbClr w14:val="000000">
-              <w14:alpha w14:val="60000"/>
-            </w14:srgbClr>
-          </w14:shadow>
         </w:rPr>
         <w:t>UNCLE TEL</w:t>
       </w:r>
@@ -268,603 +160,272 @@
           <w:rFonts w:cs="Segoe UI"/>
           <w:noProof/>
         </w:rPr>
-        <mc:AlternateContent>
-          <mc:Choice Requires="wps">
-            <w:drawing>
-              <wp:anchor distT="45720" distB="45720" distL="114300" distR="114300" simplePos="0" relativeHeight="251662336" behindDoc="0" locked="0" layoutInCell="1" allowOverlap="1" wp14:anchorId="5B9EA99D" wp14:editId="70DDC3A0">
-                <wp:simplePos x="0" y="0"/>
-                <wp:positionH relativeFrom="column">
-                  <wp:posOffset>1819275</wp:posOffset>
-                </wp:positionH>
-                <wp:positionV relativeFrom="paragraph">
-                  <wp:posOffset>9525</wp:posOffset>
-                </wp:positionV>
-                <wp:extent cx="3267075" cy="1800225"/>
-                <wp:effectExtent l="0" t="0" r="9525" b="9525"/>
-                <wp:wrapSquare wrapText="bothSides"/>
-                <wp:docPr id="3" name="Text Box 2"/>
-                <wp:cNvGraphicFramePr>
-                  <a:graphicFrameLocks xmlns:a="http://schemas.openxmlformats.org/drawingml/2006/main"/>
-                </wp:cNvGraphicFramePr>
-                <a:graphic xmlns:a="http://schemas.openxmlformats.org/drawingml/2006/main">
-                  <a:graphicData uri="http://schemas.microsoft.com/office/word/2010/wordprocessingShape">
-                    <wps:wsp>
-                      <wps:cNvSpPr txBox="1">
-                        <a:spLocks noChangeArrowheads="1"/>
-                      </wps:cNvSpPr>
-                      <wps:spPr bwMode="auto">
-                        <a:xfrm>
-                          <a:off x="0" y="0"/>
-                          <a:ext cx="3267075" cy="1800225"/>
-                        </a:xfrm>
-                        <a:prstGeom prst="rect">
-                          <a:avLst/>
-                        </a:prstGeom>
-                        <a:solidFill>
-                          <a:srgbClr val="FFFFFF"/>
-                        </a:solidFill>
-                        <a:ln w="9525">
-                          <a:noFill/>
-                          <a:miter lim="800000"/>
-                          <a:headEnd/>
-                          <a:tailEnd/>
-                        </a:ln>
-                      </wps:spPr>
-                      <wps:txbx>
-                        <w:txbxContent>
-                          <w:p>
-                            <w:pPr>
-                              <w:jc w:val="left"/>
-                              <w:rPr>
-                                <w:rFonts w:cs="Segoe UI"/>
-                                <w:sz w:val="28"/>
-                                <w:szCs w:val="28"/>
-                              </w:rPr>
-                            </w:pPr>
-                            <w:r>
-                              <w:rPr>
-                                <w:rFonts w:cs="Segoe UI"/>
-                                <w:b/>
-                                <w:color w:val="C00000"/>
-                                <w:sz w:val="28"/>
-                                <w:szCs w:val="28"/>
-                                <w:lang w:val="vi-VN"/>
-                              </w:rPr>
-                              <w:t>GVLT</w:t>
-                            </w:r>
-                            <w:r>
-                              <w:rPr>
-                                <w:rFonts w:cs="Segoe UI"/>
-                                <w:color w:val="C00000"/>
-                                <w:sz w:val="28"/>
-                                <w:szCs w:val="28"/>
-                                <w:lang w:val="vi-VN"/>
-                              </w:rPr>
-                              <w:t xml:space="preserve">: </w:t>
-                            </w:r>
-                            <w:r>
-                              <w:rPr>
-                                <w:rFonts w:cs="Segoe UI"/>
-                                <w:color w:val="C00000"/>
-                                <w:sz w:val="28"/>
-                                <w:szCs w:val="28"/>
-                                <w:lang w:val="vi-VN"/>
-                              </w:rPr>
-                              <w:tab/>
-                            </w:r>
-                            <w:r>
-                              <w:rPr>
-                                <w:rFonts w:cs="Segoe UI"/>
-                                <w:color w:val="C00000"/>
-                                <w:sz w:val="28"/>
-                                <w:szCs w:val="28"/>
-                              </w:rPr>
-                              <w:t>Lý Quốc Ngọc</w:t>
-                            </w:r>
-                          </w:p>
-                          <w:p>
-                            <w:pPr>
-                              <w:jc w:val="left"/>
-                              <w:rPr>
-                                <w:rFonts w:cs="Segoe UI"/>
-                                <w:color w:val="C00000"/>
-                                <w:sz w:val="28"/>
-                                <w:szCs w:val="28"/>
-                              </w:rPr>
-                            </w:pPr>
-                            <w:r>
-                              <w:rPr>
-                                <w:rFonts w:cs="Segoe UI"/>
-                                <w:b/>
-                                <w:color w:val="C00000"/>
-                                <w:sz w:val="28"/>
-                                <w:szCs w:val="28"/>
-                                <w:lang w:val="vi-VN"/>
-                              </w:rPr>
-                              <w:t>TG</w:t>
-                            </w:r>
-                            <w:r>
-                              <w:rPr>
-                                <w:rFonts w:cs="Segoe UI"/>
-                                <w:color w:val="C00000"/>
-                                <w:sz w:val="28"/>
-                                <w:szCs w:val="28"/>
-                                <w:lang w:val="vi-VN"/>
-                              </w:rPr>
-                              <w:t xml:space="preserve">: </w:t>
-                            </w:r>
-                            <w:r>
-                              <w:rPr>
-                                <w:rFonts w:cs="Segoe UI"/>
-                                <w:color w:val="C00000"/>
-                                <w:sz w:val="28"/>
-                                <w:szCs w:val="28"/>
-                                <w:lang w:val="vi-VN"/>
-                              </w:rPr>
-                              <w:tab/>
-                            </w:r>
-                            <w:r>
-                              <w:rPr>
-                                <w:rFonts w:cs="Segoe UI"/>
-                                <w:color w:val="C00000"/>
-                                <w:sz w:val="28"/>
-                                <w:szCs w:val="28"/>
-                                <w:lang w:val="vi-VN"/>
-                              </w:rPr>
-                              <w:tab/>
-                            </w:r>
-                            <w:r>
-                              <w:rPr>
-                                <w:rFonts w:cs="Segoe UI"/>
-                                <w:color w:val="C00000"/>
-                                <w:sz w:val="28"/>
-                                <w:szCs w:val="28"/>
-                              </w:rPr>
-                              <w:t>Võ Hoài Việt</w:t>
-                            </w:r>
-                          </w:p>
-                          <w:p>
-                            <w:pPr>
-                              <w:jc w:val="left"/>
-                              <w:rPr>
-                                <w:rFonts w:cs="Segoe UI"/>
-                                <w:sz w:val="28"/>
-                                <w:szCs w:val="28"/>
-                              </w:rPr>
-                            </w:pPr>
-                            <w:r>
-                              <w:rPr>
-                                <w:rFonts w:cs="Segoe UI"/>
-                                <w:b/>
-                                <w:sz w:val="28"/>
-                                <w:szCs w:val="28"/>
-                              </w:rPr>
-                              <w:t>SVTH:</w:t>
-                            </w:r>
-                            <w:r>
-                              <w:rPr>
-                                <w:rFonts w:cs="Segoe UI"/>
-                                <w:b/>
-                                <w:sz w:val="28"/>
-                                <w:szCs w:val="28"/>
-                              </w:rPr>
-                              <w:tab/>
-                            </w:r>
-                            <w:r>
-                              <w:rPr>
-                                <w:rFonts w:cs="Segoe UI"/>
-                                <w:sz w:val="28"/>
-                                <w:szCs w:val="28"/>
-                              </w:rPr>
-                              <w:tab/>
-                              <w:t>1312165</w:t>
-                            </w:r>
-                            <w:r>
-                              <w:rPr>
-                                <w:rFonts w:cs="Segoe UI"/>
-                                <w:sz w:val="28"/>
-                                <w:szCs w:val="28"/>
-                              </w:rPr>
-                              <w:t xml:space="preserve"> – </w:t>
-                            </w:r>
-                            <w:r>
-                              <w:rPr>
-                                <w:rFonts w:cs="Segoe UI"/>
-                                <w:sz w:val="28"/>
-                                <w:szCs w:val="28"/>
-                              </w:rPr>
-                              <w:t>Bùi Trung Hải</w:t>
-                            </w:r>
-                          </w:p>
-                          <w:p>
-                            <w:pPr>
-                              <w:jc w:val="left"/>
-                              <w:rPr>
-                                <w:rFonts w:cs="Segoe UI"/>
-                                <w:sz w:val="28"/>
-                                <w:szCs w:val="28"/>
-                              </w:rPr>
-                            </w:pPr>
-                            <w:r>
-                              <w:rPr>
-                                <w:rFonts w:cs="Segoe UI"/>
-                                <w:sz w:val="28"/>
-                                <w:szCs w:val="28"/>
-                              </w:rPr>
-                              <w:tab/>
-                            </w:r>
-                            <w:r>
-                              <w:rPr>
-                                <w:rFonts w:cs="Segoe UI"/>
-                                <w:sz w:val="28"/>
-                                <w:szCs w:val="28"/>
-                              </w:rPr>
-                              <w:tab/>
-                            </w:r>
-                            <w:r>
-                              <w:rPr>
-                                <w:rFonts w:cs="Segoe UI"/>
-                                <w:sz w:val="28"/>
-                                <w:szCs w:val="28"/>
-                              </w:rPr>
-                              <w:t>1312206 – Mai Thành Hiệp</w:t>
-                            </w:r>
-                          </w:p>
-                          <w:p>
-                            <w:pPr>
-                              <w:jc w:val="left"/>
-                              <w:rPr>
-                                <w:rFonts w:cs="Segoe UI"/>
-                                <w:sz w:val="28"/>
-                                <w:szCs w:val="28"/>
-                              </w:rPr>
-                            </w:pPr>
-                            <w:r>
-                              <w:rPr>
-                                <w:rFonts w:cs="Segoe UI"/>
-                                <w:sz w:val="28"/>
-                                <w:szCs w:val="28"/>
-                              </w:rPr>
-                              <w:tab/>
-                            </w:r>
-                            <w:r>
-                              <w:rPr>
-                                <w:rFonts w:cs="Segoe UI"/>
-                                <w:sz w:val="28"/>
-                                <w:szCs w:val="28"/>
-                              </w:rPr>
-                              <w:tab/>
-                              <w:t>1312345 – Nguyễn Thành Lợi</w:t>
-                            </w:r>
-                          </w:p>
-                          <w:p>
-                            <w:pPr>
-                              <w:jc w:val="left"/>
-                              <w:rPr>
-                                <w:rFonts w:cs="Segoe UI"/>
-                                <w:sz w:val="28"/>
-                                <w:szCs w:val="28"/>
-                              </w:rPr>
-                            </w:pPr>
-                            <w:r>
-                              <w:rPr>
-                                <w:rFonts w:cs="Segoe UI"/>
-                                <w:sz w:val="28"/>
-                                <w:szCs w:val="28"/>
-                              </w:rPr>
-                              <w:tab/>
-                            </w:r>
-                            <w:r>
-                              <w:rPr>
-                                <w:rFonts w:cs="Segoe UI"/>
-                                <w:sz w:val="28"/>
-                                <w:szCs w:val="28"/>
-                              </w:rPr>
-                              <w:tab/>
-                            </w:r>
-                          </w:p>
-                          <w:p>
-                            <w:pPr>
-                              <w:jc w:val="center"/>
-                              <w:rPr>
-                                <w:sz w:val="32"/>
-                                <w:szCs w:val="32"/>
-                              </w:rPr>
-                            </w:pPr>
-                          </w:p>
-                        </w:txbxContent>
-                      </wps:txbx>
-                      <wps:bodyPr rot="0" vert="horz" wrap="square" lIns="91440" tIns="45720" rIns="91440" bIns="45720" anchor="t" anchorCtr="0">
-                        <a:noAutofit/>
-                      </wps:bodyPr>
-                    </wps:wsp>
-                  </a:graphicData>
-                </a:graphic>
-                <wp14:sizeRelH relativeFrom="margin">
-                  <wp14:pctWidth>0</wp14:pctWidth>
-                </wp14:sizeRelH>
-                <wp14:sizeRelV relativeFrom="margin">
-                  <wp14:pctHeight>0</wp14:pctHeight>
-                </wp14:sizeRelV>
-              </wp:anchor>
-            </w:drawing>
-          </mc:Choice>
-          <mc:Fallback>
-            <w:pict>
-              <v:shapetype w14:anchorId="5B9EA99D" id="_x0000_t202" coordsize="21600,21600" o:spt="202" path="m,l,21600r21600,l21600,xe">
-                <v:stroke joinstyle="miter"/>
-                <v:path gradientshapeok="t" o:connecttype="rect"/>
-              </v:shapetype>
-              <v:shape id="Text Box 2" o:spid="_x0000_s1027" type="#_x0000_t202" style="position:absolute;left:0;text-align:left;margin-left:143.25pt;margin-top:.75pt;width:257.25pt;height:141.75pt;z-index:251662336;visibility:visible;mso-wrap-style:square;mso-width-percent:0;mso-height-percent:0;mso-wrap-distance-left:9pt;mso-wrap-distance-top:3.6pt;mso-wrap-distance-right:9pt;mso-wrap-distance-bottom:3.6pt;mso-position-horizontal:absolute;mso-position-horizontal-relative:text;mso-position-vertical:absolute;mso-position-vertical-relative:text;mso-width-percent:0;mso-height-percent:0;mso-width-relative:margin;mso-height-relative:margin;v-text-anchor:top" o:gfxdata="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" stroked="f">
-                <v:textbox>
-                  <w:txbxContent>
-                    <w:p>
-                      <w:pPr>
-                        <w:jc w:val="left"/>
-                        <w:rPr>
-                          <w:rFonts w:cs="Segoe UI"/>
-                          <w:sz w:val="28"/>
-                          <w:szCs w:val="28"/>
-                        </w:rPr>
-                      </w:pPr>
-                      <w:r>
-                        <w:rPr>
-                          <w:rFonts w:cs="Segoe UI"/>
-                          <w:b/>
-                          <w:color w:val="C00000"/>
-                          <w:sz w:val="28"/>
-                          <w:szCs w:val="28"/>
-                          <w:lang w:val="vi-VN"/>
-                        </w:rPr>
-                        <w:t>GVLT</w:t>
-                      </w:r>
-                      <w:r>
-                        <w:rPr>
-                          <w:rFonts w:cs="Segoe UI"/>
-                          <w:color w:val="C00000"/>
-                          <w:sz w:val="28"/>
-                          <w:szCs w:val="28"/>
-                          <w:lang w:val="vi-VN"/>
-                        </w:rPr>
-                        <w:t xml:space="preserve">: </w:t>
-                      </w:r>
-                      <w:r>
-                        <w:rPr>
-                          <w:rFonts w:cs="Segoe UI"/>
-                          <w:color w:val="C00000"/>
-                          <w:sz w:val="28"/>
-                          <w:szCs w:val="28"/>
-                          <w:lang w:val="vi-VN"/>
-                        </w:rPr>
-                        <w:tab/>
-                      </w:r>
-                      <w:r>
-                        <w:rPr>
-                          <w:rFonts w:cs="Segoe UI"/>
-                          <w:color w:val="C00000"/>
-                          <w:sz w:val="28"/>
-                          <w:szCs w:val="28"/>
-                        </w:rPr>
-                        <w:t>Lý Quốc Ngọc</w:t>
-                      </w:r>
-                    </w:p>
-                    <w:p>
-                      <w:pPr>
-                        <w:jc w:val="left"/>
-                        <w:rPr>
-                          <w:rFonts w:cs="Segoe UI"/>
-                          <w:color w:val="C00000"/>
-                          <w:sz w:val="28"/>
-                          <w:szCs w:val="28"/>
-                        </w:rPr>
-                      </w:pPr>
-                      <w:r>
-                        <w:rPr>
-                          <w:rFonts w:cs="Segoe UI"/>
-                          <w:b/>
-                          <w:color w:val="C00000"/>
-                          <w:sz w:val="28"/>
-                          <w:szCs w:val="28"/>
-                          <w:lang w:val="vi-VN"/>
-                        </w:rPr>
-                        <w:t>TG</w:t>
-                      </w:r>
-                      <w:r>
-                        <w:rPr>
-                          <w:rFonts w:cs="Segoe UI"/>
-                          <w:color w:val="C00000"/>
-                          <w:sz w:val="28"/>
-                          <w:szCs w:val="28"/>
-                          <w:lang w:val="vi-VN"/>
-                        </w:rPr>
-                        <w:t xml:space="preserve">: </w:t>
-                      </w:r>
-                      <w:r>
-                        <w:rPr>
-                          <w:rFonts w:cs="Segoe UI"/>
-                          <w:color w:val="C00000"/>
-                          <w:sz w:val="28"/>
-                          <w:szCs w:val="28"/>
-                          <w:lang w:val="vi-VN"/>
-                        </w:rPr>
-                        <w:tab/>
-                      </w:r>
-                      <w:r>
-                        <w:rPr>
-                          <w:rFonts w:cs="Segoe UI"/>
-                          <w:color w:val="C00000"/>
-                          <w:sz w:val="28"/>
-                          <w:szCs w:val="28"/>
-                          <w:lang w:val="vi-VN"/>
-                        </w:rPr>
-                        <w:tab/>
-                      </w:r>
-                      <w:r>
-                        <w:rPr>
-                          <w:rFonts w:cs="Segoe UI"/>
-                          <w:color w:val="C00000"/>
-                          <w:sz w:val="28"/>
-                          <w:szCs w:val="28"/>
-                        </w:rPr>
-                        <w:t>Võ Hoài Việt</w:t>
-                      </w:r>
-                    </w:p>
-                    <w:p>
-                      <w:pPr>
-                        <w:jc w:val="left"/>
-                        <w:rPr>
-                          <w:rFonts w:cs="Segoe UI"/>
-                          <w:sz w:val="28"/>
-                          <w:szCs w:val="28"/>
-                        </w:rPr>
-                      </w:pPr>
-                      <w:r>
-                        <w:rPr>
-                          <w:rFonts w:cs="Segoe UI"/>
-                          <w:b/>
-                          <w:sz w:val="28"/>
-                          <w:szCs w:val="28"/>
-                        </w:rPr>
-                        <w:t>SVTH:</w:t>
-                      </w:r>
-                      <w:r>
-                        <w:rPr>
-                          <w:rFonts w:cs="Segoe UI"/>
-                          <w:b/>
-                          <w:sz w:val="28"/>
-                          <w:szCs w:val="28"/>
-                        </w:rPr>
-                        <w:tab/>
-                      </w:r>
-                      <w:r>
-                        <w:rPr>
-                          <w:rFonts w:cs="Segoe UI"/>
-                          <w:sz w:val="28"/>
-                          <w:szCs w:val="28"/>
-                        </w:rPr>
-                        <w:tab/>
-                        <w:t>1312165</w:t>
-                      </w:r>
-                      <w:r>
-                        <w:rPr>
-                          <w:rFonts w:cs="Segoe UI"/>
-                          <w:sz w:val="28"/>
-                          <w:szCs w:val="28"/>
-                        </w:rPr>
-                        <w:t xml:space="preserve"> – </w:t>
-                      </w:r>
-                      <w:r>
-                        <w:rPr>
-                          <w:rFonts w:cs="Segoe UI"/>
-                          <w:sz w:val="28"/>
-                          <w:szCs w:val="28"/>
-                        </w:rPr>
-                        <w:t>Bùi Trung Hải</w:t>
-                      </w:r>
-                    </w:p>
-                    <w:p>
-                      <w:pPr>
-                        <w:jc w:val="left"/>
-                        <w:rPr>
-                          <w:rFonts w:cs="Segoe UI"/>
-                          <w:sz w:val="28"/>
-                          <w:szCs w:val="28"/>
-                        </w:rPr>
-                      </w:pPr>
-                      <w:r>
-                        <w:rPr>
-                          <w:rFonts w:cs="Segoe UI"/>
-                          <w:sz w:val="28"/>
-                          <w:szCs w:val="28"/>
-                        </w:rPr>
-                        <w:tab/>
-                      </w:r>
-                      <w:r>
-                        <w:rPr>
-                          <w:rFonts w:cs="Segoe UI"/>
-                          <w:sz w:val="28"/>
-                          <w:szCs w:val="28"/>
-                        </w:rPr>
-                        <w:tab/>
-                      </w:r>
-                      <w:r>
-                        <w:rPr>
-                          <w:rFonts w:cs="Segoe UI"/>
-                          <w:sz w:val="28"/>
-                          <w:szCs w:val="28"/>
-                        </w:rPr>
-                        <w:t>1312206 – Mai Thành Hiệp</w:t>
-                      </w:r>
-                    </w:p>
-                    <w:p>
-                      <w:pPr>
-                        <w:jc w:val="left"/>
-                        <w:rPr>
-                          <w:rFonts w:cs="Segoe UI"/>
-                          <w:sz w:val="28"/>
-                          <w:szCs w:val="28"/>
-                        </w:rPr>
-                      </w:pPr>
-                      <w:r>
-                        <w:rPr>
-                          <w:rFonts w:cs="Segoe UI"/>
-                          <w:sz w:val="28"/>
-                          <w:szCs w:val="28"/>
-                        </w:rPr>
-                        <w:tab/>
-                      </w:r>
-                      <w:r>
-                        <w:rPr>
-                          <w:rFonts w:cs="Segoe UI"/>
-                          <w:sz w:val="28"/>
-                          <w:szCs w:val="28"/>
-                        </w:rPr>
-                        <w:tab/>
-                        <w:t>1312345 – Nguyễn Thành Lợi</w:t>
-                      </w:r>
-                    </w:p>
-                    <w:p>
-                      <w:pPr>
-                        <w:jc w:val="left"/>
-                        <w:rPr>
-                          <w:rFonts w:cs="Segoe UI"/>
-                          <w:sz w:val="28"/>
-                          <w:szCs w:val="28"/>
-                        </w:rPr>
-                      </w:pPr>
-                      <w:r>
-                        <w:rPr>
-                          <w:rFonts w:cs="Segoe UI"/>
-                          <w:sz w:val="28"/>
-                          <w:szCs w:val="28"/>
-                        </w:rPr>
-                        <w:tab/>
-                      </w:r>
-                      <w:r>
-                        <w:rPr>
-                          <w:rFonts w:cs="Segoe UI"/>
-                          <w:sz w:val="28"/>
-                          <w:szCs w:val="28"/>
-                        </w:rPr>
-                        <w:tab/>
-                      </w:r>
-                    </w:p>
-                    <w:p>
-                      <w:pPr>
-                        <w:jc w:val="center"/>
-                        <w:rPr>
-                          <w:sz w:val="32"/>
-                          <w:szCs w:val="32"/>
-                        </w:rPr>
-                      </w:pPr>
-                    </w:p>
-                  </w:txbxContent>
-                </v:textbox>
-                <w10:wrap type="square"/>
-              </v:shape>
-            </w:pict>
-          </mc:Fallback>
-        </mc:AlternateContent>
+        <w:pict>
+          <v:shapetype id="_x0000_t202" coordsize="21600,21600" o:spt="202" path="m,l,21600r21600,l21600,xe">
+            <v:stroke joinstyle="miter"/>
+            <v:path gradientshapeok="t" o:connecttype="rect"/>
+          </v:shapetype>
+          <v:shape id="Text Box 2" o:spid="_x0000_s1027" type="#_x0000_t202" style="position:absolute;left:0;text-align:left;margin-left:143.25pt;margin-top:.75pt;width:257.25pt;height:141.75pt;z-index:251662336;visibility:visible;mso-wrap-distance-top:3.6pt;mso-wrap-distance-bottom:3.6pt;mso-width-relative:margin;mso-height-relative:margin" o:gfxdata="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" stroked="f">
+            <v:textbox>
+              <w:txbxContent>
+                <w:p>
+                  <w:pPr>
+                    <w:jc w:val="left"/>
+                    <w:rPr>
+                      <w:rFonts w:cs="Segoe UI"/>
+                      <w:sz w:val="28"/>
+                      <w:szCs w:val="28"/>
+                    </w:rPr>
+                  </w:pPr>
+                  <w:r>
+                    <w:rPr>
+                      <w:rFonts w:cs="Segoe UI"/>
+                      <w:b/>
+                      <w:color w:val="C00000"/>
+                      <w:sz w:val="28"/>
+                      <w:szCs w:val="28"/>
+                      <w:lang w:val="vi-VN"/>
+                    </w:rPr>
+                    <w:t>GVLT</w:t>
+                  </w:r>
+                  <w:r>
+                    <w:rPr>
+                      <w:rFonts w:cs="Segoe UI"/>
+                      <w:color w:val="C00000"/>
+                      <w:sz w:val="28"/>
+                      <w:szCs w:val="28"/>
+                      <w:lang w:val="vi-VN"/>
+                    </w:rPr>
+                    <w:t xml:space="preserve">: </w:t>
+                  </w:r>
+                  <w:r>
+                    <w:rPr>
+                      <w:rFonts w:cs="Segoe UI"/>
+                      <w:color w:val="C00000"/>
+                      <w:sz w:val="28"/>
+                      <w:szCs w:val="28"/>
+                      <w:lang w:val="vi-VN"/>
+                    </w:rPr>
+                    <w:tab/>
+                  </w:r>
+                  <w:r>
+                    <w:rPr>
+                      <w:rFonts w:cs="Segoe UI"/>
+                      <w:color w:val="C00000"/>
+                      <w:sz w:val="28"/>
+                      <w:szCs w:val="28"/>
+                    </w:rPr>
+                    <w:t>Lý Quốc Ngọc</w:t>
+                  </w:r>
+                </w:p>
+                <w:p>
+                  <w:pPr>
+                    <w:jc w:val="left"/>
+                    <w:rPr>
+                      <w:rFonts w:cs="Segoe UI"/>
+                      <w:color w:val="C00000"/>
+                      <w:sz w:val="28"/>
+                      <w:szCs w:val="28"/>
+                    </w:rPr>
+                  </w:pPr>
+                  <w:r>
+                    <w:rPr>
+                      <w:rFonts w:cs="Segoe UI"/>
+                      <w:b/>
+                      <w:color w:val="C00000"/>
+                      <w:sz w:val="28"/>
+                      <w:szCs w:val="28"/>
+                      <w:lang w:val="vi-VN"/>
+                    </w:rPr>
+                    <w:t>TG</w:t>
+                  </w:r>
+                  <w:r>
+                    <w:rPr>
+                      <w:rFonts w:cs="Segoe UI"/>
+                      <w:color w:val="C00000"/>
+                      <w:sz w:val="28"/>
+                      <w:szCs w:val="28"/>
+                      <w:lang w:val="vi-VN"/>
+                    </w:rPr>
+                    <w:t xml:space="preserve">: </w:t>
+                  </w:r>
+                  <w:r>
+                    <w:rPr>
+                      <w:rFonts w:cs="Segoe UI"/>
+                      <w:color w:val="C00000"/>
+                      <w:sz w:val="28"/>
+                      <w:szCs w:val="28"/>
+                      <w:lang w:val="vi-VN"/>
+                    </w:rPr>
+                    <w:tab/>
+                  </w:r>
+                  <w:r>
+                    <w:rPr>
+                      <w:rFonts w:cs="Segoe UI"/>
+                      <w:color w:val="C00000"/>
+                      <w:sz w:val="28"/>
+                      <w:szCs w:val="28"/>
+                      <w:lang w:val="vi-VN"/>
+                    </w:rPr>
+                    <w:tab/>
+                  </w:r>
+                  <w:r>
+                    <w:rPr>
+                      <w:rFonts w:cs="Segoe UI"/>
+                      <w:color w:val="C00000"/>
+                      <w:sz w:val="28"/>
+                      <w:szCs w:val="28"/>
+                    </w:rPr>
+                    <w:t>Võ Hoài Việt</w:t>
+                  </w:r>
+                </w:p>
+                <w:p>
+                  <w:pPr>
+                    <w:jc w:val="left"/>
+                    <w:rPr>
+                      <w:rFonts w:cs="Segoe UI"/>
+                      <w:sz w:val="28"/>
+                      <w:szCs w:val="28"/>
+                    </w:rPr>
+                  </w:pPr>
+                  <w:r>
+                    <w:rPr>
+                      <w:rFonts w:cs="Segoe UI"/>
+                      <w:b/>
+                      <w:sz w:val="28"/>
+                      <w:szCs w:val="28"/>
+                    </w:rPr>
+                    <w:t>SVTH:</w:t>
+                  </w:r>
+                  <w:r>
+                    <w:rPr>
+                      <w:rFonts w:cs="Segoe UI"/>
+                      <w:b/>
+                      <w:sz w:val="28"/>
+                      <w:szCs w:val="28"/>
+                    </w:rPr>
+                    <w:tab/>
+                  </w:r>
+                  <w:r>
+                    <w:rPr>
+                      <w:rFonts w:cs="Segoe UI"/>
+                      <w:sz w:val="28"/>
+                      <w:szCs w:val="28"/>
+                    </w:rPr>
+                    <w:tab/>
+                    <w:t>1312165</w:t>
+                  </w:r>
+                  <w:r>
+                    <w:rPr>
+                      <w:rFonts w:cs="Segoe UI"/>
+                      <w:sz w:val="28"/>
+                      <w:szCs w:val="28"/>
+                    </w:rPr>
+                    <w:t xml:space="preserve"> – </w:t>
+                  </w:r>
+                  <w:r>
+                    <w:rPr>
+                      <w:rFonts w:cs="Segoe UI"/>
+                      <w:sz w:val="28"/>
+                      <w:szCs w:val="28"/>
+                    </w:rPr>
+                    <w:t>Bùi Trung Hải</w:t>
+                  </w:r>
+                </w:p>
+                <w:p>
+                  <w:pPr>
+                    <w:jc w:val="left"/>
+                    <w:rPr>
+                      <w:rFonts w:cs="Segoe UI"/>
+                      <w:sz w:val="28"/>
+                      <w:szCs w:val="28"/>
+                    </w:rPr>
+                  </w:pPr>
+                  <w:r>
+                    <w:rPr>
+                      <w:rFonts w:cs="Segoe UI"/>
+                      <w:sz w:val="28"/>
+                      <w:szCs w:val="28"/>
+                    </w:rPr>
+                    <w:tab/>
+                  </w:r>
+                  <w:r>
+                    <w:rPr>
+                      <w:rFonts w:cs="Segoe UI"/>
+                      <w:sz w:val="28"/>
+                      <w:szCs w:val="28"/>
+                    </w:rPr>
+                    <w:tab/>
+                    <w:t>1312206 – Mai Thành Hiệp</w:t>
+                  </w:r>
+                </w:p>
+                <w:p>
+                  <w:pPr>
+                    <w:jc w:val="left"/>
+                    <w:rPr>
+                      <w:rFonts w:cs="Segoe UI"/>
+                      <w:sz w:val="28"/>
+                      <w:szCs w:val="28"/>
+                    </w:rPr>
+                  </w:pPr>
+                  <w:r>
+                    <w:rPr>
+                      <w:rFonts w:cs="Segoe UI"/>
+                      <w:sz w:val="28"/>
+                      <w:szCs w:val="28"/>
+                    </w:rPr>
+                    <w:tab/>
+                  </w:r>
+                  <w:r>
+                    <w:rPr>
+                      <w:rFonts w:cs="Segoe UI"/>
+                      <w:sz w:val="28"/>
+                      <w:szCs w:val="28"/>
+                    </w:rPr>
+                    <w:tab/>
+                    <w:t>1312345 – Nguyễn Thành Lợi</w:t>
+                  </w:r>
+                </w:p>
+                <w:p>
+                  <w:pPr>
+                    <w:jc w:val="left"/>
+                    <w:rPr>
+                      <w:rFonts w:cs="Segoe UI"/>
+                      <w:sz w:val="28"/>
+                      <w:szCs w:val="28"/>
+                    </w:rPr>
+                  </w:pPr>
+                  <w:r>
+                    <w:rPr>
+                      <w:rFonts w:cs="Segoe UI"/>
+                      <w:sz w:val="28"/>
+                      <w:szCs w:val="28"/>
+                    </w:rPr>
+                    <w:tab/>
+                  </w:r>
+                  <w:r>
+                    <w:rPr>
+                      <w:rFonts w:cs="Segoe UI"/>
+                      <w:sz w:val="28"/>
+                      <w:szCs w:val="28"/>
+                    </w:rPr>
+                    <w:tab/>
+                  </w:r>
+                </w:p>
+                <w:p>
+                  <w:pPr>
+                    <w:jc w:val="center"/>
+                    <w:rPr>
+                      <w:sz w:val="32"/>
+                      <w:szCs w:val="32"/>
+                    </w:rPr>
+                  </w:pPr>
+                </w:p>
+              </w:txbxContent>
+            </v:textbox>
+            <w10:wrap type="square"/>
+          </v:shape>
+        </w:pict>
       </w:r>
     </w:p>
     <w:p>
@@ -988,9 +549,10 @@
         <w:rPr>
           <w:rFonts w:cs="Segoe UI"/>
           <w:noProof/>
+          <w:lang w:val="vi-VN" w:eastAsia="vi-VN"/>
         </w:rPr>
         <w:drawing>
-          <wp:anchor distT="0" distB="0" distL="114300" distR="114300" simplePos="0" relativeHeight="251660288" behindDoc="0" locked="0" layoutInCell="1" allowOverlap="1" wp14:anchorId="1BF8B75D" wp14:editId="2F9F3591">
+          <wp:anchor distT="0" distB="0" distL="114300" distR="114300" simplePos="0" relativeHeight="251660288" behindDoc="0" locked="0" layoutInCell="1" allowOverlap="1">
             <wp:simplePos x="0" y="0"/>
             <wp:positionH relativeFrom="column">
               <wp:posOffset>-408305</wp:posOffset>
@@ -1018,7 +580,7 @@
                     <a:blip r:embed="rId7" cstate="print">
                       <a:extLst>
                         <a:ext uri="{28A0092B-C50C-407E-A947-70E740481C1C}">
-                          <a14:useLocalDpi xmlns:a14="http://schemas.microsoft.com/office/drawing/2010/main" val="0"/>
+                          <a14:useLocalDpi xmlns:a14="http://schemas.microsoft.com/office/drawing/2010/main" xmlns:wps="http://schemas.microsoft.com/office/word/2010/wordprocessingShape" xmlns:wpi="http://schemas.microsoft.com/office/word/2010/wordprocessingInk" xmlns:wpg="http://schemas.microsoft.com/office/word/2010/wordprocessingGroup" xmlns:w15="http://schemas.microsoft.com/office/word/2012/wordml" xmlns:w14="http://schemas.microsoft.com/office/word/2010/wordml" xmlns:w="http://schemas.openxmlformats.org/wordprocessingml/2006/main" xmlns:w10="urn:schemas-microsoft-com:office:word" xmlns:wp14="http://schemas.microsoft.com/office/word/2010/wordprocessingDrawing" xmlns:v="urn:schemas-microsoft-com:vml" xmlns:o="urn:schemas-microsoft-com:office:office" xmlns:mc="http://schemas.openxmlformats.org/markup-compatibility/2006" xmlns:wpc="http://schemas.microsoft.com/office/word/2010/wordprocessingCanvas" xmlns="" val="0"/>
                         </a:ext>
                       </a:extLst>
                     </a:blip>
@@ -1051,186 +613,62 @@
           <w:rFonts w:cs="Segoe UI"/>
           <w:noProof/>
         </w:rPr>
-        <mc:AlternateContent>
-          <mc:Choice Requires="wps">
-            <w:drawing>
-              <wp:anchor distT="0" distB="0" distL="114300" distR="114300" simplePos="0" relativeHeight="251661312" behindDoc="0" locked="0" layoutInCell="1" allowOverlap="1" wp14:anchorId="09D6D0CC" wp14:editId="1114E2C7">
-                <wp:simplePos x="0" y="0"/>
-                <wp:positionH relativeFrom="column">
-                  <wp:posOffset>495300</wp:posOffset>
-                </wp:positionH>
-                <wp:positionV relativeFrom="paragraph">
-                  <wp:posOffset>281940</wp:posOffset>
-                </wp:positionV>
-                <wp:extent cx="3000375" cy="1051560"/>
-                <wp:effectExtent l="0" t="0" r="9525" b="0"/>
-                <wp:wrapNone/>
-                <wp:docPr id="2" name="Text Box 2"/>
-                <wp:cNvGraphicFramePr>
-                  <a:graphicFrameLocks xmlns:a="http://schemas.openxmlformats.org/drawingml/2006/main"/>
-                </wp:cNvGraphicFramePr>
-                <a:graphic xmlns:a="http://schemas.openxmlformats.org/drawingml/2006/main">
-                  <a:graphicData uri="http://schemas.microsoft.com/office/word/2010/wordprocessingShape">
-                    <wps:wsp>
-                      <wps:cNvSpPr txBox="1">
-                        <a:spLocks noChangeArrowheads="1"/>
-                      </wps:cNvSpPr>
-                      <wps:spPr bwMode="auto">
-                        <a:xfrm>
-                          <a:off x="0" y="0"/>
-                          <a:ext cx="3000375" cy="1051560"/>
-                        </a:xfrm>
-                        <a:prstGeom prst="rect">
-                          <a:avLst/>
-                        </a:prstGeom>
-                        <a:solidFill>
-                          <a:srgbClr val="FFFFFF"/>
-                        </a:solidFill>
-                        <a:ln w="9525">
-                          <a:noFill/>
-                          <a:miter lim="800000"/>
-                          <a:headEnd/>
-                          <a:tailEnd/>
-                        </a:ln>
-                      </wps:spPr>
-                      <wps:txbx>
-                        <w:txbxContent>
-                          <w:p>
-                            <w:pPr>
-                              <w:jc w:val="right"/>
-                              <w:rPr>
-                                <w:rFonts w:cs="Segoe UI"/>
-                              </w:rPr>
-                            </w:pPr>
-                            <w:r>
-                              <w:rPr>
-                                <w:rFonts w:cs="Segoe UI"/>
-                              </w:rPr>
-                              <w:t xml:space="preserve">Bộ môn </w:t>
-                            </w:r>
-                            <w:r>
-                              <w:rPr>
-                                <w:rFonts w:cs="Segoe UI"/>
-                              </w:rPr>
-                              <w:t>Xử Lí Ảnh Số &amp; Video Số</w:t>
-                            </w:r>
-                          </w:p>
-                          <w:p>
-                            <w:pPr>
-                              <w:jc w:val="right"/>
-                              <w:rPr>
-                                <w:rFonts w:cs="Segoe UI"/>
-                              </w:rPr>
-                            </w:pPr>
-                            <w:r>
-                              <w:rPr>
-                                <w:rFonts w:cs="Segoe UI"/>
-                              </w:rPr>
-                              <w:t>Khoa Công nghệ thông tin</w:t>
-                            </w:r>
-                          </w:p>
-                          <w:p>
-                            <w:pPr>
-                              <w:jc w:val="right"/>
-                              <w:rPr>
-                                <w:rFonts w:cs="Segoe UI"/>
-                              </w:rPr>
-                            </w:pPr>
-                            <w:r>
-                              <w:rPr>
-                                <w:rFonts w:cs="Segoe UI"/>
-                              </w:rPr>
-                              <w:t xml:space="preserve">Đại học Khoa học tự nhiên TP </w:t>
-                            </w:r>
-                            <w:r>
-                              <w:rPr>
-                                <w:rFonts w:cs="Segoe UI"/>
-                              </w:rPr>
-                              <w:t>HCM</w:t>
-                            </w:r>
-                          </w:p>
-                        </w:txbxContent>
-                      </wps:txbx>
-                      <wps:bodyPr rot="0" vert="horz" wrap="square" lIns="91440" tIns="45720" rIns="91440" bIns="45720" anchor="t" anchorCtr="0">
-                        <a:noAutofit/>
-                      </wps:bodyPr>
-                    </wps:wsp>
-                  </a:graphicData>
-                </a:graphic>
-                <wp14:sizeRelH relativeFrom="margin">
-                  <wp14:pctWidth>0</wp14:pctWidth>
-                </wp14:sizeRelH>
-                <wp14:sizeRelV relativeFrom="margin">
-                  <wp14:pctHeight>0</wp14:pctHeight>
-                </wp14:sizeRelV>
-              </wp:anchor>
-            </w:drawing>
-          </mc:Choice>
-          <mc:Fallback>
-            <w:pict>
-              <v:shape w14:anchorId="09D6D0CC" id="_x0000_s1028" type="#_x0000_t202" style="position:absolute;left:0;text-align:left;margin-left:39pt;margin-top:22.2pt;width:236.25pt;height:82.8pt;z-index:251661312;visibility:visible;mso-wrap-style:square;mso-width-percent:0;mso-height-percent:0;mso-wrap-distance-left:9pt;mso-wrap-distance-top:0;mso-wrap-distance-right:9pt;mso-wrap-distance-bottom:0;mso-position-horizontal:absolute;mso-position-horizontal-relative:text;mso-position-vertical:absolute;mso-position-vertical-relative:text;mso-width-percent:0;mso-height-percent:0;mso-width-relative:margin;mso-height-relative:margin;v-text-anchor:top" o:gfxdata="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" stroked="f">
-                <v:textbox>
-                  <w:txbxContent>
-                    <w:p>
-                      <w:pPr>
-                        <w:jc w:val="right"/>
-                        <w:rPr>
-                          <w:rFonts w:cs="Segoe UI"/>
-                        </w:rPr>
-                      </w:pPr>
-                      <w:r>
-                        <w:rPr>
-                          <w:rFonts w:cs="Segoe UI"/>
-                        </w:rPr>
-                        <w:t xml:space="preserve">Bộ môn </w:t>
-                      </w:r>
-                      <w:r>
-                        <w:rPr>
-                          <w:rFonts w:cs="Segoe UI"/>
-                        </w:rPr>
-                        <w:t>Xử Lí Ảnh Số &amp; Video Số</w:t>
-                      </w:r>
-                    </w:p>
-                    <w:p>
-                      <w:pPr>
-                        <w:jc w:val="right"/>
-                        <w:rPr>
-                          <w:rFonts w:cs="Segoe UI"/>
-                        </w:rPr>
-                      </w:pPr>
-                      <w:r>
-                        <w:rPr>
-                          <w:rFonts w:cs="Segoe UI"/>
-                        </w:rPr>
-                        <w:t>Khoa Công nghệ thông tin</w:t>
-                      </w:r>
-                    </w:p>
-                    <w:p>
-                      <w:pPr>
-                        <w:jc w:val="right"/>
-                        <w:rPr>
-                          <w:rFonts w:cs="Segoe UI"/>
-                        </w:rPr>
-                      </w:pPr>
-                      <w:r>
-                        <w:rPr>
-                          <w:rFonts w:cs="Segoe UI"/>
-                        </w:rPr>
-                        <w:t xml:space="preserve">Đại học Khoa học tự nhiên TP </w:t>
-                      </w:r>
-                      <w:r>
-                        <w:rPr>
-                          <w:rFonts w:cs="Segoe UI"/>
-                        </w:rPr>
-                        <w:t>HCM</w:t>
-                      </w:r>
-                    </w:p>
-                  </w:txbxContent>
-                </v:textbox>
-              </v:shape>
-            </w:pict>
-          </mc:Fallback>
-        </mc:AlternateContent>
+        <w:pict>
+          <v:shape id="_x0000_s1028" type="#_x0000_t202" style="position:absolute;left:0;text-align:left;margin-left:39pt;margin-top:22.2pt;width:236.25pt;height:82.8pt;z-index:251661312;visibility:visible;mso-position-horizontal-relative:text;mso-position-vertical-relative:text;mso-width-relative:margin;mso-height-relative:margin" o:gfxdata="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" stroked="f">
+            <v:textbox>
+              <w:txbxContent>
+                <w:p>
+                  <w:pPr>
+                    <w:jc w:val="right"/>
+                    <w:rPr>
+                      <w:rFonts w:cs="Segoe UI"/>
+                    </w:rPr>
+                  </w:pPr>
+                  <w:r>
+                    <w:rPr>
+                      <w:rFonts w:cs="Segoe UI"/>
+                    </w:rPr>
+                    <w:t>Bộ môn Xử Lí Ảnh Số &amp; Video Số</w:t>
+                  </w:r>
+                </w:p>
+                <w:p>
+                  <w:pPr>
+                    <w:jc w:val="right"/>
+                    <w:rPr>
+                      <w:rFonts w:cs="Segoe UI"/>
+                    </w:rPr>
+                  </w:pPr>
+                  <w:r>
+                    <w:rPr>
+                      <w:rFonts w:cs="Segoe UI"/>
+                    </w:rPr>
+                    <w:t>Khoa Công nghệ thông tin</w:t>
+                  </w:r>
+                </w:p>
+                <w:p>
+                  <w:pPr>
+                    <w:jc w:val="right"/>
+                    <w:rPr>
+                      <w:rFonts w:cs="Segoe UI"/>
+                    </w:rPr>
+                  </w:pPr>
+                  <w:r>
+                    <w:rPr>
+                      <w:rFonts w:cs="Segoe UI"/>
+                    </w:rPr>
+                    <w:t xml:space="preserve">Đại học Khoa học tự nhiên TP </w:t>
+                  </w:r>
+                  <w:r>
+                    <w:rPr>
+                      <w:rFonts w:cs="Segoe UI"/>
+                    </w:rPr>
+                    <w:t>HCM</w:t>
+                  </w:r>
+                </w:p>
+              </w:txbxContent>
+            </v:textbox>
+          </v:shape>
+        </w:pict>
       </w:r>
     </w:p>
     <w:p>
@@ -1253,7 +691,7 @@
       <w:tblPr>
         <w:tblStyle w:val="PlainTable1"/>
         <w:tblW w:w="10075" w:type="dxa"/>
-        <w:tblLook w:val="04A0" w:firstRow="1" w:lastRow="0" w:firstColumn="1" w:lastColumn="0" w:noHBand="0" w:noVBand="1"/>
+        <w:tblLook w:val="04A0"/>
       </w:tblPr>
       <w:tblGrid>
         <w:gridCol w:w="712"/>
@@ -1264,11 +702,11 @@
       </w:tblGrid>
       <w:tr>
         <w:trPr>
-          <w:cnfStyle w:val="100000000000" w:firstRow="1" w:lastRow="0" w:firstColumn="0" w:lastColumn="0" w:oddVBand="0" w:evenVBand="0" w:oddHBand="0" w:evenHBand="0" w:firstRowFirstColumn="0" w:firstRowLastColumn="0" w:lastRowFirstColumn="0" w:lastRowLastColumn="0"/>
+          <w:cnfStyle w:val="100000000000"/>
         </w:trPr>
         <w:tc>
           <w:tcPr>
-            <w:cnfStyle w:val="001000000000" w:firstRow="0" w:lastRow="0" w:firstColumn="1" w:lastColumn="0" w:oddVBand="0" w:evenVBand="0" w:oddHBand="0" w:evenHBand="0" w:firstRowFirstColumn="0" w:firstRowLastColumn="0" w:lastRowFirstColumn="0" w:lastRowLastColumn="0"/>
+            <w:cnfStyle w:val="001000000000"/>
             <w:tcW w:w="712" w:type="dxa"/>
           </w:tcPr>
           <w:p>
@@ -1281,7 +719,6 @@
               <w:jc w:val="center"/>
               <w:outlineLvl w:val="1"/>
               <w:rPr>
-                <w:b/>
                 <w:color w:val="000000" w:themeColor="text1"/>
                 <w:sz w:val="28"/>
                 <w:szCs w:val="28"/>
@@ -1289,7 +726,6 @@
             </w:pPr>
             <w:r>
               <w:rPr>
-                <w:b/>
                 <w:color w:val="000000" w:themeColor="text1"/>
                 <w:sz w:val="28"/>
                 <w:szCs w:val="28"/>
@@ -1311,9 +747,8 @@
               </w:numPr>
               <w:jc w:val="center"/>
               <w:outlineLvl w:val="1"/>
-              <w:cnfStyle w:val="100000000000" w:firstRow="1" w:lastRow="0" w:firstColumn="0" w:lastColumn="0" w:oddVBand="0" w:evenVBand="0" w:oddHBand="0" w:evenHBand="0" w:firstRowFirstColumn="0" w:firstRowLastColumn="0" w:lastRowFirstColumn="0" w:lastRowLastColumn="0"/>
-              <w:rPr>
-                <w:b/>
+              <w:cnfStyle w:val="100000000000"/>
+              <w:rPr>
                 <w:color w:val="000000" w:themeColor="text1"/>
                 <w:sz w:val="28"/>
                 <w:szCs w:val="28"/>
@@ -1321,7 +756,6 @@
             </w:pPr>
             <w:r>
               <w:rPr>
-                <w:b/>
                 <w:color w:val="000000" w:themeColor="text1"/>
                 <w:sz w:val="28"/>
                 <w:szCs w:val="28"/>
@@ -1343,9 +777,8 @@
               </w:numPr>
               <w:jc w:val="center"/>
               <w:outlineLvl w:val="1"/>
-              <w:cnfStyle w:val="100000000000" w:firstRow="1" w:lastRow="0" w:firstColumn="0" w:lastColumn="0" w:oddVBand="0" w:evenVBand="0" w:oddHBand="0" w:evenHBand="0" w:firstRowFirstColumn="0" w:firstRowLastColumn="0" w:lastRowFirstColumn="0" w:lastRowLastColumn="0"/>
-              <w:rPr>
-                <w:b/>
+              <w:cnfStyle w:val="100000000000"/>
+              <w:rPr>
                 <w:color w:val="000000" w:themeColor="text1"/>
                 <w:sz w:val="28"/>
                 <w:szCs w:val="28"/>
@@ -1353,7 +786,6 @@
             </w:pPr>
             <w:r>
               <w:rPr>
-                <w:b/>
                 <w:color w:val="000000" w:themeColor="text1"/>
                 <w:sz w:val="28"/>
                 <w:szCs w:val="28"/>
@@ -1375,9 +807,8 @@
               </w:numPr>
               <w:jc w:val="center"/>
               <w:outlineLvl w:val="1"/>
-              <w:cnfStyle w:val="100000000000" w:firstRow="1" w:lastRow="0" w:firstColumn="0" w:lastColumn="0" w:oddVBand="0" w:evenVBand="0" w:oddHBand="0" w:evenHBand="0" w:firstRowFirstColumn="0" w:firstRowLastColumn="0" w:lastRowFirstColumn="0" w:lastRowLastColumn="0"/>
-              <w:rPr>
-                <w:b/>
+              <w:cnfStyle w:val="100000000000"/>
+              <w:rPr>
                 <w:color w:val="000000" w:themeColor="text1"/>
                 <w:sz w:val="28"/>
                 <w:szCs w:val="28"/>
@@ -1385,7 +816,6 @@
             </w:pPr>
             <w:r>
               <w:rPr>
-                <w:b/>
                 <w:color w:val="000000" w:themeColor="text1"/>
                 <w:sz w:val="28"/>
                 <w:szCs w:val="28"/>
@@ -1407,9 +837,8 @@
               </w:numPr>
               <w:jc w:val="center"/>
               <w:outlineLvl w:val="1"/>
-              <w:cnfStyle w:val="100000000000" w:firstRow="1" w:lastRow="0" w:firstColumn="0" w:lastColumn="0" w:oddVBand="0" w:evenVBand="0" w:oddHBand="0" w:evenHBand="0" w:firstRowFirstColumn="0" w:firstRowLastColumn="0" w:lastRowFirstColumn="0" w:lastRowLastColumn="0"/>
-              <w:rPr>
-                <w:b/>
+              <w:cnfStyle w:val="100000000000"/>
+              <w:rPr>
                 <w:color w:val="000000" w:themeColor="text1"/>
                 <w:sz w:val="28"/>
                 <w:szCs w:val="28"/>
@@ -1417,7 +846,6 @@
             </w:pPr>
             <w:r>
               <w:rPr>
-                <w:b/>
                 <w:color w:val="000000" w:themeColor="text1"/>
                 <w:sz w:val="28"/>
                 <w:szCs w:val="28"/>
@@ -1429,11 +857,11 @@
       </w:tr>
       <w:tr>
         <w:trPr>
-          <w:cnfStyle w:val="000000100000" w:firstRow="0" w:lastRow="0" w:firstColumn="0" w:lastColumn="0" w:oddVBand="0" w:evenVBand="0" w:oddHBand="1" w:evenHBand="0" w:firstRowFirstColumn="0" w:firstRowLastColumn="0" w:lastRowFirstColumn="0" w:lastRowLastColumn="0"/>
+          <w:cnfStyle w:val="000000100000"/>
         </w:trPr>
         <w:tc>
           <w:tcPr>
-            <w:cnfStyle w:val="001000000000" w:firstRow="0" w:lastRow="0" w:firstColumn="1" w:lastColumn="0" w:oddVBand="0" w:evenVBand="0" w:oddHBand="0" w:evenHBand="0" w:firstRowFirstColumn="0" w:firstRowLastColumn="0" w:lastRowFirstColumn="0" w:lastRowLastColumn="0"/>
+            <w:cnfStyle w:val="001000000000"/>
             <w:tcW w:w="712" w:type="dxa"/>
           </w:tcPr>
           <w:p>
@@ -1474,7 +902,7 @@
               </w:numPr>
               <w:jc w:val="center"/>
               <w:outlineLvl w:val="1"/>
-              <w:cnfStyle w:val="000000100000" w:firstRow="0" w:lastRow="0" w:firstColumn="0" w:lastColumn="0" w:oddVBand="0" w:evenVBand="0" w:oddHBand="1" w:evenHBand="0" w:firstRowFirstColumn="0" w:firstRowLastColumn="0" w:lastRowFirstColumn="0" w:lastRowLastColumn="0"/>
+              <w:cnfStyle w:val="000000100000"/>
               <w:rPr>
                 <w:b w:val="0"/>
                 <w:color w:val="000000" w:themeColor="text1"/>
@@ -1506,7 +934,7 @@
               </w:numPr>
               <w:jc w:val="center"/>
               <w:outlineLvl w:val="1"/>
-              <w:cnfStyle w:val="000000100000" w:firstRow="0" w:lastRow="0" w:firstColumn="0" w:lastColumn="0" w:oddVBand="0" w:evenVBand="0" w:oddHBand="1" w:evenHBand="0" w:firstRowFirstColumn="0" w:firstRowLastColumn="0" w:lastRowFirstColumn="0" w:lastRowLastColumn="0"/>
+              <w:cnfStyle w:val="000000100000"/>
               <w:rPr>
                 <w:b w:val="0"/>
                 <w:color w:val="000000" w:themeColor="text1"/>
@@ -1538,7 +966,7 @@
               </w:numPr>
               <w:jc w:val="center"/>
               <w:outlineLvl w:val="1"/>
-              <w:cnfStyle w:val="000000100000" w:firstRow="0" w:lastRow="0" w:firstColumn="0" w:lastColumn="0" w:oddVBand="0" w:evenVBand="0" w:oddHBand="1" w:evenHBand="0" w:firstRowFirstColumn="0" w:firstRowLastColumn="0" w:lastRowFirstColumn="0" w:lastRowLastColumn="0"/>
+              <w:cnfStyle w:val="000000100000"/>
               <w:rPr>
                 <w:b w:val="0"/>
                 <w:color w:val="000000" w:themeColor="text1"/>
@@ -1570,7 +998,7 @@
               </w:numPr>
               <w:jc w:val="center"/>
               <w:outlineLvl w:val="1"/>
-              <w:cnfStyle w:val="000000100000" w:firstRow="0" w:lastRow="0" w:firstColumn="0" w:lastColumn="0" w:oddVBand="0" w:evenVBand="0" w:oddHBand="1" w:evenHBand="0" w:firstRowFirstColumn="0" w:firstRowLastColumn="0" w:lastRowFirstColumn="0" w:lastRowLastColumn="0"/>
+              <w:cnfStyle w:val="000000100000"/>
               <w:rPr>
                 <w:b w:val="0"/>
                 <w:color w:val="000000" w:themeColor="text1"/>
@@ -1593,7 +1021,7 @@
       <w:tr>
         <w:tc>
           <w:tcPr>
-            <w:cnfStyle w:val="001000000000" w:firstRow="0" w:lastRow="0" w:firstColumn="1" w:lastColumn="0" w:oddVBand="0" w:evenVBand="0" w:oddHBand="0" w:evenHBand="0" w:firstRowFirstColumn="0" w:firstRowLastColumn="0" w:lastRowFirstColumn="0" w:lastRowLastColumn="0"/>
+            <w:cnfStyle w:val="001000000000"/>
             <w:tcW w:w="712" w:type="dxa"/>
           </w:tcPr>
           <w:p>
@@ -1634,7 +1062,7 @@
               </w:numPr>
               <w:jc w:val="center"/>
               <w:outlineLvl w:val="1"/>
-              <w:cnfStyle w:val="000000000000" w:firstRow="0" w:lastRow="0" w:firstColumn="0" w:lastColumn="0" w:oddVBand="0" w:evenVBand="0" w:oddHBand="0" w:evenHBand="0" w:firstRowFirstColumn="0" w:firstRowLastColumn="0" w:lastRowFirstColumn="0" w:lastRowLastColumn="0"/>
+              <w:cnfStyle w:val="000000000000"/>
               <w:rPr>
                 <w:b w:val="0"/>
                 <w:color w:val="000000" w:themeColor="text1"/>
@@ -1666,7 +1094,7 @@
               </w:numPr>
               <w:jc w:val="center"/>
               <w:outlineLvl w:val="1"/>
-              <w:cnfStyle w:val="000000000000" w:firstRow="0" w:lastRow="0" w:firstColumn="0" w:lastColumn="0" w:oddVBand="0" w:evenVBand="0" w:oddHBand="0" w:evenHBand="0" w:firstRowFirstColumn="0" w:firstRowLastColumn="0" w:lastRowFirstColumn="0" w:lastRowLastColumn="0"/>
+              <w:cnfStyle w:val="000000000000"/>
               <w:rPr>
                 <w:b w:val="0"/>
                 <w:color w:val="000000" w:themeColor="text1"/>
@@ -1698,7 +1126,7 @@
               </w:numPr>
               <w:jc w:val="center"/>
               <w:outlineLvl w:val="1"/>
-              <w:cnfStyle w:val="000000000000" w:firstRow="0" w:lastRow="0" w:firstColumn="0" w:lastColumn="0" w:oddVBand="0" w:evenVBand="0" w:oddHBand="0" w:evenHBand="0" w:firstRowFirstColumn="0" w:firstRowLastColumn="0" w:lastRowFirstColumn="0" w:lastRowLastColumn="0"/>
+              <w:cnfStyle w:val="000000000000"/>
               <w:rPr>
                 <w:b w:val="0"/>
                 <w:color w:val="000000" w:themeColor="text1"/>
@@ -1730,7 +1158,7 @@
               </w:numPr>
               <w:jc w:val="center"/>
               <w:outlineLvl w:val="1"/>
-              <w:cnfStyle w:val="000000000000" w:firstRow="0" w:lastRow="0" w:firstColumn="0" w:lastColumn="0" w:oddVBand="0" w:evenVBand="0" w:oddHBand="0" w:evenHBand="0" w:firstRowFirstColumn="0" w:firstRowLastColumn="0" w:lastRowFirstColumn="0" w:lastRowLastColumn="0"/>
+              <w:cnfStyle w:val="000000000000"/>
               <w:rPr>
                 <w:b w:val="0"/>
                 <w:color w:val="000000" w:themeColor="text1"/>
@@ -1752,11 +1180,11 @@
       </w:tr>
       <w:tr>
         <w:trPr>
-          <w:cnfStyle w:val="000000100000" w:firstRow="0" w:lastRow="0" w:firstColumn="0" w:lastColumn="0" w:oddVBand="0" w:evenVBand="0" w:oddHBand="1" w:evenHBand="0" w:firstRowFirstColumn="0" w:firstRowLastColumn="0" w:lastRowFirstColumn="0" w:lastRowLastColumn="0"/>
+          <w:cnfStyle w:val="000000100000"/>
         </w:trPr>
         <w:tc>
           <w:tcPr>
-            <w:cnfStyle w:val="001000000000" w:firstRow="0" w:lastRow="0" w:firstColumn="1" w:lastColumn="0" w:oddVBand="0" w:evenVBand="0" w:oddHBand="0" w:evenHBand="0" w:firstRowFirstColumn="0" w:firstRowLastColumn="0" w:lastRowFirstColumn="0" w:lastRowLastColumn="0"/>
+            <w:cnfStyle w:val="001000000000"/>
             <w:tcW w:w="712" w:type="dxa"/>
           </w:tcPr>
           <w:p>
@@ -1797,7 +1225,7 @@
               </w:numPr>
               <w:jc w:val="center"/>
               <w:outlineLvl w:val="1"/>
-              <w:cnfStyle w:val="000000100000" w:firstRow="0" w:lastRow="0" w:firstColumn="0" w:lastColumn="0" w:oddVBand="0" w:evenVBand="0" w:oddHBand="1" w:evenHBand="0" w:firstRowFirstColumn="0" w:firstRowLastColumn="0" w:lastRowFirstColumn="0" w:lastRowLastColumn="0"/>
+              <w:cnfStyle w:val="000000100000"/>
               <w:rPr>
                 <w:b w:val="0"/>
                 <w:color w:val="000000" w:themeColor="text1"/>
@@ -1829,7 +1257,7 @@
               </w:numPr>
               <w:jc w:val="center"/>
               <w:outlineLvl w:val="1"/>
-              <w:cnfStyle w:val="000000100000" w:firstRow="0" w:lastRow="0" w:firstColumn="0" w:lastColumn="0" w:oddVBand="0" w:evenVBand="0" w:oddHBand="1" w:evenHBand="0" w:firstRowFirstColumn="0" w:firstRowLastColumn="0" w:lastRowFirstColumn="0" w:lastRowLastColumn="0"/>
+              <w:cnfStyle w:val="000000100000"/>
               <w:rPr>
                 <w:b w:val="0"/>
                 <w:color w:val="000000" w:themeColor="text1"/>
@@ -1861,7 +1289,7 @@
               </w:numPr>
               <w:jc w:val="center"/>
               <w:outlineLvl w:val="1"/>
-              <w:cnfStyle w:val="000000100000" w:firstRow="0" w:lastRow="0" w:firstColumn="0" w:lastColumn="0" w:oddVBand="0" w:evenVBand="0" w:oddHBand="1" w:evenHBand="0" w:firstRowFirstColumn="0" w:firstRowLastColumn="0" w:lastRowFirstColumn="0" w:lastRowLastColumn="0"/>
+              <w:cnfStyle w:val="000000100000"/>
               <w:rPr>
                 <w:b w:val="0"/>
                 <w:color w:val="000000" w:themeColor="text1"/>
@@ -1893,7 +1321,7 @@
               </w:numPr>
               <w:jc w:val="center"/>
               <w:outlineLvl w:val="1"/>
-              <w:cnfStyle w:val="000000100000" w:firstRow="0" w:lastRow="0" w:firstColumn="0" w:lastColumn="0" w:oddVBand="0" w:evenVBand="0" w:oddHBand="1" w:evenHBand="0" w:firstRowFirstColumn="0" w:firstRowLastColumn="0" w:lastRowFirstColumn="0" w:lastRowLastColumn="0"/>
+              <w:cnfStyle w:val="000000100000"/>
               <w:rPr>
                 <w:b w:val="0"/>
                 <w:color w:val="000000" w:themeColor="text1"/>
@@ -1939,7 +1367,7 @@
       <w:tblPr>
         <w:tblStyle w:val="PlainTable1"/>
         <w:tblW w:w="10075" w:type="dxa"/>
-        <w:tblLook w:val="04A0" w:firstRow="1" w:lastRow="0" w:firstColumn="1" w:lastColumn="0" w:noHBand="0" w:noVBand="1"/>
+        <w:tblLook w:val="04A0"/>
       </w:tblPr>
       <w:tblGrid>
         <w:gridCol w:w="712"/>
@@ -1948,11 +1376,11 @@
       </w:tblGrid>
       <w:tr>
         <w:trPr>
-          <w:cnfStyle w:val="100000000000" w:firstRow="1" w:lastRow="0" w:firstColumn="0" w:lastColumn="0" w:oddVBand="0" w:evenVBand="0" w:oddHBand="0" w:evenHBand="0" w:firstRowFirstColumn="0" w:firstRowLastColumn="0" w:lastRowFirstColumn="0" w:lastRowLastColumn="0"/>
+          <w:cnfStyle w:val="100000000000"/>
         </w:trPr>
         <w:tc>
           <w:tcPr>
-            <w:cnfStyle w:val="001000000000" w:firstRow="0" w:lastRow="0" w:firstColumn="1" w:lastColumn="0" w:oddVBand="0" w:evenVBand="0" w:oddHBand="0" w:evenHBand="0" w:firstRowFirstColumn="0" w:firstRowLastColumn="0" w:lastRowFirstColumn="0" w:lastRowLastColumn="0"/>
+            <w:cnfStyle w:val="001000000000"/>
             <w:tcW w:w="712" w:type="dxa"/>
           </w:tcPr>
           <w:p>
@@ -1965,7 +1393,6 @@
               <w:jc w:val="center"/>
               <w:outlineLvl w:val="1"/>
               <w:rPr>
-                <w:b/>
                 <w:color w:val="000000" w:themeColor="text1"/>
                 <w:sz w:val="28"/>
                 <w:szCs w:val="28"/>
@@ -1973,7 +1400,6 @@
             </w:pPr>
             <w:r>
               <w:rPr>
-                <w:b/>
                 <w:color w:val="000000" w:themeColor="text1"/>
                 <w:sz w:val="28"/>
                 <w:szCs w:val="28"/>
@@ -1995,9 +1421,8 @@
               </w:numPr>
               <w:jc w:val="center"/>
               <w:outlineLvl w:val="1"/>
-              <w:cnfStyle w:val="100000000000" w:firstRow="1" w:lastRow="0" w:firstColumn="0" w:lastColumn="0" w:oddVBand="0" w:evenVBand="0" w:oddHBand="0" w:evenHBand="0" w:firstRowFirstColumn="0" w:firstRowLastColumn="0" w:lastRowFirstColumn="0" w:lastRowLastColumn="0"/>
-              <w:rPr>
-                <w:b/>
+              <w:cnfStyle w:val="100000000000"/>
+              <w:rPr>
                 <w:color w:val="000000" w:themeColor="text1"/>
                 <w:sz w:val="28"/>
                 <w:szCs w:val="28"/>
@@ -2005,7 +1430,6 @@
             </w:pPr>
             <w:r>
               <w:rPr>
-                <w:b/>
                 <w:color w:val="000000" w:themeColor="text1"/>
                 <w:sz w:val="28"/>
                 <w:szCs w:val="28"/>
@@ -2027,9 +1451,8 @@
               </w:numPr>
               <w:jc w:val="center"/>
               <w:outlineLvl w:val="1"/>
-              <w:cnfStyle w:val="100000000000" w:firstRow="1" w:lastRow="0" w:firstColumn="0" w:lastColumn="0" w:oddVBand="0" w:evenVBand="0" w:oddHBand="0" w:evenHBand="0" w:firstRowFirstColumn="0" w:firstRowLastColumn="0" w:lastRowFirstColumn="0" w:lastRowLastColumn="0"/>
-              <w:rPr>
-                <w:b/>
+              <w:cnfStyle w:val="100000000000"/>
+              <w:rPr>
                 <w:color w:val="000000" w:themeColor="text1"/>
                 <w:sz w:val="28"/>
                 <w:szCs w:val="28"/>
@@ -2037,7 +1460,6 @@
             </w:pPr>
             <w:r>
               <w:rPr>
-                <w:b/>
                 <w:color w:val="000000" w:themeColor="text1"/>
                 <w:sz w:val="28"/>
                 <w:szCs w:val="28"/>
@@ -2049,11 +1471,11 @@
       </w:tr>
       <w:tr>
         <w:trPr>
-          <w:cnfStyle w:val="000000100000" w:firstRow="0" w:lastRow="0" w:firstColumn="0" w:lastColumn="0" w:oddVBand="0" w:evenVBand="0" w:oddHBand="1" w:evenHBand="0" w:firstRowFirstColumn="0" w:firstRowLastColumn="0" w:lastRowFirstColumn="0" w:lastRowLastColumn="0"/>
+          <w:cnfStyle w:val="000000100000"/>
         </w:trPr>
         <w:tc>
           <w:tcPr>
-            <w:cnfStyle w:val="001000000000" w:firstRow="0" w:lastRow="0" w:firstColumn="1" w:lastColumn="0" w:oddVBand="0" w:evenVBand="0" w:oddHBand="0" w:evenHBand="0" w:firstRowFirstColumn="0" w:firstRowLastColumn="0" w:lastRowFirstColumn="0" w:lastRowLastColumn="0"/>
+            <w:cnfStyle w:val="001000000000"/>
             <w:tcW w:w="712" w:type="dxa"/>
           </w:tcPr>
           <w:p>
@@ -2094,7 +1516,7 @@
               </w:numPr>
               <w:jc w:val="center"/>
               <w:outlineLvl w:val="1"/>
-              <w:cnfStyle w:val="000000100000" w:firstRow="0" w:lastRow="0" w:firstColumn="0" w:lastColumn="0" w:oddVBand="0" w:evenVBand="0" w:oddHBand="1" w:evenHBand="0" w:firstRowFirstColumn="0" w:firstRowLastColumn="0" w:lastRowFirstColumn="0" w:lastRowLastColumn="0"/>
+              <w:cnfStyle w:val="000000100000"/>
               <w:rPr>
                 <w:b w:val="0"/>
                 <w:color w:val="000000" w:themeColor="text1"/>
@@ -2126,7 +1548,7 @@
               </w:numPr>
               <w:jc w:val="center"/>
               <w:outlineLvl w:val="1"/>
-              <w:cnfStyle w:val="000000100000" w:firstRow="0" w:lastRow="0" w:firstColumn="0" w:lastColumn="0" w:oddVBand="0" w:evenVBand="0" w:oddHBand="1" w:evenHBand="0" w:firstRowFirstColumn="0" w:firstRowLastColumn="0" w:lastRowFirstColumn="0" w:lastRowLastColumn="0"/>
+              <w:cnfStyle w:val="000000100000"/>
               <w:rPr>
                 <w:b w:val="0"/>
                 <w:color w:val="000000" w:themeColor="text1"/>
@@ -2149,7 +1571,7 @@
       <w:tr>
         <w:tc>
           <w:tcPr>
-            <w:cnfStyle w:val="001000000000" w:firstRow="0" w:lastRow="0" w:firstColumn="1" w:lastColumn="0" w:oddVBand="0" w:evenVBand="0" w:oddHBand="0" w:evenHBand="0" w:firstRowFirstColumn="0" w:firstRowLastColumn="0" w:lastRowFirstColumn="0" w:lastRowLastColumn="0"/>
+            <w:cnfStyle w:val="001000000000"/>
             <w:tcW w:w="712" w:type="dxa"/>
           </w:tcPr>
           <w:p>
@@ -2190,7 +1612,7 @@
               </w:numPr>
               <w:jc w:val="center"/>
               <w:outlineLvl w:val="1"/>
-              <w:cnfStyle w:val="000000000000" w:firstRow="0" w:lastRow="0" w:firstColumn="0" w:lastColumn="0" w:oddVBand="0" w:evenVBand="0" w:oddHBand="0" w:evenHBand="0" w:firstRowFirstColumn="0" w:firstRowLastColumn="0" w:lastRowFirstColumn="0" w:lastRowLastColumn="0"/>
+              <w:cnfStyle w:val="000000000000"/>
               <w:rPr>
                 <w:b w:val="0"/>
                 <w:color w:val="000000" w:themeColor="text1"/>
@@ -2222,7 +1644,7 @@
               </w:numPr>
               <w:jc w:val="center"/>
               <w:outlineLvl w:val="1"/>
-              <w:cnfStyle w:val="000000000000" w:firstRow="0" w:lastRow="0" w:firstColumn="0" w:lastColumn="0" w:oddVBand="0" w:evenVBand="0" w:oddHBand="0" w:evenHBand="0" w:firstRowFirstColumn="0" w:firstRowLastColumn="0" w:lastRowFirstColumn="0" w:lastRowLastColumn="0"/>
+              <w:cnfStyle w:val="000000000000"/>
               <w:rPr>
                 <w:b w:val="0"/>
                 <w:color w:val="000000" w:themeColor="text1"/>
@@ -2246,11 +1668,11 @@
       </w:tr>
       <w:tr>
         <w:trPr>
-          <w:cnfStyle w:val="000000100000" w:firstRow="0" w:lastRow="0" w:firstColumn="0" w:lastColumn="0" w:oddVBand="0" w:evenVBand="0" w:oddHBand="1" w:evenHBand="0" w:firstRowFirstColumn="0" w:firstRowLastColumn="0" w:lastRowFirstColumn="0" w:lastRowLastColumn="0"/>
+          <w:cnfStyle w:val="000000100000"/>
         </w:trPr>
         <w:tc>
           <w:tcPr>
-            <w:cnfStyle w:val="001000000000" w:firstRow="0" w:lastRow="0" w:firstColumn="1" w:lastColumn="0" w:oddVBand="0" w:evenVBand="0" w:oddHBand="0" w:evenHBand="0" w:firstRowFirstColumn="0" w:firstRowLastColumn="0" w:lastRowFirstColumn="0" w:lastRowLastColumn="0"/>
+            <w:cnfStyle w:val="001000000000"/>
             <w:tcW w:w="712" w:type="dxa"/>
           </w:tcPr>
           <w:p>
@@ -2291,7 +1713,7 @@
               </w:numPr>
               <w:jc w:val="center"/>
               <w:outlineLvl w:val="1"/>
-              <w:cnfStyle w:val="000000100000" w:firstRow="0" w:lastRow="0" w:firstColumn="0" w:lastColumn="0" w:oddVBand="0" w:evenVBand="0" w:oddHBand="1" w:evenHBand="0" w:firstRowFirstColumn="0" w:firstRowLastColumn="0" w:lastRowFirstColumn="0" w:lastRowLastColumn="0"/>
+              <w:cnfStyle w:val="000000100000"/>
               <w:rPr>
                 <w:b w:val="0"/>
                 <w:color w:val="000000" w:themeColor="text1"/>
@@ -2323,7 +1745,7 @@
               </w:numPr>
               <w:jc w:val="center"/>
               <w:outlineLvl w:val="1"/>
-              <w:cnfStyle w:val="000000100000" w:firstRow="0" w:lastRow="0" w:firstColumn="0" w:lastColumn="0" w:oddVBand="0" w:evenVBand="0" w:oddHBand="1" w:evenHBand="0" w:firstRowFirstColumn="0" w:firstRowLastColumn="0" w:lastRowFirstColumn="0" w:lastRowLastColumn="0"/>
+              <w:cnfStyle w:val="000000100000"/>
               <w:rPr>
                 <w:b w:val="0"/>
                 <w:color w:val="000000" w:themeColor="text1"/>
@@ -2346,7 +1768,7 @@
       <w:tr>
         <w:tc>
           <w:tcPr>
-            <w:cnfStyle w:val="001000000000" w:firstRow="0" w:lastRow="0" w:firstColumn="1" w:lastColumn="0" w:oddVBand="0" w:evenVBand="0" w:oddHBand="0" w:evenHBand="0" w:firstRowFirstColumn="0" w:firstRowLastColumn="0" w:lastRowFirstColumn="0" w:lastRowLastColumn="0"/>
+            <w:cnfStyle w:val="001000000000"/>
             <w:tcW w:w="712" w:type="dxa"/>
           </w:tcPr>
           <w:p>
@@ -2359,7 +1781,6 @@
               <w:jc w:val="center"/>
               <w:outlineLvl w:val="1"/>
               <w:rPr>
-                <w:b/>
                 <w:color w:val="000000" w:themeColor="text1"/>
                 <w:sz w:val="28"/>
                 <w:szCs w:val="28"/>
@@ -2367,7 +1788,6 @@
             </w:pPr>
             <w:r>
               <w:rPr>
-                <w:b/>
                 <w:color w:val="000000" w:themeColor="text1"/>
                 <w:sz w:val="28"/>
                 <w:szCs w:val="28"/>
@@ -2389,7 +1809,7 @@
               </w:numPr>
               <w:jc w:val="center"/>
               <w:outlineLvl w:val="1"/>
-              <w:cnfStyle w:val="000000000000" w:firstRow="0" w:lastRow="0" w:firstColumn="0" w:lastColumn="0" w:oddVBand="0" w:evenVBand="0" w:oddHBand="0" w:evenHBand="0" w:firstRowFirstColumn="0" w:firstRowLastColumn="0" w:lastRowFirstColumn="0" w:lastRowLastColumn="0"/>
+              <w:cnfStyle w:val="000000000000"/>
               <w:rPr>
                 <w:b w:val="0"/>
                 <w:color w:val="000000" w:themeColor="text1"/>
@@ -2421,7 +1841,7 @@
               </w:numPr>
               <w:jc w:val="center"/>
               <w:outlineLvl w:val="1"/>
-              <w:cnfStyle w:val="000000000000" w:firstRow="0" w:lastRow="0" w:firstColumn="0" w:lastColumn="0" w:oddVBand="0" w:evenVBand="0" w:oddHBand="0" w:evenHBand="0" w:firstRowFirstColumn="0" w:firstRowLastColumn="0" w:lastRowFirstColumn="0" w:lastRowLastColumn="0"/>
+              <w:cnfStyle w:val="000000000000"/>
               <w:rPr>
                 <w:b w:val="0"/>
                 <w:color w:val="000000" w:themeColor="text1"/>
@@ -2443,11 +1863,11 @@
       </w:tr>
       <w:tr>
         <w:trPr>
-          <w:cnfStyle w:val="000000100000" w:firstRow="0" w:lastRow="0" w:firstColumn="0" w:lastColumn="0" w:oddVBand="0" w:evenVBand="0" w:oddHBand="1" w:evenHBand="0" w:firstRowFirstColumn="0" w:firstRowLastColumn="0" w:lastRowFirstColumn="0" w:lastRowLastColumn="0"/>
+          <w:cnfStyle w:val="000000100000"/>
         </w:trPr>
         <w:tc>
           <w:tcPr>
-            <w:cnfStyle w:val="001000000000" w:firstRow="0" w:lastRow="0" w:firstColumn="1" w:lastColumn="0" w:oddVBand="0" w:evenVBand="0" w:oddHBand="0" w:evenHBand="0" w:firstRowFirstColumn="0" w:firstRowLastColumn="0" w:lastRowFirstColumn="0" w:lastRowLastColumn="0"/>
+            <w:cnfStyle w:val="001000000000"/>
             <w:tcW w:w="712" w:type="dxa"/>
           </w:tcPr>
           <w:p>
@@ -2460,7 +1880,6 @@
               <w:jc w:val="center"/>
               <w:outlineLvl w:val="1"/>
               <w:rPr>
-                <w:b/>
                 <w:color w:val="000000" w:themeColor="text1"/>
                 <w:sz w:val="28"/>
                 <w:szCs w:val="28"/>
@@ -2468,7 +1887,6 @@
             </w:pPr>
             <w:r>
               <w:rPr>
-                <w:b/>
                 <w:color w:val="000000" w:themeColor="text1"/>
                 <w:sz w:val="28"/>
                 <w:szCs w:val="28"/>
@@ -2490,7 +1908,7 @@
               </w:numPr>
               <w:jc w:val="center"/>
               <w:outlineLvl w:val="1"/>
-              <w:cnfStyle w:val="000000100000" w:firstRow="0" w:lastRow="0" w:firstColumn="0" w:lastColumn="0" w:oddVBand="0" w:evenVBand="0" w:oddHBand="1" w:evenHBand="0" w:firstRowFirstColumn="0" w:firstRowLastColumn="0" w:lastRowFirstColumn="0" w:lastRowLastColumn="0"/>
+              <w:cnfStyle w:val="000000100000"/>
               <w:rPr>
                 <w:b w:val="0"/>
                 <w:color w:val="000000" w:themeColor="text1"/>
@@ -2505,7 +1923,16 @@
                 <w:sz w:val="28"/>
                 <w:szCs w:val="28"/>
               </w:rPr>
-              <w:t>Viết hướng dẫn cài đặt</w:t>
+              <w:t xml:space="preserve">Viết hướng dẫn </w:t>
+            </w:r>
+            <w:r>
+              <w:rPr>
+                <w:b w:val="0"/>
+                <w:color w:val="000000" w:themeColor="text1"/>
+                <w:sz w:val="28"/>
+                <w:szCs w:val="28"/>
+              </w:rPr>
+              <w:t>sử dụng chương trình</w:t>
             </w:r>
           </w:p>
         </w:tc>
@@ -2522,7 +1949,7 @@
               </w:numPr>
               <w:jc w:val="center"/>
               <w:outlineLvl w:val="1"/>
-              <w:cnfStyle w:val="000000100000" w:firstRow="0" w:lastRow="0" w:firstColumn="0" w:lastColumn="0" w:oddVBand="0" w:evenVBand="0" w:oddHBand="1" w:evenHBand="0" w:firstRowFirstColumn="0" w:firstRowLastColumn="0" w:lastRowFirstColumn="0" w:lastRowLastColumn="0"/>
+              <w:cnfStyle w:val="000000100000"/>
               <w:rPr>
                 <w:b w:val="0"/>
                 <w:color w:val="000000" w:themeColor="text1"/>
@@ -2545,7 +1972,7 @@
       <w:tr>
         <w:tc>
           <w:tcPr>
-            <w:cnfStyle w:val="001000000000" w:firstRow="0" w:lastRow="0" w:firstColumn="1" w:lastColumn="0" w:oddVBand="0" w:evenVBand="0" w:oddHBand="0" w:evenHBand="0" w:firstRowFirstColumn="0" w:firstRowLastColumn="0" w:lastRowFirstColumn="0" w:lastRowLastColumn="0"/>
+            <w:cnfStyle w:val="001000000000"/>
             <w:tcW w:w="712" w:type="dxa"/>
           </w:tcPr>
           <w:p>
@@ -2558,7 +1985,6 @@
               <w:jc w:val="center"/>
               <w:outlineLvl w:val="1"/>
               <w:rPr>
-                <w:b/>
                 <w:color w:val="000000" w:themeColor="text1"/>
                 <w:sz w:val="28"/>
                 <w:szCs w:val="28"/>
@@ -2566,7 +1992,6 @@
             </w:pPr>
             <w:r>
               <w:rPr>
-                <w:b/>
                 <w:color w:val="000000" w:themeColor="text1"/>
                 <w:sz w:val="28"/>
                 <w:szCs w:val="28"/>
@@ -2588,7 +2013,7 @@
               </w:numPr>
               <w:jc w:val="center"/>
               <w:outlineLvl w:val="1"/>
-              <w:cnfStyle w:val="000000000000" w:firstRow="0" w:lastRow="0" w:firstColumn="0" w:lastColumn="0" w:oddVBand="0" w:evenVBand="0" w:oddHBand="0" w:evenHBand="0" w:firstRowFirstColumn="0" w:firstRowLastColumn="0" w:lastRowFirstColumn="0" w:lastRowLastColumn="0"/>
+              <w:cnfStyle w:val="000000000000"/>
               <w:rPr>
                 <w:b w:val="0"/>
                 <w:color w:val="000000" w:themeColor="text1"/>
@@ -2620,7 +2045,7 @@
               </w:numPr>
               <w:jc w:val="center"/>
               <w:outlineLvl w:val="1"/>
-              <w:cnfStyle w:val="000000000000" w:firstRow="0" w:lastRow="0" w:firstColumn="0" w:lastColumn="0" w:oddVBand="0" w:evenVBand="0" w:oddHBand="0" w:evenHBand="0" w:firstRowFirstColumn="0" w:firstRowLastColumn="0" w:lastRowFirstColumn="0" w:lastRowLastColumn="0"/>
+              <w:cnfStyle w:val="000000000000"/>
               <w:rPr>
                 <w:b w:val="0"/>
                 <w:color w:val="000000" w:themeColor="text1"/>
@@ -2655,8 +2080,8 @@
 </file>
 
 <file path=word/endnotes.xml><?xml version="1.0" encoding="utf-8"?>
-<w:endnotes xmlns:wpc="http://schemas.microsoft.com/office/word/2010/wordprocessingCanvas" xmlns:mc="http://schemas.openxmlformats.org/markup-compatibility/2006" xmlns:o="urn:schemas-microsoft-com:office:office" xmlns:r="http://schemas.openxmlformats.org/officeDocument/2006/relationships" xmlns:m="http://schemas.openxmlformats.org/officeDocument/2006/math" xmlns:v="urn:schemas-microsoft-com:vml" xmlns:wp14="http://schemas.microsoft.com/office/word/2010/wordprocessingDrawing" xmlns:wp="http://schemas.openxmlformats.org/drawingml/2006/wordprocessingDrawing" xmlns:w10="urn:schemas-microsoft-com:office:word" xmlns:w="http://schemas.openxmlformats.org/wordprocessingml/2006/main" xmlns:w14="http://schemas.microsoft.com/office/word/2010/wordml" xmlns:w15="http://schemas.microsoft.com/office/word/2012/wordml" xmlns:wpg="http://schemas.microsoft.com/office/word/2010/wordprocessingGroup" xmlns:wpi="http://schemas.microsoft.com/office/word/2010/wordprocessingInk" xmlns:wne="http://schemas.microsoft.com/office/word/2006/wordml" xmlns:wps="http://schemas.microsoft.com/office/word/2010/wordprocessingShape" mc:Ignorable="w14 w15 wp14">
-  <w:endnote w:type="separator" w:id="-1">
+<w:endnotes xmlns:ve="http://schemas.openxmlformats.org/markup-compatibility/2006" xmlns:o="urn:schemas-microsoft-com:office:office" xmlns:r="http://schemas.openxmlformats.org/officeDocument/2006/relationships" xmlns:m="http://schemas.openxmlformats.org/officeDocument/2006/math" xmlns:v="urn:schemas-microsoft-com:vml" xmlns:wp="http://schemas.openxmlformats.org/drawingml/2006/wordprocessingDrawing" xmlns:w10="urn:schemas-microsoft-com:office:word" xmlns:w="http://schemas.openxmlformats.org/wordprocessingml/2006/main" xmlns:wne="http://schemas.microsoft.com/office/word/2006/wordml">
+  <w:endnote w:type="separator" w:id="0">
     <w:p>
       <w:pPr>
         <w:spacing w:line="240" w:lineRule="auto"/>
@@ -2666,7 +2091,7 @@
       </w:r>
     </w:p>
   </w:endnote>
-  <w:endnote w:type="continuationSeparator" w:id="0">
+  <w:endnote w:type="continuationSeparator" w:id="1">
     <w:p>
       <w:pPr>
         <w:spacing w:line="240" w:lineRule="auto"/>
@@ -2680,7 +2105,7 @@
 </file>
 
 <file path=word/footer1.xml><?xml version="1.0" encoding="utf-8"?>
-<w:ftr xmlns:wpc="http://schemas.microsoft.com/office/word/2010/wordprocessingCanvas" xmlns:mc="http://schemas.openxmlformats.org/markup-compatibility/2006" xmlns:o="urn:schemas-microsoft-com:office:office" xmlns:r="http://schemas.openxmlformats.org/officeDocument/2006/relationships" xmlns:m="http://schemas.openxmlformats.org/officeDocument/2006/math" xmlns:v="urn:schemas-microsoft-com:vml" xmlns:wp14="http://schemas.microsoft.com/office/word/2010/wordprocessingDrawing" xmlns:wp="http://schemas.openxmlformats.org/drawingml/2006/wordprocessingDrawing" xmlns:w10="urn:schemas-microsoft-com:office:word" xmlns:w="http://schemas.openxmlformats.org/wordprocessingml/2006/main" xmlns:w14="http://schemas.microsoft.com/office/word/2010/wordml" xmlns:w15="http://schemas.microsoft.com/office/word/2012/wordml" xmlns:wpg="http://schemas.microsoft.com/office/word/2010/wordprocessingGroup" xmlns:wpi="http://schemas.microsoft.com/office/word/2010/wordprocessingInk" xmlns:wne="http://schemas.microsoft.com/office/word/2006/wordml" xmlns:wps="http://schemas.microsoft.com/office/word/2010/wordprocessingShape" mc:Ignorable="w14 w15 wp14">
+<w:ftr xmlns:ve="http://schemas.openxmlformats.org/markup-compatibility/2006" xmlns:o="urn:schemas-microsoft-com:office:office" xmlns:r="http://schemas.openxmlformats.org/officeDocument/2006/relationships" xmlns:m="http://schemas.openxmlformats.org/officeDocument/2006/math" xmlns:v="urn:schemas-microsoft-com:vml" xmlns:wp="http://schemas.openxmlformats.org/drawingml/2006/wordprocessingDrawing" xmlns:w10="urn:schemas-microsoft-com:office:word" xmlns:w="http://schemas.openxmlformats.org/wordprocessingml/2006/main" xmlns:wne="http://schemas.microsoft.com/office/word/2006/wordml">
   <w:tbl>
     <w:tblPr>
       <w:tblW w:w="5000" w:type="pct"/>
@@ -2693,11 +2118,11 @@
         <w:bottom w:w="72" w:type="dxa"/>
         <w:right w:w="115" w:type="dxa"/>
       </w:tblCellMar>
-      <w:tblLook w:val="04A0" w:firstRow="1" w:lastRow="0" w:firstColumn="1" w:lastColumn="0" w:noHBand="0" w:noVBand="1"/>
+      <w:tblLook w:val="04A0"/>
     </w:tblPr>
     <w:tblGrid>
-      <w:gridCol w:w="9072"/>
-      <w:gridCol w:w="1008"/>
+      <w:gridCol w:w="9279"/>
+      <w:gridCol w:w="1031"/>
     </w:tblGrid>
     <w:tr>
       <w:tc>
@@ -2724,7 +2149,6 @@
               <w:dataBinding w:prefixMappings="xmlns:ns0='http://schemas.openxmlformats.org/officeDocument/2006/extended-properties'" w:xpath="/ns0:Properties[1]/ns0:Company[1]" w:storeItemID="{6668398D-A668-4E3E-A5EB-62B293D839F1}"/>
               <w:text/>
             </w:sdtPr>
-            <w:sdtEndPr/>
             <w:sdtContent>
               <w:r>
                 <w:rPr>
@@ -2738,61 +2162,13 @@
             <w:rPr>
               <w:rFonts w:cs="Segoe UI"/>
             </w:rPr>
-            <w:t xml:space="preserve"> | B</w:t>
+            <w:t xml:space="preserve"> | Bộ môn </w:t>
           </w:r>
           <w:r>
             <w:rPr>
               <w:rFonts w:cs="Segoe UI"/>
             </w:rPr>
-            <w:t>ộ</w:t>
-          </w:r>
-          <w:r>
-            <w:rPr>
-              <w:rFonts w:cs="Segoe UI"/>
-            </w:rPr>
-            <w:t xml:space="preserve"> môn </w:t>
-          </w:r>
-          <w:r>
-            <w:rPr>
-              <w:rFonts w:cs="Segoe UI"/>
-            </w:rPr>
-            <w:t>Th</w:t>
-          </w:r>
-          <w:r>
-            <w:rPr>
-              <w:rFonts w:cs="Segoe UI"/>
-            </w:rPr>
-            <w:t>ố</w:t>
-          </w:r>
-          <w:r>
-            <w:rPr>
-              <w:rFonts w:cs="Segoe UI"/>
-            </w:rPr>
-            <w:t xml:space="preserve">ng kê máy tính &amp; </w:t>
-          </w:r>
-          <w:r>
-            <w:rPr>
-              <w:rFonts w:cs="Segoe UI"/>
-            </w:rPr>
-            <w:t>Ứ</w:t>
-          </w:r>
-          <w:r>
-            <w:rPr>
-              <w:rFonts w:cs="Segoe UI"/>
-            </w:rPr>
-            <w:t>ng d</w:t>
-          </w:r>
-          <w:r>
-            <w:rPr>
-              <w:rFonts w:cs="Segoe UI"/>
-            </w:rPr>
-            <w:t>ụ</w:t>
-          </w:r>
-          <w:r>
-            <w:rPr>
-              <w:rFonts w:cs="Segoe UI"/>
-            </w:rPr>
-            <w:t>ng</w:t>
+            <w:t>Thống kê máy tính &amp;Ứng dụng</w:t>
           </w:r>
         </w:p>
       </w:tc>
@@ -2857,8 +2233,8 @@
 </file>
 
 <file path=word/footnotes.xml><?xml version="1.0" encoding="utf-8"?>
-<w:footnotes xmlns:wpc="http://schemas.microsoft.com/office/word/2010/wordprocessingCanvas" xmlns:mc="http://schemas.openxmlformats.org/markup-compatibility/2006" xmlns:o="urn:schemas-microsoft-com:office:office" xmlns:r="http://schemas.openxmlformats.org/officeDocument/2006/relationships" xmlns:m="http://schemas.openxmlformats.org/officeDocument/2006/math" xmlns:v="urn:schemas-microsoft-com:vml" xmlns:wp14="http://schemas.microsoft.com/office/word/2010/wordprocessingDrawing" xmlns:wp="http://schemas.openxmlformats.org/drawingml/2006/wordprocessingDrawing" xmlns:w10="urn:schemas-microsoft-com:office:word" xmlns:w="http://schemas.openxmlformats.org/wordprocessingml/2006/main" xmlns:w14="http://schemas.microsoft.com/office/word/2010/wordml" xmlns:w15="http://schemas.microsoft.com/office/word/2012/wordml" xmlns:wpg="http://schemas.microsoft.com/office/word/2010/wordprocessingGroup" xmlns:wpi="http://schemas.microsoft.com/office/word/2010/wordprocessingInk" xmlns:wne="http://schemas.microsoft.com/office/word/2006/wordml" xmlns:wps="http://schemas.microsoft.com/office/word/2010/wordprocessingShape" mc:Ignorable="w14 w15 wp14">
-  <w:footnote w:type="separator" w:id="-1">
+<w:footnotes xmlns:ve="http://schemas.openxmlformats.org/markup-compatibility/2006" xmlns:o="urn:schemas-microsoft-com:office:office" xmlns:r="http://schemas.openxmlformats.org/officeDocument/2006/relationships" xmlns:m="http://schemas.openxmlformats.org/officeDocument/2006/math" xmlns:v="urn:schemas-microsoft-com:vml" xmlns:wp="http://schemas.openxmlformats.org/drawingml/2006/wordprocessingDrawing" xmlns:w10="urn:schemas-microsoft-com:office:word" xmlns:w="http://schemas.openxmlformats.org/wordprocessingml/2006/main" xmlns:wne="http://schemas.microsoft.com/office/word/2006/wordml">
+  <w:footnote w:type="separator" w:id="0">
     <w:p>
       <w:pPr>
         <w:spacing w:line="240" w:lineRule="auto"/>
@@ -2868,7 +2244,7 @@
       </w:r>
     </w:p>
   </w:footnote>
-  <w:footnote w:type="continuationSeparator" w:id="0">
+  <w:footnote w:type="continuationSeparator" w:id="1">
     <w:p>
       <w:pPr>
         <w:spacing w:line="240" w:lineRule="auto"/>
@@ -2882,7 +2258,7 @@
 </file>
 
 <file path=word/header1.xml><?xml version="1.0" encoding="utf-8"?>
-<w:hdr xmlns:wpc="http://schemas.microsoft.com/office/word/2010/wordprocessingCanvas" xmlns:mc="http://schemas.openxmlformats.org/markup-compatibility/2006" xmlns:o="urn:schemas-microsoft-com:office:office" xmlns:r="http://schemas.openxmlformats.org/officeDocument/2006/relationships" xmlns:m="http://schemas.openxmlformats.org/officeDocument/2006/math" xmlns:v="urn:schemas-microsoft-com:vml" xmlns:wp14="http://schemas.microsoft.com/office/word/2010/wordprocessingDrawing" xmlns:wp="http://schemas.openxmlformats.org/drawingml/2006/wordprocessingDrawing" xmlns:w10="urn:schemas-microsoft-com:office:word" xmlns:w="http://schemas.openxmlformats.org/wordprocessingml/2006/main" xmlns:w14="http://schemas.microsoft.com/office/word/2010/wordml" xmlns:w15="http://schemas.microsoft.com/office/word/2012/wordml" xmlns:wpg="http://schemas.microsoft.com/office/word/2010/wordprocessingGroup" xmlns:wpi="http://schemas.microsoft.com/office/word/2010/wordprocessingInk" xmlns:wne="http://schemas.microsoft.com/office/word/2006/wordml" xmlns:wps="http://schemas.microsoft.com/office/word/2010/wordprocessingShape" mc:Ignorable="w14 w15 wp14">
+<w:hdr xmlns:ve="http://schemas.openxmlformats.org/markup-compatibility/2006" xmlns:o="urn:schemas-microsoft-com:office:office" xmlns:r="http://schemas.openxmlformats.org/officeDocument/2006/relationships" xmlns:m="http://schemas.openxmlformats.org/officeDocument/2006/math" xmlns:v="urn:schemas-microsoft-com:vml" xmlns:wp="http://schemas.openxmlformats.org/drawingml/2006/wordprocessingDrawing" xmlns:w10="urn:schemas-microsoft-com:office:word" xmlns:w="http://schemas.openxmlformats.org/wordprocessingml/2006/main" xmlns:wne="http://schemas.microsoft.com/office/word/2006/wordml">
   <w:tbl>
     <w:tblPr>
       <w:tblW w:w="5000" w:type="pct"/>
@@ -2895,11 +2271,11 @@
         <w:bottom w:w="72" w:type="dxa"/>
         <w:right w:w="115" w:type="dxa"/>
       </w:tblCellMar>
-      <w:tblLook w:val="04A0" w:firstRow="1" w:lastRow="0" w:firstColumn="1" w:lastColumn="0" w:noHBand="0" w:noVBand="1"/>
+      <w:tblLook w:val="04A0"/>
     </w:tblPr>
     <w:tblGrid>
-      <w:gridCol w:w="6121"/>
-      <w:gridCol w:w="3959"/>
+      <w:gridCol w:w="6260"/>
+      <w:gridCol w:w="4050"/>
     </w:tblGrid>
     <w:tr>
       <w:trPr>
@@ -2963,8 +2339,8 @@
 </file>
 
 <file path=word/numbering.xml><?xml version="1.0" encoding="utf-8"?>
-<w:numbering xmlns:wpc="http://schemas.microsoft.com/office/word/2010/wordprocessingCanvas" xmlns:mc="http://schemas.openxmlformats.org/markup-compatibility/2006" xmlns:o="urn:schemas-microsoft-com:office:office" xmlns:r="http://schemas.openxmlformats.org/officeDocument/2006/relationships" xmlns:m="http://schemas.openxmlformats.org/officeDocument/2006/math" xmlns:v="urn:schemas-microsoft-com:vml" xmlns:wp14="http://schemas.microsoft.com/office/word/2010/wordprocessingDrawing" xmlns:wp="http://schemas.openxmlformats.org/drawingml/2006/wordprocessingDrawing" xmlns:w10="urn:schemas-microsoft-com:office:word" xmlns:w="http://schemas.openxmlformats.org/wordprocessingml/2006/main" xmlns:w14="http://schemas.microsoft.com/office/word/2010/wordml" xmlns:w15="http://schemas.microsoft.com/office/word/2012/wordml" xmlns:wpg="http://schemas.microsoft.com/office/word/2010/wordprocessingGroup" xmlns:wpi="http://schemas.microsoft.com/office/word/2010/wordprocessingInk" xmlns:wne="http://schemas.microsoft.com/office/word/2006/wordml" xmlns:wps="http://schemas.microsoft.com/office/word/2010/wordprocessingShape" mc:Ignorable="w14 w15 wp14">
-  <w:abstractNum w:abstractNumId="0" w15:restartNumberingAfterBreak="0">
+<w:numbering xmlns:ve="http://schemas.openxmlformats.org/markup-compatibility/2006" xmlns:o="urn:schemas-microsoft-com:office:office" xmlns:r="http://schemas.openxmlformats.org/officeDocument/2006/relationships" xmlns:m="http://schemas.openxmlformats.org/officeDocument/2006/math" xmlns:v="urn:schemas-microsoft-com:vml" xmlns:wp="http://schemas.openxmlformats.org/drawingml/2006/wordprocessingDrawing" xmlns:w10="urn:schemas-microsoft-com:office:word" xmlns:w="http://schemas.openxmlformats.org/wordprocessingml/2006/main" xmlns:wne="http://schemas.microsoft.com/office/word/2006/wordml">
+  <w:abstractNum w:abstractNumId="0">
     <w:nsid w:val="1F745887"/>
     <w:multiLevelType w:val="hybridMultilevel"/>
     <w:tmpl w:val="4B74353C"/>
@@ -3079,7 +2455,7 @@
       </w:rPr>
     </w:lvl>
   </w:abstractNum>
-  <w:abstractNum w:abstractNumId="1" w15:restartNumberingAfterBreak="0">
+  <w:abstractNum w:abstractNumId="1">
     <w:nsid w:val="35942B75"/>
     <w:multiLevelType w:val="multilevel"/>
     <w:tmpl w:val="C688DAE2"/>
@@ -3203,7 +2579,7 @@
       </w:rPr>
     </w:lvl>
   </w:abstractNum>
-  <w:abstractNum w:abstractNumId="2" w15:restartNumberingAfterBreak="0">
+  <w:abstractNum w:abstractNumId="2">
     <w:nsid w:val="52BC4CE5"/>
     <w:multiLevelType w:val="hybridMultilevel"/>
     <w:tmpl w:val="2C64617C"/>
@@ -3330,7 +2706,7 @@
 </file>
 
 <file path=word/styles.xml><?xml version="1.0" encoding="utf-8"?>
-<w:styles xmlns:mc="http://schemas.openxmlformats.org/markup-compatibility/2006" xmlns:r="http://schemas.openxmlformats.org/officeDocument/2006/relationships" xmlns:w="http://schemas.openxmlformats.org/wordprocessingml/2006/main" xmlns:w14="http://schemas.microsoft.com/office/word/2010/wordml" xmlns:w15="http://schemas.microsoft.com/office/word/2012/wordml" mc:Ignorable="w14 w15">
+<w:styles xmlns:r="http://schemas.openxmlformats.org/officeDocument/2006/relationships" xmlns:w="http://schemas.openxmlformats.org/wordprocessingml/2006/main">
   <w:docDefaults>
     <w:rPrDefault>
       <w:rPr>
@@ -3346,378 +2722,144 @@
       </w:pPr>
     </w:pPrDefault>
   </w:docDefaults>
-  <w:latentStyles w:defLockedState="0" w:defUIPriority="99" w:defSemiHidden="0" w:defUnhideWhenUsed="0" w:defQFormat="0" w:count="371">
-    <w:lsdException w:name="Normal" w:uiPriority="0" w:qFormat="1"/>
-    <w:lsdException w:name="heading 1" w:uiPriority="9" w:qFormat="1"/>
-    <w:lsdException w:name="heading 2" w:semiHidden="1" w:uiPriority="9" w:unhideWhenUsed="1" w:qFormat="1"/>
-    <w:lsdException w:name="heading 3" w:semiHidden="1" w:uiPriority="9" w:unhideWhenUsed="1" w:qFormat="1"/>
-    <w:lsdException w:name="heading 4" w:semiHidden="1" w:uiPriority="9" w:unhideWhenUsed="1" w:qFormat="1"/>
-    <w:lsdException w:name="heading 5" w:semiHidden="1" w:uiPriority="9" w:unhideWhenUsed="1" w:qFormat="1"/>
-    <w:lsdException w:name="heading 6" w:semiHidden="1" w:uiPriority="9" w:unhideWhenUsed="1" w:qFormat="1"/>
-    <w:lsdException w:name="heading 7" w:semiHidden="1" w:uiPriority="9" w:unhideWhenUsed="1" w:qFormat="1"/>
-    <w:lsdException w:name="heading 8" w:semiHidden="1" w:uiPriority="9" w:unhideWhenUsed="1" w:qFormat="1"/>
-    <w:lsdException w:name="heading 9" w:semiHidden="1" w:uiPriority="9" w:unhideWhenUsed="1" w:qFormat="1"/>
-    <w:lsdException w:name="index 1" w:semiHidden="1" w:unhideWhenUsed="1"/>
-    <w:lsdException w:name="index 2" w:semiHidden="1" w:unhideWhenUsed="1"/>
-    <w:lsdException w:name="index 3" w:semiHidden="1" w:unhideWhenUsed="1"/>
-    <w:lsdException w:name="index 4" w:semiHidden="1" w:unhideWhenUsed="1"/>
-    <w:lsdException w:name="index 5" w:semiHidden="1" w:unhideWhenUsed="1"/>
-    <w:lsdException w:name="index 6" w:semiHidden="1" w:unhideWhenUsed="1"/>
-    <w:lsdException w:name="index 7" w:semiHidden="1" w:unhideWhenUsed="1"/>
-    <w:lsdException w:name="index 8" w:semiHidden="1" w:unhideWhenUsed="1"/>
-    <w:lsdException w:name="index 9" w:semiHidden="1" w:unhideWhenUsed="1"/>
-    <w:lsdException w:name="toc 1" w:semiHidden="1" w:uiPriority="39" w:unhideWhenUsed="1"/>
-    <w:lsdException w:name="toc 2" w:semiHidden="1" w:uiPriority="39" w:unhideWhenUsed="1"/>
-    <w:lsdException w:name="toc 3" w:semiHidden="1" w:uiPriority="39" w:unhideWhenUsed="1"/>
-    <w:lsdException w:name="toc 4" w:semiHidden="1" w:uiPriority="39" w:unhideWhenUsed="1"/>
-    <w:lsdException w:name="toc 5" w:semiHidden="1" w:uiPriority="39" w:unhideWhenUsed="1"/>
-    <w:lsdException w:name="toc 6" w:semiHidden="1" w:uiPriority="39" w:unhideWhenUsed="1"/>
-    <w:lsdException w:name="toc 7" w:semiHidden="1" w:uiPriority="39" w:unhideWhenUsed="1"/>
-    <w:lsdException w:name="toc 8" w:semiHidden="1" w:uiPriority="39" w:unhideWhenUsed="1"/>
-    <w:lsdException w:name="toc 9" w:semiHidden="1" w:uiPriority="39" w:unhideWhenUsed="1"/>
-    <w:lsdException w:name="Normal Indent" w:semiHidden="1" w:unhideWhenUsed="1"/>
-    <w:lsdException w:name="footnote text" w:semiHidden="1" w:unhideWhenUsed="1"/>
-    <w:lsdException w:name="annotation text" w:semiHidden="1" w:unhideWhenUsed="1"/>
-    <w:lsdException w:name="header" w:semiHidden="1" w:unhideWhenUsed="1"/>
-    <w:lsdException w:name="footer" w:semiHidden="1" w:unhideWhenUsed="1"/>
-    <w:lsdException w:name="index heading" w:semiHidden="1" w:unhideWhenUsed="1"/>
-    <w:lsdException w:name="caption" w:semiHidden="1" w:uiPriority="35" w:unhideWhenUsed="1" w:qFormat="1"/>
-    <w:lsdException w:name="table of figures" w:semiHidden="1" w:unhideWhenUsed="1"/>
-    <w:lsdException w:name="envelope address" w:semiHidden="1" w:unhideWhenUsed="1"/>
-    <w:lsdException w:name="envelope return" w:semiHidden="1" w:unhideWhenUsed="1"/>
-    <w:lsdException w:name="footnote reference" w:semiHidden="1" w:unhideWhenUsed="1"/>
-    <w:lsdException w:name="annotation reference" w:semiHidden="1" w:unhideWhenUsed="1"/>
-    <w:lsdException w:name="line number" w:semiHidden="1" w:unhideWhenUsed="1"/>
-    <w:lsdException w:name="page number" w:semiHidden="1" w:unhideWhenUsed="1"/>
-    <w:lsdException w:name="endnote reference" w:semiHidden="1" w:unhideWhenUsed="1"/>
-    <w:lsdException w:name="endnote text" w:semiHidden="1" w:unhideWhenUsed="1"/>
-    <w:lsdException w:name="table of authorities" w:semiHidden="1" w:unhideWhenUsed="1"/>
-    <w:lsdException w:name="macro" w:semiHidden="1" w:unhideWhenUsed="1"/>
-    <w:lsdException w:name="toa heading" w:semiHidden="1" w:unhideWhenUsed="1"/>
-    <w:lsdException w:name="List" w:semiHidden="1" w:unhideWhenUsed="1"/>
-    <w:lsdException w:name="List Bullet" w:semiHidden="1" w:unhideWhenUsed="1"/>
-    <w:lsdException w:name="List Number" w:semiHidden="1" w:unhideWhenUsed="1"/>
-    <w:lsdException w:name="List 2" w:semiHidden="1" w:unhideWhenUsed="1"/>
-    <w:lsdException w:name="List 3" w:semiHidden="1" w:unhideWhenUsed="1"/>
-    <w:lsdException w:name="List 4" w:semiHidden="1" w:unhideWhenUsed="1"/>
-    <w:lsdException w:name="List 5" w:semiHidden="1" w:unhideWhenUsed="1"/>
-    <w:lsdException w:name="List Bullet 2" w:semiHidden="1" w:unhideWhenUsed="1"/>
-    <w:lsdException w:name="List Bullet 3" w:semiHidden="1" w:unhideWhenUsed="1"/>
-    <w:lsdException w:name="List Bullet 4" w:semiHidden="1" w:unhideWhenUsed="1"/>
-    <w:lsdException w:name="List Bullet 5" w:semiHidden="1" w:unhideWhenUsed="1"/>
-    <w:lsdException w:name="List Number 2" w:semiHidden="1" w:unhideWhenUsed="1"/>
-    <w:lsdException w:name="List Number 3" w:semiHidden="1" w:unhideWhenUsed="1"/>
-    <w:lsdException w:name="List Number 4" w:semiHidden="1" w:unhideWhenUsed="1"/>
-    <w:lsdException w:name="List Number 5" w:semiHidden="1" w:unhideWhenUsed="1"/>
-    <w:lsdException w:name="Title" w:uiPriority="10" w:qFormat="1"/>
-    <w:lsdException w:name="Closing" w:semiHidden="1" w:unhideWhenUsed="1"/>
-    <w:lsdException w:name="Signature" w:semiHidden="1" w:unhideWhenUsed="1"/>
-    <w:lsdException w:name="Default Paragraph Font" w:semiHidden="1" w:uiPriority="1" w:unhideWhenUsed="1"/>
-    <w:lsdException w:name="Body Text" w:semiHidden="1" w:unhideWhenUsed="1"/>
-    <w:lsdException w:name="Body Text Indent" w:semiHidden="1" w:unhideWhenUsed="1"/>
-    <w:lsdException w:name="List Continue" w:semiHidden="1" w:unhideWhenUsed="1"/>
-    <w:lsdException w:name="List Continue 2" w:semiHidden="1" w:unhideWhenUsed="1"/>
-    <w:lsdException w:name="List Continue 3" w:semiHidden="1" w:unhideWhenUsed="1"/>
-    <w:lsdException w:name="List Continue 4" w:semiHidden="1" w:unhideWhenUsed="1"/>
-    <w:lsdException w:name="List Continue 5" w:semiHidden="1" w:unhideWhenUsed="1"/>
-    <w:lsdException w:name="Message Header" w:semiHidden="1" w:unhideWhenUsed="1"/>
-    <w:lsdException w:name="Subtitle" w:uiPriority="11" w:qFormat="1"/>
-    <w:lsdException w:name="Salutation" w:semiHidden="1" w:unhideWhenUsed="1"/>
-    <w:lsdException w:name="Date" w:semiHidden="1" w:unhideWhenUsed="1"/>
-    <w:lsdException w:name="Body Text First Indent" w:semiHidden="1" w:unhideWhenUsed="1"/>
-    <w:lsdException w:name="Body Text First Indent 2" w:semiHidden="1" w:unhideWhenUsed="1"/>
-    <w:lsdException w:name="Note Heading" w:semiHidden="1" w:unhideWhenUsed="1"/>
-    <w:lsdException w:name="Body Text 2" w:semiHidden="1" w:unhideWhenUsed="1"/>
-    <w:lsdException w:name="Body Text 3" w:semiHidden="1" w:unhideWhenUsed="1"/>
-    <w:lsdException w:name="Body Text Indent 2" w:semiHidden="1" w:unhideWhenUsed="1"/>
-    <w:lsdException w:name="Body Text Indent 3" w:semiHidden="1" w:unhideWhenUsed="1"/>
-    <w:lsdException w:name="Block Text" w:semiHidden="1" w:unhideWhenUsed="1"/>
-    <w:lsdException w:name="Hyperlink" w:semiHidden="1" w:unhideWhenUsed="1"/>
-    <w:lsdException w:name="FollowedHyperlink" w:semiHidden="1" w:unhideWhenUsed="1"/>
-    <w:lsdException w:name="Strong" w:uiPriority="22" w:qFormat="1"/>
-    <w:lsdException w:name="Emphasis" w:uiPriority="20" w:qFormat="1"/>
-    <w:lsdException w:name="Document Map" w:semiHidden="1" w:unhideWhenUsed="1"/>
-    <w:lsdException w:name="Plain Text" w:semiHidden="1" w:unhideWhenUsed="1"/>
-    <w:lsdException w:name="E-mail Signature" w:semiHidden="1" w:unhideWhenUsed="1"/>
-    <w:lsdException w:name="HTML Top of Form" w:semiHidden="1" w:unhideWhenUsed="1"/>
-    <w:lsdException w:name="HTML Bottom of Form" w:semiHidden="1" w:unhideWhenUsed="1"/>
-    <w:lsdException w:name="Normal (Web)" w:semiHidden="1" w:unhideWhenUsed="1"/>
-    <w:lsdException w:name="HTML Acronym" w:semiHidden="1" w:unhideWhenUsed="1"/>
-    <w:lsdException w:name="HTML Address" w:semiHidden="1" w:unhideWhenUsed="1"/>
-    <w:lsdException w:name="HTML Cite" w:semiHidden="1" w:unhideWhenUsed="1"/>
-    <w:lsdException w:name="HTML Code" w:semiHidden="1" w:unhideWhenUsed="1"/>
-    <w:lsdException w:name="HTML Definition" w:semiHidden="1" w:unhideWhenUsed="1"/>
-    <w:lsdException w:name="HTML Keyboard" w:semiHidden="1" w:unhideWhenUsed="1"/>
-    <w:lsdException w:name="HTML Preformatted" w:semiHidden="1" w:unhideWhenUsed="1"/>
-    <w:lsdException w:name="HTML Sample" w:semiHidden="1" w:unhideWhenUsed="1"/>
-    <w:lsdException w:name="HTML Typewriter" w:semiHidden="1" w:unhideWhenUsed="1"/>
-    <w:lsdException w:name="HTML Variable" w:semiHidden="1" w:unhideWhenUsed="1"/>
-    <w:lsdException w:name="Normal Table" w:semiHidden="1" w:unhideWhenUsed="1"/>
-    <w:lsdException w:name="annotation subject" w:semiHidden="1" w:unhideWhenUsed="1"/>
-    <w:lsdException w:name="No List" w:semiHidden="1" w:unhideWhenUsed="1"/>
-    <w:lsdException w:name="Outline List 1" w:semiHidden="1" w:unhideWhenUsed="1"/>
-    <w:lsdException w:name="Outline List 2" w:semiHidden="1" w:unhideWhenUsed="1"/>
-    <w:lsdException w:name="Outline List 3" w:semiHidden="1" w:unhideWhenUsed="1"/>
-    <w:lsdException w:name="Table Simple 1" w:semiHidden="1" w:unhideWhenUsed="1"/>
-    <w:lsdException w:name="Table Simple 2" w:semiHidden="1" w:unhideWhenUsed="1"/>
-    <w:lsdException w:name="Table Simple 3" w:semiHidden="1" w:unhideWhenUsed="1"/>
-    <w:lsdException w:name="Table Classic 1" w:semiHidden="1" w:unhideWhenUsed="1"/>
-    <w:lsdException w:name="Table Classic 2" w:semiHidden="1" w:unhideWhenUsed="1"/>
-    <w:lsdException w:name="Table Classic 3" w:semiHidden="1" w:unhideWhenUsed="1"/>
-    <w:lsdException w:name="Table Classic 4" w:semiHidden="1" w:unhideWhenUsed="1"/>
-    <w:lsdException w:name="Table Colorful 1" w:semiHidden="1" w:unhideWhenUsed="1"/>
-    <w:lsdException w:name="Table Colorful 2" w:semiHidden="1" w:unhideWhenUsed="1"/>
-    <w:lsdException w:name="Table Colorful 3" w:semiHidden="1" w:unhideWhenUsed="1"/>
-    <w:lsdException w:name="Table Columns 1" w:semiHidden="1" w:unhideWhenUsed="1"/>
-    <w:lsdException w:name="Table Columns 2" w:semiHidden="1" w:unhideWhenUsed="1"/>
-    <w:lsdException w:name="Table Columns 3" w:semiHidden="1" w:unhideWhenUsed="1"/>
-    <w:lsdException w:name="Table Columns 4" w:semiHidden="1" w:unhideWhenUsed="1"/>
-    <w:lsdException w:name="Table Columns 5" w:semiHidden="1" w:unhideWhenUsed="1"/>
-    <w:lsdException w:name="Table Grid 1" w:semiHidden="1" w:unhideWhenUsed="1"/>
-    <w:lsdException w:name="Table Grid 2" w:semiHidden="1" w:unhideWhenUsed="1"/>
-    <w:lsdException w:name="Table Grid 3" w:semiHidden="1" w:unhideWhenUsed="1"/>
-    <w:lsdException w:name="Table Grid 4" w:semiHidden="1" w:unhideWhenUsed="1"/>
-    <w:lsdException w:name="Table Grid 5" w:semiHidden="1" w:unhideWhenUsed="1"/>
-    <w:lsdException w:name="Table Grid 6" w:semiHidden="1" w:unhideWhenUsed="1"/>
-    <w:lsdException w:name="Table Grid 7" w:semiHidden="1" w:unhideWhenUsed="1"/>
-    <w:lsdException w:name="Table Grid 8" w:semiHidden="1" w:unhideWhenUsed="1"/>
-    <w:lsdException w:name="Table List 1" w:semiHidden="1" w:unhideWhenUsed="1"/>
-    <w:lsdException w:name="Table List 2" w:semiHidden="1" w:unhideWhenUsed="1"/>
-    <w:lsdException w:name="Table List 3" w:semiHidden="1" w:unhideWhenUsed="1"/>
-    <w:lsdException w:name="Table List 4" w:semiHidden="1" w:unhideWhenUsed="1"/>
-    <w:lsdException w:name="Table List 5" w:semiHidden="1" w:unhideWhenUsed="1"/>
-    <w:lsdException w:name="Table List 6" w:semiHidden="1" w:unhideWhenUsed="1"/>
-    <w:lsdException w:name="Table List 7" w:semiHidden="1" w:unhideWhenUsed="1"/>
-    <w:lsdException w:name="Table List 8" w:semiHidden="1" w:unhideWhenUsed="1"/>
-    <w:lsdException w:name="Table 3D effects 1" w:semiHidden="1" w:unhideWhenUsed="1"/>
-    <w:lsdException w:name="Table 3D effects 2" w:semiHidden="1" w:unhideWhenUsed="1"/>
-    <w:lsdException w:name="Table 3D effects 3" w:semiHidden="1" w:unhideWhenUsed="1"/>
-    <w:lsdException w:name="Table Contemporary" w:semiHidden="1" w:unhideWhenUsed="1"/>
-    <w:lsdException w:name="Table Elegant" w:semiHidden="1" w:unhideWhenUsed="1"/>
-    <w:lsdException w:name="Table Professional" w:semiHidden="1" w:unhideWhenUsed="1"/>
-    <w:lsdException w:name="Table Subtle 1" w:semiHidden="1" w:unhideWhenUsed="1"/>
-    <w:lsdException w:name="Table Subtle 2" w:semiHidden="1" w:unhideWhenUsed="1"/>
-    <w:lsdException w:name="Table Web 1" w:semiHidden="1" w:unhideWhenUsed="1"/>
-    <w:lsdException w:name="Table Web 2" w:semiHidden="1" w:unhideWhenUsed="1"/>
-    <w:lsdException w:name="Table Web 3" w:semiHidden="1" w:unhideWhenUsed="1"/>
-    <w:lsdException w:name="Balloon Text" w:semiHidden="1" w:unhideWhenUsed="1"/>
-    <w:lsdException w:name="Table Grid" w:uiPriority="39"/>
-    <w:lsdException w:name="Table Theme" w:semiHidden="1" w:unhideWhenUsed="1"/>
-    <w:lsdException w:name="Placeholder Text" w:semiHidden="1"/>
-    <w:lsdException w:name="No Spacing" w:uiPriority="1" w:qFormat="1"/>
-    <w:lsdException w:name="Light Shading" w:uiPriority="60"/>
-    <w:lsdException w:name="Light List" w:uiPriority="61"/>
-    <w:lsdException w:name="Light Grid" w:uiPriority="62"/>
-    <w:lsdException w:name="Medium Shading 1" w:uiPriority="63"/>
-    <w:lsdException w:name="Medium Shading 2" w:uiPriority="64"/>
-    <w:lsdException w:name="Medium List 1" w:uiPriority="65"/>
-    <w:lsdException w:name="Medium List 2" w:uiPriority="66"/>
-    <w:lsdException w:name="Medium Grid 1" w:uiPriority="67"/>
-    <w:lsdException w:name="Medium Grid 2" w:uiPriority="68"/>
-    <w:lsdException w:name="Medium Grid 3" w:uiPriority="69"/>
-    <w:lsdException w:name="Dark List" w:uiPriority="70"/>
-    <w:lsdException w:name="Colorful Shading" w:uiPriority="71"/>
-    <w:lsdException w:name="Colorful List" w:uiPriority="72"/>
-    <w:lsdException w:name="Colorful Grid" w:uiPriority="73"/>
-    <w:lsdException w:name="Light Shading Accent 1" w:uiPriority="60"/>
-    <w:lsdException w:name="Light List Accent 1" w:uiPriority="61"/>
-    <w:lsdException w:name="Light Grid Accent 1" w:uiPriority="62"/>
-    <w:lsdException w:name="Medium Shading 1 Accent 1" w:uiPriority="63"/>
-    <w:lsdException w:name="Medium Shading 2 Accent 1" w:uiPriority="64"/>
-    <w:lsdException w:name="Medium List 1 Accent 1" w:uiPriority="65"/>
-    <w:lsdException w:name="Revision" w:semiHidden="1"/>
-    <w:lsdException w:name="List Paragraph" w:uiPriority="34" w:qFormat="1"/>
-    <w:lsdException w:name="Quote" w:uiPriority="29" w:qFormat="1"/>
-    <w:lsdException w:name="Intense Quote" w:uiPriority="30" w:qFormat="1"/>
-    <w:lsdException w:name="Medium List 2 Accent 1" w:uiPriority="66"/>
-    <w:lsdException w:name="Medium Grid 1 Accent 1" w:uiPriority="67"/>
-    <w:lsdException w:name="Medium Grid 2 Accent 1" w:uiPriority="68"/>
-    <w:lsdException w:name="Medium Grid 3 Accent 1" w:uiPriority="69"/>
-    <w:lsdException w:name="Dark List Accent 1" w:uiPriority="70"/>
-    <w:lsdException w:name="Colorful Shading Accent 1" w:uiPriority="71"/>
-    <w:lsdException w:name="Colorful List Accent 1" w:uiPriority="72"/>
-    <w:lsdException w:name="Colorful Grid Accent 1" w:uiPriority="73"/>
-    <w:lsdException w:name="Light Shading Accent 2" w:uiPriority="60"/>
-    <w:lsdException w:name="Light List Accent 2" w:uiPriority="61"/>
-    <w:lsdException w:name="Light Grid Accent 2" w:uiPriority="62"/>
-    <w:lsdException w:name="Medium Shading 1 Accent 2" w:uiPriority="63"/>
-    <w:lsdException w:name="Medium Shading 2 Accent 2" w:uiPriority="64"/>
-    <w:lsdException w:name="Medium List 1 Accent 2" w:uiPriority="65"/>
-    <w:lsdException w:name="Medium List 2 Accent 2" w:uiPriority="66"/>
-    <w:lsdException w:name="Medium Grid 1 Accent 2" w:uiPriority="67"/>
-    <w:lsdException w:name="Medium Grid 2 Accent 2" w:uiPriority="68"/>
-    <w:lsdException w:name="Medium Grid 3 Accent 2" w:uiPriority="69"/>
-    <w:lsdException w:name="Dark List Accent 2" w:uiPriority="70"/>
-    <w:lsdException w:name="Colorful Shading Accent 2" w:uiPriority="71"/>
-    <w:lsdException w:name="Colorful List Accent 2" w:uiPriority="72"/>
-    <w:lsdException w:name="Colorful Grid Accent 2" w:uiPriority="73"/>
-    <w:lsdException w:name="Light Shading Accent 3" w:uiPriority="60"/>
-    <w:lsdException w:name="Light List Accent 3" w:uiPriority="61"/>
-    <w:lsdException w:name="Light Grid Accent 3" w:uiPriority="62"/>
-    <w:lsdException w:name="Medium Shading 1 Accent 3" w:uiPriority="63"/>
-    <w:lsdException w:name="Medium Shading 2 Accent 3" w:uiPriority="64"/>
-    <w:lsdException w:name="Medium List 1 Accent 3" w:uiPriority="65"/>
-    <w:lsdException w:name="Medium List 2 Accent 3" w:uiPriority="66"/>
-    <w:lsdException w:name="Medium Grid 1 Accent 3" w:uiPriority="67"/>
-    <w:lsdException w:name="Medium Grid 2 Accent 3" w:uiPriority="68"/>
-    <w:lsdException w:name="Medium Grid 3 Accent 3" w:uiPriority="69"/>
-    <w:lsdException w:name="Dark List Accent 3" w:uiPriority="70"/>
-    <w:lsdException w:name="Colorful Shading Accent 3" w:uiPriority="71"/>
-    <w:lsdException w:name="Colorful List Accent 3" w:uiPriority="72"/>
-    <w:lsdException w:name="Colorful Grid Accent 3" w:uiPriority="73"/>
-    <w:lsdException w:name="Light Shading Accent 4" w:uiPriority="60"/>
-    <w:lsdException w:name="Light List Accent 4" w:uiPriority="61"/>
-    <w:lsdException w:name="Light Grid Accent 4" w:uiPriority="62"/>
-    <w:lsdException w:name="Medium Shading 1 Accent 4" w:uiPriority="63"/>
-    <w:lsdException w:name="Medium Shading 2 Accent 4" w:uiPriority="64"/>
-    <w:lsdException w:name="Medium List 1 Accent 4" w:uiPriority="65"/>
-    <w:lsdException w:name="Medium List 2 Accent 4" w:uiPriority="66"/>
-    <w:lsdException w:name="Medium Grid 1 Accent 4" w:uiPriority="67"/>
-    <w:lsdException w:name="Medium Grid 2 Accent 4" w:uiPriority="68"/>
-    <w:lsdException w:name="Medium Grid 3 Accent 4" w:uiPriority="69"/>
-    <w:lsdException w:name="Dark List Accent 4" w:uiPriority="70"/>
-    <w:lsdException w:name="Colorful Shading Accent 4" w:uiPriority="71"/>
-    <w:lsdException w:name="Colorful List Accent 4" w:uiPriority="72"/>
-    <w:lsdException w:name="Colorful Grid Accent 4" w:uiPriority="73"/>
-    <w:lsdException w:name="Light Shading Accent 5" w:uiPriority="60"/>
-    <w:lsdException w:name="Light List Accent 5" w:uiPriority="61"/>
-    <w:lsdException w:name="Light Grid Accent 5" w:uiPriority="62"/>
-    <w:lsdException w:name="Medium Shading 1 Accent 5" w:uiPriority="63"/>
-    <w:lsdException w:name="Medium Shading 2 Accent 5" w:uiPriority="64"/>
-    <w:lsdException w:name="Medium List 1 Accent 5" w:uiPriority="65"/>
-    <w:lsdException w:name="Medium List 2 Accent 5" w:uiPriority="66"/>
-    <w:lsdException w:name="Medium Grid 1 Accent 5" w:uiPriority="67"/>
-    <w:lsdException w:name="Medium Grid 2 Accent 5" w:uiPriority="68"/>
-    <w:lsdException w:name="Medium Grid 3 Accent 5" w:uiPriority="69"/>
-    <w:lsdException w:name="Dark List Accent 5" w:uiPriority="70"/>
-    <w:lsdException w:name="Colorful Shading Accent 5" w:uiPriority="71"/>
-    <w:lsdException w:name="Colorful List Accent 5" w:uiPriority="72"/>
-    <w:lsdException w:name="Colorful Grid Accent 5" w:uiPriority="73"/>
-    <w:lsdException w:name="Light Shading Accent 6" w:uiPriority="60"/>
-    <w:lsdException w:name="Light List Accent 6" w:uiPriority="61"/>
-    <w:lsdException w:name="Light Grid Accent 6" w:uiPriority="62"/>
-    <w:lsdException w:name="Medium Shading 1 Accent 6" w:uiPriority="63"/>
-    <w:lsdException w:name="Medium Shading 2 Accent 6" w:uiPriority="64"/>
-    <w:lsdException w:name="Medium List 1 Accent 6" w:uiPriority="65"/>
-    <w:lsdException w:name="Medium List 2 Accent 6" w:uiPriority="66"/>
-    <w:lsdException w:name="Medium Grid 1 Accent 6" w:uiPriority="67"/>
-    <w:lsdException w:name="Medium Grid 2 Accent 6" w:uiPriority="68"/>
-    <w:lsdException w:name="Medium Grid 3 Accent 6" w:uiPriority="69"/>
-    <w:lsdException w:name="Dark List Accent 6" w:uiPriority="70"/>
-    <w:lsdException w:name="Colorful Shading Accent 6" w:uiPriority="71"/>
-    <w:lsdException w:name="Colorful List Accent 6" w:uiPriority="72"/>
-    <w:lsdException w:name="Colorful Grid Accent 6" w:uiPriority="73"/>
-    <w:lsdException w:name="Subtle Emphasis" w:uiPriority="19" w:qFormat="1"/>
-    <w:lsdException w:name="Intense Emphasis" w:uiPriority="21" w:qFormat="1"/>
-    <w:lsdException w:name="Subtle Reference" w:uiPriority="31" w:qFormat="1"/>
-    <w:lsdException w:name="Intense Reference" w:uiPriority="32" w:qFormat="1"/>
-    <w:lsdException w:name="Book Title" w:uiPriority="33" w:qFormat="1"/>
-    <w:lsdException w:name="Bibliography" w:semiHidden="1" w:uiPriority="37" w:unhideWhenUsed="1"/>
-    <w:lsdException w:name="TOC Heading" w:semiHidden="1" w:uiPriority="39" w:unhideWhenUsed="1" w:qFormat="1"/>
-    <w:lsdException w:name="Plain Table 1" w:uiPriority="41"/>
-    <w:lsdException w:name="Plain Table 2" w:uiPriority="42"/>
-    <w:lsdException w:name="Plain Table 3" w:uiPriority="43"/>
-    <w:lsdException w:name="Plain Table 4" w:uiPriority="44"/>
-    <w:lsdException w:name="Plain Table 5" w:uiPriority="45"/>
-    <w:lsdException w:name="Grid Table Light" w:uiPriority="40"/>
-    <w:lsdException w:name="Grid Table 1 Light" w:uiPriority="46"/>
-    <w:lsdException w:name="Grid Table 2" w:uiPriority="47"/>
-    <w:lsdException w:name="Grid Table 3" w:uiPriority="48"/>
-    <w:lsdException w:name="Grid Table 4" w:uiPriority="49"/>
-    <w:lsdException w:name="Grid Table 5 Dark" w:uiPriority="50"/>
-    <w:lsdException w:name="Grid Table 6 Colorful" w:uiPriority="51"/>
-    <w:lsdException w:name="Grid Table 7 Colorful" w:uiPriority="52"/>
-    <w:lsdException w:name="Grid Table 1 Light Accent 1" w:uiPriority="46"/>
-    <w:lsdException w:name="Grid Table 2 Accent 1" w:uiPriority="47"/>
-    <w:lsdException w:name="Grid Table 3 Accent 1" w:uiPriority="48"/>
-    <w:lsdException w:name="Grid Table 4 Accent 1" w:uiPriority="49"/>
-    <w:lsdException w:name="Grid Table 5 Dark Accent 1" w:uiPriority="50"/>
-    <w:lsdException w:name="Grid Table 6 Colorful Accent 1" w:uiPriority="51"/>
-    <w:lsdException w:name="Grid Table 7 Colorful Accent 1" w:uiPriority="52"/>
-    <w:lsdException w:name="Grid Table 1 Light Accent 2" w:uiPriority="46"/>
-    <w:lsdException w:name="Grid Table 2 Accent 2" w:uiPriority="47"/>
-    <w:lsdException w:name="Grid Table 3 Accent 2" w:uiPriority="48"/>
-    <w:lsdException w:name="Grid Table 4 Accent 2" w:uiPriority="49"/>
-    <w:lsdException w:name="Grid Table 5 Dark Accent 2" w:uiPriority="50"/>
-    <w:lsdException w:name="Grid Table 6 Colorful Accent 2" w:uiPriority="51"/>
-    <w:lsdException w:name="Grid Table 7 Colorful Accent 2" w:uiPriority="52"/>
-    <w:lsdException w:name="Grid Table 1 Light Accent 3" w:uiPriority="46"/>
-    <w:lsdException w:name="Grid Table 2 Accent 3" w:uiPriority="47"/>
-    <w:lsdException w:name="Grid Table 3 Accent 3" w:uiPriority="48"/>
-    <w:lsdException w:name="Grid Table 4 Accent 3" w:uiPriority="49"/>
-    <w:lsdException w:name="Grid Table 5 Dark Accent 3" w:uiPriority="50"/>
-    <w:lsdException w:name="Grid Table 6 Colorful Accent 3" w:uiPriority="51"/>
-    <w:lsdException w:name="Grid Table 7 Colorful Accent 3" w:uiPriority="52"/>
-    <w:lsdException w:name="Grid Table 1 Light Accent 4" w:uiPriority="46"/>
-    <w:lsdException w:name="Grid Table 2 Accent 4" w:uiPriority="47"/>
-    <w:lsdException w:name="Grid Table 3 Accent 4" w:uiPriority="48"/>
-    <w:lsdException w:name="Grid Table 4 Accent 4" w:uiPriority="49"/>
-    <w:lsdException w:name="Grid Table 5 Dark Accent 4" w:uiPriority="50"/>
-    <w:lsdException w:name="Grid Table 6 Colorful Accent 4" w:uiPriority="51"/>
-    <w:lsdException w:name="Grid Table 7 Colorful Accent 4" w:uiPriority="52"/>
-    <w:lsdException w:name="Grid Table 1 Light Accent 5" w:uiPriority="46"/>
-    <w:lsdException w:name="Grid Table 2 Accent 5" w:uiPriority="47"/>
-    <w:lsdException w:name="Grid Table 3 Accent 5" w:uiPriority="48"/>
-    <w:lsdException w:name="Grid Table 4 Accent 5" w:uiPriority="49"/>
-    <w:lsdException w:name="Grid Table 5 Dark Accent 5" w:uiPriority="50"/>
-    <w:lsdException w:name="Grid Table 6 Colorful Accent 5" w:uiPriority="51"/>
-    <w:lsdException w:name="Grid Table 7 Colorful Accent 5" w:uiPriority="52"/>
-    <w:lsdException w:name="Grid Table 1 Light Accent 6" w:uiPriority="46"/>
-    <w:lsdException w:name="Grid Table 2 Accent 6" w:uiPriority="47"/>
-    <w:lsdException w:name="Grid Table 3 Accent 6" w:uiPriority="48"/>
-    <w:lsdException w:name="Grid Table 4 Accent 6" w:uiPriority="49"/>
-    <w:lsdException w:name="Grid Table 5 Dark Accent 6" w:uiPriority="50"/>
-    <w:lsdException w:name="Grid Table 6 Colorful Accent 6" w:uiPriority="51"/>
-    <w:lsdException w:name="Grid Table 7 Colorful Accent 6" w:uiPriority="52"/>
-    <w:lsdException w:name="List Table 1 Light" w:uiPriority="46"/>
-    <w:lsdException w:name="List Table 2" w:uiPriority="47"/>
-    <w:lsdException w:name="List Table 3" w:uiPriority="48"/>
-    <w:lsdException w:name="List Table 4" w:uiPriority="49"/>
-    <w:lsdException w:name="List Table 5 Dark" w:uiPriority="50"/>
-    <w:lsdException w:name="List Table 6 Colorful" w:uiPriority="51"/>
-    <w:lsdException w:name="List Table 7 Colorful" w:uiPriority="52"/>
-    <w:lsdException w:name="List Table 1 Light Accent 1" w:uiPriority="46"/>
-    <w:lsdException w:name="List Table 2 Accent 1" w:uiPriority="47"/>
-    <w:lsdException w:name="List Table 3 Accent 1" w:uiPriority="48"/>
-    <w:lsdException w:name="List Table 4 Accent 1" w:uiPriority="49"/>
-    <w:lsdException w:name="List Table 5 Dark Accent 1" w:uiPriority="50"/>
-    <w:lsdException w:name="List Table 6 Colorful Accent 1" w:uiPriority="51"/>
-    <w:lsdException w:name="List Table 7 Colorful Accent 1" w:uiPriority="52"/>
-    <w:lsdException w:name="List Table 1 Light Accent 2" w:uiPriority="46"/>
-    <w:lsdException w:name="List Table 2 Accent 2" w:uiPriority="47"/>
-    <w:lsdException w:name="List Table 3 Accent 2" w:uiPriority="48"/>
-    <w:lsdException w:name="List Table 4 Accent 2" w:uiPriority="49"/>
-    <w:lsdException w:name="List Table 5 Dark Accent 2" w:uiPriority="50"/>
-    <w:lsdException w:name="List Table 6 Colorful Accent 2" w:uiPriority="51"/>
-    <w:lsdException w:name="List Table 7 Colorful Accent 2" w:uiPriority="52"/>
-    <w:lsdException w:name="List Table 1 Light Accent 3" w:uiPriority="46"/>
-    <w:lsdException w:name="List Table 2 Accent 3" w:uiPriority="47"/>
-    <w:lsdException w:name="List Table 3 Accent 3" w:uiPriority="48"/>
-    <w:lsdException w:name="List Table 4 Accent 3" w:uiPriority="49"/>
-    <w:lsdException w:name="List Table 5 Dark Accent 3" w:uiPriority="50"/>
-    <w:lsdException w:name="List Table 6 Colorful Accent 3" w:uiPriority="51"/>
-    <w:lsdException w:name="List Table 7 Colorful Accent 3" w:uiPriority="52"/>
-    <w:lsdException w:name="List Table 1 Light Accent 4" w:uiPriority="46"/>
-    <w:lsdException w:name="List Table 2 Accent 4" w:uiPriority="47"/>
-    <w:lsdException w:name="List Table 3 Accent 4" w:uiPriority="48"/>
-    <w:lsdException w:name="List Table 4 Accent 4" w:uiPriority="49"/>
-    <w:lsdException w:name="List Table 5 Dark Accent 4" w:uiPriority="50"/>
-    <w:lsdException w:name="List Table 6 Colorful Accent 4" w:uiPriority="51"/>
-    <w:lsdException w:name="List Table 7 Colorful Accent 4" w:uiPriority="52"/>
-    <w:lsdException w:name="List Table 1 Light Accent 5" w:uiPriority="46"/>
-    <w:lsdException w:name="List Table 2 Accent 5" w:uiPriority="47"/>
-    <w:lsdException w:name="List Table 3 Accent 5" w:uiPriority="48"/>
-    <w:lsdException w:name="List Table 4 Accent 5" w:uiPriority="49"/>
-    <w:lsdException w:name="List Table 5 Dark Accent 5" w:uiPriority="50"/>
-    <w:lsdException w:name="List Table 6 Colorful Accent 5" w:uiPriority="51"/>
-    <w:lsdException w:name="List Table 7 Colorful Accent 5" w:uiPriority="52"/>
-    <w:lsdException w:name="List Table 1 Light Accent 6" w:uiPriority="46"/>
-    <w:lsdException w:name="List Table 2 Accent 6" w:uiPriority="47"/>
-    <w:lsdException w:name="List Table 3 Accent 6" w:uiPriority="48"/>
-    <w:lsdException w:name="List Table 4 Accent 6" w:uiPriority="49"/>
-    <w:lsdException w:name="List Table 5 Dark Accent 6" w:uiPriority="50"/>
-    <w:lsdException w:name="List Table 6 Colorful Accent 6" w:uiPriority="51"/>
-    <w:lsdException w:name="List Table 7 Colorful Accent 6" w:uiPriority="52"/>
+  <w:latentStyles w:defLockedState="0" w:defUIPriority="99" w:defSemiHidden="1" w:defUnhideWhenUsed="1" w:defQFormat="0" w:count="267">
+    <w:lsdException w:name="Normal" w:semiHidden="0" w:uiPriority="0" w:unhideWhenUsed="0" w:qFormat="1"/>
+    <w:lsdException w:name="heading 1" w:semiHidden="0" w:uiPriority="9" w:unhideWhenUsed="0" w:qFormat="1"/>
+    <w:lsdException w:name="heading 2" w:uiPriority="9" w:qFormat="1"/>
+    <w:lsdException w:name="heading 3" w:uiPriority="9" w:qFormat="1"/>
+    <w:lsdException w:name="heading 4" w:uiPriority="9" w:qFormat="1"/>
+    <w:lsdException w:name="heading 5" w:uiPriority="9" w:qFormat="1"/>
+    <w:lsdException w:name="heading 6" w:uiPriority="9" w:qFormat="1"/>
+    <w:lsdException w:name="heading 7" w:uiPriority="9" w:qFormat="1"/>
+    <w:lsdException w:name="heading 8" w:uiPriority="9" w:qFormat="1"/>
+    <w:lsdException w:name="heading 9" w:uiPriority="9" w:qFormat="1"/>
+    <w:lsdException w:name="toc 1" w:uiPriority="39"/>
+    <w:lsdException w:name="toc 2" w:uiPriority="39"/>
+    <w:lsdException w:name="toc 3" w:uiPriority="39"/>
+    <w:lsdException w:name="toc 4" w:uiPriority="39"/>
+    <w:lsdException w:name="toc 5" w:uiPriority="39"/>
+    <w:lsdException w:name="toc 6" w:uiPriority="39"/>
+    <w:lsdException w:name="toc 7" w:uiPriority="39"/>
+    <w:lsdException w:name="toc 8" w:uiPriority="39"/>
+    <w:lsdException w:name="toc 9" w:uiPriority="39"/>
+    <w:lsdException w:name="caption" w:uiPriority="35" w:qFormat="1"/>
+    <w:lsdException w:name="Title" w:semiHidden="0" w:uiPriority="10" w:unhideWhenUsed="0" w:qFormat="1"/>
+    <w:lsdException w:name="Default Paragraph Font" w:uiPriority="1"/>
+    <w:lsdException w:name="Subtitle" w:semiHidden="0" w:uiPriority="11" w:unhideWhenUsed="0" w:qFormat="1"/>
+    <w:lsdException w:name="Strong" w:semiHidden="0" w:uiPriority="22" w:unhideWhenUsed="0" w:qFormat="1"/>
+    <w:lsdException w:name="Emphasis" w:semiHidden="0" w:uiPriority="20" w:unhideWhenUsed="0" w:qFormat="1"/>
+    <w:lsdException w:name="Table Grid" w:semiHidden="0" w:uiPriority="39" w:unhideWhenUsed="0"/>
+    <w:lsdException w:name="Placeholder Text" w:unhideWhenUsed="0"/>
+    <w:lsdException w:name="No Spacing" w:semiHidden="0" w:uiPriority="1" w:unhideWhenUsed="0" w:qFormat="1"/>
+    <w:lsdException w:name="Light Shading" w:semiHidden="0" w:uiPriority="60" w:unhideWhenUsed="0"/>
+    <w:lsdException w:name="Light List" w:semiHidden="0" w:uiPriority="61" w:unhideWhenUsed="0"/>
+    <w:lsdException w:name="Light Grid" w:semiHidden="0" w:uiPriority="62" w:unhideWhenUsed="0"/>
+    <w:lsdException w:name="Medium Shading 1" w:semiHidden="0" w:uiPriority="63" w:unhideWhenUsed="0"/>
+    <w:lsdException w:name="Medium Shading 2" w:semiHidden="0" w:uiPriority="64" w:unhideWhenUsed="0"/>
+    <w:lsdException w:name="Medium List 1" w:semiHidden="0" w:uiPriority="65" w:unhideWhenUsed="0"/>
+    <w:lsdException w:name="Medium List 2" w:semiHidden="0" w:uiPriority="66" w:unhideWhenUsed="0"/>
+    <w:lsdException w:name="Medium Grid 1" w:semiHidden="0" w:uiPriority="67" w:unhideWhenUsed="0"/>
+    <w:lsdException w:name="Medium Grid 2" w:semiHidden="0" w:uiPriority="68" w:unhideWhenUsed="0"/>
+    <w:lsdException w:name="Medium Grid 3" w:semiHidden="0" w:uiPriority="69" w:unhideWhenUsed="0"/>
+    <w:lsdException w:name="Dark List" w:semiHidden="0" w:uiPriority="70" w:unhideWhenUsed="0"/>
+    <w:lsdException w:name="Colorful Shading" w:semiHidden="0" w:uiPriority="71" w:unhideWhenUsed="0"/>
+    <w:lsdException w:name="Colorful List" w:semiHidden="0" w:uiPriority="72" w:unhideWhenUsed="0"/>
+    <w:lsdException w:name="Colorful Grid" w:semiHidden="0" w:uiPriority="73" w:unhideWhenUsed="0"/>
+    <w:lsdException w:name="Light Shading Accent 1" w:semiHidden="0" w:uiPriority="60" w:unhideWhenUsed="0"/>
+    <w:lsdException w:name="Light List Accent 1" w:semiHidden="0" w:uiPriority="61" w:unhideWhenUsed="0"/>
+    <w:lsdException w:name="Light Grid Accent 1" w:semiHidden="0" w:uiPriority="62" w:unhideWhenUsed="0"/>
+    <w:lsdException w:name="Medium Shading 1 Accent 1" w:semiHidden="0" w:uiPriority="63" w:unhideWhenUsed="0"/>
+    <w:lsdException w:name="Medium Shading 2 Accent 1" w:semiHidden="0" w:uiPriority="64" w:unhideWhenUsed="0"/>
+    <w:lsdException w:name="Medium List 1 Accent 1" w:semiHidden="0" w:uiPriority="65" w:unhideWhenUsed="0"/>
+    <w:lsdException w:name="Revision" w:unhideWhenUsed="0"/>
+    <w:lsdException w:name="List Paragraph" w:semiHidden="0" w:uiPriority="34" w:unhideWhenUsed="0" w:qFormat="1"/>
+    <w:lsdException w:name="Quote" w:semiHidden="0" w:uiPriority="29" w:unhideWhenUsed="0" w:qFormat="1"/>
+    <w:lsdException w:name="Intense Quote" w:semiHidden="0" w:uiPriority="30" w:unhideWhenUsed="0" w:qFormat="1"/>
+    <w:lsdException w:name="Medium List 2 Accent 1" w:semiHidden="0" w:uiPriority="66" w:unhideWhenUsed="0"/>
+    <w:lsdException w:name="Medium Grid 1 Accent 1" w:semiHidden="0" w:uiPriority="67" w:unhideWhenUsed="0"/>
+    <w:lsdException w:name="Medium Grid 2 Accent 1" w:semiHidden="0" w:uiPriority="68" w:unhideWhenUsed="0"/>
+    <w:lsdException w:name="Medium Grid 3 Accent 1" w:semiHidden="0" w:uiPriority="69" w:unhideWhenUsed="0"/>
+    <w:lsdException w:name="Dark List Accent 1" w:semiHidden="0" w:uiPriority="70" w:unhideWhenUsed="0"/>
+    <w:lsdException w:name="Colorful Shading Accent 1" w:semiHidden="0" w:uiPriority="71" w:unhideWhenUsed="0"/>
+    <w:lsdException w:name="Colorful List Accent 1" w:semiHidden="0" w:uiPriority="72" w:unhideWhenUsed="0"/>
+    <w:lsdException w:name="Colorful Grid Accent 1" w:semiHidden="0" w:uiPriority="73" w:unhideWhenUsed="0"/>
+    <w:lsdException w:name="Light Shading Accent 2" w:semiHidden="0" w:uiPriority="60" w:unhideWhenUsed="0"/>
+    <w:lsdException w:name="Light List Accent 2" w:semiHidden="0" w:uiPriority="61" w:unhideWhenUsed="0"/>
+    <w:lsdException w:name="Light Grid Accent 2" w:semiHidden="0" w:uiPriority="62" w:unhideWhenUsed="0"/>
+    <w:lsdException w:name="Medium Shading 1 Accent 2" w:semiHidden="0" w:uiPriority="63" w:unhideWhenUsed="0"/>
+    <w:lsdException w:name="Medium Shading 2 Accent 2" w:semiHidden="0" w:uiPriority="64" w:unhideWhenUsed="0"/>
+    <w:lsdException w:name="Medium List 1 Accent 2" w:semiHidden="0" w:uiPriority="65" w:unhideWhenUsed="0"/>
+    <w:lsdException w:name="Medium List 2 Accent 2" w:semiHidden="0" w:uiPriority="66" w:unhideWhenUsed="0"/>
+    <w:lsdException w:name="Medium Grid 1 Accent 2" w:semiHidden="0" w:uiPriority="67" w:unhideWhenUsed="0"/>
+    <w:lsdException w:name="Medium Grid 2 Accent 2" w:semiHidden="0" w:uiPriority="68" w:unhideWhenUsed="0"/>
+    <w:lsdException w:name="Medium Grid 3 Accent 2" w:semiHidden="0" w:uiPriority="69" w:unhideWhenUsed="0"/>
+    <w:lsdException w:name="Dark List Accent 2" w:semiHidden="0" w:uiPriority="70" w:unhideWhenUsed="0"/>
+    <w:lsdException w:name="Colorful Shading Accent 2" w:semiHidden="0" w:uiPriority="71" w:unhideWhenUsed="0"/>
+    <w:lsdException w:name="Colorful List Accent 2" w:semiHidden="0" w:uiPriority="72" w:unhideWhenUsed="0"/>
+    <w:lsdException w:name="Colorful Grid Accent 2" w:semiHidden="0" w:uiPriority="73" w:unhideWhenUsed="0"/>
+    <w:lsdException w:name="Light Shading Accent 3" w:semiHidden="0" w:uiPriority="60" w:unhideWhenUsed="0"/>
+    <w:lsdException w:name="Light List Accent 3" w:semiHidden="0" w:uiPriority="61" w:unhideWhenUsed="0"/>
+    <w:lsdException w:name="Light Grid Accent 3" w:semiHidden="0" w:uiPriority="62" w:unhideWhenUsed="0"/>
+    <w:lsdException w:name="Medium Shading 1 Accent 3" w:semiHidden="0" w:uiPriority="63" w:unhideWhenUsed="0"/>
+    <w:lsdException w:name="Medium Shading 2 Accent 3" w:semiHidden="0" w:uiPriority="64" w:unhideWhenUsed="0"/>
+    <w:lsdException w:name="Medium List 1 Accent 3" w:semiHidden="0" w:uiPriority="65" w:unhideWhenUsed="0"/>
+    <w:lsdException w:name="Medium List 2 Accent 3" w:semiHidden="0" w:uiPriority="66" w:unhideWhenUsed="0"/>
+    <w:lsdException w:name="Medium Grid 1 Accent 3" w:semiHidden="0" w:uiPriority="67" w:unhideWhenUsed="0"/>
+    <w:lsdException w:name="Medium Grid 2 Accent 3" w:semiHidden="0" w:uiPriority="68" w:unhideWhenUsed="0"/>
+    <w:lsdException w:name="Medium Grid 3 Accent 3" w:semiHidden="0" w:uiPriority="69" w:unhideWhenUsed="0"/>
+    <w:lsdException w:name="Dark List Accent 3" w:semiHidden="0" w:uiPriority="70" w:unhideWhenUsed="0"/>
+    <w:lsdException w:name="Colorful Shading Accent 3" w:semiHidden="0" w:uiPriority="71" w:unhideWhenUsed="0"/>
+    <w:lsdException w:name="Colorful List Accent 3" w:semiHidden="0" w:uiPriority="72" w:unhideWhenUsed="0"/>
+    <w:lsdException w:name="Colorful Grid Accent 3" w:semiHidden="0" w:uiPriority="73" w:unhideWhenUsed="0"/>
+    <w:lsdException w:name="Light Shading Accent 4" w:semiHidden="0" w:uiPriority="60" w:unhideWhenUsed="0"/>
+    <w:lsdException w:name="Light List Accent 4" w:semiHidden="0" w:uiPriority="61" w:unhideWhenUsed="0"/>
+    <w:lsdException w:name="Light Grid Accent 4" w:semiHidden="0" w:uiPriority="62" w:unhideWhenUsed="0"/>
+    <w:lsdException w:name="Medium Shading 1 Accent 4" w:semiHidden="0" w:uiPriority="63" w:unhideWhenUsed="0"/>
+    <w:lsdException w:name="Medium Shading 2 Accent 4" w:semiHidden="0" w:uiPriority="64" w:unhideWhenUsed="0"/>
+    <w:lsdException w:name="Medium List 1 Accent 4" w:semiHidden="0" w:uiPriority="65" w:unhideWhenUsed="0"/>
+    <w:lsdException w:name="Medium List 2 Accent 4" w:semiHidden="0" w:uiPriority="66" w:unhideWhenUsed="0"/>
+    <w:lsdException w:name="Medium Grid 1 Accent 4" w:semiHidden="0" w:uiPriority="67" w:unhideWhenUsed="0"/>
+    <w:lsdException w:name="Medium Grid 2 Accent 4" w:semiHidden="0" w:uiPriority="68" w:unhideWhenUsed="0"/>
+    <w:lsdException w:name="Medium Grid 3 Accent 4" w:semiHidden="0" w:uiPriority="69" w:unhideWhenUsed="0"/>
+    <w:lsdException w:name="Dark List Accent 4" w:semiHidden="0" w:uiPriority="70" w:unhideWhenUsed="0"/>
+    <w:lsdException w:name="Colorful Shading Accent 4" w:semiHidden="0" w:uiPriority="71" w:unhideWhenUsed="0"/>
+    <w:lsdException w:name="Colorful List Accent 4" w:semiHidden="0" w:uiPriority="72" w:unhideWhenUsed="0"/>
+    <w:lsdException w:name="Colorful Grid Accent 4" w:semiHidden="0" w:uiPriority="73" w:unhideWhenUsed="0"/>
+    <w:lsdException w:name="Light Shading Accent 5" w:semiHidden="0" w:uiPriority="60" w:unhideWhenUsed="0"/>
+    <w:lsdException w:name="Light List Accent 5" w:semiHidden="0" w:uiPriority="61" w:unhideWhenUsed="0"/>
+    <w:lsdException w:name="Light Grid Accent 5" w:semiHidden="0" w:uiPriority="62" w:unhideWhenUsed="0"/>
+    <w:lsdException w:name="Medium Shading 1 Accent 5" w:semiHidden="0" w:uiPriority="63" w:unhideWhenUsed="0"/>
+    <w:lsdException w:name="Medium Shading 2 Accent 5" w:semiHidden="0" w:uiPriority="64" w:unhideWhenUsed="0"/>
+    <w:lsdException w:name="Medium List 1 Accent 5" w:semiHidden="0" w:uiPriority="65" w:unhideWhenUsed="0"/>
+    <w:lsdException w:name="Medium List 2 Accent 5" w:semiHidden="0" w:uiPriority="66" w:unhideWhenUsed="0"/>
+    <w:lsdException w:name="Medium Grid 1 Accent 5" w:semiHidden="0" w:uiPriority="67" w:unhideWhenUsed="0"/>
+    <w:lsdException w:name="Medium Grid 2 Accent 5" w:semiHidden="0" w:uiPriority="68" w:unhideWhenUsed="0"/>
+    <w:lsdException w:name="Medium Grid 3 Accent 5" w:semiHidden="0" w:uiPriority="69" w:unhideWhenUsed="0"/>
+    <w:lsdException w:name="Dark List Accent 5" w:semiHidden="0" w:uiPriority="70" w:unhideWhenUsed="0"/>
+    <w:lsdException w:name="Colorful Shading Accent 5" w:semiHidden="0" w:uiPriority="71" w:unhideWhenUsed="0"/>
+    <w:lsdException w:name="Colorful List Accent 5" w:semiHidden="0" w:uiPriority="72" w:unhideWhenUsed="0"/>
+    <w:lsdException w:name="Colorful Grid Accent 5" w:semiHidden="0" w:uiPriority="73" w:unhideWhenUsed="0"/>
+    <w:lsdException w:name="Light Shading Accent 6" w:semiHidden="0" w:uiPriority="60" w:unhideWhenUsed="0"/>
+    <w:lsdException w:name="Light List Accent 6" w:semiHidden="0" w:uiPriority="61" w:unhideWhenUsed="0"/>
+    <w:lsdException w:name="Light Grid Accent 6" w:semiHidden="0" w:uiPriority="62" w:unhideWhenUsed="0"/>
+    <w:lsdException w:name="Medium Shading 1 Accent 6" w:semiHidden="0" w:uiPriority="63" w:unhideWhenUsed="0"/>
+    <w:lsdException w:name="Medium Shading 2 Accent 6" w:semiHidden="0" w:uiPriority="64" w:unhideWhenUsed="0"/>
+    <w:lsdException w:name="Medium List 1 Accent 6" w:semiHidden="0" w:uiPriority="65" w:unhideWhenUsed="0"/>
+    <w:lsdException w:name="Medium List 2 Accent 6" w:semiHidden="0" w:uiPriority="66" w:unhideWhenUsed="0"/>
+    <w:lsdException w:name="Medium Grid 1 Accent 6" w:semiHidden="0" w:uiPriority="67" w:unhideWhenUsed="0"/>
+    <w:lsdException w:name="Medium Grid 2 Accent 6" w:semiHidden="0" w:uiPriority="68" w:unhideWhenUsed="0"/>
+    <w:lsdException w:name="Medium Grid 3 Accent 6" w:semiHidden="0" w:uiPriority="69" w:unhideWhenUsed="0"/>
+    <w:lsdException w:name="Dark List Accent 6" w:semiHidden="0" w:uiPriority="70" w:unhideWhenUsed="0"/>
+    <w:lsdException w:name="Colorful Shading Accent 6" w:semiHidden="0" w:uiPriority="71" w:unhideWhenUsed="0"/>
+    <w:lsdException w:name="Colorful List Accent 6" w:semiHidden="0" w:uiPriority="72" w:unhideWhenUsed="0"/>
+    <w:lsdException w:name="Colorful Grid Accent 6" w:semiHidden="0" w:uiPriority="73" w:unhideWhenUsed="0"/>
+    <w:lsdException w:name="Subtle Emphasis" w:semiHidden="0" w:uiPriority="19" w:unhideWhenUsed="0" w:qFormat="1"/>
+    <w:lsdException w:name="Intense Emphasis" w:semiHidden="0" w:uiPriority="21" w:unhideWhenUsed="0" w:qFormat="1"/>
+    <w:lsdException w:name="Subtle Reference" w:semiHidden="0" w:uiPriority="31" w:unhideWhenUsed="0" w:qFormat="1"/>
+    <w:lsdException w:name="Intense Reference" w:semiHidden="0" w:uiPriority="32" w:unhideWhenUsed="0" w:qFormat="1"/>
+    <w:lsdException w:name="Book Title" w:semiHidden="0" w:uiPriority="33" w:unhideWhenUsed="0" w:qFormat="1"/>
+    <w:lsdException w:name="Bibliography" w:uiPriority="37"/>
+    <w:lsdException w:name="TOC Heading" w:uiPriority="39" w:qFormat="1"/>
   </w:latentStyles>
   <w:style w:type="paragraph" w:default="1" w:styleId="Normal">
     <w:name w:val="Normal"/>
@@ -3983,6 +3125,7 @@
     <w:uiPriority w:val="99"/>
     <w:semiHidden/>
     <w:unhideWhenUsed/>
+    <w:qFormat/>
     <w:tblPr>
       <w:tblInd w:w="0" w:type="dxa"/>
       <w:tblCellMar>
@@ -4259,6 +3402,7 @@
       <w:spacing w:after="0" w:line="240" w:lineRule="auto"/>
     </w:pPr>
     <w:tblPr>
+      <w:tblInd w:w="0" w:type="dxa"/>
       <w:tblBorders>
         <w:top w:val="single" w:sz="4" w:space="0" w:color="auto"/>
         <w:left w:val="single" w:sz="4" w:space="0" w:color="auto"/>
@@ -4267,9 +3411,15 @@
         <w:insideH w:val="single" w:sz="4" w:space="0" w:color="auto"/>
         <w:insideV w:val="single" w:sz="4" w:space="0" w:color="auto"/>
       </w:tblBorders>
+      <w:tblCellMar>
+        <w:top w:w="0" w:type="dxa"/>
+        <w:left w:w="108" w:type="dxa"/>
+        <w:bottom w:w="0" w:type="dxa"/>
+        <w:right w:w="108" w:type="dxa"/>
+      </w:tblCellMar>
     </w:tblPr>
   </w:style>
-  <w:style w:type="table" w:styleId="PlainTable1">
+  <w:style w:type="table" w:customStyle="1" w:styleId="PlainTable1">
     <w:name w:val="Plain Table 1"/>
     <w:basedOn w:val="TableNormal"/>
     <w:uiPriority w:val="41"/>
@@ -4280,6 +3430,7 @@
     <w:tblPr>
       <w:tblStyleRowBandSize w:val="1"/>
       <w:tblStyleColBandSize w:val="1"/>
+      <w:tblInd w:w="0" w:type="dxa"/>
       <w:tblBorders>
         <w:top w:val="single" w:sz="4" w:space="0" w:color="BFBFBF" w:themeColor="background1" w:themeShade="BF"/>
         <w:left w:val="single" w:sz="4" w:space="0" w:color="BFBFBF" w:themeColor="background1" w:themeShade="BF"/>
@@ -4288,6 +3439,12 @@
         <w:insideH w:val="single" w:sz="4" w:space="0" w:color="BFBFBF" w:themeColor="background1" w:themeShade="BF"/>
         <w:insideV w:val="single" w:sz="4" w:space="0" w:color="BFBFBF" w:themeColor="background1" w:themeShade="BF"/>
       </w:tblBorders>
+      <w:tblCellMar>
+        <w:top w:w="0" w:type="dxa"/>
+        <w:left w:w="108" w:type="dxa"/>
+        <w:bottom w:w="0" w:type="dxa"/>
+        <w:right w:w="108" w:type="dxa"/>
+      </w:tblCellMar>
     </w:tblPr>
     <w:tblStylePr w:type="firstRow">
       <w:rPr>
@@ -4332,11 +3489,41 @@
       </w:tcPr>
     </w:tblStylePr>
   </w:style>
+  <w:style w:type="paragraph" w:styleId="BalloonText">
+    <w:name w:val="Balloon Text"/>
+    <w:basedOn w:val="Normal"/>
+    <w:link w:val="BalloonTextChar"/>
+    <w:uiPriority w:val="99"/>
+    <w:semiHidden/>
+    <w:unhideWhenUsed/>
+    <w:rsid w:val="0021368F"/>
+    <w:pPr>
+      <w:spacing w:line="240" w:lineRule="auto"/>
+    </w:pPr>
+    <w:rPr>
+      <w:rFonts w:ascii="Tahoma" w:hAnsi="Tahoma" w:cs="Tahoma"/>
+      <w:sz w:val="16"/>
+      <w:szCs w:val="16"/>
+    </w:rPr>
+  </w:style>
+  <w:style w:type="character" w:customStyle="1" w:styleId="BalloonTextChar">
+    <w:name w:val="Balloon Text Char"/>
+    <w:basedOn w:val="DefaultParagraphFont"/>
+    <w:link w:val="BalloonText"/>
+    <w:uiPriority w:val="99"/>
+    <w:semiHidden/>
+    <w:rsid w:val="0021368F"/>
+    <w:rPr>
+      <w:rFonts w:ascii="Tahoma" w:hAnsi="Tahoma" w:cs="Tahoma"/>
+      <w:sz w:val="16"/>
+      <w:szCs w:val="16"/>
+    </w:rPr>
+  </w:style>
 </w:styles>
 </file>
 
 <file path=word/glossary/document.xml><?xml version="1.0" encoding="utf-8"?>
-<w:glossaryDocument xmlns:wpc="http://schemas.microsoft.com/office/word/2010/wordprocessingCanvas" xmlns:mc="http://schemas.openxmlformats.org/markup-compatibility/2006" xmlns:o="urn:schemas-microsoft-com:office:office" xmlns:r="http://schemas.openxmlformats.org/officeDocument/2006/relationships" xmlns:m="http://schemas.openxmlformats.org/officeDocument/2006/math" xmlns:v="urn:schemas-microsoft-com:vml" xmlns:wp14="http://schemas.microsoft.com/office/word/2010/wordprocessingDrawing" xmlns:wp="http://schemas.openxmlformats.org/drawingml/2006/wordprocessingDrawing" xmlns:w10="urn:schemas-microsoft-com:office:word" xmlns:w="http://schemas.openxmlformats.org/wordprocessingml/2006/main" xmlns:w14="http://schemas.microsoft.com/office/word/2010/wordml" xmlns:w15="http://schemas.microsoft.com/office/word/2012/wordml" xmlns:wpg="http://schemas.microsoft.com/office/word/2010/wordprocessingGroup" xmlns:wpi="http://schemas.microsoft.com/office/word/2010/wordprocessingInk" xmlns:wne="http://schemas.microsoft.com/office/word/2006/wordml" xmlns:wps="http://schemas.microsoft.com/office/word/2010/wordprocessingShape" mc:Ignorable="w14 w15 wp14">
+<w:glossaryDocument xmlns:ve="http://schemas.openxmlformats.org/markup-compatibility/2006" xmlns:o="urn:schemas-microsoft-com:office:office" xmlns:r="http://schemas.openxmlformats.org/officeDocument/2006/relationships" xmlns:m="http://schemas.openxmlformats.org/officeDocument/2006/math" xmlns:v="urn:schemas-microsoft-com:vml" xmlns:wp="http://schemas.openxmlformats.org/drawingml/2006/wordprocessingDrawing" xmlns:w10="urn:schemas-microsoft-com:office:word" xmlns:w="http://schemas.openxmlformats.org/wordprocessingml/2006/main" xmlns:wne="http://schemas.microsoft.com/office/word/2006/wordml">
   <w:docParts>
     <w:docPart>
       <w:docPartPr>
@@ -4369,7 +3556,7 @@
 </file>
 
 <file path=word/glossary/fontTable.xml><?xml version="1.0" encoding="utf-8"?>
-<w:fonts xmlns:mc="http://schemas.openxmlformats.org/markup-compatibility/2006" xmlns:r="http://schemas.openxmlformats.org/officeDocument/2006/relationships" xmlns:w="http://schemas.openxmlformats.org/wordprocessingml/2006/main" xmlns:w14="http://schemas.microsoft.com/office/word/2010/wordml" xmlns:w15="http://schemas.microsoft.com/office/word/2012/wordml" mc:Ignorable="w14 w15">
+<w:fonts xmlns:r="http://schemas.openxmlformats.org/officeDocument/2006/relationships" xmlns:w="http://schemas.openxmlformats.org/wordprocessingml/2006/main">
   <w:font w:name="Segoe UI">
     <w:panose1 w:val="020B0502040204020203"/>
     <w:charset w:val="00"/>
@@ -4379,24 +3566,24 @@
   </w:font>
   <w:font w:name="Calibri">
     <w:panose1 w:val="020F0502020204030204"/>
-    <w:charset w:val="00"/>
+    <w:charset w:val="A3"/>
     <w:family w:val="swiss"/>
     <w:pitch w:val="variable"/>
-    <w:sig w:usb0="E00002FF" w:usb1="4000ACFF" w:usb2="00000001" w:usb3="00000000" w:csb0="0000019F" w:csb1="00000000"/>
+    <w:sig w:usb0="E10002FF" w:usb1="4000ACFF" w:usb2="00000009" w:usb3="00000000" w:csb0="0000019F" w:csb1="00000000"/>
   </w:font>
   <w:font w:name="Courier New">
     <w:panose1 w:val="02070309020205020404"/>
-    <w:charset w:val="00"/>
+    <w:charset w:val="A3"/>
     <w:family w:val="modern"/>
     <w:pitch w:val="fixed"/>
-    <w:sig w:usb0="E0002EFF" w:usb1="C0007843" w:usb2="00000009" w:usb3="00000000" w:csb0="000001FF" w:csb1="00000000"/>
+    <w:sig w:usb0="E0002AFF" w:usb1="C0007843" w:usb2="00000009" w:usb3="00000000" w:csb0="000001FF" w:csb1="00000000"/>
   </w:font>
   <w:font w:name="Times New Roman">
     <w:panose1 w:val="02020603050405020304"/>
-    <w:charset w:val="00"/>
+    <w:charset w:val="A3"/>
     <w:family w:val="roman"/>
     <w:pitch w:val="variable"/>
-    <w:sig w:usb0="E0002EFF" w:usb1="C0007843" w:usb2="00000009" w:usb3="00000000" w:csb0="000001FF" w:csb1="00000000"/>
+    <w:sig w:usb0="E0002AFF" w:usb1="C0007841" w:usb2="00000009" w:usb3="00000000" w:csb0="000001FF" w:csb1="00000000"/>
   </w:font>
   <w:font w:name="Wingdings">
     <w:panose1 w:val="05000000000000000000"/>
@@ -4414,37 +3601,47 @@
   </w:font>
   <w:font w:name="Calibri Light">
     <w:panose1 w:val="020F0302020204030204"/>
-    <w:charset w:val="00"/>
+    <w:charset w:val="A3"/>
     <w:family w:val="swiss"/>
     <w:pitch w:val="variable"/>
     <w:sig w:usb0="A00002EF" w:usb1="4000207B" w:usb2="00000000" w:usb3="00000000" w:csb0="0000019F" w:csb1="00000000"/>
+  </w:font>
+  <w:font w:name="Tahoma">
+    <w:panose1 w:val="020B0604030504040204"/>
+    <w:charset w:val="A3"/>
+    <w:family w:val="swiss"/>
+    <w:pitch w:val="variable"/>
+    <w:sig w:usb0="E1002EFF" w:usb1="C000605B" w:usb2="00000029" w:usb3="00000000" w:csb0="000101FF" w:csb1="00000000"/>
+  </w:font>
+  <w:font w:name="Cambria">
+    <w:panose1 w:val="02040503050406030204"/>
+    <w:charset w:val="A3"/>
+    <w:family w:val="roman"/>
+    <w:pitch w:val="variable"/>
+    <w:sig w:usb0="E00002FF" w:usb1="400004FF" w:usb2="00000000" w:usb3="00000000" w:csb0="0000019F" w:csb1="00000000"/>
   </w:font>
 </w:fonts>
 </file>
 
 <file path=word/glossary/settings.xml><?xml version="1.0" encoding="utf-8"?>
-<w:settings xmlns:mc="http://schemas.openxmlformats.org/markup-compatibility/2006" xmlns:o="urn:schemas-microsoft-com:office:office" xmlns:r="http://schemas.openxmlformats.org/officeDocument/2006/relationships" xmlns:m="http://schemas.openxmlformats.org/officeDocument/2006/math" xmlns:v="urn:schemas-microsoft-com:vml" xmlns:w10="urn:schemas-microsoft-com:office:word" xmlns:w="http://schemas.openxmlformats.org/wordprocessingml/2006/main" xmlns:w14="http://schemas.microsoft.com/office/word/2010/wordml" xmlns:w15="http://schemas.microsoft.com/office/word/2012/wordml" xmlns:sl="http://schemas.openxmlformats.org/schemaLibrary/2006/main" mc:Ignorable="w14 w15">
+<w:settings xmlns:o="urn:schemas-microsoft-com:office:office" xmlns:r="http://schemas.openxmlformats.org/officeDocument/2006/relationships" xmlns:m="http://schemas.openxmlformats.org/officeDocument/2006/math" xmlns:v="urn:schemas-microsoft-com:vml" xmlns:w10="urn:schemas-microsoft-com:office:word" xmlns:w="http://schemas.openxmlformats.org/wordprocessingml/2006/main" xmlns:sl="http://schemas.openxmlformats.org/schemaLibrary/2006/main">
   <w:view w:val="normal"/>
   <w:defaultTabStop w:val="720"/>
   <w:characterSpacingControl w:val="doNotCompress"/>
   <w:compat>
     <w:useFELayout/>
-    <w:compatSetting w:name="compatibilityMode" w:uri="http://schemas.microsoft.com/office/word" w:val="15"/>
-    <w:compatSetting w:name="overrideTableStyleFontSizeAndJustification" w:uri="http://schemas.microsoft.com/office/word" w:val="1"/>
-    <w:compatSetting w:name="enableOpenTypeFeatures" w:uri="http://schemas.microsoft.com/office/word" w:val="1"/>
-    <w:compatSetting w:name="doNotFlipMirrorIndents" w:uri="http://schemas.microsoft.com/office/word" w:val="1"/>
-    <w:compatSetting w:name="differentiateMultirowTableHeaders" w:uri="http://schemas.microsoft.com/office/word" w:val="1"/>
   </w:compat>
   <w:rsids>
     <w:rsidRoot w:val="00043948"/>
     <w:rsid w:val="00043948"/>
+    <w:rsid w:val="007E0DE7"/>
     <w:rsid w:val="00B52608"/>
   </w:rsids>
   <m:mathPr>
     <m:mathFont m:val="Cambria Math"/>
     <m:brkBin m:val="before"/>
     <m:brkBinSub m:val="--"/>
-    <m:smallFrac m:val="0"/>
+    <m:smallFrac/>
     <m:dispDef/>
     <m:lMargin m:val="0"/>
     <m:rMargin m:val="0"/>
@@ -4453,16 +3650,15 @@
     <m:intLim m:val="subSup"/>
     <m:naryLim m:val="undOvr"/>
   </m:mathPr>
-  <w:themeFontLang w:val="en-US"/>
+  <w:themeFontLang w:val="vi-VN"/>
   <w:clrSchemeMapping w:bg1="light1" w:t1="dark1" w:bg2="light2" w:t2="dark2" w:accent1="accent1" w:accent2="accent2" w:accent3="accent3" w:accent4="accent4" w:accent5="accent5" w:accent6="accent6" w:hyperlink="hyperlink" w:followedHyperlink="followedHyperlink"/>
   <w:decimalSymbol w:val="."/>
   <w:listSeparator w:val=","/>
-  <w15:chartTrackingRefBased/>
 </w:settings>
 </file>
 
 <file path=word/glossary/styles.xml><?xml version="1.0" encoding="utf-8"?>
-<w:styles xmlns:mc="http://schemas.openxmlformats.org/markup-compatibility/2006" xmlns:r="http://schemas.openxmlformats.org/officeDocument/2006/relationships" xmlns:w="http://schemas.openxmlformats.org/wordprocessingml/2006/main" xmlns:w14="http://schemas.microsoft.com/office/word/2010/wordml" xmlns:w15="http://schemas.microsoft.com/office/word/2012/wordml" mc:Ignorable="w14 w15">
+<w:styles xmlns:r="http://schemas.openxmlformats.org/officeDocument/2006/relationships" xmlns:w="http://schemas.openxmlformats.org/wordprocessingml/2006/main">
   <w:docDefaults>
     <w:rPrDefault>
       <w:rPr>
@@ -4478,382 +3674,149 @@
       </w:pPr>
     </w:pPrDefault>
   </w:docDefaults>
-  <w:latentStyles w:defLockedState="0" w:defUIPriority="99" w:defSemiHidden="0" w:defUnhideWhenUsed="0" w:defQFormat="0" w:count="371">
-    <w:lsdException w:name="Normal" w:uiPriority="0" w:qFormat="1"/>
-    <w:lsdException w:name="heading 1" w:uiPriority="9" w:qFormat="1"/>
-    <w:lsdException w:name="heading 2" w:semiHidden="1" w:uiPriority="9" w:unhideWhenUsed="1" w:qFormat="1"/>
-    <w:lsdException w:name="heading 3" w:semiHidden="1" w:uiPriority="9" w:unhideWhenUsed="1" w:qFormat="1"/>
-    <w:lsdException w:name="heading 4" w:semiHidden="1" w:uiPriority="9" w:unhideWhenUsed="1" w:qFormat="1"/>
-    <w:lsdException w:name="heading 5" w:semiHidden="1" w:uiPriority="9" w:unhideWhenUsed="1" w:qFormat="1"/>
-    <w:lsdException w:name="heading 6" w:semiHidden="1" w:uiPriority="9" w:unhideWhenUsed="1" w:qFormat="1"/>
-    <w:lsdException w:name="heading 7" w:semiHidden="1" w:uiPriority="9" w:unhideWhenUsed="1" w:qFormat="1"/>
-    <w:lsdException w:name="heading 8" w:semiHidden="1" w:uiPriority="9" w:unhideWhenUsed="1" w:qFormat="1"/>
-    <w:lsdException w:name="heading 9" w:semiHidden="1" w:uiPriority="9" w:unhideWhenUsed="1" w:qFormat="1"/>
-    <w:lsdException w:name="index 1" w:semiHidden="1" w:unhideWhenUsed="1"/>
-    <w:lsdException w:name="index 2" w:semiHidden="1" w:unhideWhenUsed="1"/>
-    <w:lsdException w:name="index 3" w:semiHidden="1" w:unhideWhenUsed="1"/>
-    <w:lsdException w:name="index 4" w:semiHidden="1" w:unhideWhenUsed="1"/>
-    <w:lsdException w:name="index 5" w:semiHidden="1" w:unhideWhenUsed="1"/>
-    <w:lsdException w:name="index 6" w:semiHidden="1" w:unhideWhenUsed="1"/>
-    <w:lsdException w:name="index 7" w:semiHidden="1" w:unhideWhenUsed="1"/>
-    <w:lsdException w:name="index 8" w:semiHidden="1" w:unhideWhenUsed="1"/>
-    <w:lsdException w:name="index 9" w:semiHidden="1" w:unhideWhenUsed="1"/>
-    <w:lsdException w:name="toc 1" w:semiHidden="1" w:uiPriority="39" w:unhideWhenUsed="1"/>
-    <w:lsdException w:name="toc 2" w:semiHidden="1" w:uiPriority="39" w:unhideWhenUsed="1"/>
-    <w:lsdException w:name="toc 3" w:semiHidden="1" w:uiPriority="39" w:unhideWhenUsed="1"/>
-    <w:lsdException w:name="toc 4" w:semiHidden="1" w:uiPriority="39" w:unhideWhenUsed="1"/>
-    <w:lsdException w:name="toc 5" w:semiHidden="1" w:uiPriority="39" w:unhideWhenUsed="1"/>
-    <w:lsdException w:name="toc 6" w:semiHidden="1" w:uiPriority="39" w:unhideWhenUsed="1"/>
-    <w:lsdException w:name="toc 7" w:semiHidden="1" w:uiPriority="39" w:unhideWhenUsed="1"/>
-    <w:lsdException w:name="toc 8" w:semiHidden="1" w:uiPriority="39" w:unhideWhenUsed="1"/>
-    <w:lsdException w:name="toc 9" w:semiHidden="1" w:uiPriority="39" w:unhideWhenUsed="1"/>
-    <w:lsdException w:name="Normal Indent" w:semiHidden="1" w:unhideWhenUsed="1"/>
-    <w:lsdException w:name="footnote text" w:semiHidden="1" w:unhideWhenUsed="1"/>
-    <w:lsdException w:name="annotation text" w:semiHidden="1" w:unhideWhenUsed="1"/>
-    <w:lsdException w:name="header" w:semiHidden="1" w:unhideWhenUsed="1"/>
-    <w:lsdException w:name="footer" w:semiHidden="1" w:unhideWhenUsed="1"/>
-    <w:lsdException w:name="index heading" w:semiHidden="1" w:unhideWhenUsed="1"/>
-    <w:lsdException w:name="caption" w:semiHidden="1" w:uiPriority="35" w:unhideWhenUsed="1" w:qFormat="1"/>
-    <w:lsdException w:name="table of figures" w:semiHidden="1" w:unhideWhenUsed="1"/>
-    <w:lsdException w:name="envelope address" w:semiHidden="1" w:unhideWhenUsed="1"/>
-    <w:lsdException w:name="envelope return" w:semiHidden="1" w:unhideWhenUsed="1"/>
-    <w:lsdException w:name="footnote reference" w:semiHidden="1" w:unhideWhenUsed="1"/>
-    <w:lsdException w:name="annotation reference" w:semiHidden="1" w:unhideWhenUsed="1"/>
-    <w:lsdException w:name="line number" w:semiHidden="1" w:unhideWhenUsed="1"/>
-    <w:lsdException w:name="page number" w:semiHidden="1" w:unhideWhenUsed="1"/>
-    <w:lsdException w:name="endnote reference" w:semiHidden="1" w:unhideWhenUsed="1"/>
-    <w:lsdException w:name="endnote text" w:semiHidden="1" w:unhideWhenUsed="1"/>
-    <w:lsdException w:name="table of authorities" w:semiHidden="1" w:unhideWhenUsed="1"/>
-    <w:lsdException w:name="macro" w:semiHidden="1" w:unhideWhenUsed="1"/>
-    <w:lsdException w:name="toa heading" w:semiHidden="1" w:unhideWhenUsed="1"/>
-    <w:lsdException w:name="List" w:semiHidden="1" w:unhideWhenUsed="1"/>
-    <w:lsdException w:name="List Bullet" w:semiHidden="1" w:unhideWhenUsed="1"/>
-    <w:lsdException w:name="List Number" w:semiHidden="1" w:unhideWhenUsed="1"/>
-    <w:lsdException w:name="List 2" w:semiHidden="1" w:unhideWhenUsed="1"/>
-    <w:lsdException w:name="List 3" w:semiHidden="1" w:unhideWhenUsed="1"/>
-    <w:lsdException w:name="List 4" w:semiHidden="1" w:unhideWhenUsed="1"/>
-    <w:lsdException w:name="List 5" w:semiHidden="1" w:unhideWhenUsed="1"/>
-    <w:lsdException w:name="List Bullet 2" w:semiHidden="1" w:unhideWhenUsed="1"/>
-    <w:lsdException w:name="List Bullet 3" w:semiHidden="1" w:unhideWhenUsed="1"/>
-    <w:lsdException w:name="List Bullet 4" w:semiHidden="1" w:unhideWhenUsed="1"/>
-    <w:lsdException w:name="List Bullet 5" w:semiHidden="1" w:unhideWhenUsed="1"/>
-    <w:lsdException w:name="List Number 2" w:semiHidden="1" w:unhideWhenUsed="1"/>
-    <w:lsdException w:name="List Number 3" w:semiHidden="1" w:unhideWhenUsed="1"/>
-    <w:lsdException w:name="List Number 4" w:semiHidden="1" w:unhideWhenUsed="1"/>
-    <w:lsdException w:name="List Number 5" w:semiHidden="1" w:unhideWhenUsed="1"/>
-    <w:lsdException w:name="Title" w:uiPriority="10" w:qFormat="1"/>
-    <w:lsdException w:name="Closing" w:semiHidden="1" w:unhideWhenUsed="1"/>
-    <w:lsdException w:name="Signature" w:semiHidden="1" w:unhideWhenUsed="1"/>
-    <w:lsdException w:name="Default Paragraph Font" w:semiHidden="1" w:uiPriority="1" w:unhideWhenUsed="1"/>
-    <w:lsdException w:name="Body Text" w:semiHidden="1" w:unhideWhenUsed="1"/>
-    <w:lsdException w:name="Body Text Indent" w:semiHidden="1" w:unhideWhenUsed="1"/>
-    <w:lsdException w:name="List Continue" w:semiHidden="1" w:unhideWhenUsed="1"/>
-    <w:lsdException w:name="List Continue 2" w:semiHidden="1" w:unhideWhenUsed="1"/>
-    <w:lsdException w:name="List Continue 3" w:semiHidden="1" w:unhideWhenUsed="1"/>
-    <w:lsdException w:name="List Continue 4" w:semiHidden="1" w:unhideWhenUsed="1"/>
-    <w:lsdException w:name="List Continue 5" w:semiHidden="1" w:unhideWhenUsed="1"/>
-    <w:lsdException w:name="Message Header" w:semiHidden="1" w:unhideWhenUsed="1"/>
-    <w:lsdException w:name="Subtitle" w:uiPriority="11" w:qFormat="1"/>
-    <w:lsdException w:name="Salutation" w:semiHidden="1" w:unhideWhenUsed="1"/>
-    <w:lsdException w:name="Date" w:semiHidden="1" w:unhideWhenUsed="1"/>
-    <w:lsdException w:name="Body Text First Indent" w:semiHidden="1" w:unhideWhenUsed="1"/>
-    <w:lsdException w:name="Body Text First Indent 2" w:semiHidden="1" w:unhideWhenUsed="1"/>
-    <w:lsdException w:name="Note Heading" w:semiHidden="1" w:unhideWhenUsed="1"/>
-    <w:lsdException w:name="Body Text 2" w:semiHidden="1" w:unhideWhenUsed="1"/>
-    <w:lsdException w:name="Body Text 3" w:semiHidden="1" w:unhideWhenUsed="1"/>
-    <w:lsdException w:name="Body Text Indent 2" w:semiHidden="1" w:unhideWhenUsed="1"/>
-    <w:lsdException w:name="Body Text Indent 3" w:semiHidden="1" w:unhideWhenUsed="1"/>
-    <w:lsdException w:name="Block Text" w:semiHidden="1" w:unhideWhenUsed="1"/>
-    <w:lsdException w:name="Hyperlink" w:semiHidden="1" w:unhideWhenUsed="1"/>
-    <w:lsdException w:name="FollowedHyperlink" w:semiHidden="1" w:unhideWhenUsed="1"/>
-    <w:lsdException w:name="Strong" w:uiPriority="22" w:qFormat="1"/>
-    <w:lsdException w:name="Emphasis" w:uiPriority="20" w:qFormat="1"/>
-    <w:lsdException w:name="Document Map" w:semiHidden="1" w:unhideWhenUsed="1"/>
-    <w:lsdException w:name="Plain Text" w:semiHidden="1" w:unhideWhenUsed="1"/>
-    <w:lsdException w:name="E-mail Signature" w:semiHidden="1" w:unhideWhenUsed="1"/>
-    <w:lsdException w:name="HTML Top of Form" w:semiHidden="1" w:unhideWhenUsed="1"/>
-    <w:lsdException w:name="HTML Bottom of Form" w:semiHidden="1" w:unhideWhenUsed="1"/>
-    <w:lsdException w:name="Normal (Web)" w:semiHidden="1" w:unhideWhenUsed="1"/>
-    <w:lsdException w:name="HTML Acronym" w:semiHidden="1" w:unhideWhenUsed="1"/>
-    <w:lsdException w:name="HTML Address" w:semiHidden="1" w:unhideWhenUsed="1"/>
-    <w:lsdException w:name="HTML Cite" w:semiHidden="1" w:unhideWhenUsed="1"/>
-    <w:lsdException w:name="HTML Code" w:semiHidden="1" w:unhideWhenUsed="1"/>
-    <w:lsdException w:name="HTML Definition" w:semiHidden="1" w:unhideWhenUsed="1"/>
-    <w:lsdException w:name="HTML Keyboard" w:semiHidden="1" w:unhideWhenUsed="1"/>
-    <w:lsdException w:name="HTML Preformatted" w:semiHidden="1" w:unhideWhenUsed="1"/>
-    <w:lsdException w:name="HTML Sample" w:semiHidden="1" w:unhideWhenUsed="1"/>
-    <w:lsdException w:name="HTML Typewriter" w:semiHidden="1" w:unhideWhenUsed="1"/>
-    <w:lsdException w:name="HTML Variable" w:semiHidden="1" w:unhideWhenUsed="1"/>
-    <w:lsdException w:name="Normal Table" w:semiHidden="1" w:unhideWhenUsed="1"/>
-    <w:lsdException w:name="annotation subject" w:semiHidden="1" w:unhideWhenUsed="1"/>
-    <w:lsdException w:name="No List" w:semiHidden="1" w:unhideWhenUsed="1"/>
-    <w:lsdException w:name="Outline List 1" w:semiHidden="1" w:unhideWhenUsed="1"/>
-    <w:lsdException w:name="Outline List 2" w:semiHidden="1" w:unhideWhenUsed="1"/>
-    <w:lsdException w:name="Outline List 3" w:semiHidden="1" w:unhideWhenUsed="1"/>
-    <w:lsdException w:name="Table Simple 1" w:semiHidden="1" w:unhideWhenUsed="1"/>
-    <w:lsdException w:name="Table Simple 2" w:semiHidden="1" w:unhideWhenUsed="1"/>
-    <w:lsdException w:name="Table Simple 3" w:semiHidden="1" w:unhideWhenUsed="1"/>
-    <w:lsdException w:name="Table Classic 1" w:semiHidden="1" w:unhideWhenUsed="1"/>
-    <w:lsdException w:name="Table Classic 2" w:semiHidden="1" w:unhideWhenUsed="1"/>
-    <w:lsdException w:name="Table Classic 3" w:semiHidden="1" w:unhideWhenUsed="1"/>
-    <w:lsdException w:name="Table Classic 4" w:semiHidden="1" w:unhideWhenUsed="1"/>
-    <w:lsdException w:name="Table Colorful 1" w:semiHidden="1" w:unhideWhenUsed="1"/>
-    <w:lsdException w:name="Table Colorful 2" w:semiHidden="1" w:unhideWhenUsed="1"/>
-    <w:lsdException w:name="Table Colorful 3" w:semiHidden="1" w:unhideWhenUsed="1"/>
-    <w:lsdException w:name="Table Columns 1" w:semiHidden="1" w:unhideWhenUsed="1"/>
-    <w:lsdException w:name="Table Columns 2" w:semiHidden="1" w:unhideWhenUsed="1"/>
-    <w:lsdException w:name="Table Columns 3" w:semiHidden="1" w:unhideWhenUsed="1"/>
-    <w:lsdException w:name="Table Columns 4" w:semiHidden="1" w:unhideWhenUsed="1"/>
-    <w:lsdException w:name="Table Columns 5" w:semiHidden="1" w:unhideWhenUsed="1"/>
-    <w:lsdException w:name="Table Grid 1" w:semiHidden="1" w:unhideWhenUsed="1"/>
-    <w:lsdException w:name="Table Grid 2" w:semiHidden="1" w:unhideWhenUsed="1"/>
-    <w:lsdException w:name="Table Grid 3" w:semiHidden="1" w:unhideWhenUsed="1"/>
-    <w:lsdException w:name="Table Grid 4" w:semiHidden="1" w:unhideWhenUsed="1"/>
-    <w:lsdException w:name="Table Grid 5" w:semiHidden="1" w:unhideWhenUsed="1"/>
-    <w:lsdException w:name="Table Grid 6" w:semiHidden="1" w:unhideWhenUsed="1"/>
-    <w:lsdException w:name="Table Grid 7" w:semiHidden="1" w:unhideWhenUsed="1"/>
-    <w:lsdException w:name="Table Grid 8" w:semiHidden="1" w:unhideWhenUsed="1"/>
-    <w:lsdException w:name="Table List 1" w:semiHidden="1" w:unhideWhenUsed="1"/>
-    <w:lsdException w:name="Table List 2" w:semiHidden="1" w:unhideWhenUsed="1"/>
-    <w:lsdException w:name="Table List 3" w:semiHidden="1" w:unhideWhenUsed="1"/>
-    <w:lsdException w:name="Table List 4" w:semiHidden="1" w:unhideWhenUsed="1"/>
-    <w:lsdException w:name="Table List 5" w:semiHidden="1" w:unhideWhenUsed="1"/>
-    <w:lsdException w:name="Table List 6" w:semiHidden="1" w:unhideWhenUsed="1"/>
-    <w:lsdException w:name="Table List 7" w:semiHidden="1" w:unhideWhenUsed="1"/>
-    <w:lsdException w:name="Table List 8" w:semiHidden="1" w:unhideWhenUsed="1"/>
-    <w:lsdException w:name="Table 3D effects 1" w:semiHidden="1" w:unhideWhenUsed="1"/>
-    <w:lsdException w:name="Table 3D effects 2" w:semiHidden="1" w:unhideWhenUsed="1"/>
-    <w:lsdException w:name="Table 3D effects 3" w:semiHidden="1" w:unhideWhenUsed="1"/>
-    <w:lsdException w:name="Table Contemporary" w:semiHidden="1" w:unhideWhenUsed="1"/>
-    <w:lsdException w:name="Table Elegant" w:semiHidden="1" w:unhideWhenUsed="1"/>
-    <w:lsdException w:name="Table Professional" w:semiHidden="1" w:unhideWhenUsed="1"/>
-    <w:lsdException w:name="Table Subtle 1" w:semiHidden="1" w:unhideWhenUsed="1"/>
-    <w:lsdException w:name="Table Subtle 2" w:semiHidden="1" w:unhideWhenUsed="1"/>
-    <w:lsdException w:name="Table Web 1" w:semiHidden="1" w:unhideWhenUsed="1"/>
-    <w:lsdException w:name="Table Web 2" w:semiHidden="1" w:unhideWhenUsed="1"/>
-    <w:lsdException w:name="Table Web 3" w:semiHidden="1" w:unhideWhenUsed="1"/>
-    <w:lsdException w:name="Balloon Text" w:semiHidden="1" w:unhideWhenUsed="1"/>
-    <w:lsdException w:name="Table Grid" w:uiPriority="39"/>
-    <w:lsdException w:name="Table Theme" w:semiHidden="1" w:unhideWhenUsed="1"/>
-    <w:lsdException w:name="Placeholder Text" w:semiHidden="1"/>
-    <w:lsdException w:name="No Spacing" w:uiPriority="1" w:qFormat="1"/>
-    <w:lsdException w:name="Light Shading" w:uiPriority="60"/>
-    <w:lsdException w:name="Light List" w:uiPriority="61"/>
-    <w:lsdException w:name="Light Grid" w:uiPriority="62"/>
-    <w:lsdException w:name="Medium Shading 1" w:uiPriority="63"/>
-    <w:lsdException w:name="Medium Shading 2" w:uiPriority="64"/>
-    <w:lsdException w:name="Medium List 1" w:uiPriority="65"/>
-    <w:lsdException w:name="Medium List 2" w:uiPriority="66"/>
-    <w:lsdException w:name="Medium Grid 1" w:uiPriority="67"/>
-    <w:lsdException w:name="Medium Grid 2" w:uiPriority="68"/>
-    <w:lsdException w:name="Medium Grid 3" w:uiPriority="69"/>
-    <w:lsdException w:name="Dark List" w:uiPriority="70"/>
-    <w:lsdException w:name="Colorful Shading" w:uiPriority="71"/>
-    <w:lsdException w:name="Colorful List" w:uiPriority="72"/>
-    <w:lsdException w:name="Colorful Grid" w:uiPriority="73"/>
-    <w:lsdException w:name="Light Shading Accent 1" w:uiPriority="60"/>
-    <w:lsdException w:name="Light List Accent 1" w:uiPriority="61"/>
-    <w:lsdException w:name="Light Grid Accent 1" w:uiPriority="62"/>
-    <w:lsdException w:name="Medium Shading 1 Accent 1" w:uiPriority="63"/>
-    <w:lsdException w:name="Medium Shading 2 Accent 1" w:uiPriority="64"/>
-    <w:lsdException w:name="Medium List 1 Accent 1" w:uiPriority="65"/>
-    <w:lsdException w:name="Revision" w:semiHidden="1"/>
-    <w:lsdException w:name="List Paragraph" w:uiPriority="34" w:qFormat="1"/>
-    <w:lsdException w:name="Quote" w:uiPriority="29" w:qFormat="1"/>
-    <w:lsdException w:name="Intense Quote" w:uiPriority="30" w:qFormat="1"/>
-    <w:lsdException w:name="Medium List 2 Accent 1" w:uiPriority="66"/>
-    <w:lsdException w:name="Medium Grid 1 Accent 1" w:uiPriority="67"/>
-    <w:lsdException w:name="Medium Grid 2 Accent 1" w:uiPriority="68"/>
-    <w:lsdException w:name="Medium Grid 3 Accent 1" w:uiPriority="69"/>
-    <w:lsdException w:name="Dark List Accent 1" w:uiPriority="70"/>
-    <w:lsdException w:name="Colorful Shading Accent 1" w:uiPriority="71"/>
-    <w:lsdException w:name="Colorful List Accent 1" w:uiPriority="72"/>
-    <w:lsdException w:name="Colorful Grid Accent 1" w:uiPriority="73"/>
-    <w:lsdException w:name="Light Shading Accent 2" w:uiPriority="60"/>
-    <w:lsdException w:name="Light List Accent 2" w:uiPriority="61"/>
-    <w:lsdException w:name="Light Grid Accent 2" w:uiPriority="62"/>
-    <w:lsdException w:name="Medium Shading 1 Accent 2" w:uiPriority="63"/>
-    <w:lsdException w:name="Medium Shading 2 Accent 2" w:uiPriority="64"/>
-    <w:lsdException w:name="Medium List 1 Accent 2" w:uiPriority="65"/>
-    <w:lsdException w:name="Medium List 2 Accent 2" w:uiPriority="66"/>
-    <w:lsdException w:name="Medium Grid 1 Accent 2" w:uiPriority="67"/>
-    <w:lsdException w:name="Medium Grid 2 Accent 2" w:uiPriority="68"/>
-    <w:lsdException w:name="Medium Grid 3 Accent 2" w:uiPriority="69"/>
-    <w:lsdException w:name="Dark List Accent 2" w:uiPriority="70"/>
-    <w:lsdException w:name="Colorful Shading Accent 2" w:uiPriority="71"/>
-    <w:lsdException w:name="Colorful List Accent 2" w:uiPriority="72"/>
-    <w:lsdException w:name="Colorful Grid Accent 2" w:uiPriority="73"/>
-    <w:lsdException w:name="Light Shading Accent 3" w:uiPriority="60"/>
-    <w:lsdException w:name="Light List Accent 3" w:uiPriority="61"/>
-    <w:lsdException w:name="Light Grid Accent 3" w:uiPriority="62"/>
-    <w:lsdException w:name="Medium Shading 1 Accent 3" w:uiPriority="63"/>
-    <w:lsdException w:name="Medium Shading 2 Accent 3" w:uiPriority="64"/>
-    <w:lsdException w:name="Medium List 1 Accent 3" w:uiPriority="65"/>
-    <w:lsdException w:name="Medium List 2 Accent 3" w:uiPriority="66"/>
-    <w:lsdException w:name="Medium Grid 1 Accent 3" w:uiPriority="67"/>
-    <w:lsdException w:name="Medium Grid 2 Accent 3" w:uiPriority="68"/>
-    <w:lsdException w:name="Medium Grid 3 Accent 3" w:uiPriority="69"/>
-    <w:lsdException w:name="Dark List Accent 3" w:uiPriority="70"/>
-    <w:lsdException w:name="Colorful Shading Accent 3" w:uiPriority="71"/>
-    <w:lsdException w:name="Colorful List Accent 3" w:uiPriority="72"/>
-    <w:lsdException w:name="Colorful Grid Accent 3" w:uiPriority="73"/>
-    <w:lsdException w:name="Light Shading Accent 4" w:uiPriority="60"/>
-    <w:lsdException w:name="Light List Accent 4" w:uiPriority="61"/>
-    <w:lsdException w:name="Light Grid Accent 4" w:uiPriority="62"/>
-    <w:lsdException w:name="Medium Shading 1 Accent 4" w:uiPriority="63"/>
-    <w:lsdException w:name="Medium Shading 2 Accent 4" w:uiPriority="64"/>
-    <w:lsdException w:name="Medium List 1 Accent 4" w:uiPriority="65"/>
-    <w:lsdException w:name="Medium List 2 Accent 4" w:uiPriority="66"/>
-    <w:lsdException w:name="Medium Grid 1 Accent 4" w:uiPriority="67"/>
-    <w:lsdException w:name="Medium Grid 2 Accent 4" w:uiPriority="68"/>
-    <w:lsdException w:name="Medium Grid 3 Accent 4" w:uiPriority="69"/>
-    <w:lsdException w:name="Dark List Accent 4" w:uiPriority="70"/>
-    <w:lsdException w:name="Colorful Shading Accent 4" w:uiPriority="71"/>
-    <w:lsdException w:name="Colorful List Accent 4" w:uiPriority="72"/>
-    <w:lsdException w:name="Colorful Grid Accent 4" w:uiPriority="73"/>
-    <w:lsdException w:name="Light Shading Accent 5" w:uiPriority="60"/>
-    <w:lsdException w:name="Light List Accent 5" w:uiPriority="61"/>
-    <w:lsdException w:name="Light Grid Accent 5" w:uiPriority="62"/>
-    <w:lsdException w:name="Medium Shading 1 Accent 5" w:uiPriority="63"/>
-    <w:lsdException w:name="Medium Shading 2 Accent 5" w:uiPriority="64"/>
-    <w:lsdException w:name="Medium List 1 Accent 5" w:uiPriority="65"/>
-    <w:lsdException w:name="Medium List 2 Accent 5" w:uiPriority="66"/>
-    <w:lsdException w:name="Medium Grid 1 Accent 5" w:uiPriority="67"/>
-    <w:lsdException w:name="Medium Grid 2 Accent 5" w:uiPriority="68"/>
-    <w:lsdException w:name="Medium Grid 3 Accent 5" w:uiPriority="69"/>
-    <w:lsdException w:name="Dark List Accent 5" w:uiPriority="70"/>
-    <w:lsdException w:name="Colorful Shading Accent 5" w:uiPriority="71"/>
-    <w:lsdException w:name="Colorful List Accent 5" w:uiPriority="72"/>
-    <w:lsdException w:name="Colorful Grid Accent 5" w:uiPriority="73"/>
-    <w:lsdException w:name="Light Shading Accent 6" w:uiPriority="60"/>
-    <w:lsdException w:name="Light List Accent 6" w:uiPriority="61"/>
-    <w:lsdException w:name="Light Grid Accent 6" w:uiPriority="62"/>
-    <w:lsdException w:name="Medium Shading 1 Accent 6" w:uiPriority="63"/>
-    <w:lsdException w:name="Medium Shading 2 Accent 6" w:uiPriority="64"/>
-    <w:lsdException w:name="Medium List 1 Accent 6" w:uiPriority="65"/>
-    <w:lsdException w:name="Medium List 2 Accent 6" w:uiPriority="66"/>
-    <w:lsdException w:name="Medium Grid 1 Accent 6" w:uiPriority="67"/>
-    <w:lsdException w:name="Medium Grid 2 Accent 6" w:uiPriority="68"/>
-    <w:lsdException w:name="Medium Grid 3 Accent 6" w:uiPriority="69"/>
-    <w:lsdException w:name="Dark List Accent 6" w:uiPriority="70"/>
-    <w:lsdException w:name="Colorful Shading Accent 6" w:uiPriority="71"/>
-    <w:lsdException w:name="Colorful List Accent 6" w:uiPriority="72"/>
-    <w:lsdException w:name="Colorful Grid Accent 6" w:uiPriority="73"/>
-    <w:lsdException w:name="Subtle Emphasis" w:uiPriority="19" w:qFormat="1"/>
-    <w:lsdException w:name="Intense Emphasis" w:uiPriority="21" w:qFormat="1"/>
-    <w:lsdException w:name="Subtle Reference" w:uiPriority="31" w:qFormat="1"/>
-    <w:lsdException w:name="Intense Reference" w:uiPriority="32" w:qFormat="1"/>
-    <w:lsdException w:name="Book Title" w:uiPriority="33" w:qFormat="1"/>
-    <w:lsdException w:name="Bibliography" w:semiHidden="1" w:uiPriority="37" w:unhideWhenUsed="1"/>
-    <w:lsdException w:name="TOC Heading" w:semiHidden="1" w:uiPriority="39" w:unhideWhenUsed="1" w:qFormat="1"/>
-    <w:lsdException w:name="Plain Table 1" w:uiPriority="41"/>
-    <w:lsdException w:name="Plain Table 2" w:uiPriority="42"/>
-    <w:lsdException w:name="Plain Table 3" w:uiPriority="43"/>
-    <w:lsdException w:name="Plain Table 4" w:uiPriority="44"/>
-    <w:lsdException w:name="Plain Table 5" w:uiPriority="45"/>
-    <w:lsdException w:name="Grid Table Light" w:uiPriority="40"/>
-    <w:lsdException w:name="Grid Table 1 Light" w:uiPriority="46"/>
-    <w:lsdException w:name="Grid Table 2" w:uiPriority="47"/>
-    <w:lsdException w:name="Grid Table 3" w:uiPriority="48"/>
-    <w:lsdException w:name="Grid Table 4" w:uiPriority="49"/>
-    <w:lsdException w:name="Grid Table 5 Dark" w:uiPriority="50"/>
-    <w:lsdException w:name="Grid Table 6 Colorful" w:uiPriority="51"/>
-    <w:lsdException w:name="Grid Table 7 Colorful" w:uiPriority="52"/>
-    <w:lsdException w:name="Grid Table 1 Light Accent 1" w:uiPriority="46"/>
-    <w:lsdException w:name="Grid Table 2 Accent 1" w:uiPriority="47"/>
-    <w:lsdException w:name="Grid Table 3 Accent 1" w:uiPriority="48"/>
-    <w:lsdException w:name="Grid Table 4 Accent 1" w:uiPriority="49"/>
-    <w:lsdException w:name="Grid Table 5 Dark Accent 1" w:uiPriority="50"/>
-    <w:lsdException w:name="Grid Table 6 Colorful Accent 1" w:uiPriority="51"/>
-    <w:lsdException w:name="Grid Table 7 Colorful Accent 1" w:uiPriority="52"/>
-    <w:lsdException w:name="Grid Table 1 Light Accent 2" w:uiPriority="46"/>
-    <w:lsdException w:name="Grid Table 2 Accent 2" w:uiPriority="47"/>
-    <w:lsdException w:name="Grid Table 3 Accent 2" w:uiPriority="48"/>
-    <w:lsdException w:name="Grid Table 4 Accent 2" w:uiPriority="49"/>
-    <w:lsdException w:name="Grid Table 5 Dark Accent 2" w:uiPriority="50"/>
-    <w:lsdException w:name="Grid Table 6 Colorful Accent 2" w:uiPriority="51"/>
-    <w:lsdException w:name="Grid Table 7 Colorful Accent 2" w:uiPriority="52"/>
-    <w:lsdException w:name="Grid Table 1 Light Accent 3" w:uiPriority="46"/>
-    <w:lsdException w:name="Grid Table 2 Accent 3" w:uiPriority="47"/>
-    <w:lsdException w:name="Grid Table 3 Accent 3" w:uiPriority="48"/>
-    <w:lsdException w:name="Grid Table 4 Accent 3" w:uiPriority="49"/>
-    <w:lsdException w:name="Grid Table 5 Dark Accent 3" w:uiPriority="50"/>
-    <w:lsdException w:name="Grid Table 6 Colorful Accent 3" w:uiPriority="51"/>
-    <w:lsdException w:name="Grid Table 7 Colorful Accent 3" w:uiPriority="52"/>
-    <w:lsdException w:name="Grid Table 1 Light Accent 4" w:uiPriority="46"/>
-    <w:lsdException w:name="Grid Table 2 Accent 4" w:uiPriority="47"/>
-    <w:lsdException w:name="Grid Table 3 Accent 4" w:uiPriority="48"/>
-    <w:lsdException w:name="Grid Table 4 Accent 4" w:uiPriority="49"/>
-    <w:lsdException w:name="Grid Table 5 Dark Accent 4" w:uiPriority="50"/>
-    <w:lsdException w:name="Grid Table 6 Colorful Accent 4" w:uiPriority="51"/>
-    <w:lsdException w:name="Grid Table 7 Colorful Accent 4" w:uiPriority="52"/>
-    <w:lsdException w:name="Grid Table 1 Light Accent 5" w:uiPriority="46"/>
-    <w:lsdException w:name="Grid Table 2 Accent 5" w:uiPriority="47"/>
-    <w:lsdException w:name="Grid Table 3 Accent 5" w:uiPriority="48"/>
-    <w:lsdException w:name="Grid Table 4 Accent 5" w:uiPriority="49"/>
-    <w:lsdException w:name="Grid Table 5 Dark Accent 5" w:uiPriority="50"/>
-    <w:lsdException w:name="Grid Table 6 Colorful Accent 5" w:uiPriority="51"/>
-    <w:lsdException w:name="Grid Table 7 Colorful Accent 5" w:uiPriority="52"/>
-    <w:lsdException w:name="Grid Table 1 Light Accent 6" w:uiPriority="46"/>
-    <w:lsdException w:name="Grid Table 2 Accent 6" w:uiPriority="47"/>
-    <w:lsdException w:name="Grid Table 3 Accent 6" w:uiPriority="48"/>
-    <w:lsdException w:name="Grid Table 4 Accent 6" w:uiPriority="49"/>
-    <w:lsdException w:name="Grid Table 5 Dark Accent 6" w:uiPriority="50"/>
-    <w:lsdException w:name="Grid Table 6 Colorful Accent 6" w:uiPriority="51"/>
-    <w:lsdException w:name="Grid Table 7 Colorful Accent 6" w:uiPriority="52"/>
-    <w:lsdException w:name="List Table 1 Light" w:uiPriority="46"/>
-    <w:lsdException w:name="List Table 2" w:uiPriority="47"/>
-    <w:lsdException w:name="List Table 3" w:uiPriority="48"/>
-    <w:lsdException w:name="List Table 4" w:uiPriority="49"/>
-    <w:lsdException w:name="List Table 5 Dark" w:uiPriority="50"/>
-    <w:lsdException w:name="List Table 6 Colorful" w:uiPriority="51"/>
-    <w:lsdException w:name="List Table 7 Colorful" w:uiPriority="52"/>
-    <w:lsdException w:name="List Table 1 Light Accent 1" w:uiPriority="46"/>
-    <w:lsdException w:name="List Table 2 Accent 1" w:uiPriority="47"/>
-    <w:lsdException w:name="List Table 3 Accent 1" w:uiPriority="48"/>
-    <w:lsdException w:name="List Table 4 Accent 1" w:uiPriority="49"/>
-    <w:lsdException w:name="List Table 5 Dark Accent 1" w:uiPriority="50"/>
-    <w:lsdException w:name="List Table 6 Colorful Accent 1" w:uiPriority="51"/>
-    <w:lsdException w:name="List Table 7 Colorful Accent 1" w:uiPriority="52"/>
-    <w:lsdException w:name="List Table 1 Light Accent 2" w:uiPriority="46"/>
-    <w:lsdException w:name="List Table 2 Accent 2" w:uiPriority="47"/>
-    <w:lsdException w:name="List Table 3 Accent 2" w:uiPriority="48"/>
-    <w:lsdException w:name="List Table 4 Accent 2" w:uiPriority="49"/>
-    <w:lsdException w:name="List Table 5 Dark Accent 2" w:uiPriority="50"/>
-    <w:lsdException w:name="List Table 6 Colorful Accent 2" w:uiPriority="51"/>
-    <w:lsdException w:name="List Table 7 Colorful Accent 2" w:uiPriority="52"/>
-    <w:lsdException w:name="List Table 1 Light Accent 3" w:uiPriority="46"/>
-    <w:lsdException w:name="List Table 2 Accent 3" w:uiPriority="47"/>
-    <w:lsdException w:name="List Table 3 Accent 3" w:uiPriority="48"/>
-    <w:lsdException w:name="List Table 4 Accent 3" w:uiPriority="49"/>
-    <w:lsdException w:name="List Table 5 Dark Accent 3" w:uiPriority="50"/>
-    <w:lsdException w:name="List Table 6 Colorful Accent 3" w:uiPriority="51"/>
-    <w:lsdException w:name="List Table 7 Colorful Accent 3" w:uiPriority="52"/>
-    <w:lsdException w:name="List Table 1 Light Accent 4" w:uiPriority="46"/>
-    <w:lsdException w:name="List Table 2 Accent 4" w:uiPriority="47"/>
-    <w:lsdException w:name="List Table 3 Accent 4" w:uiPriority="48"/>
-    <w:lsdException w:name="List Table 4 Accent 4" w:uiPriority="49"/>
-    <w:lsdException w:name="List Table 5 Dark Accent 4" w:uiPriority="50"/>
-    <w:lsdException w:name="List Table 6 Colorful Accent 4" w:uiPriority="51"/>
-    <w:lsdException w:name="List Table 7 Colorful Accent 4" w:uiPriority="52"/>
-    <w:lsdException w:name="List Table 1 Light Accent 5" w:uiPriority="46"/>
-    <w:lsdException w:name="List Table 2 Accent 5" w:uiPriority="47"/>
-    <w:lsdException w:name="List Table 3 Accent 5" w:uiPriority="48"/>
-    <w:lsdException w:name="List Table 4 Accent 5" w:uiPriority="49"/>
-    <w:lsdException w:name="List Table 5 Dark Accent 5" w:uiPriority="50"/>
-    <w:lsdException w:name="List Table 6 Colorful Accent 5" w:uiPriority="51"/>
-    <w:lsdException w:name="List Table 7 Colorful Accent 5" w:uiPriority="52"/>
-    <w:lsdException w:name="List Table 1 Light Accent 6" w:uiPriority="46"/>
-    <w:lsdException w:name="List Table 2 Accent 6" w:uiPriority="47"/>
-    <w:lsdException w:name="List Table 3 Accent 6" w:uiPriority="48"/>
-    <w:lsdException w:name="List Table 4 Accent 6" w:uiPriority="49"/>
-    <w:lsdException w:name="List Table 5 Dark Accent 6" w:uiPriority="50"/>
-    <w:lsdException w:name="List Table 6 Colorful Accent 6" w:uiPriority="51"/>
-    <w:lsdException w:name="List Table 7 Colorful Accent 6" w:uiPriority="52"/>
+  <w:latentStyles w:defLockedState="0" w:defUIPriority="99" w:defSemiHidden="1" w:defUnhideWhenUsed="1" w:defQFormat="0" w:count="267">
+    <w:lsdException w:name="Normal" w:semiHidden="0" w:uiPriority="0" w:unhideWhenUsed="0" w:qFormat="1"/>
+    <w:lsdException w:name="heading 1" w:semiHidden="0" w:uiPriority="9" w:unhideWhenUsed="0" w:qFormat="1"/>
+    <w:lsdException w:name="heading 2" w:uiPriority="9" w:qFormat="1"/>
+    <w:lsdException w:name="heading 3" w:uiPriority="9" w:qFormat="1"/>
+    <w:lsdException w:name="heading 4" w:uiPriority="9" w:qFormat="1"/>
+    <w:lsdException w:name="heading 5" w:uiPriority="9" w:qFormat="1"/>
+    <w:lsdException w:name="heading 6" w:uiPriority="9" w:qFormat="1"/>
+    <w:lsdException w:name="heading 7" w:uiPriority="9" w:qFormat="1"/>
+    <w:lsdException w:name="heading 8" w:uiPriority="9" w:qFormat="1"/>
+    <w:lsdException w:name="heading 9" w:uiPriority="9" w:qFormat="1"/>
+    <w:lsdException w:name="toc 1" w:uiPriority="39"/>
+    <w:lsdException w:name="toc 2" w:uiPriority="39"/>
+    <w:lsdException w:name="toc 3" w:uiPriority="39"/>
+    <w:lsdException w:name="toc 4" w:uiPriority="39"/>
+    <w:lsdException w:name="toc 5" w:uiPriority="39"/>
+    <w:lsdException w:name="toc 6" w:uiPriority="39"/>
+    <w:lsdException w:name="toc 7" w:uiPriority="39"/>
+    <w:lsdException w:name="toc 8" w:uiPriority="39"/>
+    <w:lsdException w:name="toc 9" w:uiPriority="39"/>
+    <w:lsdException w:name="caption" w:uiPriority="35" w:qFormat="1"/>
+    <w:lsdException w:name="Title" w:semiHidden="0" w:uiPriority="10" w:unhideWhenUsed="0" w:qFormat="1"/>
+    <w:lsdException w:name="Default Paragraph Font" w:uiPriority="1"/>
+    <w:lsdException w:name="Subtitle" w:semiHidden="0" w:uiPriority="11" w:unhideWhenUsed="0" w:qFormat="1"/>
+    <w:lsdException w:name="Strong" w:semiHidden="0" w:uiPriority="22" w:unhideWhenUsed="0" w:qFormat="1"/>
+    <w:lsdException w:name="Emphasis" w:semiHidden="0" w:uiPriority="20" w:unhideWhenUsed="0" w:qFormat="1"/>
+    <w:lsdException w:name="Table Grid" w:semiHidden="0" w:uiPriority="39" w:unhideWhenUsed="0"/>
+    <w:lsdException w:name="Placeholder Text" w:unhideWhenUsed="0"/>
+    <w:lsdException w:name="No Spacing" w:semiHidden="0" w:uiPriority="1" w:unhideWhenUsed="0" w:qFormat="1"/>
+    <w:lsdException w:name="Light Shading" w:semiHidden="0" w:uiPriority="60" w:unhideWhenUsed="0"/>
+    <w:lsdException w:name="Light List" w:semiHidden="0" w:uiPriority="61" w:unhideWhenUsed="0"/>
+    <w:lsdException w:name="Light Grid" w:semiHidden="0" w:uiPriority="62" w:unhideWhenUsed="0"/>
+    <w:lsdException w:name="Medium Shading 1" w:semiHidden="0" w:uiPriority="63" w:unhideWhenUsed="0"/>
+    <w:lsdException w:name="Medium Shading 2" w:semiHidden="0" w:uiPriority="64" w:unhideWhenUsed="0"/>
+    <w:lsdException w:name="Medium List 1" w:semiHidden="0" w:uiPriority="65" w:unhideWhenUsed="0"/>
+    <w:lsdException w:name="Medium List 2" w:semiHidden="0" w:uiPriority="66" w:unhideWhenUsed="0"/>
+    <w:lsdException w:name="Medium Grid 1" w:semiHidden="0" w:uiPriority="67" w:unhideWhenUsed="0"/>
+    <w:lsdException w:name="Medium Grid 2" w:semiHidden="0" w:uiPriority="68" w:unhideWhenUsed="0"/>
+    <w:lsdException w:name="Medium Grid 3" w:semiHidden="0" w:uiPriority="69" w:unhideWhenUsed="0"/>
+    <w:lsdException w:name="Dark List" w:semiHidden="0" w:uiPriority="70" w:unhideWhenUsed="0"/>
+    <w:lsdException w:name="Colorful Shading" w:semiHidden="0" w:uiPriority="71" w:unhideWhenUsed="0"/>
+    <w:lsdException w:name="Colorful List" w:semiHidden="0" w:uiPriority="72" w:unhideWhenUsed="0"/>
+    <w:lsdException w:name="Colorful Grid" w:semiHidden="0" w:uiPriority="73" w:unhideWhenUsed="0"/>
+    <w:lsdException w:name="Light Shading Accent 1" w:semiHidden="0" w:uiPriority="60" w:unhideWhenUsed="0"/>
+    <w:lsdException w:name="Light List Accent 1" w:semiHidden="0" w:uiPriority="61" w:unhideWhenUsed="0"/>
+    <w:lsdException w:name="Light Grid Accent 1" w:semiHidden="0" w:uiPriority="62" w:unhideWhenUsed="0"/>
+    <w:lsdException w:name="Medium Shading 1 Accent 1" w:semiHidden="0" w:uiPriority="63" w:unhideWhenUsed="0"/>
+    <w:lsdException w:name="Medium Shading 2 Accent 1" w:semiHidden="0" w:uiPriority="64" w:unhideWhenUsed="0"/>
+    <w:lsdException w:name="Medium List 1 Accent 1" w:semiHidden="0" w:uiPriority="65" w:unhideWhenUsed="0"/>
+    <w:lsdException w:name="Revision" w:unhideWhenUsed="0"/>
+    <w:lsdException w:name="List Paragraph" w:semiHidden="0" w:uiPriority="34" w:unhideWhenUsed="0" w:qFormat="1"/>
+    <w:lsdException w:name="Quote" w:semiHidden="0" w:uiPriority="29" w:unhideWhenUsed="0" w:qFormat="1"/>
+    <w:lsdException w:name="Intense Quote" w:semiHidden="0" w:uiPriority="30" w:unhideWhenUsed="0" w:qFormat="1"/>
+    <w:lsdException w:name="Medium List 2 Accent 1" w:semiHidden="0" w:uiPriority="66" w:unhideWhenUsed="0"/>
+    <w:lsdException w:name="Medium Grid 1 Accent 1" w:semiHidden="0" w:uiPriority="67" w:unhideWhenUsed="0"/>
+    <w:lsdException w:name="Medium Grid 2 Accent 1" w:semiHidden="0" w:uiPriority="68" w:unhideWhenUsed="0"/>
+    <w:lsdException w:name="Medium Grid 3 Accent 1" w:semiHidden="0" w:uiPriority="69" w:unhideWhenUsed="0"/>
+    <w:lsdException w:name="Dark List Accent 1" w:semiHidden="0" w:uiPriority="70" w:unhideWhenUsed="0"/>
+    <w:lsdException w:name="Colorful Shading Accent 1" w:semiHidden="0" w:uiPriority="71" w:unhideWhenUsed="0"/>
+    <w:lsdException w:name="Colorful List Accent 1" w:semiHidden="0" w:uiPriority="72" w:unhideWhenUsed="0"/>
+    <w:lsdException w:name="Colorful Grid Accent 1" w:semiHidden="0" w:uiPriority="73" w:unhideWhenUsed="0"/>
+    <w:lsdException w:name="Light Shading Accent 2" w:semiHidden="0" w:uiPriority="60" w:unhideWhenUsed="0"/>
+    <w:lsdException w:name="Light List Accent 2" w:semiHidden="0" w:uiPriority="61" w:unhideWhenUsed="0"/>
+    <w:lsdException w:name="Light Grid Accent 2" w:semiHidden="0" w:uiPriority="62" w:unhideWhenUsed="0"/>
+    <w:lsdException w:name="Medium Shading 1 Accent 2" w:semiHidden="0" w:uiPriority="63" w:unhideWhenUsed="0"/>
+    <w:lsdException w:name="Medium Shading 2 Accent 2" w:semiHidden="0" w:uiPriority="64" w:unhideWhenUsed="0"/>
+    <w:lsdException w:name="Medium List 1 Accent 2" w:semiHidden="0" w:uiPriority="65" w:unhideWhenUsed="0"/>
+    <w:lsdException w:name="Medium List 2 Accent 2" w:semiHidden="0" w:uiPriority="66" w:unhideWhenUsed="0"/>
+    <w:lsdException w:name="Medium Grid 1 Accent 2" w:semiHidden="0" w:uiPriority="67" w:unhideWhenUsed="0"/>
+    <w:lsdException w:name="Medium Grid 2 Accent 2" w:semiHidden="0" w:uiPriority="68" w:unhideWhenUsed="0"/>
+    <w:lsdException w:name="Medium Grid 3 Accent 2" w:semiHidden="0" w:uiPriority="69" w:unhideWhenUsed="0"/>
+    <w:lsdException w:name="Dark List Accent 2" w:semiHidden="0" w:uiPriority="70" w:unhideWhenUsed="0"/>
+    <w:lsdException w:name="Colorful Shading Accent 2" w:semiHidden="0" w:uiPriority="71" w:unhideWhenUsed="0"/>
+    <w:lsdException w:name="Colorful List Accent 2" w:semiHidden="0" w:uiPriority="72" w:unhideWhenUsed="0"/>
+    <w:lsdException w:name="Colorful Grid Accent 2" w:semiHidden="0" w:uiPriority="73" w:unhideWhenUsed="0"/>
+    <w:lsdException w:name="Light Shading Accent 3" w:semiHidden="0" w:uiPriority="60" w:unhideWhenUsed="0"/>
+    <w:lsdException w:name="Light List Accent 3" w:semiHidden="0" w:uiPriority="61" w:unhideWhenUsed="0"/>
+    <w:lsdException w:name="Light Grid Accent 3" w:semiHidden="0" w:uiPriority="62" w:unhideWhenUsed="0"/>
+    <w:lsdException w:name="Medium Shading 1 Accent 3" w:semiHidden="0" w:uiPriority="63" w:unhideWhenUsed="0"/>
+    <w:lsdException w:name="Medium Shading 2 Accent 3" w:semiHidden="0" w:uiPriority="64" w:unhideWhenUsed="0"/>
+    <w:lsdException w:name="Medium List 1 Accent 3" w:semiHidden="0" w:uiPriority="65" w:unhideWhenUsed="0"/>
+    <w:lsdException w:name="Medium List 2 Accent 3" w:semiHidden="0" w:uiPriority="66" w:unhideWhenUsed="0"/>
+    <w:lsdException w:name="Medium Grid 1 Accent 3" w:semiHidden="0" w:uiPriority="67" w:unhideWhenUsed="0"/>
+    <w:lsdException w:name="Medium Grid 2 Accent 3" w:semiHidden="0" w:uiPriority="68" w:unhideWhenUsed="0"/>
+    <w:lsdException w:name="Medium Grid 3 Accent 3" w:semiHidden="0" w:uiPriority="69" w:unhideWhenUsed="0"/>
+    <w:lsdException w:name="Dark List Accent 3" w:semiHidden="0" w:uiPriority="70" w:unhideWhenUsed="0"/>
+    <w:lsdException w:name="Colorful Shading Accent 3" w:semiHidden="0" w:uiPriority="71" w:unhideWhenUsed="0"/>
+    <w:lsdException w:name="Colorful List Accent 3" w:semiHidden="0" w:uiPriority="72" w:unhideWhenUsed="0"/>
+    <w:lsdException w:name="Colorful Grid Accent 3" w:semiHidden="0" w:uiPriority="73" w:unhideWhenUsed="0"/>
+    <w:lsdException w:name="Light Shading Accent 4" w:semiHidden="0" w:uiPriority="60" w:unhideWhenUsed="0"/>
+    <w:lsdException w:name="Light List Accent 4" w:semiHidden="0" w:uiPriority="61" w:unhideWhenUsed="0"/>
+    <w:lsdException w:name="Light Grid Accent 4" w:semiHidden="0" w:uiPriority="62" w:unhideWhenUsed="0"/>
+    <w:lsdException w:name="Medium Shading 1 Accent 4" w:semiHidden="0" w:uiPriority="63" w:unhideWhenUsed="0"/>
+    <w:lsdException w:name="Medium Shading 2 Accent 4" w:semiHidden="0" w:uiPriority="64" w:unhideWhenUsed="0"/>
+    <w:lsdException w:name="Medium List 1 Accent 4" w:semiHidden="0" w:uiPriority="65" w:unhideWhenUsed="0"/>
+    <w:lsdException w:name="Medium List 2 Accent 4" w:semiHidden="0" w:uiPriority="66" w:unhideWhenUsed="0"/>
+    <w:lsdException w:name="Medium Grid 1 Accent 4" w:semiHidden="0" w:uiPriority="67" w:unhideWhenUsed="0"/>
+    <w:lsdException w:name="Medium Grid 2 Accent 4" w:semiHidden="0" w:uiPriority="68" w:unhideWhenUsed="0"/>
+    <w:lsdException w:name="Medium Grid 3 Accent 4" w:semiHidden="0" w:uiPriority="69" w:unhideWhenUsed="0"/>
+    <w:lsdException w:name="Dark List Accent 4" w:semiHidden="0" w:uiPriority="70" w:unhideWhenUsed="0"/>
+    <w:lsdException w:name="Colorful Shading Accent 4" w:semiHidden="0" w:uiPriority="71" w:unhideWhenUsed="0"/>
+    <w:lsdException w:name="Colorful List Accent 4" w:semiHidden="0" w:uiPriority="72" w:unhideWhenUsed="0"/>
+    <w:lsdException w:name="Colorful Grid Accent 4" w:semiHidden="0" w:uiPriority="73" w:unhideWhenUsed="0"/>
+    <w:lsdException w:name="Light Shading Accent 5" w:semiHidden="0" w:uiPriority="60" w:unhideWhenUsed="0"/>
+    <w:lsdException w:name="Light List Accent 5" w:semiHidden="0" w:uiPriority="61" w:unhideWhenUsed="0"/>
+    <w:lsdException w:name="Light Grid Accent 5" w:semiHidden="0" w:uiPriority="62" w:unhideWhenUsed="0"/>
+    <w:lsdException w:name="Medium Shading 1 Accent 5" w:semiHidden="0" w:uiPriority="63" w:unhideWhenUsed="0"/>
+    <w:lsdException w:name="Medium Shading 2 Accent 5" w:semiHidden="0" w:uiPriority="64" w:unhideWhenUsed="0"/>
+    <w:lsdException w:name="Medium List 1 Accent 5" w:semiHidden="0" w:uiPriority="65" w:unhideWhenUsed="0"/>
+    <w:lsdException w:name="Medium List 2 Accent 5" w:semiHidden="0" w:uiPriority="66" w:unhideWhenUsed="0"/>
+    <w:lsdException w:name="Medium Grid 1 Accent 5" w:semiHidden="0" w:uiPriority="67" w:unhideWhenUsed="0"/>
+    <w:lsdException w:name="Medium Grid 2 Accent 5" w:semiHidden="0" w:uiPriority="68" w:unhideWhenUsed="0"/>
+    <w:lsdException w:name="Medium Grid 3 Accent 5" w:semiHidden="0" w:uiPriority="69" w:unhideWhenUsed="0"/>
+    <w:lsdException w:name="Dark List Accent 5" w:semiHidden="0" w:uiPriority="70" w:unhideWhenUsed="0"/>
+    <w:lsdException w:name="Colorful Shading Accent 5" w:semiHidden="0" w:uiPriority="71" w:unhideWhenUsed="0"/>
+    <w:lsdException w:name="Colorful List Accent 5" w:semiHidden="0" w:uiPriority="72" w:unhideWhenUsed="0"/>
+    <w:lsdException w:name="Colorful Grid Accent 5" w:semiHidden="0" w:uiPriority="73" w:unhideWhenUsed="0"/>
+    <w:lsdException w:name="Light Shading Accent 6" w:semiHidden="0" w:uiPriority="60" w:unhideWhenUsed="0"/>
+    <w:lsdException w:name="Light List Accent 6" w:semiHidden="0" w:uiPriority="61" w:unhideWhenUsed="0"/>
+    <w:lsdException w:name="Light Grid Accent 6" w:semiHidden="0" w:uiPriority="62" w:unhideWhenUsed="0"/>
+    <w:lsdException w:name="Medium Shading 1 Accent 6" w:semiHidden="0" w:uiPriority="63" w:unhideWhenUsed="0"/>
+    <w:lsdException w:name="Medium Shading 2 Accent 6" w:semiHidden="0" w:uiPriority="64" w:unhideWhenUsed="0"/>
+    <w:lsdException w:name="Medium List 1 Accent 6" w:semiHidden="0" w:uiPriority="65" w:unhideWhenUsed="0"/>
+    <w:lsdException w:name="Medium List 2 Accent 6" w:semiHidden="0" w:uiPriority="66" w:unhideWhenUsed="0"/>
+    <w:lsdException w:name="Medium Grid 1 Accent 6" w:semiHidden="0" w:uiPriority="67" w:unhideWhenUsed="0"/>
+    <w:lsdException w:name="Medium Grid 2 Accent 6" w:semiHidden="0" w:uiPriority="68" w:unhideWhenUsed="0"/>
+    <w:lsdException w:name="Medium Grid 3 Accent 6" w:semiHidden="0" w:uiPriority="69" w:unhideWhenUsed="0"/>
+    <w:lsdException w:name="Dark List Accent 6" w:semiHidden="0" w:uiPriority="70" w:unhideWhenUsed="0"/>
+    <w:lsdException w:name="Colorful Shading Accent 6" w:semiHidden="0" w:uiPriority="71" w:unhideWhenUsed="0"/>
+    <w:lsdException w:name="Colorful List Accent 6" w:semiHidden="0" w:uiPriority="72" w:unhideWhenUsed="0"/>
+    <w:lsdException w:name="Colorful Grid Accent 6" w:semiHidden="0" w:uiPriority="73" w:unhideWhenUsed="0"/>
+    <w:lsdException w:name="Subtle Emphasis" w:semiHidden="0" w:uiPriority="19" w:unhideWhenUsed="0" w:qFormat="1"/>
+    <w:lsdException w:name="Intense Emphasis" w:semiHidden="0" w:uiPriority="21" w:unhideWhenUsed="0" w:qFormat="1"/>
+    <w:lsdException w:name="Subtle Reference" w:semiHidden="0" w:uiPriority="31" w:unhideWhenUsed="0" w:qFormat="1"/>
+    <w:lsdException w:name="Intense Reference" w:semiHidden="0" w:uiPriority="32" w:unhideWhenUsed="0" w:qFormat="1"/>
+    <w:lsdException w:name="Book Title" w:semiHidden="0" w:uiPriority="33" w:unhideWhenUsed="0" w:qFormat="1"/>
+    <w:lsdException w:name="Bibliography" w:uiPriority="37"/>
+    <w:lsdException w:name="TOC Heading" w:uiPriority="39" w:qFormat="1"/>
   </w:latentStyles>
   <w:style w:type="paragraph" w:default="1" w:styleId="Normal">
     <w:name w:val="Normal"/>
     <w:qFormat/>
+    <w:rsid w:val="007E0DE7"/>
   </w:style>
   <w:style w:type="character" w:default="1" w:styleId="DefaultParagraphFont">
     <w:name w:val="Default Paragraph Font"/>
@@ -4866,6 +3829,7 @@
     <w:uiPriority w:val="99"/>
     <w:semiHidden/>
     <w:unhideWhenUsed/>
+    <w:qFormat/>
     <w:tblPr>
       <w:tblInd w:w="0" w:type="dxa"/>
       <w:tblCellMar>
@@ -4890,7 +3854,7 @@
 </file>
 
 <file path=word/glossary/webSettings.xml><?xml version="1.0" encoding="utf-8"?>
-<w:webSettings xmlns:mc="http://schemas.openxmlformats.org/markup-compatibility/2006" xmlns:r="http://schemas.openxmlformats.org/officeDocument/2006/relationships" xmlns:w="http://schemas.openxmlformats.org/wordprocessingml/2006/main" xmlns:w14="http://schemas.microsoft.com/office/word/2010/wordml" xmlns:w15="http://schemas.microsoft.com/office/word/2012/wordml" mc:Ignorable="w14 w15">
+<w:webSettings xmlns:r="http://schemas.openxmlformats.org/officeDocument/2006/relationships" xmlns:w="http://schemas.openxmlformats.org/wordprocessingml/2006/main">
   <w:optimizeForBrowser/>
   <w:allowPNG/>
 </w:webSettings>
@@ -4939,7 +3903,7 @@
     </a:clrScheme>
     <a:fontScheme name="Office">
       <a:majorFont>
-        <a:latin typeface="Calibri Light" panose="020F0302020204030204"/>
+        <a:latin typeface="Calibri Light"/>
         <a:ea typeface=""/>
         <a:cs typeface=""/>
         <a:font script="Jpan" typeface="ＭＳ ゴシック"/>
@@ -4974,7 +3938,7 @@
         <a:font script="Geor" typeface="Sylfaen"/>
       </a:majorFont>
       <a:minorFont>
-        <a:latin typeface="Calibri" panose="020F0502020204030204"/>
+        <a:latin typeface="Calibri"/>
         <a:ea typeface=""/>
         <a:cs typeface=""/>
         <a:font script="Jpan" typeface="ＭＳ 明朝"/>
@@ -5151,7 +4115,7 @@
   <a:extraClrSchemeLst/>
   <a:extLst>
     <a:ext uri="{05A4C25C-085E-4340-85A3-A5531E510DB2}">
-      <thm15:themeFamily xmlns:thm15="http://schemas.microsoft.com/office/thememl/2012/main" name="Office Theme" id="{62F939B6-93AF-4DB8-9C6B-D6C7DFDC589F}" vid="{4A3C46E8-61CC-4603-A589-7422A47A8E4A}"/>
+      <thm15:themeFamily xmlns:thm15="http://schemas.microsoft.com/office/thememl/2012/main" xmlns="" name="Office Theme" id="{62F939B6-93AF-4DB8-9C6B-D6C7DFDC589F}" vid="{4A3C46E8-61CC-4603-A589-7422A47A8E4A}"/>
     </a:ext>
   </a:extLst>
 </a:theme>

</xml_diff>